<commit_message>
Extended resume template with more experience and education entries.
</commit_message>
<xml_diff>
--- a/resumator-service/src/main/resources/resume-template.docx
+++ b/resumator-service/src/main/resources/resume-template.docx
@@ -200,7 +200,6 @@
         <w:tc>
           <w:tcPr>
             <w:tcW w:w="545" w:type="dxa"/>
-            <w:vMerge w:val="restart"/>
             <w:tcMar>
               <w:left w:w="0" w:type="dxa"/>
               <w:right w:w="0" w:type="dxa"/>
@@ -212,7 +211,7 @@
                 <w:noProof/>
               </w:rPr>
               <w:drawing>
-                <wp:inline distT="0" distB="0" distL="0" distR="0" wp14:anchorId="285B0644" wp14:editId="470C2789">
+                <wp:inline distT="0" distB="0" distL="0" distR="0" wp14:anchorId="72A831B6" wp14:editId="3988151E">
                   <wp:extent cx="339725" cy="339725"/>
                   <wp:effectExtent l="0" t="0" r="3175" b="3175"/>
                   <wp:docPr id="3" name="Picture 3"/>
@@ -258,7 +257,7 @@
         <w:tc>
           <w:tcPr>
             <w:tcW w:w="1788" w:type="dxa"/>
-            <w:vMerge w:val="restart"/>
+            <w:vAlign w:val="bottom"/>
           </w:tcPr>
           <w:p>
             <w:pPr>
@@ -274,7 +273,7 @@
         <w:tc>
           <w:tcPr>
             <w:tcW w:w="2252" w:type="dxa"/>
-            <w:vAlign w:val="center"/>
+            <w:vAlign w:val="bottom"/>
           </w:tcPr>
           <w:p>
             <w:pPr>
@@ -290,7 +289,7 @@
         <w:tc>
           <w:tcPr>
             <w:tcW w:w="4770" w:type="dxa"/>
-            <w:vAlign w:val="center"/>
+            <w:vAlign w:val="bottom"/>
           </w:tcPr>
           <w:p>
             <w:pPr>
@@ -325,7 +324,7 @@
         <w:tc>
           <w:tcPr>
             <w:tcW w:w="545" w:type="dxa"/>
-            <w:vMerge/>
+            <w:vMerge w:val="restart"/>
           </w:tcPr>
           <w:p>
             <w:pPr>
@@ -337,7 +336,7 @@
         <w:tc>
           <w:tcPr>
             <w:tcW w:w="1788" w:type="dxa"/>
-            <w:vMerge/>
+            <w:vMerge w:val="restart"/>
           </w:tcPr>
           <w:p>
             <w:pPr>
@@ -360,6 +359,8 @@
             <w:r>
               <w:t>Year of Birth:</w:t>
             </w:r>
+            <w:bookmarkStart w:id="0" w:name="_GoBack"/>
+            <w:bookmarkEnd w:id="0"/>
           </w:p>
         </w:tc>
         <w:tc>
@@ -660,12 +661,11 @@
       <w:tr>
         <w:trPr>
           <w:cantSplit/>
-          <w:trHeight w:val="485"/>
+          <w:trHeight w:val="297"/>
         </w:trPr>
         <w:tc>
           <w:tcPr>
             <w:tcW w:w="545" w:type="dxa"/>
-            <w:vMerge w:val="restart"/>
             <w:tcMar>
               <w:left w:w="0" w:type="dxa"/>
               <w:right w:w="0" w:type="dxa"/>
@@ -681,9 +681,17 @@
                 <w:noProof/>
               </w:rPr>
               <w:drawing>
-                <wp:inline distT="0" distB="0" distL="0" distR="0" wp14:anchorId="44A776F5" wp14:editId="678B5F08">
+                <wp:anchor distT="0" distB="0" distL="114300" distR="114300" simplePos="0" relativeHeight="251663360" behindDoc="1" locked="0" layoutInCell="1" allowOverlap="1">
+                  <wp:simplePos x="0" y="0"/>
+                  <wp:positionH relativeFrom="column">
+                    <wp:posOffset>-3175</wp:posOffset>
+                  </wp:positionH>
+                  <wp:positionV relativeFrom="paragraph">
+                    <wp:posOffset>-2540</wp:posOffset>
+                  </wp:positionV>
                   <wp:extent cx="339725" cy="339725"/>
                   <wp:effectExtent l="0" t="0" r="3175" b="3175"/>
+                  <wp:wrapNone/>
                   <wp:docPr id="8" name="Picture 8"/>
                   <wp:cNvGraphicFramePr>
                     <a:graphicFrameLocks xmlns:a="http://schemas.openxmlformats.org/drawingml/2006/main" noChangeAspect="1"/>
@@ -719,7 +727,13 @@
                       </pic:pic>
                     </a:graphicData>
                   </a:graphic>
-                </wp:inline>
+                  <wp14:sizeRelH relativeFrom="page">
+                    <wp14:pctWidth>0</wp14:pctWidth>
+                  </wp14:sizeRelH>
+                  <wp14:sizeRelV relativeFrom="page">
+                    <wp14:pctHeight>0</wp14:pctHeight>
+                  </wp14:sizeRelV>
+                </wp:anchor>
               </w:drawing>
             </w:r>
           </w:p>
@@ -788,7 +802,7 @@
         <w:tc>
           <w:tcPr>
             <w:tcW w:w="545" w:type="dxa"/>
-            <w:vMerge/>
+            <w:vMerge w:val="restart"/>
             <w:tcMar>
               <w:left w:w="0" w:type="dxa"/>
               <w:right w:w="0" w:type="dxa"/>
@@ -813,6 +827,7 @@
             <w:pPr>
               <w:pStyle w:val="Heading1"/>
               <w:spacing w:before="80"/>
+              <w:jc w:val="center"/>
               <w:outlineLvl w:val="0"/>
             </w:pPr>
           </w:p>
@@ -1593,10 +1608,7 @@
               <w:outlineLvl w:val="2"/>
             </w:pPr>
             <w:r>
-              <w:t>Technologies</w:t>
-            </w:r>
-            <w:r>
-              <w:t>:</w:t>
+              <w:t>Technologies:</w:t>
             </w:r>
           </w:p>
         </w:tc>
@@ -1682,6 +1694,668 @@
             </w:pPr>
             <w:r>
               <w:t>${Experience.Methodologies3</w:t>
+            </w:r>
+            <w:r>
+              <w:t>}</w:t>
+            </w:r>
+          </w:p>
+        </w:tc>
+      </w:tr>
+      <w:tr>
+        <w:trPr>
+          <w:cantSplit/>
+          <w:trHeight w:val="72"/>
+        </w:trPr>
+        <w:tc>
+          <w:tcPr>
+            <w:tcW w:w="545" w:type="dxa"/>
+            <w:vMerge w:val="restart"/>
+            <w:tcMar>
+              <w:left w:w="0" w:type="dxa"/>
+              <w:right w:w="0" w:type="dxa"/>
+            </w:tcMar>
+          </w:tcPr>
+          <w:p>
+            <w:pPr>
+              <w:keepNext/>
+              <w:keepLines/>
+              <w:rPr>
+                <w:noProof/>
+              </w:rPr>
+            </w:pPr>
+          </w:p>
+        </w:tc>
+        <w:tc>
+          <w:tcPr>
+            <w:tcW w:w="1775" w:type="dxa"/>
+            <w:vMerge w:val="restart"/>
+          </w:tcPr>
+          <w:p>
+            <w:pPr>
+              <w:pStyle w:val="Heading1"/>
+              <w:spacing w:before="80"/>
+              <w:outlineLvl w:val="0"/>
+            </w:pPr>
+          </w:p>
+        </w:tc>
+        <w:tc>
+          <w:tcPr>
+            <w:tcW w:w="4790" w:type="dxa"/>
+            <w:gridSpan w:val="3"/>
+          </w:tcPr>
+          <w:p>
+            <w:pPr>
+              <w:pStyle w:val="Heading2"/>
+              <w:spacing w:before="140"/>
+              <w:outlineLvl w:val="1"/>
+            </w:pPr>
+            <w:r>
+              <w:t>${Experience.Position4}</w:t>
+            </w:r>
+          </w:p>
+        </w:tc>
+        <w:tc>
+          <w:tcPr>
+            <w:tcW w:w="2250" w:type="dxa"/>
+          </w:tcPr>
+          <w:p>
+            <w:pPr>
+              <w:keepNext/>
+              <w:keepLines/>
+              <w:spacing w:before="140"/>
+              <w:jc w:val="right"/>
+            </w:pPr>
+            <w:r>
+              <w:t>${Experience.Period4</w:t>
+            </w:r>
+            <w:r>
+              <w:t>}</w:t>
+            </w:r>
+          </w:p>
+        </w:tc>
+      </w:tr>
+      <w:tr>
+        <w:trPr>
+          <w:cantSplit/>
+          <w:trHeight w:val="72"/>
+        </w:trPr>
+        <w:tc>
+          <w:tcPr>
+            <w:tcW w:w="545" w:type="dxa"/>
+            <w:vMerge/>
+            <w:tcMar>
+              <w:left w:w="0" w:type="dxa"/>
+              <w:right w:w="0" w:type="dxa"/>
+            </w:tcMar>
+          </w:tcPr>
+          <w:p>
+            <w:pPr>
+              <w:keepNext/>
+              <w:keepLines/>
+              <w:rPr>
+                <w:noProof/>
+              </w:rPr>
+            </w:pPr>
+          </w:p>
+        </w:tc>
+        <w:tc>
+          <w:tcPr>
+            <w:tcW w:w="1775" w:type="dxa"/>
+            <w:vMerge/>
+          </w:tcPr>
+          <w:p>
+            <w:pPr>
+              <w:pStyle w:val="Heading1"/>
+              <w:spacing w:before="80"/>
+              <w:outlineLvl w:val="0"/>
+            </w:pPr>
+          </w:p>
+        </w:tc>
+        <w:tc>
+          <w:tcPr>
+            <w:tcW w:w="7040" w:type="dxa"/>
+            <w:gridSpan w:val="4"/>
+          </w:tcPr>
+          <w:p>
+            <w:pPr>
+              <w:pStyle w:val="Subtitle"/>
+              <w:keepNext/>
+              <w:keepLines/>
+            </w:pPr>
+            <w:r>
+              <w:t>${Experience.CompanyName4</w:t>
+            </w:r>
+            <w:r>
+              <w:t>} – ${Experien</w:t>
+            </w:r>
+            <w:r>
+              <w:t>ce.City4}, ${Experience.Country4</w:t>
+            </w:r>
+            <w:r>
+              <w:t>}</w:t>
+            </w:r>
+          </w:p>
+        </w:tc>
+      </w:tr>
+      <w:tr>
+        <w:trPr>
+          <w:cantSplit/>
+          <w:trHeight w:val="72"/>
+        </w:trPr>
+        <w:tc>
+          <w:tcPr>
+            <w:tcW w:w="545" w:type="dxa"/>
+            <w:vMerge/>
+            <w:tcMar>
+              <w:left w:w="0" w:type="dxa"/>
+              <w:right w:w="0" w:type="dxa"/>
+            </w:tcMar>
+          </w:tcPr>
+          <w:p>
+            <w:pPr>
+              <w:keepNext/>
+              <w:keepLines/>
+              <w:rPr>
+                <w:noProof/>
+              </w:rPr>
+            </w:pPr>
+          </w:p>
+        </w:tc>
+        <w:tc>
+          <w:tcPr>
+            <w:tcW w:w="1775" w:type="dxa"/>
+            <w:vMerge/>
+          </w:tcPr>
+          <w:p>
+            <w:pPr>
+              <w:pStyle w:val="Heading1"/>
+              <w:spacing w:before="80"/>
+              <w:outlineLvl w:val="0"/>
+            </w:pPr>
+          </w:p>
+        </w:tc>
+        <w:tc>
+          <w:tcPr>
+            <w:tcW w:w="7040" w:type="dxa"/>
+            <w:gridSpan w:val="4"/>
+          </w:tcPr>
+          <w:p>
+            <w:pPr>
+              <w:keepNext/>
+              <w:keepLines/>
+              <w:spacing w:before="100"/>
+            </w:pPr>
+            <w:r>
+              <w:t>${Experience.Description4}</w:t>
+            </w:r>
+          </w:p>
+        </w:tc>
+      </w:tr>
+      <w:tr>
+        <w:trPr>
+          <w:cantSplit/>
+          <w:trHeight w:val="72"/>
+        </w:trPr>
+        <w:tc>
+          <w:tcPr>
+            <w:tcW w:w="545" w:type="dxa"/>
+            <w:vMerge/>
+            <w:tcMar>
+              <w:left w:w="0" w:type="dxa"/>
+              <w:right w:w="0" w:type="dxa"/>
+            </w:tcMar>
+          </w:tcPr>
+          <w:p>
+            <w:pPr>
+              <w:keepNext/>
+              <w:keepLines/>
+              <w:rPr>
+                <w:noProof/>
+              </w:rPr>
+            </w:pPr>
+          </w:p>
+        </w:tc>
+        <w:tc>
+          <w:tcPr>
+            <w:tcW w:w="1775" w:type="dxa"/>
+            <w:vMerge/>
+          </w:tcPr>
+          <w:p>
+            <w:pPr>
+              <w:pStyle w:val="Heading1"/>
+              <w:spacing w:before="80"/>
+              <w:outlineLvl w:val="0"/>
+            </w:pPr>
+          </w:p>
+        </w:tc>
+        <w:tc>
+          <w:tcPr>
+            <w:tcW w:w="1730" w:type="dxa"/>
+          </w:tcPr>
+          <w:p>
+            <w:pPr>
+              <w:pStyle w:val="Heading3"/>
+              <w:spacing w:before="100"/>
+              <w:outlineLvl w:val="2"/>
+            </w:pPr>
+            <w:r>
+              <w:t>Technologies:</w:t>
+            </w:r>
+          </w:p>
+        </w:tc>
+        <w:tc>
+          <w:tcPr>
+            <w:tcW w:w="5310" w:type="dxa"/>
+            <w:gridSpan w:val="3"/>
+          </w:tcPr>
+          <w:p>
+            <w:pPr>
+              <w:keepNext/>
+              <w:keepLines/>
+              <w:spacing w:before="100"/>
+            </w:pPr>
+            <w:r>
+              <w:t>${Experience.Technologies4</w:t>
+            </w:r>
+            <w:r>
+              <w:t>}</w:t>
+            </w:r>
+          </w:p>
+        </w:tc>
+      </w:tr>
+      <w:tr>
+        <w:trPr>
+          <w:cantSplit/>
+          <w:trHeight w:val="72"/>
+        </w:trPr>
+        <w:tc>
+          <w:tcPr>
+            <w:tcW w:w="545" w:type="dxa"/>
+            <w:tcMar>
+              <w:left w:w="0" w:type="dxa"/>
+              <w:right w:w="0" w:type="dxa"/>
+            </w:tcMar>
+          </w:tcPr>
+          <w:p>
+            <w:pPr>
+              <w:keepLines/>
+              <w:rPr>
+                <w:noProof/>
+              </w:rPr>
+            </w:pPr>
+          </w:p>
+        </w:tc>
+        <w:tc>
+          <w:tcPr>
+            <w:tcW w:w="1775" w:type="dxa"/>
+          </w:tcPr>
+          <w:p>
+            <w:pPr>
+              <w:pStyle w:val="Heading1"/>
+              <w:keepNext w:val="0"/>
+              <w:outlineLvl w:val="0"/>
+            </w:pPr>
+          </w:p>
+        </w:tc>
+        <w:tc>
+          <w:tcPr>
+            <w:tcW w:w="1730" w:type="dxa"/>
+          </w:tcPr>
+          <w:p>
+            <w:pPr>
+              <w:pStyle w:val="Heading3"/>
+              <w:keepNext w:val="0"/>
+              <w:spacing w:before="100"/>
+              <w:outlineLvl w:val="2"/>
+            </w:pPr>
+            <w:r>
+              <w:t>Methodologies:</w:t>
+            </w:r>
+          </w:p>
+        </w:tc>
+        <w:tc>
+          <w:tcPr>
+            <w:tcW w:w="5310" w:type="dxa"/>
+            <w:gridSpan w:val="3"/>
+          </w:tcPr>
+          <w:p>
+            <w:pPr>
+              <w:keepLines/>
+              <w:spacing w:before="100"/>
+            </w:pPr>
+            <w:r>
+              <w:t>${Experience.Methodologies4</w:t>
+            </w:r>
+            <w:r>
+              <w:t>}</w:t>
+            </w:r>
+          </w:p>
+        </w:tc>
+      </w:tr>
+      <w:tr>
+        <w:trPr>
+          <w:cantSplit/>
+          <w:trHeight w:val="72"/>
+        </w:trPr>
+        <w:tc>
+          <w:tcPr>
+            <w:tcW w:w="545" w:type="dxa"/>
+            <w:vMerge w:val="restart"/>
+            <w:tcMar>
+              <w:left w:w="0" w:type="dxa"/>
+              <w:right w:w="0" w:type="dxa"/>
+            </w:tcMar>
+          </w:tcPr>
+          <w:p>
+            <w:pPr>
+              <w:keepNext/>
+              <w:keepLines/>
+              <w:rPr>
+                <w:noProof/>
+              </w:rPr>
+            </w:pPr>
+          </w:p>
+        </w:tc>
+        <w:tc>
+          <w:tcPr>
+            <w:tcW w:w="1775" w:type="dxa"/>
+            <w:vMerge w:val="restart"/>
+          </w:tcPr>
+          <w:p>
+            <w:pPr>
+              <w:pStyle w:val="Heading1"/>
+              <w:spacing w:before="80"/>
+              <w:outlineLvl w:val="0"/>
+            </w:pPr>
+          </w:p>
+        </w:tc>
+        <w:tc>
+          <w:tcPr>
+            <w:tcW w:w="4790" w:type="dxa"/>
+            <w:gridSpan w:val="3"/>
+          </w:tcPr>
+          <w:p>
+            <w:pPr>
+              <w:pStyle w:val="Heading2"/>
+              <w:spacing w:before="140"/>
+              <w:outlineLvl w:val="1"/>
+            </w:pPr>
+            <w:r>
+              <w:t>${Experience.Position5}</w:t>
+            </w:r>
+          </w:p>
+        </w:tc>
+        <w:tc>
+          <w:tcPr>
+            <w:tcW w:w="2250" w:type="dxa"/>
+          </w:tcPr>
+          <w:p>
+            <w:pPr>
+              <w:keepNext/>
+              <w:keepLines/>
+              <w:spacing w:before="140"/>
+              <w:jc w:val="right"/>
+            </w:pPr>
+            <w:r>
+              <w:t>${Experience.Period5</w:t>
+            </w:r>
+            <w:r>
+              <w:t>}</w:t>
+            </w:r>
+          </w:p>
+        </w:tc>
+      </w:tr>
+      <w:tr>
+        <w:trPr>
+          <w:cantSplit/>
+          <w:trHeight w:val="72"/>
+        </w:trPr>
+        <w:tc>
+          <w:tcPr>
+            <w:tcW w:w="545" w:type="dxa"/>
+            <w:vMerge/>
+            <w:tcMar>
+              <w:left w:w="0" w:type="dxa"/>
+              <w:right w:w="0" w:type="dxa"/>
+            </w:tcMar>
+          </w:tcPr>
+          <w:p>
+            <w:pPr>
+              <w:keepNext/>
+              <w:keepLines/>
+              <w:rPr>
+                <w:noProof/>
+              </w:rPr>
+            </w:pPr>
+          </w:p>
+        </w:tc>
+        <w:tc>
+          <w:tcPr>
+            <w:tcW w:w="1775" w:type="dxa"/>
+            <w:vMerge/>
+          </w:tcPr>
+          <w:p>
+            <w:pPr>
+              <w:pStyle w:val="Heading1"/>
+              <w:spacing w:before="80"/>
+              <w:outlineLvl w:val="0"/>
+            </w:pPr>
+          </w:p>
+        </w:tc>
+        <w:tc>
+          <w:tcPr>
+            <w:tcW w:w="7040" w:type="dxa"/>
+            <w:gridSpan w:val="4"/>
+          </w:tcPr>
+          <w:p>
+            <w:pPr>
+              <w:pStyle w:val="Subtitle"/>
+              <w:keepNext/>
+              <w:keepLines/>
+            </w:pPr>
+            <w:r>
+              <w:t>${Experience.CompanyName5</w:t>
+            </w:r>
+            <w:r>
+              <w:t>} – ${Experien</w:t>
+            </w:r>
+            <w:r>
+              <w:t>ce.City5}, ${Experience.Country5</w:t>
+            </w:r>
+            <w:r>
+              <w:t>}</w:t>
+            </w:r>
+          </w:p>
+        </w:tc>
+      </w:tr>
+      <w:tr>
+        <w:trPr>
+          <w:cantSplit/>
+          <w:trHeight w:val="72"/>
+        </w:trPr>
+        <w:tc>
+          <w:tcPr>
+            <w:tcW w:w="545" w:type="dxa"/>
+            <w:vMerge/>
+            <w:tcMar>
+              <w:left w:w="0" w:type="dxa"/>
+              <w:right w:w="0" w:type="dxa"/>
+            </w:tcMar>
+          </w:tcPr>
+          <w:p>
+            <w:pPr>
+              <w:keepNext/>
+              <w:keepLines/>
+              <w:rPr>
+                <w:noProof/>
+              </w:rPr>
+            </w:pPr>
+          </w:p>
+        </w:tc>
+        <w:tc>
+          <w:tcPr>
+            <w:tcW w:w="1775" w:type="dxa"/>
+            <w:vMerge/>
+          </w:tcPr>
+          <w:p>
+            <w:pPr>
+              <w:pStyle w:val="Heading1"/>
+              <w:spacing w:before="80"/>
+              <w:outlineLvl w:val="0"/>
+            </w:pPr>
+          </w:p>
+        </w:tc>
+        <w:tc>
+          <w:tcPr>
+            <w:tcW w:w="7040" w:type="dxa"/>
+            <w:gridSpan w:val="4"/>
+          </w:tcPr>
+          <w:p>
+            <w:pPr>
+              <w:keepNext/>
+              <w:keepLines/>
+              <w:spacing w:before="100"/>
+            </w:pPr>
+            <w:r>
+              <w:t>${Experience.Description5}</w:t>
+            </w:r>
+          </w:p>
+        </w:tc>
+      </w:tr>
+      <w:tr>
+        <w:trPr>
+          <w:cantSplit/>
+          <w:trHeight w:val="72"/>
+        </w:trPr>
+        <w:tc>
+          <w:tcPr>
+            <w:tcW w:w="545" w:type="dxa"/>
+            <w:vMerge/>
+            <w:tcMar>
+              <w:left w:w="0" w:type="dxa"/>
+              <w:right w:w="0" w:type="dxa"/>
+            </w:tcMar>
+          </w:tcPr>
+          <w:p>
+            <w:pPr>
+              <w:keepNext/>
+              <w:keepLines/>
+              <w:rPr>
+                <w:noProof/>
+              </w:rPr>
+            </w:pPr>
+          </w:p>
+        </w:tc>
+        <w:tc>
+          <w:tcPr>
+            <w:tcW w:w="1775" w:type="dxa"/>
+            <w:vMerge/>
+          </w:tcPr>
+          <w:p>
+            <w:pPr>
+              <w:pStyle w:val="Heading1"/>
+              <w:spacing w:before="80"/>
+              <w:outlineLvl w:val="0"/>
+            </w:pPr>
+          </w:p>
+        </w:tc>
+        <w:tc>
+          <w:tcPr>
+            <w:tcW w:w="1730" w:type="dxa"/>
+          </w:tcPr>
+          <w:p>
+            <w:pPr>
+              <w:pStyle w:val="Heading3"/>
+              <w:spacing w:before="100"/>
+              <w:outlineLvl w:val="2"/>
+            </w:pPr>
+            <w:r>
+              <w:t>Technologies:</w:t>
+            </w:r>
+          </w:p>
+        </w:tc>
+        <w:tc>
+          <w:tcPr>
+            <w:tcW w:w="5310" w:type="dxa"/>
+            <w:gridSpan w:val="3"/>
+          </w:tcPr>
+          <w:p>
+            <w:pPr>
+              <w:keepNext/>
+              <w:keepLines/>
+              <w:spacing w:before="100"/>
+            </w:pPr>
+            <w:r>
+              <w:t>${Experience.Technologies5</w:t>
+            </w:r>
+            <w:r>
+              <w:t>}</w:t>
+            </w:r>
+          </w:p>
+        </w:tc>
+      </w:tr>
+      <w:tr>
+        <w:trPr>
+          <w:cantSplit/>
+          <w:trHeight w:val="72"/>
+        </w:trPr>
+        <w:tc>
+          <w:tcPr>
+            <w:tcW w:w="545" w:type="dxa"/>
+            <w:tcMar>
+              <w:left w:w="0" w:type="dxa"/>
+              <w:right w:w="0" w:type="dxa"/>
+            </w:tcMar>
+          </w:tcPr>
+          <w:p>
+            <w:pPr>
+              <w:keepLines/>
+              <w:rPr>
+                <w:noProof/>
+              </w:rPr>
+            </w:pPr>
+          </w:p>
+        </w:tc>
+        <w:tc>
+          <w:tcPr>
+            <w:tcW w:w="1775" w:type="dxa"/>
+          </w:tcPr>
+          <w:p>
+            <w:pPr>
+              <w:pStyle w:val="Heading1"/>
+              <w:keepNext w:val="0"/>
+              <w:outlineLvl w:val="0"/>
+            </w:pPr>
+          </w:p>
+        </w:tc>
+        <w:tc>
+          <w:tcPr>
+            <w:tcW w:w="1730" w:type="dxa"/>
+          </w:tcPr>
+          <w:p>
+            <w:pPr>
+              <w:pStyle w:val="Heading3"/>
+              <w:keepNext w:val="0"/>
+              <w:spacing w:before="100"/>
+              <w:outlineLvl w:val="2"/>
+            </w:pPr>
+            <w:r>
+              <w:t>Methodologies:</w:t>
+            </w:r>
+          </w:p>
+        </w:tc>
+        <w:tc>
+          <w:tcPr>
+            <w:tcW w:w="5310" w:type="dxa"/>
+            <w:gridSpan w:val="3"/>
+          </w:tcPr>
+          <w:p>
+            <w:pPr>
+              <w:keepLines/>
+              <w:spacing w:before="100"/>
+            </w:pPr>
+            <w:r>
+              <w:t>${Experience.Methodologies5</w:t>
             </w:r>
             <w:r>
               <w:t>}</w:t>
@@ -1786,12 +2460,12 @@
       <w:tblGrid>
         <w:gridCol w:w="540"/>
         <w:gridCol w:w="1795"/>
-        <w:gridCol w:w="4775"/>
-        <w:gridCol w:w="2253"/>
+        <w:gridCol w:w="4860"/>
+        <w:gridCol w:w="2168"/>
       </w:tblGrid>
       <w:tr>
         <w:trPr>
-          <w:trHeight w:val="530"/>
+          <w:trHeight w:val="603"/>
         </w:trPr>
         <w:tc>
           <w:tcPr>
@@ -1811,6 +2485,7 @@
               <w:rPr>
                 <w:noProof/>
               </w:rPr>
+              <w:lastRenderedPageBreak/>
               <w:pict>
                 <v:shapetype id="_x0000_t75" coordsize="21600,21600" o:spt="75" o:preferrelative="t" path="m@4@5l@4@11@9@11@9@5xe" filled="f" stroked="f">
                   <v:stroke joinstyle="miter"/>
@@ -1834,7 +2509,7 @@
                 <v:shape id="_x0000_s1028" type="#_x0000_t75" style="position:absolute;margin-left:0;margin-top:-.45pt;width:27.75pt;height:27.75pt;z-index:-251656192;mso-position-horizontal:absolute;mso-position-horizontal-relative:text;mso-position-vertical:absolute;mso-position-vertical-relative:text;mso-width-relative:page;mso-height-relative:page">
                   <v:imagedata r:id="rId8" o:title=""/>
                 </v:shape>
-                <o:OLEObject Type="Embed" ProgID="PBrush" ShapeID="_x0000_s1028" DrawAspect="Content" ObjectID="_1514478787" r:id="rId9"/>
+                <o:OLEObject Type="Embed" ProgID="PBrush" ShapeID="_x0000_s1028" DrawAspect="Content" ObjectID="_1514571408" r:id="rId9"/>
               </w:pict>
             </w:r>
           </w:p>
@@ -1856,7 +2531,7 @@
         </w:tc>
         <w:tc>
           <w:tcPr>
-            <w:tcW w:w="4775" w:type="dxa"/>
+            <w:tcW w:w="4860" w:type="dxa"/>
             <w:vAlign w:val="bottom"/>
           </w:tcPr>
           <w:p>
@@ -1871,7 +2546,7 @@
         </w:tc>
         <w:tc>
           <w:tcPr>
-            <w:tcW w:w="2253" w:type="dxa"/>
+            <w:tcW w:w="2168" w:type="dxa"/>
             <w:vAlign w:val="bottom"/>
           </w:tcPr>
           <w:p>
@@ -1966,7 +2641,7 @@
         </w:tc>
         <w:tc>
           <w:tcPr>
-            <w:tcW w:w="4775" w:type="dxa"/>
+            <w:tcW w:w="4860" w:type="dxa"/>
           </w:tcPr>
           <w:p>
             <w:pPr>
@@ -1984,7 +2659,7 @@
         </w:tc>
         <w:tc>
           <w:tcPr>
-            <w:tcW w:w="2253" w:type="dxa"/>
+            <w:tcW w:w="2168" w:type="dxa"/>
           </w:tcPr>
           <w:p>
             <w:pPr>
@@ -2085,7 +2760,7 @@
         </w:tc>
         <w:tc>
           <w:tcPr>
-            <w:tcW w:w="4775" w:type="dxa"/>
+            <w:tcW w:w="4860" w:type="dxa"/>
           </w:tcPr>
           <w:p>
             <w:pPr>
@@ -2094,7 +2769,10 @@
               <w:outlineLvl w:val="1"/>
             </w:pPr>
             <w:r>
-              <w:t>${Education.Degree2} in ${Education.Field3</w:t>
+              <w:t>${Education.Degree3</w:t>
+            </w:r>
+            <w:r>
+              <w:t>} in ${Education.Field3</w:t>
             </w:r>
             <w:r>
               <w:t>}</w:t>
@@ -2103,7 +2781,7 @@
         </w:tc>
         <w:tc>
           <w:tcPr>
-            <w:tcW w:w="2253" w:type="dxa"/>
+            <w:tcW w:w="2168" w:type="dxa"/>
           </w:tcPr>
           <w:p>
             <w:pPr>
@@ -2163,6 +2841,125 @@
             </w:pPr>
             <w:r>
               <w:t>${Education.School3} – ${Education.City3}, ${Education.Country3</w:t>
+            </w:r>
+            <w:r>
+              <w:t>}</w:t>
+            </w:r>
+          </w:p>
+        </w:tc>
+      </w:tr>
+      <w:tr>
+        <w:trPr>
+          <w:trHeight w:val="152"/>
+        </w:trPr>
+        <w:tc>
+          <w:tcPr>
+            <w:tcW w:w="540" w:type="dxa"/>
+            <w:tcMar>
+              <w:left w:w="0" w:type="dxa"/>
+              <w:right w:w="0" w:type="dxa"/>
+            </w:tcMar>
+          </w:tcPr>
+          <w:p>
+            <w:pPr>
+              <w:pStyle w:val="NoSpacing"/>
+              <w:keepNext/>
+              <w:keepLines/>
+            </w:pPr>
+          </w:p>
+        </w:tc>
+        <w:tc>
+          <w:tcPr>
+            <w:tcW w:w="1795" w:type="dxa"/>
+          </w:tcPr>
+          <w:p>
+            <w:pPr>
+              <w:pStyle w:val="NoSpacing"/>
+              <w:keepNext/>
+              <w:keepLines/>
+            </w:pPr>
+          </w:p>
+        </w:tc>
+        <w:tc>
+          <w:tcPr>
+            <w:tcW w:w="4860" w:type="dxa"/>
+          </w:tcPr>
+          <w:p>
+            <w:pPr>
+              <w:pStyle w:val="Heading2"/>
+              <w:spacing w:before="140"/>
+              <w:outlineLvl w:val="1"/>
+            </w:pPr>
+            <w:r>
+              <w:t>${Education.Degree4} in ${Education.Field4</w:t>
+            </w:r>
+            <w:r>
+              <w:t>}</w:t>
+            </w:r>
+          </w:p>
+        </w:tc>
+        <w:tc>
+          <w:tcPr>
+            <w:tcW w:w="2168" w:type="dxa"/>
+          </w:tcPr>
+          <w:p>
+            <w:pPr>
+              <w:keepNext/>
+              <w:keepLines/>
+              <w:spacing w:before="140"/>
+              <w:jc w:val="right"/>
+            </w:pPr>
+            <w:r>
+              <w:t>${Education.Period4</w:t>
+            </w:r>
+            <w:r>
+              <w:t>}</w:t>
+            </w:r>
+          </w:p>
+        </w:tc>
+      </w:tr>
+      <w:tr>
+        <w:trPr>
+          <w:trHeight w:val="152"/>
+        </w:trPr>
+        <w:tc>
+          <w:tcPr>
+            <w:tcW w:w="540" w:type="dxa"/>
+            <w:tcMar>
+              <w:left w:w="0" w:type="dxa"/>
+              <w:right w:w="0" w:type="dxa"/>
+            </w:tcMar>
+          </w:tcPr>
+          <w:p>
+            <w:pPr>
+              <w:pStyle w:val="NoSpacing"/>
+              <w:keepLines/>
+            </w:pPr>
+          </w:p>
+        </w:tc>
+        <w:tc>
+          <w:tcPr>
+            <w:tcW w:w="1795" w:type="dxa"/>
+          </w:tcPr>
+          <w:p>
+            <w:pPr>
+              <w:pStyle w:val="NoSpacing"/>
+              <w:keepLines/>
+            </w:pPr>
+          </w:p>
+        </w:tc>
+        <w:tc>
+          <w:tcPr>
+            <w:tcW w:w="7028" w:type="dxa"/>
+            <w:gridSpan w:val="2"/>
+          </w:tcPr>
+          <w:p>
+            <w:pPr>
+              <w:pStyle w:val="Subtitle"/>
+              <w:keepLines/>
+            </w:pPr>
+            <w:r>
+              <w:t>${Education.School4} – ${Education.City4}, ${Education.Country4</w:t>
             </w:r>
             <w:r>
               <w:t>}</w:t>
@@ -2294,7 +3091,7 @@
                 <v:shape id="_x0000_s1030" type="#_x0000_t75" style="position:absolute;margin-left:0;margin-top:0;width:27.75pt;height:27.75pt;z-index:-251654144;mso-position-horizontal:absolute;mso-position-horizontal-relative:text;mso-position-vertical:absolute;mso-position-vertical-relative:text;mso-width-relative:page;mso-height-relative:page">
                   <v:imagedata r:id="rId8" o:title=""/>
                 </v:shape>
-                <o:OLEObject Type="Embed" ProgID="PBrush" ShapeID="_x0000_s1030" DrawAspect="Content" ObjectID="_1514478788" r:id="rId10"/>
+                <o:OLEObject Type="Embed" ProgID="PBrush" ShapeID="_x0000_s1030" DrawAspect="Content" ObjectID="_1514571409" r:id="rId10"/>
               </w:pict>
             </w:r>
           </w:p>
@@ -3582,8 +4379,6 @@
           <w:szCs w:val="2"/>
         </w:rPr>
       </w:pPr>
-      <w:bookmarkStart w:id="0" w:name="_GoBack"/>
-      <w:bookmarkEnd w:id="0"/>
     </w:p>
     <w:sectPr>
       <w:pgSz w:w="12240" w:h="15840"/>
@@ -3783,7 +4578,7 @@
     <w:uiPriority w:val="9"/>
     <w:unhideWhenUsed/>
     <w:qFormat/>
-    <w:rsid w:val="00981092"/>
+    <w:rsid w:val="00F6413F"/>
     <w:pPr>
       <w:keepNext/>
       <w:keepLines/>
@@ -3791,7 +4586,7 @@
       <w:outlineLvl w:val="1"/>
     </w:pPr>
     <w:rPr>
-      <w:rFonts w:asciiTheme="majorHAnsi" w:eastAsiaTheme="majorEastAsia" w:hAnsiTheme="majorHAnsi" w:cstheme="majorBidi"/>
+      <w:rFonts w:eastAsiaTheme="majorEastAsia" w:cstheme="majorBidi"/>
       <w:b/>
       <w:sz w:val="26"/>
       <w:szCs w:val="26"/>
@@ -3805,7 +4600,7 @@
     <w:uiPriority w:val="9"/>
     <w:unhideWhenUsed/>
     <w:qFormat/>
-    <w:rsid w:val="00EC49ED"/>
+    <w:rsid w:val="00F1483D"/>
     <w:pPr>
       <w:keepNext/>
       <w:keepLines/>
@@ -3813,7 +4608,7 @@
       <w:outlineLvl w:val="2"/>
     </w:pPr>
     <w:rPr>
-      <w:rFonts w:asciiTheme="majorHAnsi" w:eastAsiaTheme="majorEastAsia" w:hAnsiTheme="majorHAnsi" w:cstheme="majorBidi"/>
+      <w:rFonts w:eastAsiaTheme="majorEastAsia" w:cstheme="majorBidi"/>
       <w:b/>
       <w:szCs w:val="24"/>
     </w:rPr>
@@ -3924,9 +4719,9 @@
     <w:basedOn w:val="DefaultParagraphFont"/>
     <w:link w:val="Heading2"/>
     <w:uiPriority w:val="9"/>
-    <w:rsid w:val="00981092"/>
+    <w:rsid w:val="00F6413F"/>
     <w:rPr>
-      <w:rFonts w:asciiTheme="majorHAnsi" w:eastAsiaTheme="majorEastAsia" w:hAnsiTheme="majorHAnsi" w:cstheme="majorBidi"/>
+      <w:rFonts w:eastAsiaTheme="majorEastAsia" w:cstheme="majorBidi"/>
       <w:b/>
       <w:sz w:val="26"/>
       <w:szCs w:val="26"/>
@@ -3971,9 +4766,9 @@
     <w:basedOn w:val="DefaultParagraphFont"/>
     <w:link w:val="Heading3"/>
     <w:uiPriority w:val="9"/>
-    <w:rsid w:val="00EC49ED"/>
+    <w:rsid w:val="00F1483D"/>
     <w:rPr>
-      <w:rFonts w:asciiTheme="majorHAnsi" w:eastAsiaTheme="majorEastAsia" w:hAnsiTheme="majorHAnsi" w:cstheme="majorBidi"/>
+      <w:rFonts w:eastAsiaTheme="majorEastAsia" w:cstheme="majorBidi"/>
       <w:b/>
       <w:szCs w:val="24"/>
     </w:rPr>
@@ -4208,7 +5003,7 @@
     <w:uiPriority w:val="9"/>
     <w:unhideWhenUsed/>
     <w:qFormat/>
-    <w:rsid w:val="00981092"/>
+    <w:rsid w:val="00F6413F"/>
     <w:pPr>
       <w:keepNext/>
       <w:keepLines/>
@@ -4216,7 +5011,7 @@
       <w:outlineLvl w:val="1"/>
     </w:pPr>
     <w:rPr>
-      <w:rFonts w:asciiTheme="majorHAnsi" w:eastAsiaTheme="majorEastAsia" w:hAnsiTheme="majorHAnsi" w:cstheme="majorBidi"/>
+      <w:rFonts w:eastAsiaTheme="majorEastAsia" w:cstheme="majorBidi"/>
       <w:b/>
       <w:sz w:val="26"/>
       <w:szCs w:val="26"/>
@@ -4230,7 +5025,7 @@
     <w:uiPriority w:val="9"/>
     <w:unhideWhenUsed/>
     <w:qFormat/>
-    <w:rsid w:val="00EC49ED"/>
+    <w:rsid w:val="00F1483D"/>
     <w:pPr>
       <w:keepNext/>
       <w:keepLines/>
@@ -4238,7 +5033,7 @@
       <w:outlineLvl w:val="2"/>
     </w:pPr>
     <w:rPr>
-      <w:rFonts w:asciiTheme="majorHAnsi" w:eastAsiaTheme="majorEastAsia" w:hAnsiTheme="majorHAnsi" w:cstheme="majorBidi"/>
+      <w:rFonts w:eastAsiaTheme="majorEastAsia" w:cstheme="majorBidi"/>
       <w:b/>
       <w:szCs w:val="24"/>
     </w:rPr>
@@ -4349,9 +5144,9 @@
     <w:basedOn w:val="DefaultParagraphFont"/>
     <w:link w:val="Heading2"/>
     <w:uiPriority w:val="9"/>
-    <w:rsid w:val="00981092"/>
+    <w:rsid w:val="00F6413F"/>
     <w:rPr>
-      <w:rFonts w:asciiTheme="majorHAnsi" w:eastAsiaTheme="majorEastAsia" w:hAnsiTheme="majorHAnsi" w:cstheme="majorBidi"/>
+      <w:rFonts w:eastAsiaTheme="majorEastAsia" w:cstheme="majorBidi"/>
       <w:b/>
       <w:sz w:val="26"/>
       <w:szCs w:val="26"/>
@@ -4396,9 +5191,9 @@
     <w:basedOn w:val="DefaultParagraphFont"/>
     <w:link w:val="Heading3"/>
     <w:uiPriority w:val="9"/>
-    <w:rsid w:val="00EC49ED"/>
+    <w:rsid w:val="00F1483D"/>
     <w:rPr>
-      <w:rFonts w:asciiTheme="majorHAnsi" w:eastAsiaTheme="majorEastAsia" w:hAnsiTheme="majorHAnsi" w:cstheme="majorBidi"/>
+      <w:rFonts w:eastAsiaTheme="majorEastAsia" w:cstheme="majorBidi"/>
       <w:b/>
       <w:szCs w:val="24"/>
     </w:rPr>

</xml_diff>

<commit_message>
Modified resume template so that it can deal with employees that haven't followed any courses.
</commit_message>
<xml_diff>
--- a/resumator-service/src/main/resources/resume-template.docx
+++ b/resumator-service/src/main/resources/resume-template.docx
@@ -1,10 +1,10 @@
 
 <file path=word/document.xml><?xml version="1.0" encoding="utf-8"?>
-<w:document xmlns:wpc="http://schemas.microsoft.com/office/word/2010/wordprocessingCanvas" xmlns:mc="http://schemas.openxmlformats.org/markup-compatibility/2006" xmlns:o="urn:schemas-microsoft-com:office:office" xmlns:r="http://schemas.openxmlformats.org/officeDocument/2006/relationships" xmlns:m="http://schemas.openxmlformats.org/officeDocument/2006/math" xmlns:v="urn:schemas-microsoft-com:vml" xmlns:wp14="http://schemas.microsoft.com/office/word/2010/wordprocessingDrawing" xmlns:wp="http://schemas.openxmlformats.org/drawingml/2006/wordprocessingDrawing" xmlns:w10="urn:schemas-microsoft-com:office:word" xmlns:w="http://schemas.openxmlformats.org/wordprocessingml/2006/main" xmlns:w14="http://schemas.microsoft.com/office/word/2010/wordml" xmlns:wpg="http://schemas.microsoft.com/office/word/2010/wordprocessingGroup" xmlns:wpi="http://schemas.microsoft.com/office/word/2010/wordprocessingInk" xmlns:wne="http://schemas.microsoft.com/office/word/2006/wordml" xmlns:wps="http://schemas.microsoft.com/office/word/2010/wordprocessingShape" mc:Ignorable="w14 wp14">
+<w:document xmlns:wpc="http://schemas.microsoft.com/office/word/2010/wordprocessingCanvas" xmlns:mc="http://schemas.openxmlformats.org/markup-compatibility/2006" xmlns:o="urn:schemas-microsoft-com:office:office" xmlns:r="http://schemas.openxmlformats.org/officeDocument/2006/relationships" xmlns:m="http://schemas.openxmlformats.org/officeDocument/2006/math" xmlns:v="urn:schemas-microsoft-com:vml" xmlns:wp14="http://schemas.microsoft.com/office/word/2010/wordprocessingDrawing" xmlns:wp="http://schemas.openxmlformats.org/drawingml/2006/wordprocessingDrawing" xmlns:w10="urn:schemas-microsoft-com:office:word" xmlns:w="http://schemas.openxmlformats.org/wordprocessingml/2006/main" xmlns:w14="http://schemas.microsoft.com/office/word/2010/wordml" xmlns:w15="http://schemas.microsoft.com/office/word/2012/wordml" xmlns:wpg="http://schemas.microsoft.com/office/word/2010/wordprocessingGroup" xmlns:wpi="http://schemas.microsoft.com/office/word/2010/wordprocessingInk" xmlns:wne="http://schemas.microsoft.com/office/word/2006/wordml" xmlns:wps="http://schemas.microsoft.com/office/word/2010/wordprocessingShape" mc:Ignorable="w14 w15 wp14">
   <w:body>
     <w:tbl>
       <w:tblPr>
-        <w:tblStyle w:val="TableGrid"/>
+        <w:tblStyle w:val="Tabelraster"/>
         <w:tblW w:w="0" w:type="auto"/>
         <w:tblInd w:w="108" w:type="dxa"/>
         <w:tblBorders>
@@ -47,7 +47,7 @@
                           <pic:cNvPicPr/>
                         </pic:nvPicPr>
                         <pic:blipFill>
-                          <a:blip r:embed="rId5" cstate="print">
+                          <a:blip r:embed="rId4" cstate="print">
                             <a:extLst>
                               <a:ext uri="{28A0092B-C50C-407E-A947-70E740481C1C}">
                                 <a14:useLocalDpi xmlns:a14="http://schemas.microsoft.com/office/drawing/2010/main" val="0"/>
@@ -82,7 +82,7 @@
           </w:tcPr>
           <w:p>
             <w:pPr>
-              <w:pStyle w:val="Title"/>
+              <w:pStyle w:val="Titel"/>
             </w:pPr>
             <w:r>
               <w:t>${</w:t>
@@ -100,84 +100,19 @@
       </w:tr>
     </w:tbl>
     <w:p>
-      <w:r>
+      <w:pPr>
         <w:rPr>
-          <w:noProof/>
+          <w:sz w:val="4"/>
+          <w:szCs w:val="4"/>
         </w:rPr>
-        <mc:AlternateContent>
-          <mc:Choice Requires="wps">
-            <w:drawing>
-              <wp:anchor distT="0" distB="0" distL="114300" distR="114300" simplePos="0" relativeHeight="251655168" behindDoc="0" locked="0" layoutInCell="1" allowOverlap="1">
-                <wp:simplePos x="0" y="0"/>
-                <wp:positionH relativeFrom="column">
-                  <wp:posOffset>0</wp:posOffset>
-                </wp:positionH>
-                <wp:positionV relativeFrom="paragraph">
-                  <wp:posOffset>139700</wp:posOffset>
-                </wp:positionV>
-                <wp:extent cx="5924550" cy="0"/>
-                <wp:effectExtent l="0" t="0" r="19050" b="19050"/>
-                <wp:wrapNone/>
-                <wp:docPr id="2" name="Rechte verbindingslijn 2"/>
-                <wp:cNvGraphicFramePr/>
-                <a:graphic xmlns:a="http://schemas.openxmlformats.org/drawingml/2006/main">
-                  <a:graphicData uri="http://schemas.microsoft.com/office/word/2010/wordprocessingShape">
-                    <wps:wsp>
-                      <wps:cNvCnPr/>
-                      <wps:spPr>
-                        <a:xfrm>
-                          <a:off x="0" y="0"/>
-                          <a:ext cx="5924550" cy="0"/>
-                        </a:xfrm>
-                        <a:prstGeom prst="line">
-                          <a:avLst/>
-                        </a:prstGeom>
-                        <a:ln w="15875">
-                          <a:solidFill>
-                            <a:srgbClr val="E67E22"/>
-                          </a:solidFill>
-                        </a:ln>
-                      </wps:spPr>
-                      <wps:style>
-                        <a:lnRef idx="1">
-                          <a:schemeClr val="accent2"/>
-                        </a:lnRef>
-                        <a:fillRef idx="0">
-                          <a:schemeClr val="accent2"/>
-                        </a:fillRef>
-                        <a:effectRef idx="0">
-                          <a:schemeClr val="accent2"/>
-                        </a:effectRef>
-                        <a:fontRef idx="minor">
-                          <a:schemeClr val="tx1"/>
-                        </a:fontRef>
-                      </wps:style>
-                      <wps:bodyPr/>
-                    </wps:wsp>
-                  </a:graphicData>
-                </a:graphic>
-                <wp14:sizeRelV relativeFrom="margin">
-                  <wp14:pctHeight>0</wp14:pctHeight>
-                </wp14:sizeRelV>
-              </wp:anchor>
-            </w:drawing>
-          </mc:Choice>
-          <mc:Fallback xmlns:w15="http://schemas.microsoft.com/office/word/2012/wordml">
-            <w:pict>
-              <v:line w14:anchorId="3EE420B7" id="Rechte verbindingslijn 2" o:spid="_x0000_s1026" style="position:absolute;z-index:251659264;visibility:visible;mso-wrap-style:square;mso-height-percent:0;mso-wrap-distance-left:9pt;mso-wrap-distance-top:0;mso-wrap-distance-right:9pt;mso-wrap-distance-bottom:0;mso-position-horizontal:absolute;mso-position-horizontal-relative:text;mso-position-vertical:absolute;mso-position-vertical-relative:text;mso-height-percent:0;mso-height-relative:margin" from="0,11pt" to="466.5pt,11pt" o:gfxdata="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" strokecolor="#e67e22" strokeweight="1.25pt">
-                <v:stroke joinstyle="miter"/>
-              </v:line>
-            </w:pict>
-          </mc:Fallback>
-        </mc:AlternateContent>
-      </w:r>
+      </w:pPr>
     </w:p>
     <w:tbl>
       <w:tblPr>
-        <w:tblStyle w:val="TableGrid"/>
+        <w:tblStyle w:val="Tabelraster"/>
         <w:tblW w:w="9355" w:type="dxa"/>
         <w:tblBorders>
-          <w:top w:val="none" w:sz="0" w:space="0" w:color="auto"/>
+          <w:top w:val="single" w:sz="12" w:space="0" w:color="E67E22"/>
           <w:left w:val="none" w:sz="0" w:space="0" w:color="auto"/>
           <w:bottom w:val="none" w:sz="0" w:space="0" w:color="auto"/>
           <w:right w:val="none" w:sz="0" w:space="0" w:color="auto"/>
@@ -201,6 +136,7 @@
           <w:tcPr>
             <w:tcW w:w="545" w:type="dxa"/>
             <w:tcMar>
+              <w:top w:w="43" w:type="dxa"/>
               <w:left w:w="0" w:type="dxa"/>
               <w:right w:w="0" w:type="dxa"/>
             </w:tcMar>
@@ -212,8 +148,8 @@
               </w:rPr>
               <w:drawing>
                 <wp:inline distT="0" distB="0" distL="0" distR="0" wp14:anchorId="72A831B6" wp14:editId="3988151E">
-                  <wp:extent cx="339725" cy="339725"/>
-                  <wp:effectExtent l="0" t="0" r="3175" b="3175"/>
+                  <wp:extent cx="285750" cy="285750"/>
+                  <wp:effectExtent l="0" t="0" r="0" b="0"/>
                   <wp:docPr id="3" name="Picture 3"/>
                   <wp:cNvGraphicFramePr>
                     <a:graphicFrameLocks xmlns:a="http://schemas.openxmlformats.org/drawingml/2006/main" noChangeAspect="1"/>
@@ -226,7 +162,7 @@
                           <pic:cNvPicPr/>
                         </pic:nvPicPr>
                         <pic:blipFill>
-                          <a:blip r:embed="rId6">
+                          <a:blip r:embed="rId5">
                             <a:extLst>
                               <a:ext uri="{28A0092B-C50C-407E-A947-70E740481C1C}">
                                 <a14:useLocalDpi xmlns:a14="http://schemas.microsoft.com/office/drawing/2010/main" val="0"/>
@@ -240,7 +176,7 @@
                         <pic:spPr>
                           <a:xfrm>
                             <a:off x="0" y="0"/>
-                            <a:ext cx="339725" cy="339725"/>
+                            <a:ext cx="285750" cy="285750"/>
                           </a:xfrm>
                           <a:prstGeom prst="rect">
                             <a:avLst/>
@@ -261,7 +197,7 @@
           </w:tcPr>
           <w:p>
             <w:pPr>
-              <w:pStyle w:val="Heading1"/>
+              <w:pStyle w:val="Kop1"/>
               <w:spacing w:before="80"/>
               <w:outlineLvl w:val="0"/>
             </w:pPr>
@@ -277,7 +213,7 @@
           </w:tcPr>
           <w:p>
             <w:pPr>
-              <w:pStyle w:val="Heading3"/>
+              <w:pStyle w:val="Kop3"/>
               <w:spacing w:after="40"/>
               <w:outlineLvl w:val="2"/>
             </w:pPr>
@@ -328,7 +264,7 @@
           </w:tcPr>
           <w:p>
             <w:pPr>
-              <w:pStyle w:val="Heading1"/>
+              <w:pStyle w:val="Kop1"/>
               <w:outlineLvl w:val="0"/>
             </w:pPr>
           </w:p>
@@ -340,7 +276,7 @@
           </w:tcPr>
           <w:p>
             <w:pPr>
-              <w:pStyle w:val="Heading1"/>
+              <w:pStyle w:val="Kop1"/>
               <w:outlineLvl w:val="0"/>
             </w:pPr>
           </w:p>
@@ -352,15 +288,13 @@
           </w:tcPr>
           <w:p>
             <w:pPr>
-              <w:pStyle w:val="Heading3"/>
+              <w:pStyle w:val="Kop3"/>
               <w:spacing w:after="40"/>
               <w:outlineLvl w:val="2"/>
             </w:pPr>
             <w:r>
               <w:t>Year of Birth:</w:t>
             </w:r>
-            <w:bookmarkStart w:id="0" w:name="_GoBack"/>
-            <w:bookmarkEnd w:id="0"/>
           </w:p>
         </w:tc>
         <w:tc>
@@ -397,7 +331,7 @@
           </w:tcPr>
           <w:p>
             <w:pPr>
-              <w:pStyle w:val="Heading1"/>
+              <w:pStyle w:val="Kop1"/>
               <w:outlineLvl w:val="0"/>
             </w:pPr>
           </w:p>
@@ -409,7 +343,7 @@
           </w:tcPr>
           <w:p>
             <w:pPr>
-              <w:pStyle w:val="Heading1"/>
+              <w:pStyle w:val="Kop1"/>
               <w:outlineLvl w:val="0"/>
             </w:pPr>
           </w:p>
@@ -421,7 +355,7 @@
           </w:tcPr>
           <w:p>
             <w:pPr>
-              <w:pStyle w:val="Heading3"/>
+              <w:pStyle w:val="Kop3"/>
               <w:spacing w:after="40"/>
               <w:outlineLvl w:val="2"/>
             </w:pPr>
@@ -464,7 +398,7 @@
           </w:tcPr>
           <w:p>
             <w:pPr>
-              <w:pStyle w:val="Heading1"/>
+              <w:pStyle w:val="Kop1"/>
               <w:outlineLvl w:val="0"/>
             </w:pPr>
           </w:p>
@@ -476,7 +410,7 @@
           </w:tcPr>
           <w:p>
             <w:pPr>
-              <w:pStyle w:val="Heading1"/>
+              <w:pStyle w:val="Kop1"/>
               <w:outlineLvl w:val="0"/>
             </w:pPr>
           </w:p>
@@ -488,7 +422,7 @@
           </w:tcPr>
           <w:p>
             <w:pPr>
-              <w:pStyle w:val="Heading3"/>
+              <w:pStyle w:val="Kop3"/>
               <w:spacing w:after="40"/>
               <w:outlineLvl w:val="2"/>
             </w:pPr>
@@ -523,7 +457,7 @@
           </w:tcPr>
           <w:p>
             <w:pPr>
-              <w:pStyle w:val="Heading1"/>
+              <w:pStyle w:val="Kop1"/>
               <w:outlineLvl w:val="0"/>
             </w:pPr>
           </w:p>
@@ -535,7 +469,7 @@
           </w:tcPr>
           <w:p>
             <w:pPr>
-              <w:pStyle w:val="Heading1"/>
+              <w:pStyle w:val="Kop1"/>
               <w:outlineLvl w:val="0"/>
             </w:pPr>
           </w:p>
@@ -558,85 +492,20 @@
       </w:tr>
     </w:tbl>
     <w:p>
-      <w:r>
+      <w:pPr>
         <w:rPr>
-          <w:noProof/>
+          <w:sz w:val="2"/>
+          <w:szCs w:val="2"/>
         </w:rPr>
-        <mc:AlternateContent>
-          <mc:Choice Requires="wps">
-            <w:drawing>
-              <wp:anchor distT="0" distB="0" distL="114300" distR="114300" simplePos="0" relativeHeight="251656192" behindDoc="0" locked="0" layoutInCell="1" allowOverlap="1" wp14:anchorId="68FA9C8E" wp14:editId="7154D54A">
-                <wp:simplePos x="0" y="0"/>
-                <wp:positionH relativeFrom="column">
-                  <wp:posOffset>0</wp:posOffset>
-                </wp:positionH>
-                <wp:positionV relativeFrom="paragraph">
-                  <wp:posOffset>142240</wp:posOffset>
-                </wp:positionV>
-                <wp:extent cx="5924550" cy="0"/>
-                <wp:effectExtent l="0" t="0" r="19050" b="19050"/>
-                <wp:wrapNone/>
-                <wp:docPr id="5" name="Rechte verbindingslijn 5"/>
-                <wp:cNvGraphicFramePr/>
-                <a:graphic xmlns:a="http://schemas.openxmlformats.org/drawingml/2006/main">
-                  <a:graphicData uri="http://schemas.microsoft.com/office/word/2010/wordprocessingShape">
-                    <wps:wsp>
-                      <wps:cNvCnPr/>
-                      <wps:spPr>
-                        <a:xfrm>
-                          <a:off x="0" y="0"/>
-                          <a:ext cx="5924550" cy="0"/>
-                        </a:xfrm>
-                        <a:prstGeom prst="line">
-                          <a:avLst/>
-                        </a:prstGeom>
-                        <a:ln w="15875">
-                          <a:solidFill>
-                            <a:srgbClr val="E67E22"/>
-                          </a:solidFill>
-                        </a:ln>
-                      </wps:spPr>
-                      <wps:style>
-                        <a:lnRef idx="1">
-                          <a:schemeClr val="accent2"/>
-                        </a:lnRef>
-                        <a:fillRef idx="0">
-                          <a:schemeClr val="accent2"/>
-                        </a:fillRef>
-                        <a:effectRef idx="0">
-                          <a:schemeClr val="accent2"/>
-                        </a:effectRef>
-                        <a:fontRef idx="minor">
-                          <a:schemeClr val="tx1"/>
-                        </a:fontRef>
-                      </wps:style>
-                      <wps:bodyPr/>
-                    </wps:wsp>
-                  </a:graphicData>
-                </a:graphic>
-                <wp14:sizeRelV relativeFrom="margin">
-                  <wp14:pctHeight>0</wp14:pctHeight>
-                </wp14:sizeRelV>
-              </wp:anchor>
-            </w:drawing>
-          </mc:Choice>
-          <mc:Fallback xmlns:w15="http://schemas.microsoft.com/office/word/2012/wordml">
-            <w:pict>
-              <v:line w14:anchorId="3AE54F1F" id="Rechte verbindingslijn 5" o:spid="_x0000_s1026" style="position:absolute;z-index:251661312;visibility:visible;mso-wrap-style:square;mso-height-percent:0;mso-wrap-distance-left:9pt;mso-wrap-distance-top:0;mso-wrap-distance-right:9pt;mso-wrap-distance-bottom:0;mso-position-horizontal:absolute;mso-position-horizontal-relative:text;mso-position-vertical:absolute;mso-position-vertical-relative:text;mso-height-percent:0;mso-height-relative:margin" from="0,11.2pt" to="466.5pt,11.2pt" o:gfxdata="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" strokecolor="#e67e22" strokeweight="1.25pt">
-                <v:stroke joinstyle="miter"/>
-              </v:line>
-            </w:pict>
-          </mc:Fallback>
-        </mc:AlternateContent>
-      </w:r>
+      </w:pPr>
     </w:p>
     <w:tbl>
       <w:tblPr>
-        <w:tblStyle w:val="TableGrid"/>
+        <w:tblStyle w:val="Tabelraster"/>
         <w:tblW w:w="9360" w:type="dxa"/>
         <w:tblInd w:w="5" w:type="dxa"/>
         <w:tblBorders>
-          <w:top w:val="none" w:sz="0" w:space="0" w:color="auto"/>
+          <w:top w:val="single" w:sz="12" w:space="0" w:color="E67E22"/>
           <w:left w:val="none" w:sz="0" w:space="0" w:color="auto"/>
           <w:bottom w:val="none" w:sz="0" w:space="0" w:color="auto"/>
           <w:right w:val="none" w:sz="0" w:space="0" w:color="auto"/>
@@ -681,7 +550,7 @@
                 <w:noProof/>
               </w:rPr>
               <w:drawing>
-                <wp:anchor distT="0" distB="0" distL="114300" distR="114300" simplePos="0" relativeHeight="251663360" behindDoc="1" locked="0" layoutInCell="1" allowOverlap="1">
+                <wp:anchor distT="0" distB="0" distL="114300" distR="114300" simplePos="0" relativeHeight="251661312" behindDoc="1" locked="0" layoutInCell="1" allowOverlap="1">
                   <wp:simplePos x="0" y="0"/>
                   <wp:positionH relativeFrom="column">
                     <wp:posOffset>-3175</wp:posOffset>
@@ -704,7 +573,7 @@
                           <pic:cNvPicPr/>
                         </pic:nvPicPr>
                         <pic:blipFill>
-                          <a:blip r:embed="rId7">
+                          <a:blip r:embed="rId6">
                             <a:extLst>
                               <a:ext uri="{28A0092B-C50C-407E-A947-70E740481C1C}">
                                 <a14:useLocalDpi xmlns:a14="http://schemas.microsoft.com/office/drawing/2010/main" val="0"/>
@@ -752,7 +621,7 @@
           </w:tcPr>
           <w:p>
             <w:pPr>
-              <w:pStyle w:val="Heading1"/>
+              <w:pStyle w:val="Kop1"/>
               <w:outlineLvl w:val="0"/>
             </w:pPr>
             <w:r>
@@ -768,7 +637,7 @@
           </w:tcPr>
           <w:p>
             <w:pPr>
-              <w:pStyle w:val="Heading2"/>
+              <w:pStyle w:val="Kop2"/>
               <w:outlineLvl w:val="1"/>
             </w:pPr>
             <w:r>
@@ -825,7 +694,7 @@
           </w:tcPr>
           <w:p>
             <w:pPr>
-              <w:pStyle w:val="Heading1"/>
+              <w:pStyle w:val="Kop1"/>
               <w:spacing w:before="80"/>
               <w:jc w:val="center"/>
               <w:outlineLvl w:val="0"/>
@@ -839,7 +708,7 @@
           </w:tcPr>
           <w:p>
             <w:pPr>
-              <w:pStyle w:val="Subtitle"/>
+              <w:pStyle w:val="Ondertitel"/>
               <w:keepNext/>
               <w:keepLines/>
             </w:pPr>
@@ -880,7 +749,7 @@
           </w:tcPr>
           <w:p>
             <w:pPr>
-              <w:pStyle w:val="Heading1"/>
+              <w:pStyle w:val="Kop1"/>
               <w:spacing w:before="80"/>
               <w:outlineLvl w:val="0"/>
             </w:pPr>
@@ -938,7 +807,7 @@
           </w:tcPr>
           <w:p>
             <w:pPr>
-              <w:pStyle w:val="Heading1"/>
+              <w:pStyle w:val="Kop1"/>
               <w:spacing w:before="80"/>
               <w:outlineLvl w:val="0"/>
             </w:pPr>
@@ -950,7 +819,7 @@
           </w:tcPr>
           <w:p>
             <w:pPr>
-              <w:pStyle w:val="Heading3"/>
+              <w:pStyle w:val="Kop3"/>
               <w:spacing w:before="100"/>
               <w:outlineLvl w:val="2"/>
             </w:pPr>
@@ -1004,7 +873,7 @@
           </w:tcPr>
           <w:p>
             <w:pPr>
-              <w:pStyle w:val="Heading1"/>
+              <w:pStyle w:val="Kop1"/>
               <w:keepNext w:val="0"/>
               <w:outlineLvl w:val="0"/>
             </w:pPr>
@@ -1016,7 +885,7 @@
           </w:tcPr>
           <w:p>
             <w:pPr>
-              <w:pStyle w:val="Heading3"/>
+              <w:pStyle w:val="Kop3"/>
               <w:keepNext w:val="0"/>
               <w:spacing w:before="100"/>
               <w:outlineLvl w:val="2"/>
@@ -1076,7 +945,7 @@
           </w:tcPr>
           <w:p>
             <w:pPr>
-              <w:pStyle w:val="Heading1"/>
+              <w:pStyle w:val="Kop1"/>
               <w:spacing w:before="80"/>
               <w:outlineLvl w:val="0"/>
             </w:pPr>
@@ -1089,7 +958,7 @@
           </w:tcPr>
           <w:p>
             <w:pPr>
-              <w:pStyle w:val="Heading2"/>
+              <w:pStyle w:val="Kop2"/>
               <w:spacing w:before="140"/>
               <w:outlineLvl w:val="1"/>
             </w:pPr>
@@ -1149,7 +1018,7 @@
           </w:tcPr>
           <w:p>
             <w:pPr>
-              <w:pStyle w:val="Heading1"/>
+              <w:pStyle w:val="Kop1"/>
               <w:spacing w:before="80"/>
               <w:outlineLvl w:val="0"/>
             </w:pPr>
@@ -1162,7 +1031,7 @@
           </w:tcPr>
           <w:p>
             <w:pPr>
-              <w:pStyle w:val="Subtitle"/>
+              <w:pStyle w:val="Ondertitel"/>
               <w:keepNext/>
               <w:keepLines/>
             </w:pPr>
@@ -1203,7 +1072,7 @@
           </w:tcPr>
           <w:p>
             <w:pPr>
-              <w:pStyle w:val="Heading1"/>
+              <w:pStyle w:val="Kop1"/>
               <w:spacing w:before="80"/>
               <w:outlineLvl w:val="0"/>
             </w:pPr>
@@ -1257,7 +1126,7 @@
           </w:tcPr>
           <w:p>
             <w:pPr>
-              <w:pStyle w:val="Heading1"/>
+              <w:pStyle w:val="Kop1"/>
               <w:spacing w:before="80"/>
               <w:outlineLvl w:val="0"/>
             </w:pPr>
@@ -1269,7 +1138,7 @@
           </w:tcPr>
           <w:p>
             <w:pPr>
-              <w:pStyle w:val="Heading3"/>
+              <w:pStyle w:val="Kop3"/>
               <w:spacing w:before="100"/>
               <w:outlineLvl w:val="2"/>
             </w:pPr>
@@ -1329,7 +1198,7 @@
           </w:tcPr>
           <w:p>
             <w:pPr>
-              <w:pStyle w:val="Heading1"/>
+              <w:pStyle w:val="Kop1"/>
               <w:keepNext w:val="0"/>
               <w:outlineLvl w:val="0"/>
             </w:pPr>
@@ -1341,7 +1210,7 @@
           </w:tcPr>
           <w:p>
             <w:pPr>
-              <w:pStyle w:val="Heading3"/>
+              <w:pStyle w:val="Kop3"/>
               <w:keepNext w:val="0"/>
               <w:spacing w:before="100"/>
               <w:outlineLvl w:val="2"/>
@@ -1401,7 +1270,7 @@
           </w:tcPr>
           <w:p>
             <w:pPr>
-              <w:pStyle w:val="Heading1"/>
+              <w:pStyle w:val="Kop1"/>
               <w:spacing w:before="80"/>
               <w:outlineLvl w:val="0"/>
             </w:pPr>
@@ -1414,7 +1283,7 @@
           </w:tcPr>
           <w:p>
             <w:pPr>
-              <w:pStyle w:val="Heading2"/>
+              <w:pStyle w:val="Kop2"/>
               <w:spacing w:before="140"/>
               <w:outlineLvl w:val="1"/>
             </w:pPr>
@@ -1474,7 +1343,7 @@
           </w:tcPr>
           <w:p>
             <w:pPr>
-              <w:pStyle w:val="Heading1"/>
+              <w:pStyle w:val="Kop1"/>
               <w:spacing w:before="80"/>
               <w:outlineLvl w:val="0"/>
             </w:pPr>
@@ -1487,7 +1356,7 @@
           </w:tcPr>
           <w:p>
             <w:pPr>
-              <w:pStyle w:val="Subtitle"/>
+              <w:pStyle w:val="Ondertitel"/>
               <w:keepNext/>
               <w:keepLines/>
             </w:pPr>
@@ -1537,7 +1406,7 @@
           </w:tcPr>
           <w:p>
             <w:pPr>
-              <w:pStyle w:val="Heading1"/>
+              <w:pStyle w:val="Kop1"/>
               <w:spacing w:before="80"/>
               <w:outlineLvl w:val="0"/>
             </w:pPr>
@@ -1591,7 +1460,7 @@
           </w:tcPr>
           <w:p>
             <w:pPr>
-              <w:pStyle w:val="Heading1"/>
+              <w:pStyle w:val="Kop1"/>
               <w:spacing w:before="80"/>
               <w:outlineLvl w:val="0"/>
             </w:pPr>
@@ -1603,7 +1472,7 @@
           </w:tcPr>
           <w:p>
             <w:pPr>
-              <w:pStyle w:val="Heading3"/>
+              <w:pStyle w:val="Kop3"/>
               <w:spacing w:before="100"/>
               <w:outlineLvl w:val="2"/>
             </w:pPr>
@@ -1660,7 +1529,7 @@
           </w:tcPr>
           <w:p>
             <w:pPr>
-              <w:pStyle w:val="Heading1"/>
+              <w:pStyle w:val="Kop1"/>
               <w:keepNext w:val="0"/>
               <w:outlineLvl w:val="0"/>
             </w:pPr>
@@ -1672,7 +1541,7 @@
           </w:tcPr>
           <w:p>
             <w:pPr>
-              <w:pStyle w:val="Heading3"/>
+              <w:pStyle w:val="Kop3"/>
               <w:keepNext w:val="0"/>
               <w:spacing w:before="100"/>
               <w:outlineLvl w:val="2"/>
@@ -1732,7 +1601,7 @@
           </w:tcPr>
           <w:p>
             <w:pPr>
-              <w:pStyle w:val="Heading1"/>
+              <w:pStyle w:val="Kop1"/>
               <w:spacing w:before="80"/>
               <w:outlineLvl w:val="0"/>
             </w:pPr>
@@ -1745,7 +1614,7 @@
           </w:tcPr>
           <w:p>
             <w:pPr>
-              <w:pStyle w:val="Heading2"/>
+              <w:pStyle w:val="Kop2"/>
               <w:spacing w:before="140"/>
               <w:outlineLvl w:val="1"/>
             </w:pPr>
@@ -1805,7 +1674,7 @@
           </w:tcPr>
           <w:p>
             <w:pPr>
-              <w:pStyle w:val="Heading1"/>
+              <w:pStyle w:val="Kop1"/>
               <w:spacing w:before="80"/>
               <w:outlineLvl w:val="0"/>
             </w:pPr>
@@ -1818,7 +1687,7 @@
           </w:tcPr>
           <w:p>
             <w:pPr>
-              <w:pStyle w:val="Subtitle"/>
+              <w:pStyle w:val="Ondertitel"/>
               <w:keepNext/>
               <w:keepLines/>
             </w:pPr>
@@ -1868,7 +1737,7 @@
           </w:tcPr>
           <w:p>
             <w:pPr>
-              <w:pStyle w:val="Heading1"/>
+              <w:pStyle w:val="Kop1"/>
               <w:spacing w:before="80"/>
               <w:outlineLvl w:val="0"/>
             </w:pPr>
@@ -1922,7 +1791,7 @@
           </w:tcPr>
           <w:p>
             <w:pPr>
-              <w:pStyle w:val="Heading1"/>
+              <w:pStyle w:val="Kop1"/>
               <w:spacing w:before="80"/>
               <w:outlineLvl w:val="0"/>
             </w:pPr>
@@ -1934,7 +1803,7 @@
           </w:tcPr>
           <w:p>
             <w:pPr>
-              <w:pStyle w:val="Heading3"/>
+              <w:pStyle w:val="Kop3"/>
               <w:spacing w:before="100"/>
               <w:outlineLvl w:val="2"/>
             </w:pPr>
@@ -1991,7 +1860,7 @@
           </w:tcPr>
           <w:p>
             <w:pPr>
-              <w:pStyle w:val="Heading1"/>
+              <w:pStyle w:val="Kop1"/>
               <w:keepNext w:val="0"/>
               <w:outlineLvl w:val="0"/>
             </w:pPr>
@@ -2003,7 +1872,7 @@
           </w:tcPr>
           <w:p>
             <w:pPr>
-              <w:pStyle w:val="Heading3"/>
+              <w:pStyle w:val="Kop3"/>
               <w:keepNext w:val="0"/>
               <w:spacing w:before="100"/>
               <w:outlineLvl w:val="2"/>
@@ -2063,7 +1932,7 @@
           </w:tcPr>
           <w:p>
             <w:pPr>
-              <w:pStyle w:val="Heading1"/>
+              <w:pStyle w:val="Kop1"/>
               <w:spacing w:before="80"/>
               <w:outlineLvl w:val="0"/>
             </w:pPr>
@@ -2076,7 +1945,7 @@
           </w:tcPr>
           <w:p>
             <w:pPr>
-              <w:pStyle w:val="Heading2"/>
+              <w:pStyle w:val="Kop2"/>
               <w:spacing w:before="140"/>
               <w:outlineLvl w:val="1"/>
             </w:pPr>
@@ -2136,7 +2005,7 @@
           </w:tcPr>
           <w:p>
             <w:pPr>
-              <w:pStyle w:val="Heading1"/>
+              <w:pStyle w:val="Kop1"/>
               <w:spacing w:before="80"/>
               <w:outlineLvl w:val="0"/>
             </w:pPr>
@@ -2149,7 +2018,7 @@
           </w:tcPr>
           <w:p>
             <w:pPr>
-              <w:pStyle w:val="Subtitle"/>
+              <w:pStyle w:val="Ondertitel"/>
               <w:keepNext/>
               <w:keepLines/>
             </w:pPr>
@@ -2199,7 +2068,7 @@
           </w:tcPr>
           <w:p>
             <w:pPr>
-              <w:pStyle w:val="Heading1"/>
+              <w:pStyle w:val="Kop1"/>
               <w:spacing w:before="80"/>
               <w:outlineLvl w:val="0"/>
             </w:pPr>
@@ -2253,7 +2122,7 @@
           </w:tcPr>
           <w:p>
             <w:pPr>
-              <w:pStyle w:val="Heading1"/>
+              <w:pStyle w:val="Kop1"/>
               <w:spacing w:before="80"/>
               <w:outlineLvl w:val="0"/>
             </w:pPr>
@@ -2265,7 +2134,7 @@
           </w:tcPr>
           <w:p>
             <w:pPr>
-              <w:pStyle w:val="Heading3"/>
+              <w:pStyle w:val="Kop3"/>
               <w:spacing w:before="100"/>
               <w:outlineLvl w:val="2"/>
             </w:pPr>
@@ -2322,7 +2191,7 @@
           </w:tcPr>
           <w:p>
             <w:pPr>
-              <w:pStyle w:val="Heading1"/>
+              <w:pStyle w:val="Kop1"/>
               <w:keepNext w:val="0"/>
               <w:outlineLvl w:val="0"/>
             </w:pPr>
@@ -2334,7 +2203,7 @@
           </w:tcPr>
           <w:p>
             <w:pPr>
-              <w:pStyle w:val="Heading3"/>
+              <w:pStyle w:val="Kop3"/>
               <w:keepNext w:val="0"/>
               <w:spacing w:before="100"/>
               <w:outlineLvl w:val="2"/>
@@ -2365,85 +2234,20 @@
       </w:tr>
     </w:tbl>
     <w:p>
-      <w:r>
+      <w:pPr>
         <w:rPr>
-          <w:noProof/>
+          <w:sz w:val="2"/>
+          <w:szCs w:val="2"/>
         </w:rPr>
-        <mc:AlternateContent>
-          <mc:Choice Requires="wps">
-            <w:drawing>
-              <wp:anchor distT="0" distB="0" distL="114300" distR="114300" simplePos="0" relativeHeight="251657216" behindDoc="0" locked="0" layoutInCell="1" allowOverlap="1" wp14:anchorId="087BFC81" wp14:editId="17928F8C">
-                <wp:simplePos x="0" y="0"/>
-                <wp:positionH relativeFrom="column">
-                  <wp:posOffset>0</wp:posOffset>
-                </wp:positionH>
-                <wp:positionV relativeFrom="paragraph">
-                  <wp:posOffset>151765</wp:posOffset>
-                </wp:positionV>
-                <wp:extent cx="5924550" cy="0"/>
-                <wp:effectExtent l="0" t="0" r="19050" b="19050"/>
-                <wp:wrapNone/>
-                <wp:docPr id="7" name="Rechte verbindingslijn 7"/>
-                <wp:cNvGraphicFramePr/>
-                <a:graphic xmlns:a="http://schemas.openxmlformats.org/drawingml/2006/main">
-                  <a:graphicData uri="http://schemas.microsoft.com/office/word/2010/wordprocessingShape">
-                    <wps:wsp>
-                      <wps:cNvCnPr/>
-                      <wps:spPr>
-                        <a:xfrm>
-                          <a:off x="0" y="0"/>
-                          <a:ext cx="5924550" cy="0"/>
-                        </a:xfrm>
-                        <a:prstGeom prst="line">
-                          <a:avLst/>
-                        </a:prstGeom>
-                        <a:ln w="15875">
-                          <a:solidFill>
-                            <a:srgbClr val="E67E22"/>
-                          </a:solidFill>
-                        </a:ln>
-                      </wps:spPr>
-                      <wps:style>
-                        <a:lnRef idx="1">
-                          <a:schemeClr val="accent2"/>
-                        </a:lnRef>
-                        <a:fillRef idx="0">
-                          <a:schemeClr val="accent2"/>
-                        </a:fillRef>
-                        <a:effectRef idx="0">
-                          <a:schemeClr val="accent2"/>
-                        </a:effectRef>
-                        <a:fontRef idx="minor">
-                          <a:schemeClr val="tx1"/>
-                        </a:fontRef>
-                      </wps:style>
-                      <wps:bodyPr/>
-                    </wps:wsp>
-                  </a:graphicData>
-                </a:graphic>
-                <wp14:sizeRelV relativeFrom="margin">
-                  <wp14:pctHeight>0</wp14:pctHeight>
-                </wp14:sizeRelV>
-              </wp:anchor>
-            </w:drawing>
-          </mc:Choice>
-          <mc:Fallback xmlns:w15="http://schemas.microsoft.com/office/word/2012/wordml">
-            <w:pict>
-              <v:line w14:anchorId="087C85F5" id="Rechte verbindingslijn 7" o:spid="_x0000_s1026" style="position:absolute;z-index:251664384;visibility:visible;mso-wrap-style:square;mso-height-percent:0;mso-wrap-distance-left:9pt;mso-wrap-distance-top:0;mso-wrap-distance-right:9pt;mso-wrap-distance-bottom:0;mso-position-horizontal:absolute;mso-position-horizontal-relative:text;mso-position-vertical:absolute;mso-position-vertical-relative:text;mso-height-percent:0;mso-height-relative:margin" from="0,11.95pt" to="466.5pt,11.95pt" o:gfxdata="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" strokecolor="#e67e22" strokeweight="1.25pt">
-                <v:stroke joinstyle="miter"/>
-              </v:line>
-            </w:pict>
-          </mc:Fallback>
-        </mc:AlternateContent>
-      </w:r>
+      </w:pPr>
     </w:p>
     <w:tbl>
       <w:tblPr>
-        <w:tblStyle w:val="TableGrid"/>
+        <w:tblStyle w:val="Tabelraster"/>
         <w:tblW w:w="9363" w:type="dxa"/>
         <w:tblInd w:w="5" w:type="dxa"/>
         <w:tblBorders>
-          <w:top w:val="none" w:sz="0" w:space="0" w:color="auto"/>
+          <w:top w:val="single" w:sz="12" w:space="0" w:color="E67E22"/>
           <w:left w:val="none" w:sz="0" w:space="0" w:color="auto"/>
           <w:bottom w:val="none" w:sz="0" w:space="0" w:color="auto"/>
           <w:right w:val="none" w:sz="0" w:space="0" w:color="auto"/>
@@ -2477,7 +2281,7 @@
           </w:tcPr>
           <w:p>
             <w:pPr>
-              <w:pStyle w:val="NoSpacing"/>
+              <w:pStyle w:val="Geenafstand"/>
               <w:keepNext/>
               <w:keepLines/>
             </w:pPr>
@@ -2486,7 +2290,7 @@
                 <w:noProof/>
               </w:rPr>
               <w:lastRenderedPageBreak/>
-              <w:pict>
+              <w:object w:dxaOrig="1440" w:dyaOrig="1440">
                 <v:shapetype id="_x0000_t75" coordsize="21600,21600" o:spt="75" o:preferrelative="t" path="m@4@5l@4@11@9@11@9@5xe" filled="f" stroked="f">
                   <v:stroke joinstyle="miter"/>
                   <v:formulas>
@@ -2506,11 +2310,11 @@
                   <v:path o:extrusionok="f" gradientshapeok="t" o:connecttype="rect"/>
                   <o:lock v:ext="edit" aspectratio="t"/>
                 </v:shapetype>
-                <v:shape id="_x0000_s1028" type="#_x0000_t75" style="position:absolute;margin-left:0;margin-top:-.45pt;width:27.75pt;height:27.75pt;z-index:-251656192;mso-position-horizontal:absolute;mso-position-horizontal-relative:text;mso-position-vertical:absolute;mso-position-vertical-relative:text;mso-width-relative:page;mso-height-relative:page">
-                  <v:imagedata r:id="rId8" o:title=""/>
+                <v:shape id="_x0000_s1028" type="#_x0000_t75" style="position:absolute;margin-left:0;margin-top:-.45pt;width:27.75pt;height:27.75pt;z-index:-251658752;mso-position-horizontal:absolute;mso-position-horizontal-relative:text;mso-position-vertical:absolute;mso-position-vertical-relative:text;mso-width-relative:page;mso-height-relative:page">
+                  <v:imagedata r:id="rId7" o:title=""/>
                 </v:shape>
-                <o:OLEObject Type="Embed" ProgID="PBrush" ShapeID="_x0000_s1028" DrawAspect="Content" ObjectID="_1514571408" r:id="rId9"/>
-              </w:pict>
+                <o:OLEObject Type="Embed" ProgID="PBrush" ShapeID="_x0000_s1028" DrawAspect="Content" ObjectID="_1514891311" r:id="rId8"/>
+              </w:object>
             </w:r>
           </w:p>
         </w:tc>
@@ -2521,7 +2325,7 @@
           </w:tcPr>
           <w:p>
             <w:pPr>
-              <w:pStyle w:val="Heading1"/>
+              <w:pStyle w:val="Kop1"/>
               <w:outlineLvl w:val="0"/>
             </w:pPr>
             <w:r>
@@ -2536,7 +2340,7 @@
           </w:tcPr>
           <w:p>
             <w:pPr>
-              <w:pStyle w:val="Heading2"/>
+              <w:pStyle w:val="Kop2"/>
               <w:outlineLvl w:val="1"/>
             </w:pPr>
             <w:r>
@@ -2575,7 +2379,7 @@
           </w:tcPr>
           <w:p>
             <w:pPr>
-              <w:pStyle w:val="NoSpacing"/>
+              <w:pStyle w:val="Geenafstand"/>
               <w:keepLines/>
             </w:pPr>
           </w:p>
@@ -2586,7 +2390,7 @@
           </w:tcPr>
           <w:p>
             <w:pPr>
-              <w:pStyle w:val="NoSpacing"/>
+              <w:pStyle w:val="Geenafstand"/>
               <w:keepLines/>
             </w:pPr>
           </w:p>
@@ -2598,7 +2402,7 @@
           </w:tcPr>
           <w:p>
             <w:pPr>
-              <w:pStyle w:val="Subtitle"/>
+              <w:pStyle w:val="Ondertitel"/>
               <w:keepLines/>
             </w:pPr>
             <w:r>
@@ -2621,7 +2425,7 @@
           </w:tcPr>
           <w:p>
             <w:pPr>
-              <w:pStyle w:val="NoSpacing"/>
+              <w:pStyle w:val="Geenafstand"/>
               <w:keepNext/>
               <w:keepLines/>
             </w:pPr>
@@ -2633,7 +2437,7 @@
           </w:tcPr>
           <w:p>
             <w:pPr>
-              <w:pStyle w:val="NoSpacing"/>
+              <w:pStyle w:val="Geenafstand"/>
               <w:keepNext/>
               <w:keepLines/>
             </w:pPr>
@@ -2645,7 +2449,7 @@
           </w:tcPr>
           <w:p>
             <w:pPr>
-              <w:pStyle w:val="Heading2"/>
+              <w:pStyle w:val="Kop2"/>
               <w:spacing w:before="140"/>
               <w:outlineLvl w:val="1"/>
             </w:pPr>
@@ -2691,7 +2495,7 @@
           </w:tcPr>
           <w:p>
             <w:pPr>
-              <w:pStyle w:val="NoSpacing"/>
+              <w:pStyle w:val="Geenafstand"/>
               <w:keepLines/>
             </w:pPr>
           </w:p>
@@ -2702,7 +2506,7 @@
           </w:tcPr>
           <w:p>
             <w:pPr>
-              <w:pStyle w:val="NoSpacing"/>
+              <w:pStyle w:val="Geenafstand"/>
               <w:keepLines/>
             </w:pPr>
           </w:p>
@@ -2714,7 +2518,7 @@
           </w:tcPr>
           <w:p>
             <w:pPr>
-              <w:pStyle w:val="Subtitle"/>
+              <w:pStyle w:val="Ondertitel"/>
               <w:keepLines/>
             </w:pPr>
             <w:r>
@@ -2740,7 +2544,7 @@
           </w:tcPr>
           <w:p>
             <w:pPr>
-              <w:pStyle w:val="NoSpacing"/>
+              <w:pStyle w:val="Geenafstand"/>
               <w:keepNext/>
               <w:keepLines/>
             </w:pPr>
@@ -2752,7 +2556,7 @@
           </w:tcPr>
           <w:p>
             <w:pPr>
-              <w:pStyle w:val="NoSpacing"/>
+              <w:pStyle w:val="Geenafstand"/>
               <w:keepNext/>
               <w:keepLines/>
             </w:pPr>
@@ -2764,7 +2568,7 @@
           </w:tcPr>
           <w:p>
             <w:pPr>
-              <w:pStyle w:val="Heading2"/>
+              <w:pStyle w:val="Kop2"/>
               <w:spacing w:before="140"/>
               <w:outlineLvl w:val="1"/>
             </w:pPr>
@@ -2813,7 +2617,7 @@
           </w:tcPr>
           <w:p>
             <w:pPr>
-              <w:pStyle w:val="NoSpacing"/>
+              <w:pStyle w:val="Geenafstand"/>
               <w:keepLines/>
             </w:pPr>
           </w:p>
@@ -2824,7 +2628,7 @@
           </w:tcPr>
           <w:p>
             <w:pPr>
-              <w:pStyle w:val="NoSpacing"/>
+              <w:pStyle w:val="Geenafstand"/>
               <w:keepLines/>
             </w:pPr>
           </w:p>
@@ -2836,7 +2640,7 @@
           </w:tcPr>
           <w:p>
             <w:pPr>
-              <w:pStyle w:val="Subtitle"/>
+              <w:pStyle w:val="Ondertitel"/>
               <w:keepLines/>
             </w:pPr>
             <w:r>
@@ -2862,7 +2666,7 @@
           </w:tcPr>
           <w:p>
             <w:pPr>
-              <w:pStyle w:val="NoSpacing"/>
+              <w:pStyle w:val="Geenafstand"/>
               <w:keepNext/>
               <w:keepLines/>
             </w:pPr>
@@ -2874,7 +2678,7 @@
           </w:tcPr>
           <w:p>
             <w:pPr>
-              <w:pStyle w:val="NoSpacing"/>
+              <w:pStyle w:val="Geenafstand"/>
               <w:keepNext/>
               <w:keepLines/>
             </w:pPr>
@@ -2886,7 +2690,7 @@
           </w:tcPr>
           <w:p>
             <w:pPr>
-              <w:pStyle w:val="Heading2"/>
+              <w:pStyle w:val="Kop2"/>
               <w:spacing w:before="140"/>
               <w:outlineLvl w:val="1"/>
             </w:pPr>
@@ -2932,7 +2736,7 @@
           </w:tcPr>
           <w:p>
             <w:pPr>
-              <w:pStyle w:val="NoSpacing"/>
+              <w:pStyle w:val="Geenafstand"/>
               <w:keepLines/>
             </w:pPr>
           </w:p>
@@ -2943,7 +2747,7 @@
           </w:tcPr>
           <w:p>
             <w:pPr>
-              <w:pStyle w:val="NoSpacing"/>
+              <w:pStyle w:val="Geenafstand"/>
               <w:keepLines/>
             </w:pPr>
           </w:p>
@@ -2955,7 +2759,7 @@
           </w:tcPr>
           <w:p>
             <w:pPr>
-              <w:pStyle w:val="Subtitle"/>
+              <w:pStyle w:val="Ondertitel"/>
               <w:keepLines/>
             </w:pPr>
             <w:r>
@@ -2969,84 +2773,19 @@
       </w:tr>
     </w:tbl>
     <w:p>
-      <w:r>
+      <w:pPr>
         <w:rPr>
-          <w:noProof/>
+          <w:sz w:val="2"/>
+          <w:szCs w:val="2"/>
         </w:rPr>
-        <mc:AlternateContent>
-          <mc:Choice Requires="wps">
-            <w:drawing>
-              <wp:anchor distT="0" distB="0" distL="114300" distR="114300" simplePos="0" relativeHeight="251658240" behindDoc="0" locked="0" layoutInCell="1" allowOverlap="1" wp14:anchorId="07357602" wp14:editId="28FCE52C">
-                <wp:simplePos x="0" y="0"/>
-                <wp:positionH relativeFrom="column">
-                  <wp:posOffset>0</wp:posOffset>
-                </wp:positionH>
-                <wp:positionV relativeFrom="paragraph">
-                  <wp:posOffset>142654</wp:posOffset>
-                </wp:positionV>
-                <wp:extent cx="5924550" cy="0"/>
-                <wp:effectExtent l="0" t="0" r="19050" b="19050"/>
-                <wp:wrapNone/>
-                <wp:docPr id="4" name="Rechte verbindingslijn 4"/>
-                <wp:cNvGraphicFramePr/>
-                <a:graphic xmlns:a="http://schemas.openxmlformats.org/drawingml/2006/main">
-                  <a:graphicData uri="http://schemas.microsoft.com/office/word/2010/wordprocessingShape">
-                    <wps:wsp>
-                      <wps:cNvCnPr/>
-                      <wps:spPr>
-                        <a:xfrm>
-                          <a:off x="0" y="0"/>
-                          <a:ext cx="5924550" cy="0"/>
-                        </a:xfrm>
-                        <a:prstGeom prst="line">
-                          <a:avLst/>
-                        </a:prstGeom>
-                        <a:ln w="15875">
-                          <a:solidFill>
-                            <a:srgbClr val="E67E22"/>
-                          </a:solidFill>
-                        </a:ln>
-                      </wps:spPr>
-                      <wps:style>
-                        <a:lnRef idx="1">
-                          <a:schemeClr val="accent2"/>
-                        </a:lnRef>
-                        <a:fillRef idx="0">
-                          <a:schemeClr val="accent2"/>
-                        </a:fillRef>
-                        <a:effectRef idx="0">
-                          <a:schemeClr val="accent2"/>
-                        </a:effectRef>
-                        <a:fontRef idx="minor">
-                          <a:schemeClr val="tx1"/>
-                        </a:fontRef>
-                      </wps:style>
-                      <wps:bodyPr/>
-                    </wps:wsp>
-                  </a:graphicData>
-                </a:graphic>
-                <wp14:sizeRelV relativeFrom="margin">
-                  <wp14:pctHeight>0</wp14:pctHeight>
-                </wp14:sizeRelV>
-              </wp:anchor>
-            </w:drawing>
-          </mc:Choice>
-          <mc:Fallback xmlns:w15="http://schemas.microsoft.com/office/word/2012/wordml">
-            <w:pict>
-              <v:line w14:anchorId="1D5AC364" id="Rechte verbindingslijn 4" o:spid="_x0000_s1026" style="position:absolute;z-index:251668480;visibility:visible;mso-wrap-style:square;mso-height-percent:0;mso-wrap-distance-left:9pt;mso-wrap-distance-top:0;mso-wrap-distance-right:9pt;mso-wrap-distance-bottom:0;mso-position-horizontal:absolute;mso-position-horizontal-relative:text;mso-position-vertical:absolute;mso-position-vertical-relative:text;mso-height-percent:0;mso-height-relative:margin" from="0,11.25pt" to="466.5pt,11.25pt" o:gfxdata="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" strokecolor="#e67e22" strokeweight="1.25pt">
-                <v:stroke joinstyle="miter"/>
-              </v:line>
-            </w:pict>
-          </mc:Fallback>
-        </mc:AlternateContent>
-      </w:r>
+      </w:pPr>
     </w:p>
     <w:tbl>
       <w:tblPr>
-        <w:tblStyle w:val="TableGrid"/>
+        <w:tblStyle w:val="Tabelraster"/>
         <w:tblW w:w="9363" w:type="dxa"/>
         <w:tblBorders>
-          <w:top w:val="none" w:sz="0" w:space="0" w:color="auto"/>
+          <w:top w:val="single" w:sz="12" w:space="0" w:color="E67E22"/>
           <w:left w:val="none" w:sz="0" w:space="0" w:color="auto"/>
           <w:bottom w:val="none" w:sz="0" w:space="0" w:color="auto"/>
           <w:right w:val="none" w:sz="0" w:space="0" w:color="auto"/>
@@ -3081,18 +2820,18 @@
           </w:tcPr>
           <w:p>
             <w:pPr>
-              <w:pStyle w:val="NoSpacing"/>
+              <w:pStyle w:val="Geenafstand"/>
             </w:pPr>
             <w:r>
               <w:rPr>
                 <w:noProof/>
               </w:rPr>
-              <w:pict>
-                <v:shape id="_x0000_s1030" type="#_x0000_t75" style="position:absolute;margin-left:0;margin-top:0;width:27.75pt;height:27.75pt;z-index:-251654144;mso-position-horizontal:absolute;mso-position-horizontal-relative:text;mso-position-vertical:absolute;mso-position-vertical-relative:text;mso-width-relative:page;mso-height-relative:page">
-                  <v:imagedata r:id="rId8" o:title=""/>
+              <w:object w:dxaOrig="1440" w:dyaOrig="1440">
+                <v:shape id="_x0000_s1030" type="#_x0000_t75" style="position:absolute;margin-left:0;margin-top:0;width:27.75pt;height:27.75pt;z-index:-251657728;mso-position-horizontal:absolute;mso-position-horizontal-relative:text;mso-position-vertical:absolute;mso-position-vertical-relative:text;mso-width-relative:page;mso-height-relative:page">
+                  <v:imagedata r:id="rId7" o:title=""/>
                 </v:shape>
-                <o:OLEObject Type="Embed" ProgID="PBrush" ShapeID="_x0000_s1030" DrawAspect="Content" ObjectID="_1514571409" r:id="rId10"/>
-              </w:pict>
+                <o:OLEObject Type="Embed" ProgID="PBrush" ShapeID="_x0000_s1030" DrawAspect="Content" ObjectID="_1514891312" r:id="rId9"/>
+              </w:object>
             </w:r>
           </w:p>
         </w:tc>
@@ -3103,7 +2842,7 @@
           </w:tcPr>
           <w:p>
             <w:pPr>
-              <w:pStyle w:val="Heading1"/>
+              <w:pStyle w:val="Kop1"/>
               <w:outlineLvl w:val="0"/>
             </w:pPr>
             <w:r>
@@ -3118,7 +2857,7 @@
           </w:tcPr>
           <w:p>
             <w:pPr>
-              <w:pStyle w:val="Heading3"/>
+              <w:pStyle w:val="Kop3"/>
               <w:spacing w:after="40"/>
               <w:outlineLvl w:val="2"/>
             </w:pPr>
@@ -3171,7 +2910,7 @@
           </w:tcPr>
           <w:p>
             <w:pPr>
-              <w:pStyle w:val="NoSpacing"/>
+              <w:pStyle w:val="Geenafstand"/>
               <w:keepNext/>
               <w:keepLines/>
             </w:pPr>
@@ -3183,7 +2922,7 @@
           </w:tcPr>
           <w:p>
             <w:pPr>
-              <w:pStyle w:val="Heading3"/>
+              <w:pStyle w:val="Kop3"/>
               <w:spacing w:after="40"/>
               <w:outlineLvl w:val="2"/>
             </w:pPr>
@@ -3230,7 +2969,7 @@
           </w:tcPr>
           <w:p>
             <w:pPr>
-              <w:pStyle w:val="NoSpacing"/>
+              <w:pStyle w:val="Geenafstand"/>
               <w:keepLines/>
             </w:pPr>
           </w:p>
@@ -3241,7 +2980,7 @@
           </w:tcPr>
           <w:p>
             <w:pPr>
-              <w:pStyle w:val="NoSpacing"/>
+              <w:pStyle w:val="Geenafstand"/>
               <w:keepLines/>
             </w:pPr>
           </w:p>
@@ -3252,7 +2991,7 @@
           </w:tcPr>
           <w:p>
             <w:pPr>
-              <w:pStyle w:val="Heading3"/>
+              <w:pStyle w:val="Kop3"/>
               <w:keepNext w:val="0"/>
               <w:spacing w:after="40"/>
               <w:outlineLvl w:val="2"/>
@@ -3299,7 +3038,7 @@
           </w:tcPr>
           <w:p>
             <w:pPr>
-              <w:pStyle w:val="NoSpacing"/>
+              <w:pStyle w:val="Geenafstand"/>
               <w:keepLines/>
             </w:pPr>
           </w:p>
@@ -3310,7 +3049,7 @@
           </w:tcPr>
           <w:p>
             <w:pPr>
-              <w:pStyle w:val="NoSpacing"/>
+              <w:pStyle w:val="Geenafstand"/>
               <w:keepLines/>
             </w:pPr>
           </w:p>
@@ -3321,7 +3060,7 @@
           </w:tcPr>
           <w:p>
             <w:pPr>
-              <w:pStyle w:val="Heading3"/>
+              <w:pStyle w:val="Kop3"/>
               <w:keepNext w:val="0"/>
               <w:spacing w:after="40"/>
               <w:outlineLvl w:val="2"/>
@@ -3368,7 +3107,7 @@
           </w:tcPr>
           <w:p>
             <w:pPr>
-              <w:pStyle w:val="NoSpacing"/>
+              <w:pStyle w:val="Geenafstand"/>
               <w:keepLines/>
             </w:pPr>
           </w:p>
@@ -3379,7 +3118,7 @@
           </w:tcPr>
           <w:p>
             <w:pPr>
-              <w:pStyle w:val="NoSpacing"/>
+              <w:pStyle w:val="Geenafstand"/>
               <w:keepLines/>
             </w:pPr>
           </w:p>
@@ -3390,7 +3129,7 @@
           </w:tcPr>
           <w:p>
             <w:pPr>
-              <w:pStyle w:val="Heading3"/>
+              <w:pStyle w:val="Kop3"/>
               <w:keepNext w:val="0"/>
               <w:spacing w:after="40"/>
               <w:outlineLvl w:val="2"/>
@@ -3437,7 +3176,7 @@
           </w:tcPr>
           <w:p>
             <w:pPr>
-              <w:pStyle w:val="NoSpacing"/>
+              <w:pStyle w:val="Geenafstand"/>
               <w:keepLines/>
             </w:pPr>
           </w:p>
@@ -3448,7 +3187,7 @@
           </w:tcPr>
           <w:p>
             <w:pPr>
-              <w:pStyle w:val="NoSpacing"/>
+              <w:pStyle w:val="Geenafstand"/>
               <w:keepLines/>
             </w:pPr>
           </w:p>
@@ -3459,7 +3198,7 @@
           </w:tcPr>
           <w:p>
             <w:pPr>
-              <w:pStyle w:val="Heading3"/>
+              <w:pStyle w:val="Kop3"/>
               <w:keepNext w:val="0"/>
               <w:spacing w:after="40"/>
               <w:outlineLvl w:val="2"/>
@@ -3506,7 +3245,7 @@
           </w:tcPr>
           <w:p>
             <w:pPr>
-              <w:pStyle w:val="NoSpacing"/>
+              <w:pStyle w:val="Geenafstand"/>
               <w:keepLines/>
             </w:pPr>
           </w:p>
@@ -3517,7 +3256,7 @@
           </w:tcPr>
           <w:p>
             <w:pPr>
-              <w:pStyle w:val="NoSpacing"/>
+              <w:pStyle w:val="Geenafstand"/>
               <w:keepLines/>
             </w:pPr>
           </w:p>
@@ -3528,7 +3267,7 @@
           </w:tcPr>
           <w:p>
             <w:pPr>
-              <w:pStyle w:val="Heading3"/>
+              <w:pStyle w:val="Kop3"/>
               <w:keepNext w:val="0"/>
               <w:spacing w:after="40"/>
               <w:outlineLvl w:val="2"/>
@@ -3575,7 +3314,7 @@
           </w:tcPr>
           <w:p>
             <w:pPr>
-              <w:pStyle w:val="NoSpacing"/>
+              <w:pStyle w:val="Geenafstand"/>
               <w:keepLines/>
             </w:pPr>
           </w:p>
@@ -3586,7 +3325,7 @@
           </w:tcPr>
           <w:p>
             <w:pPr>
-              <w:pStyle w:val="NoSpacing"/>
+              <w:pStyle w:val="Geenafstand"/>
               <w:keepLines/>
             </w:pPr>
           </w:p>
@@ -3597,7 +3336,7 @@
           </w:tcPr>
           <w:p>
             <w:pPr>
-              <w:pStyle w:val="Heading3"/>
+              <w:pStyle w:val="Kop3"/>
               <w:keepNext w:val="0"/>
               <w:spacing w:after="40"/>
               <w:outlineLvl w:val="2"/>
@@ -3644,7 +3383,7 @@
           </w:tcPr>
           <w:p>
             <w:pPr>
-              <w:pStyle w:val="NoSpacing"/>
+              <w:pStyle w:val="Geenafstand"/>
               <w:keepLines/>
             </w:pPr>
           </w:p>
@@ -3655,7 +3394,7 @@
           </w:tcPr>
           <w:p>
             <w:pPr>
-              <w:pStyle w:val="NoSpacing"/>
+              <w:pStyle w:val="Geenafstand"/>
               <w:keepLines/>
             </w:pPr>
           </w:p>
@@ -3666,7 +3405,7 @@
           </w:tcPr>
           <w:p>
             <w:pPr>
-              <w:pStyle w:val="Heading3"/>
+              <w:pStyle w:val="Kop3"/>
               <w:keepNext w:val="0"/>
               <w:spacing w:after="40"/>
               <w:outlineLvl w:val="2"/>
@@ -3713,7 +3452,7 @@
           </w:tcPr>
           <w:p>
             <w:pPr>
-              <w:pStyle w:val="NoSpacing"/>
+              <w:pStyle w:val="Geenafstand"/>
               <w:keepLines/>
             </w:pPr>
           </w:p>
@@ -3724,7 +3463,7 @@
           </w:tcPr>
           <w:p>
             <w:pPr>
-              <w:pStyle w:val="NoSpacing"/>
+              <w:pStyle w:val="Geenafstand"/>
               <w:keepLines/>
             </w:pPr>
           </w:p>
@@ -3735,7 +3474,7 @@
           </w:tcPr>
           <w:p>
             <w:pPr>
-              <w:pStyle w:val="Heading3"/>
+              <w:pStyle w:val="Kop3"/>
               <w:keepNext w:val="0"/>
               <w:spacing w:after="40"/>
               <w:outlineLvl w:val="2"/>
@@ -3769,84 +3508,21 @@
       </w:tr>
     </w:tbl>
     <w:p>
-      <w:r>
+      <w:pPr>
         <w:rPr>
-          <w:noProof/>
+          <w:sz w:val="2"/>
+          <w:szCs w:val="2"/>
         </w:rPr>
-        <mc:AlternateContent>
-          <mc:Choice Requires="wps">
-            <w:drawing>
-              <wp:anchor distT="0" distB="0" distL="114300" distR="114300" simplePos="0" relativeHeight="251659264" behindDoc="0" locked="0" layoutInCell="1" allowOverlap="1" wp14:anchorId="385AA16B" wp14:editId="07EF669B">
-                <wp:simplePos x="0" y="0"/>
-                <wp:positionH relativeFrom="column">
-                  <wp:posOffset>0</wp:posOffset>
-                </wp:positionH>
-                <wp:positionV relativeFrom="paragraph">
-                  <wp:posOffset>139032</wp:posOffset>
-                </wp:positionV>
-                <wp:extent cx="5924550" cy="0"/>
-                <wp:effectExtent l="0" t="0" r="19050" b="19050"/>
-                <wp:wrapNone/>
-                <wp:docPr id="26" name="Rechte verbindingslijn 26"/>
-                <wp:cNvGraphicFramePr/>
-                <a:graphic xmlns:a="http://schemas.openxmlformats.org/drawingml/2006/main">
-                  <a:graphicData uri="http://schemas.microsoft.com/office/word/2010/wordprocessingShape">
-                    <wps:wsp>
-                      <wps:cNvCnPr/>
-                      <wps:spPr>
-                        <a:xfrm>
-                          <a:off x="0" y="0"/>
-                          <a:ext cx="5924550" cy="0"/>
-                        </a:xfrm>
-                        <a:prstGeom prst="line">
-                          <a:avLst/>
-                        </a:prstGeom>
-                        <a:ln w="15875">
-                          <a:solidFill>
-                            <a:srgbClr val="E67E22"/>
-                          </a:solidFill>
-                        </a:ln>
-                      </wps:spPr>
-                      <wps:style>
-                        <a:lnRef idx="1">
-                          <a:schemeClr val="accent2"/>
-                        </a:lnRef>
-                        <a:fillRef idx="0">
-                          <a:schemeClr val="accent2"/>
-                        </a:fillRef>
-                        <a:effectRef idx="0">
-                          <a:schemeClr val="accent2"/>
-                        </a:effectRef>
-                        <a:fontRef idx="minor">
-                          <a:schemeClr val="tx1"/>
-                        </a:fontRef>
-                      </wps:style>
-                      <wps:bodyPr/>
-                    </wps:wsp>
-                  </a:graphicData>
-                </a:graphic>
-                <wp14:sizeRelV relativeFrom="margin">
-                  <wp14:pctHeight>0</wp14:pctHeight>
-                </wp14:sizeRelV>
-              </wp:anchor>
-            </w:drawing>
-          </mc:Choice>
-          <mc:Fallback xmlns:w15="http://schemas.microsoft.com/office/word/2012/wordml">
-            <w:pict>
-              <v:line w14:anchorId="7992A966" id="Rechte verbindingslijn 26" o:spid="_x0000_s1026" style="position:absolute;z-index:251670528;visibility:visible;mso-wrap-style:square;mso-height-percent:0;mso-wrap-distance-left:9pt;mso-wrap-distance-top:0;mso-wrap-distance-right:9pt;mso-wrap-distance-bottom:0;mso-position-horizontal:absolute;mso-position-horizontal-relative:text;mso-position-vertical:absolute;mso-position-vertical-relative:text;mso-height-percent:0;mso-height-relative:margin" from="0,10.95pt" to="466.5pt,10.95pt" o:gfxdata="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" strokecolor="#e67e22" strokeweight="1.25pt">
-                <v:stroke joinstyle="miter"/>
-              </v:line>
-            </w:pict>
-          </mc:Fallback>
-        </mc:AlternateContent>
-      </w:r>
+      </w:pPr>
+      <w:bookmarkStart w:id="0" w:name="_GoBack"/>
+      <w:bookmarkEnd w:id="0"/>
     </w:p>
     <w:tbl>
       <w:tblPr>
-        <w:tblStyle w:val="TableGrid"/>
+        <w:tblStyle w:val="Tabelraster"/>
         <w:tblW w:w="9363" w:type="dxa"/>
         <w:tblBorders>
-          <w:top w:val="none" w:sz="0" w:space="0" w:color="auto"/>
+          <w:top w:val="single" w:sz="12" w:space="0" w:color="E67E22"/>
           <w:left w:val="none" w:sz="0" w:space="0" w:color="auto"/>
           <w:bottom w:val="none" w:sz="0" w:space="0" w:color="auto"/>
           <w:right w:val="none" w:sz="0" w:space="0" w:color="auto"/>
@@ -3875,6 +3551,7 @@
           <w:tcPr>
             <w:tcW w:w="545" w:type="dxa"/>
             <w:tcMar>
+              <w:top w:w="43" w:type="dxa"/>
               <w:left w:w="0" w:type="dxa"/>
               <w:right w:w="0" w:type="dxa"/>
             </w:tcMar>
@@ -3886,11 +3563,7 @@
             </w:pPr>
             <w:r>
               <w:rPr>
-                <w:rFonts w:asciiTheme="majorHAnsi" w:hAnsiTheme="majorHAnsi"/>
                 <w:noProof/>
-                <w:color w:val="A6A6A6" w:themeColor="background1" w:themeShade="A6"/>
-                <w:sz w:val="40"/>
-                <w:szCs w:val="40"/>
               </w:rPr>
               <w:drawing>
                 <wp:inline distT="0" distB="0" distL="0" distR="0" wp14:anchorId="62C41ED3" wp14:editId="18DF74E6">
@@ -3908,7 +3581,7 @@
                           <pic:cNvPicPr/>
                         </pic:nvPicPr>
                         <pic:blipFill rotWithShape="1">
-                          <a:blip r:embed="rId11" cstate="print">
+                          <a:blip r:embed="rId10" cstate="print">
                             <a:alphaModFix/>
                             <a:extLst>
                               <a:ext uri="{28A0092B-C50C-407E-A947-70E740481C1C}">
@@ -3951,7 +3624,7 @@
           </w:tcPr>
           <w:p>
             <w:pPr>
-              <w:pStyle w:val="Heading1"/>
+              <w:pStyle w:val="Kop1"/>
               <w:spacing w:before="40"/>
               <w:outlineLvl w:val="0"/>
             </w:pPr>
@@ -3967,7 +3640,7 @@
           </w:tcPr>
           <w:p>
             <w:pPr>
-              <w:pStyle w:val="Heading3"/>
+              <w:pStyle w:val="Kop3"/>
               <w:spacing w:after="40"/>
               <w:outlineLvl w:val="2"/>
             </w:pPr>
@@ -4014,7 +3687,7 @@
           </w:tcPr>
           <w:p>
             <w:pPr>
-              <w:pStyle w:val="NoSpacing"/>
+              <w:pStyle w:val="Geenafstand"/>
               <w:keepNext/>
               <w:keepLines/>
             </w:pPr>
@@ -4026,7 +3699,7 @@
           </w:tcPr>
           <w:p>
             <w:pPr>
-              <w:pStyle w:val="NoSpacing"/>
+              <w:pStyle w:val="Geenafstand"/>
               <w:keepNext/>
               <w:keepLines/>
             </w:pPr>
@@ -4038,7 +3711,7 @@
           </w:tcPr>
           <w:p>
             <w:pPr>
-              <w:pStyle w:val="Heading3"/>
+              <w:pStyle w:val="Kop3"/>
               <w:spacing w:after="40"/>
               <w:outlineLvl w:val="2"/>
             </w:pPr>
@@ -4087,7 +3760,7 @@
           </w:tcPr>
           <w:p>
             <w:pPr>
-              <w:pStyle w:val="NoSpacing"/>
+              <w:pStyle w:val="Geenafstand"/>
               <w:keepLines/>
             </w:pPr>
           </w:p>
@@ -4098,7 +3771,7 @@
           </w:tcPr>
           <w:p>
             <w:pPr>
-              <w:pStyle w:val="NoSpacing"/>
+              <w:pStyle w:val="Geenafstand"/>
               <w:keepLines/>
             </w:pPr>
           </w:p>
@@ -4109,7 +3782,7 @@
           </w:tcPr>
           <w:p>
             <w:pPr>
-              <w:pStyle w:val="Heading3"/>
+              <w:pStyle w:val="Kop3"/>
               <w:keepNext w:val="0"/>
               <w:spacing w:after="40"/>
               <w:outlineLvl w:val="2"/>
@@ -4161,7 +3834,7 @@
           </w:tcPr>
           <w:p>
             <w:pPr>
-              <w:pStyle w:val="NoSpacing"/>
+              <w:pStyle w:val="Geenafstand"/>
               <w:keepLines/>
             </w:pPr>
           </w:p>
@@ -4172,7 +3845,7 @@
           </w:tcPr>
           <w:p>
             <w:pPr>
-              <w:pStyle w:val="NoSpacing"/>
+              <w:pStyle w:val="Geenafstand"/>
               <w:keepLines/>
             </w:pPr>
           </w:p>
@@ -4183,7 +3856,7 @@
           </w:tcPr>
           <w:p>
             <w:pPr>
-              <w:pStyle w:val="Heading3"/>
+              <w:pStyle w:val="Kop3"/>
               <w:keepNext w:val="0"/>
               <w:spacing w:after="40"/>
               <w:outlineLvl w:val="2"/>
@@ -4235,7 +3908,7 @@
           </w:tcPr>
           <w:p>
             <w:pPr>
-              <w:pStyle w:val="NoSpacing"/>
+              <w:pStyle w:val="Geenafstand"/>
               <w:keepLines/>
             </w:pPr>
           </w:p>
@@ -4246,7 +3919,7 @@
           </w:tcPr>
           <w:p>
             <w:pPr>
-              <w:pStyle w:val="NoSpacing"/>
+              <w:pStyle w:val="Geenafstand"/>
               <w:keepLines/>
             </w:pPr>
           </w:p>
@@ -4257,7 +3930,7 @@
           </w:tcPr>
           <w:p>
             <w:pPr>
-              <w:pStyle w:val="Heading3"/>
+              <w:pStyle w:val="Kop3"/>
               <w:keepNext w:val="0"/>
               <w:spacing w:after="40"/>
               <w:outlineLvl w:val="2"/>
@@ -4309,7 +3982,7 @@
           </w:tcPr>
           <w:p>
             <w:pPr>
-              <w:pStyle w:val="NoSpacing"/>
+              <w:pStyle w:val="Geenafstand"/>
               <w:keepLines/>
             </w:pPr>
           </w:p>
@@ -4320,7 +3993,7 @@
           </w:tcPr>
           <w:p>
             <w:pPr>
-              <w:pStyle w:val="NoSpacing"/>
+              <w:pStyle w:val="Geenafstand"/>
               <w:keepLines/>
             </w:pPr>
           </w:p>
@@ -4331,7 +4004,7 @@
           </w:tcPr>
           <w:p>
             <w:pPr>
-              <w:pStyle w:val="Heading3"/>
+              <w:pStyle w:val="Kop3"/>
               <w:keepNext w:val="0"/>
               <w:spacing w:after="40"/>
               <w:outlineLvl w:val="2"/>
@@ -4391,7 +4064,7 @@
 </file>
 
 <file path=word/styles.xml><?xml version="1.0" encoding="utf-8"?>
-<w:styles xmlns:mc="http://schemas.openxmlformats.org/markup-compatibility/2006" xmlns:r="http://schemas.openxmlformats.org/officeDocument/2006/relationships" xmlns:w="http://schemas.openxmlformats.org/wordprocessingml/2006/main" xmlns:w14="http://schemas.microsoft.com/office/word/2010/wordml" mc:Ignorable="w14">
+<w:styles xmlns:mc="http://schemas.openxmlformats.org/markup-compatibility/2006" xmlns:r="http://schemas.openxmlformats.org/officeDocument/2006/relationships" xmlns:w="http://schemas.openxmlformats.org/wordprocessingml/2006/main" xmlns:w14="http://schemas.microsoft.com/office/word/2010/wordml" xmlns:w15="http://schemas.microsoft.com/office/word/2012/wordml" mc:Ignorable="w14 w15">
   <w:docDefaults>
     <w:rPrDefault>
       <w:rPr>
@@ -4407,154 +4080,388 @@
       </w:pPr>
     </w:pPrDefault>
   </w:docDefaults>
-  <w:latentStyles w:defLockedState="0" w:defUIPriority="99" w:defSemiHidden="1" w:defUnhideWhenUsed="1" w:defQFormat="0" w:count="267">
-    <w:lsdException w:name="Normal" w:semiHidden="0" w:uiPriority="0" w:unhideWhenUsed="0" w:qFormat="1"/>
-    <w:lsdException w:name="heading 1" w:semiHidden="0" w:uiPriority="9" w:unhideWhenUsed="0" w:qFormat="1"/>
-    <w:lsdException w:name="heading 2" w:uiPriority="9" w:qFormat="1"/>
-    <w:lsdException w:name="heading 3" w:uiPriority="9" w:qFormat="1"/>
-    <w:lsdException w:name="heading 4" w:uiPriority="9" w:qFormat="1"/>
-    <w:lsdException w:name="heading 5" w:uiPriority="9" w:qFormat="1"/>
-    <w:lsdException w:name="heading 6" w:uiPriority="9" w:qFormat="1"/>
-    <w:lsdException w:name="heading 7" w:uiPriority="9" w:qFormat="1"/>
-    <w:lsdException w:name="heading 8" w:uiPriority="9" w:qFormat="1"/>
-    <w:lsdException w:name="heading 9" w:uiPriority="9" w:qFormat="1"/>
-    <w:lsdException w:name="toc 1" w:uiPriority="39"/>
-    <w:lsdException w:name="toc 2" w:uiPriority="39"/>
-    <w:lsdException w:name="toc 3" w:uiPriority="39"/>
-    <w:lsdException w:name="toc 4" w:uiPriority="39"/>
-    <w:lsdException w:name="toc 5" w:uiPriority="39"/>
-    <w:lsdException w:name="toc 6" w:uiPriority="39"/>
-    <w:lsdException w:name="toc 7" w:uiPriority="39"/>
-    <w:lsdException w:name="toc 8" w:uiPriority="39"/>
-    <w:lsdException w:name="toc 9" w:uiPriority="39"/>
-    <w:lsdException w:name="caption" w:uiPriority="35" w:qFormat="1"/>
-    <w:lsdException w:name="Title" w:semiHidden="0" w:uiPriority="10" w:unhideWhenUsed="0" w:qFormat="1"/>
-    <w:lsdException w:name="Default Paragraph Font" w:uiPriority="1"/>
-    <w:lsdException w:name="Subtitle" w:semiHidden="0" w:uiPriority="11" w:unhideWhenUsed="0" w:qFormat="1"/>
-    <w:lsdException w:name="Strong" w:semiHidden="0" w:uiPriority="22" w:unhideWhenUsed="0" w:qFormat="1"/>
-    <w:lsdException w:name="Emphasis" w:semiHidden="0" w:uiPriority="20" w:unhideWhenUsed="0" w:qFormat="1"/>
-    <w:lsdException w:name="Table Grid" w:semiHidden="0" w:uiPriority="39" w:unhideWhenUsed="0"/>
-    <w:lsdException w:name="Placeholder Text" w:unhideWhenUsed="0"/>
-    <w:lsdException w:name="No Spacing" w:semiHidden="0" w:uiPriority="1" w:unhideWhenUsed="0" w:qFormat="1"/>
-    <w:lsdException w:name="Light Shading" w:semiHidden="0" w:uiPriority="60" w:unhideWhenUsed="0"/>
-    <w:lsdException w:name="Light List" w:semiHidden="0" w:uiPriority="61" w:unhideWhenUsed="0"/>
-    <w:lsdException w:name="Light Grid" w:semiHidden="0" w:uiPriority="62" w:unhideWhenUsed="0"/>
-    <w:lsdException w:name="Medium Shading 1" w:semiHidden="0" w:uiPriority="63" w:unhideWhenUsed="0"/>
-    <w:lsdException w:name="Medium Shading 2" w:semiHidden="0" w:uiPriority="64" w:unhideWhenUsed="0"/>
-    <w:lsdException w:name="Medium List 1" w:semiHidden="0" w:uiPriority="65" w:unhideWhenUsed="0"/>
-    <w:lsdException w:name="Medium List 2" w:semiHidden="0" w:uiPriority="66" w:unhideWhenUsed="0"/>
-    <w:lsdException w:name="Medium Grid 1" w:semiHidden="0" w:uiPriority="67" w:unhideWhenUsed="0"/>
-    <w:lsdException w:name="Medium Grid 2" w:semiHidden="0" w:uiPriority="68" w:unhideWhenUsed="0"/>
-    <w:lsdException w:name="Medium Grid 3" w:semiHidden="0" w:uiPriority="69" w:unhideWhenUsed="0"/>
-    <w:lsdException w:name="Dark List" w:semiHidden="0" w:uiPriority="70" w:unhideWhenUsed="0"/>
-    <w:lsdException w:name="Colorful Shading" w:semiHidden="0" w:uiPriority="71" w:unhideWhenUsed="0"/>
-    <w:lsdException w:name="Colorful List" w:semiHidden="0" w:uiPriority="72" w:unhideWhenUsed="0"/>
-    <w:lsdException w:name="Colorful Grid" w:semiHidden="0" w:uiPriority="73" w:unhideWhenUsed="0"/>
-    <w:lsdException w:name="Light Shading Accent 1" w:semiHidden="0" w:uiPriority="60" w:unhideWhenUsed="0"/>
-    <w:lsdException w:name="Light List Accent 1" w:semiHidden="0" w:uiPriority="61" w:unhideWhenUsed="0"/>
-    <w:lsdException w:name="Light Grid Accent 1" w:semiHidden="0" w:uiPriority="62" w:unhideWhenUsed="0"/>
-    <w:lsdException w:name="Medium Shading 1 Accent 1" w:semiHidden="0" w:uiPriority="63" w:unhideWhenUsed="0"/>
-    <w:lsdException w:name="Medium Shading 2 Accent 1" w:semiHidden="0" w:uiPriority="64" w:unhideWhenUsed="0"/>
-    <w:lsdException w:name="Medium List 1 Accent 1" w:semiHidden="0" w:uiPriority="65" w:unhideWhenUsed="0"/>
-    <w:lsdException w:name="Revision" w:unhideWhenUsed="0"/>
-    <w:lsdException w:name="List Paragraph" w:semiHidden="0" w:uiPriority="34" w:unhideWhenUsed="0" w:qFormat="1"/>
-    <w:lsdException w:name="Quote" w:semiHidden="0" w:uiPriority="29" w:unhideWhenUsed="0" w:qFormat="1"/>
-    <w:lsdException w:name="Intense Quote" w:semiHidden="0" w:uiPriority="30" w:unhideWhenUsed="0" w:qFormat="1"/>
-    <w:lsdException w:name="Medium List 2 Accent 1" w:semiHidden="0" w:uiPriority="66" w:unhideWhenUsed="0"/>
-    <w:lsdException w:name="Medium Grid 1 Accent 1" w:semiHidden="0" w:uiPriority="67" w:unhideWhenUsed="0"/>
-    <w:lsdException w:name="Medium Grid 2 Accent 1" w:semiHidden="0" w:uiPriority="68" w:unhideWhenUsed="0"/>
-    <w:lsdException w:name="Medium Grid 3 Accent 1" w:semiHidden="0" w:uiPriority="69" w:unhideWhenUsed="0"/>
-    <w:lsdException w:name="Dark List Accent 1" w:semiHidden="0" w:uiPriority="70" w:unhideWhenUsed="0"/>
-    <w:lsdException w:name="Colorful Shading Accent 1" w:semiHidden="0" w:uiPriority="71" w:unhideWhenUsed="0"/>
-    <w:lsdException w:name="Colorful List Accent 1" w:semiHidden="0" w:uiPriority="72" w:unhideWhenUsed="0"/>
-    <w:lsdException w:name="Colorful Grid Accent 1" w:semiHidden="0" w:uiPriority="73" w:unhideWhenUsed="0"/>
-    <w:lsdException w:name="Light Shading Accent 2" w:semiHidden="0" w:uiPriority="60" w:unhideWhenUsed="0"/>
-    <w:lsdException w:name="Light List Accent 2" w:semiHidden="0" w:uiPriority="61" w:unhideWhenUsed="0"/>
-    <w:lsdException w:name="Light Grid Accent 2" w:semiHidden="0" w:uiPriority="62" w:unhideWhenUsed="0"/>
-    <w:lsdException w:name="Medium Shading 1 Accent 2" w:semiHidden="0" w:uiPriority="63" w:unhideWhenUsed="0"/>
-    <w:lsdException w:name="Medium Shading 2 Accent 2" w:semiHidden="0" w:uiPriority="64" w:unhideWhenUsed="0"/>
-    <w:lsdException w:name="Medium List 1 Accent 2" w:semiHidden="0" w:uiPriority="65" w:unhideWhenUsed="0"/>
-    <w:lsdException w:name="Medium List 2 Accent 2" w:semiHidden="0" w:uiPriority="66" w:unhideWhenUsed="0"/>
-    <w:lsdException w:name="Medium Grid 1 Accent 2" w:semiHidden="0" w:uiPriority="67" w:unhideWhenUsed="0"/>
-    <w:lsdException w:name="Medium Grid 2 Accent 2" w:semiHidden="0" w:uiPriority="68" w:unhideWhenUsed="0"/>
-    <w:lsdException w:name="Medium Grid 3 Accent 2" w:semiHidden="0" w:uiPriority="69" w:unhideWhenUsed="0"/>
-    <w:lsdException w:name="Dark List Accent 2" w:semiHidden="0" w:uiPriority="70" w:unhideWhenUsed="0"/>
-    <w:lsdException w:name="Colorful Shading Accent 2" w:semiHidden="0" w:uiPriority="71" w:unhideWhenUsed="0"/>
-    <w:lsdException w:name="Colorful List Accent 2" w:semiHidden="0" w:uiPriority="72" w:unhideWhenUsed="0"/>
-    <w:lsdException w:name="Colorful Grid Accent 2" w:semiHidden="0" w:uiPriority="73" w:unhideWhenUsed="0"/>
-    <w:lsdException w:name="Light Shading Accent 3" w:semiHidden="0" w:uiPriority="60" w:unhideWhenUsed="0"/>
-    <w:lsdException w:name="Light List Accent 3" w:semiHidden="0" w:uiPriority="61" w:unhideWhenUsed="0"/>
-    <w:lsdException w:name="Light Grid Accent 3" w:semiHidden="0" w:uiPriority="62" w:unhideWhenUsed="0"/>
-    <w:lsdException w:name="Medium Shading 1 Accent 3" w:semiHidden="0" w:uiPriority="63" w:unhideWhenUsed="0"/>
-    <w:lsdException w:name="Medium Shading 2 Accent 3" w:semiHidden="0" w:uiPriority="64" w:unhideWhenUsed="0"/>
-    <w:lsdException w:name="Medium List 1 Accent 3" w:semiHidden="0" w:uiPriority="65" w:unhideWhenUsed="0"/>
-    <w:lsdException w:name="Medium List 2 Accent 3" w:semiHidden="0" w:uiPriority="66" w:unhideWhenUsed="0"/>
-    <w:lsdException w:name="Medium Grid 1 Accent 3" w:semiHidden="0" w:uiPriority="67" w:unhideWhenUsed="0"/>
-    <w:lsdException w:name="Medium Grid 2 Accent 3" w:semiHidden="0" w:uiPriority="68" w:unhideWhenUsed="0"/>
-    <w:lsdException w:name="Medium Grid 3 Accent 3" w:semiHidden="0" w:uiPriority="69" w:unhideWhenUsed="0"/>
-    <w:lsdException w:name="Dark List Accent 3" w:semiHidden="0" w:uiPriority="70" w:unhideWhenUsed="0"/>
-    <w:lsdException w:name="Colorful Shading Accent 3" w:semiHidden="0" w:uiPriority="71" w:unhideWhenUsed="0"/>
-    <w:lsdException w:name="Colorful List Accent 3" w:semiHidden="0" w:uiPriority="72" w:unhideWhenUsed="0"/>
-    <w:lsdException w:name="Colorful Grid Accent 3" w:semiHidden="0" w:uiPriority="73" w:unhideWhenUsed="0"/>
-    <w:lsdException w:name="Light Shading Accent 4" w:semiHidden="0" w:uiPriority="60" w:unhideWhenUsed="0"/>
-    <w:lsdException w:name="Light List Accent 4" w:semiHidden="0" w:uiPriority="61" w:unhideWhenUsed="0"/>
-    <w:lsdException w:name="Light Grid Accent 4" w:semiHidden="0" w:uiPriority="62" w:unhideWhenUsed="0"/>
-    <w:lsdException w:name="Medium Shading 1 Accent 4" w:semiHidden="0" w:uiPriority="63" w:unhideWhenUsed="0"/>
-    <w:lsdException w:name="Medium Shading 2 Accent 4" w:semiHidden="0" w:uiPriority="64" w:unhideWhenUsed="0"/>
-    <w:lsdException w:name="Medium List 1 Accent 4" w:semiHidden="0" w:uiPriority="65" w:unhideWhenUsed="0"/>
-    <w:lsdException w:name="Medium List 2 Accent 4" w:semiHidden="0" w:uiPriority="66" w:unhideWhenUsed="0"/>
-    <w:lsdException w:name="Medium Grid 1 Accent 4" w:semiHidden="0" w:uiPriority="67" w:unhideWhenUsed="0"/>
-    <w:lsdException w:name="Medium Grid 2 Accent 4" w:semiHidden="0" w:uiPriority="68" w:unhideWhenUsed="0"/>
-    <w:lsdException w:name="Medium Grid 3 Accent 4" w:semiHidden="0" w:uiPriority="69" w:unhideWhenUsed="0"/>
-    <w:lsdException w:name="Dark List Accent 4" w:semiHidden="0" w:uiPriority="70" w:unhideWhenUsed="0"/>
-    <w:lsdException w:name="Colorful Shading Accent 4" w:semiHidden="0" w:uiPriority="71" w:unhideWhenUsed="0"/>
-    <w:lsdException w:name="Colorful List Accent 4" w:semiHidden="0" w:uiPriority="72" w:unhideWhenUsed="0"/>
-    <w:lsdException w:name="Colorful Grid Accent 4" w:semiHidden="0" w:uiPriority="73" w:unhideWhenUsed="0"/>
-    <w:lsdException w:name="Light Shading Accent 5" w:semiHidden="0" w:uiPriority="60" w:unhideWhenUsed="0"/>
-    <w:lsdException w:name="Light List Accent 5" w:semiHidden="0" w:uiPriority="61" w:unhideWhenUsed="0"/>
-    <w:lsdException w:name="Light Grid Accent 5" w:semiHidden="0" w:uiPriority="62" w:unhideWhenUsed="0"/>
-    <w:lsdException w:name="Medium Shading 1 Accent 5" w:semiHidden="0" w:uiPriority="63" w:unhideWhenUsed="0"/>
-    <w:lsdException w:name="Medium Shading 2 Accent 5" w:semiHidden="0" w:uiPriority="64" w:unhideWhenUsed="0"/>
-    <w:lsdException w:name="Medium List 1 Accent 5" w:semiHidden="0" w:uiPriority="65" w:unhideWhenUsed="0"/>
-    <w:lsdException w:name="Medium List 2 Accent 5" w:semiHidden="0" w:uiPriority="66" w:unhideWhenUsed="0"/>
-    <w:lsdException w:name="Medium Grid 1 Accent 5" w:semiHidden="0" w:uiPriority="67" w:unhideWhenUsed="0"/>
-    <w:lsdException w:name="Medium Grid 2 Accent 5" w:semiHidden="0" w:uiPriority="68" w:unhideWhenUsed="0"/>
-    <w:lsdException w:name="Medium Grid 3 Accent 5" w:semiHidden="0" w:uiPriority="69" w:unhideWhenUsed="0"/>
-    <w:lsdException w:name="Dark List Accent 5" w:semiHidden="0" w:uiPriority="70" w:unhideWhenUsed="0"/>
-    <w:lsdException w:name="Colorful Shading Accent 5" w:semiHidden="0" w:uiPriority="71" w:unhideWhenUsed="0"/>
-    <w:lsdException w:name="Colorful List Accent 5" w:semiHidden="0" w:uiPriority="72" w:unhideWhenUsed="0"/>
-    <w:lsdException w:name="Colorful Grid Accent 5" w:semiHidden="0" w:uiPriority="73" w:unhideWhenUsed="0"/>
-    <w:lsdException w:name="Light Shading Accent 6" w:semiHidden="0" w:uiPriority="60" w:unhideWhenUsed="0"/>
-    <w:lsdException w:name="Light List Accent 6" w:semiHidden="0" w:uiPriority="61" w:unhideWhenUsed="0"/>
-    <w:lsdException w:name="Light Grid Accent 6" w:semiHidden="0" w:uiPriority="62" w:unhideWhenUsed="0"/>
-    <w:lsdException w:name="Medium Shading 1 Accent 6" w:semiHidden="0" w:uiPriority="63" w:unhideWhenUsed="0"/>
-    <w:lsdException w:name="Medium Shading 2 Accent 6" w:semiHidden="0" w:uiPriority="64" w:unhideWhenUsed="0"/>
-    <w:lsdException w:name="Medium List 1 Accent 6" w:semiHidden="0" w:uiPriority="65" w:unhideWhenUsed="0"/>
-    <w:lsdException w:name="Medium List 2 Accent 6" w:semiHidden="0" w:uiPriority="66" w:unhideWhenUsed="0"/>
-    <w:lsdException w:name="Medium Grid 1 Accent 6" w:semiHidden="0" w:uiPriority="67" w:unhideWhenUsed="0"/>
-    <w:lsdException w:name="Medium Grid 2 Accent 6" w:semiHidden="0" w:uiPriority="68" w:unhideWhenUsed="0"/>
-    <w:lsdException w:name="Medium Grid 3 Accent 6" w:semiHidden="0" w:uiPriority="69" w:unhideWhenUsed="0"/>
-    <w:lsdException w:name="Dark List Accent 6" w:semiHidden="0" w:uiPriority="70" w:unhideWhenUsed="0"/>
-    <w:lsdException w:name="Colorful Shading Accent 6" w:semiHidden="0" w:uiPriority="71" w:unhideWhenUsed="0"/>
-    <w:lsdException w:name="Colorful List Accent 6" w:semiHidden="0" w:uiPriority="72" w:unhideWhenUsed="0"/>
-    <w:lsdException w:name="Colorful Grid Accent 6" w:semiHidden="0" w:uiPriority="73" w:unhideWhenUsed="0"/>
-    <w:lsdException w:name="Subtle Emphasis" w:semiHidden="0" w:uiPriority="19" w:unhideWhenUsed="0" w:qFormat="1"/>
-    <w:lsdException w:name="Intense Emphasis" w:semiHidden="0" w:uiPriority="21" w:unhideWhenUsed="0" w:qFormat="1"/>
-    <w:lsdException w:name="Subtle Reference" w:semiHidden="0" w:uiPriority="31" w:unhideWhenUsed="0" w:qFormat="1"/>
-    <w:lsdException w:name="Intense Reference" w:semiHidden="0" w:uiPriority="32" w:unhideWhenUsed="0" w:qFormat="1"/>
-    <w:lsdException w:name="Book Title" w:semiHidden="0" w:uiPriority="33" w:unhideWhenUsed="0" w:qFormat="1"/>
-    <w:lsdException w:name="Bibliography" w:uiPriority="37"/>
-    <w:lsdException w:name="TOC Heading" w:uiPriority="39" w:qFormat="1"/>
+  <w:latentStyles w:defLockedState="0" w:defUIPriority="99" w:defSemiHidden="0" w:defUnhideWhenUsed="0" w:defQFormat="0" w:count="371">
+    <w:lsdException w:name="Normal" w:uiPriority="0" w:qFormat="1"/>
+    <w:lsdException w:name="heading 1" w:uiPriority="9" w:qFormat="1"/>
+    <w:lsdException w:name="heading 2" w:semiHidden="1" w:uiPriority="9" w:unhideWhenUsed="1" w:qFormat="1"/>
+    <w:lsdException w:name="heading 3" w:semiHidden="1" w:uiPriority="9" w:unhideWhenUsed="1" w:qFormat="1"/>
+    <w:lsdException w:name="heading 4" w:semiHidden="1" w:uiPriority="9" w:unhideWhenUsed="1" w:qFormat="1"/>
+    <w:lsdException w:name="heading 5" w:semiHidden="1" w:uiPriority="9" w:unhideWhenUsed="1" w:qFormat="1"/>
+    <w:lsdException w:name="heading 6" w:semiHidden="1" w:uiPriority="9" w:unhideWhenUsed="1" w:qFormat="1"/>
+    <w:lsdException w:name="heading 7" w:semiHidden="1" w:uiPriority="9" w:unhideWhenUsed="1" w:qFormat="1"/>
+    <w:lsdException w:name="heading 8" w:semiHidden="1" w:uiPriority="9" w:unhideWhenUsed="1" w:qFormat="1"/>
+    <w:lsdException w:name="heading 9" w:semiHidden="1" w:uiPriority="9" w:unhideWhenUsed="1" w:qFormat="1"/>
+    <w:lsdException w:name="index 1" w:semiHidden="1" w:unhideWhenUsed="1"/>
+    <w:lsdException w:name="index 2" w:semiHidden="1" w:unhideWhenUsed="1"/>
+    <w:lsdException w:name="index 3" w:semiHidden="1" w:unhideWhenUsed="1"/>
+    <w:lsdException w:name="index 4" w:semiHidden="1" w:unhideWhenUsed="1"/>
+    <w:lsdException w:name="index 5" w:semiHidden="1" w:unhideWhenUsed="1"/>
+    <w:lsdException w:name="index 6" w:semiHidden="1" w:unhideWhenUsed="1"/>
+    <w:lsdException w:name="index 7" w:semiHidden="1" w:unhideWhenUsed="1"/>
+    <w:lsdException w:name="index 8" w:semiHidden="1" w:unhideWhenUsed="1"/>
+    <w:lsdException w:name="index 9" w:semiHidden="1" w:unhideWhenUsed="1"/>
+    <w:lsdException w:name="toc 1" w:semiHidden="1" w:uiPriority="39" w:unhideWhenUsed="1"/>
+    <w:lsdException w:name="toc 2" w:semiHidden="1" w:uiPriority="39" w:unhideWhenUsed="1"/>
+    <w:lsdException w:name="toc 3" w:semiHidden="1" w:uiPriority="39" w:unhideWhenUsed="1"/>
+    <w:lsdException w:name="toc 4" w:semiHidden="1" w:uiPriority="39" w:unhideWhenUsed="1"/>
+    <w:lsdException w:name="toc 5" w:semiHidden="1" w:uiPriority="39" w:unhideWhenUsed="1"/>
+    <w:lsdException w:name="toc 6" w:semiHidden="1" w:uiPriority="39" w:unhideWhenUsed="1"/>
+    <w:lsdException w:name="toc 7" w:semiHidden="1" w:uiPriority="39" w:unhideWhenUsed="1"/>
+    <w:lsdException w:name="toc 8" w:semiHidden="1" w:uiPriority="39" w:unhideWhenUsed="1"/>
+    <w:lsdException w:name="toc 9" w:semiHidden="1" w:uiPriority="39" w:unhideWhenUsed="1"/>
+    <w:lsdException w:name="Normal Indent" w:semiHidden="1" w:unhideWhenUsed="1"/>
+    <w:lsdException w:name="footnote text" w:semiHidden="1" w:unhideWhenUsed="1"/>
+    <w:lsdException w:name="annotation text" w:semiHidden="1" w:unhideWhenUsed="1"/>
+    <w:lsdException w:name="header" w:semiHidden="1" w:unhideWhenUsed="1"/>
+    <w:lsdException w:name="footer" w:semiHidden="1" w:unhideWhenUsed="1"/>
+    <w:lsdException w:name="index heading" w:semiHidden="1" w:unhideWhenUsed="1"/>
+    <w:lsdException w:name="caption" w:semiHidden="1" w:uiPriority="35" w:unhideWhenUsed="1" w:qFormat="1"/>
+    <w:lsdException w:name="table of figures" w:semiHidden="1" w:unhideWhenUsed="1"/>
+    <w:lsdException w:name="envelope address" w:semiHidden="1" w:unhideWhenUsed="1"/>
+    <w:lsdException w:name="envelope return" w:semiHidden="1" w:unhideWhenUsed="1"/>
+    <w:lsdException w:name="footnote reference" w:semiHidden="1" w:unhideWhenUsed="1"/>
+    <w:lsdException w:name="annotation reference" w:semiHidden="1" w:unhideWhenUsed="1"/>
+    <w:lsdException w:name="line number" w:semiHidden="1" w:unhideWhenUsed="1"/>
+    <w:lsdException w:name="page number" w:semiHidden="1" w:unhideWhenUsed="1"/>
+    <w:lsdException w:name="endnote reference" w:semiHidden="1" w:unhideWhenUsed="1"/>
+    <w:lsdException w:name="endnote text" w:semiHidden="1" w:unhideWhenUsed="1"/>
+    <w:lsdException w:name="table of authorities" w:semiHidden="1" w:unhideWhenUsed="1"/>
+    <w:lsdException w:name="macro" w:semiHidden="1" w:unhideWhenUsed="1"/>
+    <w:lsdException w:name="toa heading" w:semiHidden="1" w:unhideWhenUsed="1"/>
+    <w:lsdException w:name="List" w:semiHidden="1" w:unhideWhenUsed="1"/>
+    <w:lsdException w:name="List Bullet" w:semiHidden="1" w:unhideWhenUsed="1"/>
+    <w:lsdException w:name="List Number" w:semiHidden="1" w:unhideWhenUsed="1"/>
+    <w:lsdException w:name="List 2" w:semiHidden="1" w:unhideWhenUsed="1"/>
+    <w:lsdException w:name="List 3" w:semiHidden="1" w:unhideWhenUsed="1"/>
+    <w:lsdException w:name="List 4" w:semiHidden="1" w:unhideWhenUsed="1"/>
+    <w:lsdException w:name="List 5" w:semiHidden="1" w:unhideWhenUsed="1"/>
+    <w:lsdException w:name="List Bullet 2" w:semiHidden="1" w:unhideWhenUsed="1"/>
+    <w:lsdException w:name="List Bullet 3" w:semiHidden="1" w:unhideWhenUsed="1"/>
+    <w:lsdException w:name="List Bullet 4" w:semiHidden="1" w:unhideWhenUsed="1"/>
+    <w:lsdException w:name="List Bullet 5" w:semiHidden="1" w:unhideWhenUsed="1"/>
+    <w:lsdException w:name="List Number 2" w:semiHidden="1" w:unhideWhenUsed="1"/>
+    <w:lsdException w:name="List Number 3" w:semiHidden="1" w:unhideWhenUsed="1"/>
+    <w:lsdException w:name="List Number 4" w:semiHidden="1" w:unhideWhenUsed="1"/>
+    <w:lsdException w:name="List Number 5" w:semiHidden="1" w:unhideWhenUsed="1"/>
+    <w:lsdException w:name="Title" w:uiPriority="10" w:qFormat="1"/>
+    <w:lsdException w:name="Closing" w:semiHidden="1" w:unhideWhenUsed="1"/>
+    <w:lsdException w:name="Signature" w:semiHidden="1" w:unhideWhenUsed="1"/>
+    <w:lsdException w:name="Default Paragraph Font" w:semiHidden="1" w:uiPriority="1" w:unhideWhenUsed="1"/>
+    <w:lsdException w:name="Body Text" w:semiHidden="1" w:unhideWhenUsed="1"/>
+    <w:lsdException w:name="Body Text Indent" w:semiHidden="1" w:unhideWhenUsed="1"/>
+    <w:lsdException w:name="List Continue" w:semiHidden="1" w:unhideWhenUsed="1"/>
+    <w:lsdException w:name="List Continue 2" w:semiHidden="1" w:unhideWhenUsed="1"/>
+    <w:lsdException w:name="List Continue 3" w:semiHidden="1" w:unhideWhenUsed="1"/>
+    <w:lsdException w:name="List Continue 4" w:semiHidden="1" w:unhideWhenUsed="1"/>
+    <w:lsdException w:name="List Continue 5" w:semiHidden="1" w:unhideWhenUsed="1"/>
+    <w:lsdException w:name="Message Header" w:semiHidden="1" w:unhideWhenUsed="1"/>
+    <w:lsdException w:name="Subtitle" w:uiPriority="11" w:qFormat="1"/>
+    <w:lsdException w:name="Salutation" w:semiHidden="1" w:unhideWhenUsed="1"/>
+    <w:lsdException w:name="Date" w:semiHidden="1" w:unhideWhenUsed="1"/>
+    <w:lsdException w:name="Body Text First Indent" w:semiHidden="1" w:unhideWhenUsed="1"/>
+    <w:lsdException w:name="Body Text First Indent 2" w:semiHidden="1" w:unhideWhenUsed="1"/>
+    <w:lsdException w:name="Note Heading" w:semiHidden="1" w:unhideWhenUsed="1"/>
+    <w:lsdException w:name="Body Text 2" w:semiHidden="1" w:unhideWhenUsed="1"/>
+    <w:lsdException w:name="Body Text 3" w:semiHidden="1" w:unhideWhenUsed="1"/>
+    <w:lsdException w:name="Body Text Indent 2" w:semiHidden="1" w:unhideWhenUsed="1"/>
+    <w:lsdException w:name="Body Text Indent 3" w:semiHidden="1" w:unhideWhenUsed="1"/>
+    <w:lsdException w:name="Block Text" w:semiHidden="1" w:unhideWhenUsed="1"/>
+    <w:lsdException w:name="Hyperlink" w:semiHidden="1" w:unhideWhenUsed="1"/>
+    <w:lsdException w:name="FollowedHyperlink" w:semiHidden="1" w:unhideWhenUsed="1"/>
+    <w:lsdException w:name="Strong" w:uiPriority="22" w:qFormat="1"/>
+    <w:lsdException w:name="Emphasis" w:uiPriority="20" w:qFormat="1"/>
+    <w:lsdException w:name="Document Map" w:semiHidden="1" w:unhideWhenUsed="1"/>
+    <w:lsdException w:name="Plain Text" w:semiHidden="1" w:unhideWhenUsed="1"/>
+    <w:lsdException w:name="E-mail Signature" w:semiHidden="1" w:unhideWhenUsed="1"/>
+    <w:lsdException w:name="HTML Top of Form" w:semiHidden="1" w:unhideWhenUsed="1"/>
+    <w:lsdException w:name="HTML Bottom of Form" w:semiHidden="1" w:unhideWhenUsed="1"/>
+    <w:lsdException w:name="Normal (Web)" w:semiHidden="1" w:unhideWhenUsed="1"/>
+    <w:lsdException w:name="HTML Acronym" w:semiHidden="1" w:unhideWhenUsed="1"/>
+    <w:lsdException w:name="HTML Address" w:semiHidden="1" w:unhideWhenUsed="1"/>
+    <w:lsdException w:name="HTML Cite" w:semiHidden="1" w:unhideWhenUsed="1"/>
+    <w:lsdException w:name="HTML Code" w:semiHidden="1" w:unhideWhenUsed="1"/>
+    <w:lsdException w:name="HTML Definition" w:semiHidden="1" w:unhideWhenUsed="1"/>
+    <w:lsdException w:name="HTML Keyboard" w:semiHidden="1" w:unhideWhenUsed="1"/>
+    <w:lsdException w:name="HTML Preformatted" w:semiHidden="1" w:unhideWhenUsed="1"/>
+    <w:lsdException w:name="HTML Sample" w:semiHidden="1" w:unhideWhenUsed="1"/>
+    <w:lsdException w:name="HTML Typewriter" w:semiHidden="1" w:unhideWhenUsed="1"/>
+    <w:lsdException w:name="HTML Variable" w:semiHidden="1" w:unhideWhenUsed="1"/>
+    <w:lsdException w:name="Normal Table" w:semiHidden="1" w:unhideWhenUsed="1"/>
+    <w:lsdException w:name="annotation subject" w:semiHidden="1" w:unhideWhenUsed="1"/>
+    <w:lsdException w:name="No List" w:semiHidden="1" w:unhideWhenUsed="1"/>
+    <w:lsdException w:name="Outline List 1" w:semiHidden="1" w:unhideWhenUsed="1"/>
+    <w:lsdException w:name="Outline List 2" w:semiHidden="1" w:unhideWhenUsed="1"/>
+    <w:lsdException w:name="Outline List 3" w:semiHidden="1" w:unhideWhenUsed="1"/>
+    <w:lsdException w:name="Table Simple 1" w:semiHidden="1" w:unhideWhenUsed="1"/>
+    <w:lsdException w:name="Table Simple 2" w:semiHidden="1" w:unhideWhenUsed="1"/>
+    <w:lsdException w:name="Table Simple 3" w:semiHidden="1" w:unhideWhenUsed="1"/>
+    <w:lsdException w:name="Table Classic 1" w:semiHidden="1" w:unhideWhenUsed="1"/>
+    <w:lsdException w:name="Table Classic 2" w:semiHidden="1" w:unhideWhenUsed="1"/>
+    <w:lsdException w:name="Table Classic 3" w:semiHidden="1" w:unhideWhenUsed="1"/>
+    <w:lsdException w:name="Table Classic 4" w:semiHidden="1" w:unhideWhenUsed="1"/>
+    <w:lsdException w:name="Table Colorful 1" w:semiHidden="1" w:unhideWhenUsed="1"/>
+    <w:lsdException w:name="Table Colorful 2" w:semiHidden="1" w:unhideWhenUsed="1"/>
+    <w:lsdException w:name="Table Colorful 3" w:semiHidden="1" w:unhideWhenUsed="1"/>
+    <w:lsdException w:name="Table Columns 1" w:semiHidden="1" w:unhideWhenUsed="1"/>
+    <w:lsdException w:name="Table Columns 2" w:semiHidden="1" w:unhideWhenUsed="1"/>
+    <w:lsdException w:name="Table Columns 3" w:semiHidden="1" w:unhideWhenUsed="1"/>
+    <w:lsdException w:name="Table Columns 4" w:semiHidden="1" w:unhideWhenUsed="1"/>
+    <w:lsdException w:name="Table Columns 5" w:semiHidden="1" w:unhideWhenUsed="1"/>
+    <w:lsdException w:name="Table Grid 1" w:semiHidden="1" w:unhideWhenUsed="1"/>
+    <w:lsdException w:name="Table Grid 2" w:semiHidden="1" w:unhideWhenUsed="1"/>
+    <w:lsdException w:name="Table Grid 3" w:semiHidden="1" w:unhideWhenUsed="1"/>
+    <w:lsdException w:name="Table Grid 4" w:semiHidden="1" w:unhideWhenUsed="1"/>
+    <w:lsdException w:name="Table Grid 5" w:semiHidden="1" w:unhideWhenUsed="1"/>
+    <w:lsdException w:name="Table Grid 6" w:semiHidden="1" w:unhideWhenUsed="1"/>
+    <w:lsdException w:name="Table Grid 7" w:semiHidden="1" w:unhideWhenUsed="1"/>
+    <w:lsdException w:name="Table Grid 8" w:semiHidden="1" w:unhideWhenUsed="1"/>
+    <w:lsdException w:name="Table List 1" w:semiHidden="1" w:unhideWhenUsed="1"/>
+    <w:lsdException w:name="Table List 2" w:semiHidden="1" w:unhideWhenUsed="1"/>
+    <w:lsdException w:name="Table List 3" w:semiHidden="1" w:unhideWhenUsed="1"/>
+    <w:lsdException w:name="Table List 4" w:semiHidden="1" w:unhideWhenUsed="1"/>
+    <w:lsdException w:name="Table List 5" w:semiHidden="1" w:unhideWhenUsed="1"/>
+    <w:lsdException w:name="Table List 6" w:semiHidden="1" w:unhideWhenUsed="1"/>
+    <w:lsdException w:name="Table List 7" w:semiHidden="1" w:unhideWhenUsed="1"/>
+    <w:lsdException w:name="Table List 8" w:semiHidden="1" w:unhideWhenUsed="1"/>
+    <w:lsdException w:name="Table 3D effects 1" w:semiHidden="1" w:unhideWhenUsed="1"/>
+    <w:lsdException w:name="Table 3D effects 2" w:semiHidden="1" w:unhideWhenUsed="1"/>
+    <w:lsdException w:name="Table 3D effects 3" w:semiHidden="1" w:unhideWhenUsed="1"/>
+    <w:lsdException w:name="Table Contemporary" w:semiHidden="1" w:unhideWhenUsed="1"/>
+    <w:lsdException w:name="Table Elegant" w:semiHidden="1" w:unhideWhenUsed="1"/>
+    <w:lsdException w:name="Table Professional" w:semiHidden="1" w:unhideWhenUsed="1"/>
+    <w:lsdException w:name="Table Subtle 1" w:semiHidden="1" w:unhideWhenUsed="1"/>
+    <w:lsdException w:name="Table Subtle 2" w:semiHidden="1" w:unhideWhenUsed="1"/>
+    <w:lsdException w:name="Table Web 1" w:semiHidden="1" w:unhideWhenUsed="1"/>
+    <w:lsdException w:name="Table Web 2" w:semiHidden="1" w:unhideWhenUsed="1"/>
+    <w:lsdException w:name="Table Web 3" w:semiHidden="1" w:unhideWhenUsed="1"/>
+    <w:lsdException w:name="Balloon Text" w:semiHidden="1" w:unhideWhenUsed="1"/>
+    <w:lsdException w:name="Table Grid" w:uiPriority="39"/>
+    <w:lsdException w:name="Table Theme" w:semiHidden="1" w:unhideWhenUsed="1"/>
+    <w:lsdException w:name="Placeholder Text" w:semiHidden="1"/>
+    <w:lsdException w:name="No Spacing" w:uiPriority="1" w:qFormat="1"/>
+    <w:lsdException w:name="Light Shading" w:uiPriority="60"/>
+    <w:lsdException w:name="Light List" w:uiPriority="61"/>
+    <w:lsdException w:name="Light Grid" w:uiPriority="62"/>
+    <w:lsdException w:name="Medium Shading 1" w:uiPriority="63"/>
+    <w:lsdException w:name="Medium Shading 2" w:uiPriority="64"/>
+    <w:lsdException w:name="Medium List 1" w:uiPriority="65"/>
+    <w:lsdException w:name="Medium List 2" w:uiPriority="66"/>
+    <w:lsdException w:name="Medium Grid 1" w:uiPriority="67"/>
+    <w:lsdException w:name="Medium Grid 2" w:uiPriority="68"/>
+    <w:lsdException w:name="Medium Grid 3" w:uiPriority="69"/>
+    <w:lsdException w:name="Dark List" w:uiPriority="70"/>
+    <w:lsdException w:name="Colorful Shading" w:uiPriority="71"/>
+    <w:lsdException w:name="Colorful List" w:uiPriority="72"/>
+    <w:lsdException w:name="Colorful Grid" w:uiPriority="73"/>
+    <w:lsdException w:name="Light Shading Accent 1" w:uiPriority="60"/>
+    <w:lsdException w:name="Light List Accent 1" w:uiPriority="61"/>
+    <w:lsdException w:name="Light Grid Accent 1" w:uiPriority="62"/>
+    <w:lsdException w:name="Medium Shading 1 Accent 1" w:uiPriority="63"/>
+    <w:lsdException w:name="Medium Shading 2 Accent 1" w:uiPriority="64"/>
+    <w:lsdException w:name="Medium List 1 Accent 1" w:uiPriority="65"/>
+    <w:lsdException w:name="Revision" w:semiHidden="1"/>
+    <w:lsdException w:name="List Paragraph" w:uiPriority="34" w:qFormat="1"/>
+    <w:lsdException w:name="Quote" w:uiPriority="29" w:qFormat="1"/>
+    <w:lsdException w:name="Intense Quote" w:uiPriority="30" w:qFormat="1"/>
+    <w:lsdException w:name="Medium List 2 Accent 1" w:uiPriority="66"/>
+    <w:lsdException w:name="Medium Grid 1 Accent 1" w:uiPriority="67"/>
+    <w:lsdException w:name="Medium Grid 2 Accent 1" w:uiPriority="68"/>
+    <w:lsdException w:name="Medium Grid 3 Accent 1" w:uiPriority="69"/>
+    <w:lsdException w:name="Dark List Accent 1" w:uiPriority="70"/>
+    <w:lsdException w:name="Colorful Shading Accent 1" w:uiPriority="71"/>
+    <w:lsdException w:name="Colorful List Accent 1" w:uiPriority="72"/>
+    <w:lsdException w:name="Colorful Grid Accent 1" w:uiPriority="73"/>
+    <w:lsdException w:name="Light Shading Accent 2" w:uiPriority="60"/>
+    <w:lsdException w:name="Light List Accent 2" w:uiPriority="61"/>
+    <w:lsdException w:name="Light Grid Accent 2" w:uiPriority="62"/>
+    <w:lsdException w:name="Medium Shading 1 Accent 2" w:uiPriority="63"/>
+    <w:lsdException w:name="Medium Shading 2 Accent 2" w:uiPriority="64"/>
+    <w:lsdException w:name="Medium List 1 Accent 2" w:uiPriority="65"/>
+    <w:lsdException w:name="Medium List 2 Accent 2" w:uiPriority="66"/>
+    <w:lsdException w:name="Medium Grid 1 Accent 2" w:uiPriority="67"/>
+    <w:lsdException w:name="Medium Grid 2 Accent 2" w:uiPriority="68"/>
+    <w:lsdException w:name="Medium Grid 3 Accent 2" w:uiPriority="69"/>
+    <w:lsdException w:name="Dark List Accent 2" w:uiPriority="70"/>
+    <w:lsdException w:name="Colorful Shading Accent 2" w:uiPriority="71"/>
+    <w:lsdException w:name="Colorful List Accent 2" w:uiPriority="72"/>
+    <w:lsdException w:name="Colorful Grid Accent 2" w:uiPriority="73"/>
+    <w:lsdException w:name="Light Shading Accent 3" w:uiPriority="60"/>
+    <w:lsdException w:name="Light List Accent 3" w:uiPriority="61"/>
+    <w:lsdException w:name="Light Grid Accent 3" w:uiPriority="62"/>
+    <w:lsdException w:name="Medium Shading 1 Accent 3" w:uiPriority="63"/>
+    <w:lsdException w:name="Medium Shading 2 Accent 3" w:uiPriority="64"/>
+    <w:lsdException w:name="Medium List 1 Accent 3" w:uiPriority="65"/>
+    <w:lsdException w:name="Medium List 2 Accent 3" w:uiPriority="66"/>
+    <w:lsdException w:name="Medium Grid 1 Accent 3" w:uiPriority="67"/>
+    <w:lsdException w:name="Medium Grid 2 Accent 3" w:uiPriority="68"/>
+    <w:lsdException w:name="Medium Grid 3 Accent 3" w:uiPriority="69"/>
+    <w:lsdException w:name="Dark List Accent 3" w:uiPriority="70"/>
+    <w:lsdException w:name="Colorful Shading Accent 3" w:uiPriority="71"/>
+    <w:lsdException w:name="Colorful List Accent 3" w:uiPriority="72"/>
+    <w:lsdException w:name="Colorful Grid Accent 3" w:uiPriority="73"/>
+    <w:lsdException w:name="Light Shading Accent 4" w:uiPriority="60"/>
+    <w:lsdException w:name="Light List Accent 4" w:uiPriority="61"/>
+    <w:lsdException w:name="Light Grid Accent 4" w:uiPriority="62"/>
+    <w:lsdException w:name="Medium Shading 1 Accent 4" w:uiPriority="63"/>
+    <w:lsdException w:name="Medium Shading 2 Accent 4" w:uiPriority="64"/>
+    <w:lsdException w:name="Medium List 1 Accent 4" w:uiPriority="65"/>
+    <w:lsdException w:name="Medium List 2 Accent 4" w:uiPriority="66"/>
+    <w:lsdException w:name="Medium Grid 1 Accent 4" w:uiPriority="67"/>
+    <w:lsdException w:name="Medium Grid 2 Accent 4" w:uiPriority="68"/>
+    <w:lsdException w:name="Medium Grid 3 Accent 4" w:uiPriority="69"/>
+    <w:lsdException w:name="Dark List Accent 4" w:uiPriority="70"/>
+    <w:lsdException w:name="Colorful Shading Accent 4" w:uiPriority="71"/>
+    <w:lsdException w:name="Colorful List Accent 4" w:uiPriority="72"/>
+    <w:lsdException w:name="Colorful Grid Accent 4" w:uiPriority="73"/>
+    <w:lsdException w:name="Light Shading Accent 5" w:uiPriority="60"/>
+    <w:lsdException w:name="Light List Accent 5" w:uiPriority="61"/>
+    <w:lsdException w:name="Light Grid Accent 5" w:uiPriority="62"/>
+    <w:lsdException w:name="Medium Shading 1 Accent 5" w:uiPriority="63"/>
+    <w:lsdException w:name="Medium Shading 2 Accent 5" w:uiPriority="64"/>
+    <w:lsdException w:name="Medium List 1 Accent 5" w:uiPriority="65"/>
+    <w:lsdException w:name="Medium List 2 Accent 5" w:uiPriority="66"/>
+    <w:lsdException w:name="Medium Grid 1 Accent 5" w:uiPriority="67"/>
+    <w:lsdException w:name="Medium Grid 2 Accent 5" w:uiPriority="68"/>
+    <w:lsdException w:name="Medium Grid 3 Accent 5" w:uiPriority="69"/>
+    <w:lsdException w:name="Dark List Accent 5" w:uiPriority="70"/>
+    <w:lsdException w:name="Colorful Shading Accent 5" w:uiPriority="71"/>
+    <w:lsdException w:name="Colorful List Accent 5" w:uiPriority="72"/>
+    <w:lsdException w:name="Colorful Grid Accent 5" w:uiPriority="73"/>
+    <w:lsdException w:name="Light Shading Accent 6" w:uiPriority="60"/>
+    <w:lsdException w:name="Light List Accent 6" w:uiPriority="61"/>
+    <w:lsdException w:name="Light Grid Accent 6" w:uiPriority="62"/>
+    <w:lsdException w:name="Medium Shading 1 Accent 6" w:uiPriority="63"/>
+    <w:lsdException w:name="Medium Shading 2 Accent 6" w:uiPriority="64"/>
+    <w:lsdException w:name="Medium List 1 Accent 6" w:uiPriority="65"/>
+    <w:lsdException w:name="Medium List 2 Accent 6" w:uiPriority="66"/>
+    <w:lsdException w:name="Medium Grid 1 Accent 6" w:uiPriority="67"/>
+    <w:lsdException w:name="Medium Grid 2 Accent 6" w:uiPriority="68"/>
+    <w:lsdException w:name="Medium Grid 3 Accent 6" w:uiPriority="69"/>
+    <w:lsdException w:name="Dark List Accent 6" w:uiPriority="70"/>
+    <w:lsdException w:name="Colorful Shading Accent 6" w:uiPriority="71"/>
+    <w:lsdException w:name="Colorful List Accent 6" w:uiPriority="72"/>
+    <w:lsdException w:name="Colorful Grid Accent 6" w:uiPriority="73"/>
+    <w:lsdException w:name="Subtle Emphasis" w:uiPriority="19" w:qFormat="1"/>
+    <w:lsdException w:name="Intense Emphasis" w:uiPriority="21" w:qFormat="1"/>
+    <w:lsdException w:name="Subtle Reference" w:uiPriority="31" w:qFormat="1"/>
+    <w:lsdException w:name="Intense Reference" w:uiPriority="32" w:qFormat="1"/>
+    <w:lsdException w:name="Book Title" w:uiPriority="33" w:qFormat="1"/>
+    <w:lsdException w:name="Bibliography" w:semiHidden="1" w:uiPriority="37" w:unhideWhenUsed="1"/>
+    <w:lsdException w:name="TOC Heading" w:semiHidden="1" w:uiPriority="39" w:unhideWhenUsed="1" w:qFormat="1"/>
+    <w:lsdException w:name="Plain Table 1" w:uiPriority="41"/>
+    <w:lsdException w:name="Plain Table 2" w:uiPriority="42"/>
+    <w:lsdException w:name="Plain Table 3" w:uiPriority="43"/>
+    <w:lsdException w:name="Plain Table 4" w:uiPriority="44"/>
+    <w:lsdException w:name="Plain Table 5" w:uiPriority="45"/>
+    <w:lsdException w:name="Grid Table Light" w:uiPriority="40"/>
+    <w:lsdException w:name="Grid Table 1 Light" w:uiPriority="46"/>
+    <w:lsdException w:name="Grid Table 2" w:uiPriority="47"/>
+    <w:lsdException w:name="Grid Table 3" w:uiPriority="48"/>
+    <w:lsdException w:name="Grid Table 4" w:uiPriority="49"/>
+    <w:lsdException w:name="Grid Table 5 Dark" w:uiPriority="50"/>
+    <w:lsdException w:name="Grid Table 6 Colorful" w:uiPriority="51"/>
+    <w:lsdException w:name="Grid Table 7 Colorful" w:uiPriority="52"/>
+    <w:lsdException w:name="Grid Table 1 Light Accent 1" w:uiPriority="46"/>
+    <w:lsdException w:name="Grid Table 2 Accent 1" w:uiPriority="47"/>
+    <w:lsdException w:name="Grid Table 3 Accent 1" w:uiPriority="48"/>
+    <w:lsdException w:name="Grid Table 4 Accent 1" w:uiPriority="49"/>
+    <w:lsdException w:name="Grid Table 5 Dark Accent 1" w:uiPriority="50"/>
+    <w:lsdException w:name="Grid Table 6 Colorful Accent 1" w:uiPriority="51"/>
+    <w:lsdException w:name="Grid Table 7 Colorful Accent 1" w:uiPriority="52"/>
+    <w:lsdException w:name="Grid Table 1 Light Accent 2" w:uiPriority="46"/>
+    <w:lsdException w:name="Grid Table 2 Accent 2" w:uiPriority="47"/>
+    <w:lsdException w:name="Grid Table 3 Accent 2" w:uiPriority="48"/>
+    <w:lsdException w:name="Grid Table 4 Accent 2" w:uiPriority="49"/>
+    <w:lsdException w:name="Grid Table 5 Dark Accent 2" w:uiPriority="50"/>
+    <w:lsdException w:name="Grid Table 6 Colorful Accent 2" w:uiPriority="51"/>
+    <w:lsdException w:name="Grid Table 7 Colorful Accent 2" w:uiPriority="52"/>
+    <w:lsdException w:name="Grid Table 1 Light Accent 3" w:uiPriority="46"/>
+    <w:lsdException w:name="Grid Table 2 Accent 3" w:uiPriority="47"/>
+    <w:lsdException w:name="Grid Table 3 Accent 3" w:uiPriority="48"/>
+    <w:lsdException w:name="Grid Table 4 Accent 3" w:uiPriority="49"/>
+    <w:lsdException w:name="Grid Table 5 Dark Accent 3" w:uiPriority="50"/>
+    <w:lsdException w:name="Grid Table 6 Colorful Accent 3" w:uiPriority="51"/>
+    <w:lsdException w:name="Grid Table 7 Colorful Accent 3" w:uiPriority="52"/>
+    <w:lsdException w:name="Grid Table 1 Light Accent 4" w:uiPriority="46"/>
+    <w:lsdException w:name="Grid Table 2 Accent 4" w:uiPriority="47"/>
+    <w:lsdException w:name="Grid Table 3 Accent 4" w:uiPriority="48"/>
+    <w:lsdException w:name="Grid Table 4 Accent 4" w:uiPriority="49"/>
+    <w:lsdException w:name="Grid Table 5 Dark Accent 4" w:uiPriority="50"/>
+    <w:lsdException w:name="Grid Table 6 Colorful Accent 4" w:uiPriority="51"/>
+    <w:lsdException w:name="Grid Table 7 Colorful Accent 4" w:uiPriority="52"/>
+    <w:lsdException w:name="Grid Table 1 Light Accent 5" w:uiPriority="46"/>
+    <w:lsdException w:name="Grid Table 2 Accent 5" w:uiPriority="47"/>
+    <w:lsdException w:name="Grid Table 3 Accent 5" w:uiPriority="48"/>
+    <w:lsdException w:name="Grid Table 4 Accent 5" w:uiPriority="49"/>
+    <w:lsdException w:name="Grid Table 5 Dark Accent 5" w:uiPriority="50"/>
+    <w:lsdException w:name="Grid Table 6 Colorful Accent 5" w:uiPriority="51"/>
+    <w:lsdException w:name="Grid Table 7 Colorful Accent 5" w:uiPriority="52"/>
+    <w:lsdException w:name="Grid Table 1 Light Accent 6" w:uiPriority="46"/>
+    <w:lsdException w:name="Grid Table 2 Accent 6" w:uiPriority="47"/>
+    <w:lsdException w:name="Grid Table 3 Accent 6" w:uiPriority="48"/>
+    <w:lsdException w:name="Grid Table 4 Accent 6" w:uiPriority="49"/>
+    <w:lsdException w:name="Grid Table 5 Dark Accent 6" w:uiPriority="50"/>
+    <w:lsdException w:name="Grid Table 6 Colorful Accent 6" w:uiPriority="51"/>
+    <w:lsdException w:name="Grid Table 7 Colorful Accent 6" w:uiPriority="52"/>
+    <w:lsdException w:name="List Table 1 Light" w:uiPriority="46"/>
+    <w:lsdException w:name="List Table 2" w:uiPriority="47"/>
+    <w:lsdException w:name="List Table 3" w:uiPriority="48"/>
+    <w:lsdException w:name="List Table 4" w:uiPriority="49"/>
+    <w:lsdException w:name="List Table 5 Dark" w:uiPriority="50"/>
+    <w:lsdException w:name="List Table 6 Colorful" w:uiPriority="51"/>
+    <w:lsdException w:name="List Table 7 Colorful" w:uiPriority="52"/>
+    <w:lsdException w:name="List Table 1 Light Accent 1" w:uiPriority="46"/>
+    <w:lsdException w:name="List Table 2 Accent 1" w:uiPriority="47"/>
+    <w:lsdException w:name="List Table 3 Accent 1" w:uiPriority="48"/>
+    <w:lsdException w:name="List Table 4 Accent 1" w:uiPriority="49"/>
+    <w:lsdException w:name="List Table 5 Dark Accent 1" w:uiPriority="50"/>
+    <w:lsdException w:name="List Table 6 Colorful Accent 1" w:uiPriority="51"/>
+    <w:lsdException w:name="List Table 7 Colorful Accent 1" w:uiPriority="52"/>
+    <w:lsdException w:name="List Table 1 Light Accent 2" w:uiPriority="46"/>
+    <w:lsdException w:name="List Table 2 Accent 2" w:uiPriority="47"/>
+    <w:lsdException w:name="List Table 3 Accent 2" w:uiPriority="48"/>
+    <w:lsdException w:name="List Table 4 Accent 2" w:uiPriority="49"/>
+    <w:lsdException w:name="List Table 5 Dark Accent 2" w:uiPriority="50"/>
+    <w:lsdException w:name="List Table 6 Colorful Accent 2" w:uiPriority="51"/>
+    <w:lsdException w:name="List Table 7 Colorful Accent 2" w:uiPriority="52"/>
+    <w:lsdException w:name="List Table 1 Light Accent 3" w:uiPriority="46"/>
+    <w:lsdException w:name="List Table 2 Accent 3" w:uiPriority="47"/>
+    <w:lsdException w:name="List Table 3 Accent 3" w:uiPriority="48"/>
+    <w:lsdException w:name="List Table 4 Accent 3" w:uiPriority="49"/>
+    <w:lsdException w:name="List Table 5 Dark Accent 3" w:uiPriority="50"/>
+    <w:lsdException w:name="List Table 6 Colorful Accent 3" w:uiPriority="51"/>
+    <w:lsdException w:name="List Table 7 Colorful Accent 3" w:uiPriority="52"/>
+    <w:lsdException w:name="List Table 1 Light Accent 4" w:uiPriority="46"/>
+    <w:lsdException w:name="List Table 2 Accent 4" w:uiPriority="47"/>
+    <w:lsdException w:name="List Table 3 Accent 4" w:uiPriority="48"/>
+    <w:lsdException w:name="List Table 4 Accent 4" w:uiPriority="49"/>
+    <w:lsdException w:name="List Table 5 Dark Accent 4" w:uiPriority="50"/>
+    <w:lsdException w:name="List Table 6 Colorful Accent 4" w:uiPriority="51"/>
+    <w:lsdException w:name="List Table 7 Colorful Accent 4" w:uiPriority="52"/>
+    <w:lsdException w:name="List Table 1 Light Accent 5" w:uiPriority="46"/>
+    <w:lsdException w:name="List Table 2 Accent 5" w:uiPriority="47"/>
+    <w:lsdException w:name="List Table 3 Accent 5" w:uiPriority="48"/>
+    <w:lsdException w:name="List Table 4 Accent 5" w:uiPriority="49"/>
+    <w:lsdException w:name="List Table 5 Dark Accent 5" w:uiPriority="50"/>
+    <w:lsdException w:name="List Table 6 Colorful Accent 5" w:uiPriority="51"/>
+    <w:lsdException w:name="List Table 7 Colorful Accent 5" w:uiPriority="52"/>
+    <w:lsdException w:name="List Table 1 Light Accent 6" w:uiPriority="46"/>
+    <w:lsdException w:name="List Table 2 Accent 6" w:uiPriority="47"/>
+    <w:lsdException w:name="List Table 3 Accent 6" w:uiPriority="48"/>
+    <w:lsdException w:name="List Table 4 Accent 6" w:uiPriority="49"/>
+    <w:lsdException w:name="List Table 5 Dark Accent 6" w:uiPriority="50"/>
+    <w:lsdException w:name="List Table 6 Colorful Accent 6" w:uiPriority="51"/>
+    <w:lsdException w:name="List Table 7 Colorful Accent 6" w:uiPriority="52"/>
   </w:latentStyles>
-  <w:style w:type="paragraph" w:default="1" w:styleId="Normal">
+  <w:style w:type="paragraph" w:default="1" w:styleId="Standaard">
     <w:name w:val="Normal"/>
     <w:qFormat/>
   </w:style>
-  <w:style w:type="paragraph" w:styleId="Heading1">
+  <w:style w:type="paragraph" w:styleId="Kop1">
     <w:name w:val="heading 1"/>
-    <w:basedOn w:val="Normal"/>
-    <w:next w:val="Normal"/>
-    <w:link w:val="Heading1Char"/>
+    <w:basedOn w:val="Standaard"/>
+    <w:next w:val="Standaard"/>
+    <w:link w:val="Kop1Char"/>
     <w:uiPriority w:val="9"/>
     <w:qFormat/>
     <w:rsid w:val="0061301B"/>
@@ -4570,11 +4477,11 @@
       <w:szCs w:val="32"/>
     </w:rPr>
   </w:style>
-  <w:style w:type="paragraph" w:styleId="Heading2">
+  <w:style w:type="paragraph" w:styleId="Kop2">
     <w:name w:val="heading 2"/>
-    <w:basedOn w:val="Normal"/>
-    <w:next w:val="Normal"/>
-    <w:link w:val="Heading2Char"/>
+    <w:basedOn w:val="Standaard"/>
+    <w:next w:val="Standaard"/>
+    <w:link w:val="Kop2Char"/>
     <w:uiPriority w:val="9"/>
     <w:unhideWhenUsed/>
     <w:qFormat/>
@@ -4592,11 +4499,11 @@
       <w:szCs w:val="26"/>
     </w:rPr>
   </w:style>
-  <w:style w:type="paragraph" w:styleId="Heading3">
+  <w:style w:type="paragraph" w:styleId="Kop3">
     <w:name w:val="heading 3"/>
-    <w:basedOn w:val="Normal"/>
-    <w:next w:val="Normal"/>
-    <w:link w:val="Heading3Char"/>
+    <w:basedOn w:val="Standaard"/>
+    <w:next w:val="Standaard"/>
+    <w:link w:val="Kop3Char"/>
     <w:uiPriority w:val="9"/>
     <w:unhideWhenUsed/>
     <w:qFormat/>
@@ -4613,13 +4520,13 @@
       <w:szCs w:val="24"/>
     </w:rPr>
   </w:style>
-  <w:style w:type="character" w:default="1" w:styleId="DefaultParagraphFont">
+  <w:style w:type="character" w:default="1" w:styleId="Standaardalinea-lettertype">
     <w:name w:val="Default Paragraph Font"/>
     <w:uiPriority w:val="1"/>
     <w:semiHidden/>
     <w:unhideWhenUsed/>
   </w:style>
-  <w:style w:type="table" w:default="1" w:styleId="TableNormal">
+  <w:style w:type="table" w:default="1" w:styleId="Standaardtabel">
     <w:name w:val="Normal Table"/>
     <w:uiPriority w:val="99"/>
     <w:semiHidden/>
@@ -4634,22 +4541,21 @@
       </w:tblCellMar>
     </w:tblPr>
   </w:style>
-  <w:style w:type="numbering" w:default="1" w:styleId="NoList">
+  <w:style w:type="numbering" w:default="1" w:styleId="Geenlijst">
     <w:name w:val="No List"/>
     <w:uiPriority w:val="99"/>
     <w:semiHidden/>
     <w:unhideWhenUsed/>
   </w:style>
-  <w:style w:type="table" w:styleId="TableGrid">
+  <w:style w:type="table" w:styleId="Tabelraster">
     <w:name w:val="Table Grid"/>
-    <w:basedOn w:val="TableNormal"/>
+    <w:basedOn w:val="Standaardtabel"/>
     <w:uiPriority w:val="39"/>
     <w:rsid w:val="00825745"/>
     <w:pPr>
       <w:spacing w:after="0" w:line="240" w:lineRule="auto"/>
     </w:pPr>
     <w:tblPr>
-      <w:tblInd w:w="0" w:type="dxa"/>
       <w:tblBorders>
         <w:top w:val="single" w:sz="4" w:space="0" w:color="auto"/>
         <w:left w:val="single" w:sz="4" w:space="0" w:color="auto"/>
@@ -4658,19 +4564,13 @@
         <w:insideH w:val="single" w:sz="4" w:space="0" w:color="auto"/>
         <w:insideV w:val="single" w:sz="4" w:space="0" w:color="auto"/>
       </w:tblBorders>
-      <w:tblCellMar>
-        <w:top w:w="0" w:type="dxa"/>
-        <w:left w:w="108" w:type="dxa"/>
-        <w:bottom w:w="0" w:type="dxa"/>
-        <w:right w:w="108" w:type="dxa"/>
-      </w:tblCellMar>
     </w:tblPr>
   </w:style>
-  <w:style w:type="paragraph" w:styleId="Title">
+  <w:style w:type="paragraph" w:styleId="Titel">
     <w:name w:val="Title"/>
-    <w:basedOn w:val="Normal"/>
-    <w:next w:val="Normal"/>
-    <w:link w:val="TitleChar"/>
+    <w:basedOn w:val="Standaard"/>
+    <w:next w:val="Standaard"/>
+    <w:link w:val="TitelChar"/>
     <w:uiPriority w:val="10"/>
     <w:qFormat/>
     <w:rsid w:val="007164F7"/>
@@ -4687,10 +4587,10 @@
       <w:szCs w:val="56"/>
     </w:rPr>
   </w:style>
-  <w:style w:type="character" w:customStyle="1" w:styleId="TitleChar">
-    <w:name w:val="Title Char"/>
-    <w:basedOn w:val="DefaultParagraphFont"/>
-    <w:link w:val="Title"/>
+  <w:style w:type="character" w:customStyle="1" w:styleId="TitelChar">
+    <w:name w:val="Titel Char"/>
+    <w:basedOn w:val="Standaardalinea-lettertype"/>
+    <w:link w:val="Titel"/>
     <w:uiPriority w:val="10"/>
     <w:rsid w:val="007164F7"/>
     <w:rPr>
@@ -4702,10 +4602,10 @@
       <w:szCs w:val="56"/>
     </w:rPr>
   </w:style>
-  <w:style w:type="character" w:customStyle="1" w:styleId="Heading1Char">
-    <w:name w:val="Heading 1 Char"/>
-    <w:basedOn w:val="DefaultParagraphFont"/>
-    <w:link w:val="Heading1"/>
+  <w:style w:type="character" w:customStyle="1" w:styleId="Kop1Char">
+    <w:name w:val="Kop 1 Char"/>
+    <w:basedOn w:val="Standaardalinea-lettertype"/>
+    <w:link w:val="Kop1"/>
     <w:uiPriority w:val="9"/>
     <w:rsid w:val="0061301B"/>
     <w:rPr>
@@ -4714,10 +4614,10 @@
       <w:szCs w:val="32"/>
     </w:rPr>
   </w:style>
-  <w:style w:type="character" w:customStyle="1" w:styleId="Heading2Char">
-    <w:name w:val="Heading 2 Char"/>
-    <w:basedOn w:val="DefaultParagraphFont"/>
-    <w:link w:val="Heading2"/>
+  <w:style w:type="character" w:customStyle="1" w:styleId="Kop2Char">
+    <w:name w:val="Kop 2 Char"/>
+    <w:basedOn w:val="Standaardalinea-lettertype"/>
+    <w:link w:val="Kop2"/>
     <w:uiPriority w:val="9"/>
     <w:rsid w:val="00F6413F"/>
     <w:rPr>
@@ -4727,11 +4627,11 @@
       <w:szCs w:val="26"/>
     </w:rPr>
   </w:style>
-  <w:style w:type="paragraph" w:styleId="Subtitle">
+  <w:style w:type="paragraph" w:styleId="Ondertitel">
     <w:name w:val="Subtitle"/>
-    <w:basedOn w:val="Normal"/>
-    <w:next w:val="Normal"/>
-    <w:link w:val="SubtitleChar"/>
+    <w:basedOn w:val="Standaard"/>
+    <w:next w:val="Standaard"/>
+    <w:link w:val="OndertitelChar"/>
     <w:uiPriority w:val="11"/>
     <w:qFormat/>
     <w:rsid w:val="00F010CB"/>
@@ -4748,10 +4648,10 @@
       <w:sz w:val="20"/>
     </w:rPr>
   </w:style>
-  <w:style w:type="character" w:customStyle="1" w:styleId="SubtitleChar">
-    <w:name w:val="Subtitle Char"/>
-    <w:basedOn w:val="DefaultParagraphFont"/>
-    <w:link w:val="Subtitle"/>
+  <w:style w:type="character" w:customStyle="1" w:styleId="OndertitelChar">
+    <w:name w:val="Ondertitel Char"/>
+    <w:basedOn w:val="Standaardalinea-lettertype"/>
+    <w:link w:val="Ondertitel"/>
     <w:uiPriority w:val="11"/>
     <w:rsid w:val="00F010CB"/>
     <w:rPr>
@@ -4761,10 +4661,10 @@
       <w:sz w:val="20"/>
     </w:rPr>
   </w:style>
-  <w:style w:type="character" w:customStyle="1" w:styleId="Heading3Char">
-    <w:name w:val="Heading 3 Char"/>
-    <w:basedOn w:val="DefaultParagraphFont"/>
-    <w:link w:val="Heading3"/>
+  <w:style w:type="character" w:customStyle="1" w:styleId="Kop3Char">
+    <w:name w:val="Kop 3 Char"/>
+    <w:basedOn w:val="Standaardalinea-lettertype"/>
+    <w:link w:val="Kop3"/>
     <w:uiPriority w:val="9"/>
     <w:rsid w:val="00F1483D"/>
     <w:rPr>
@@ -4773,10 +4673,10 @@
       <w:szCs w:val="24"/>
     </w:rPr>
   </w:style>
-  <w:style w:type="paragraph" w:styleId="BalloonText">
+  <w:style w:type="paragraph" w:styleId="Ballontekst">
     <w:name w:val="Balloon Text"/>
-    <w:basedOn w:val="Normal"/>
-    <w:link w:val="BalloonTextChar"/>
+    <w:basedOn w:val="Standaard"/>
+    <w:link w:val="BallontekstChar"/>
     <w:uiPriority w:val="99"/>
     <w:semiHidden/>
     <w:unhideWhenUsed/>
@@ -4790,10 +4690,10 @@
       <w:szCs w:val="16"/>
     </w:rPr>
   </w:style>
-  <w:style w:type="character" w:customStyle="1" w:styleId="BalloonTextChar">
-    <w:name w:val="Balloon Text Char"/>
-    <w:basedOn w:val="DefaultParagraphFont"/>
-    <w:link w:val="BalloonText"/>
+  <w:style w:type="character" w:customStyle="1" w:styleId="BallontekstChar">
+    <w:name w:val="Ballontekst Char"/>
+    <w:basedOn w:val="Standaardalinea-lettertype"/>
+    <w:link w:val="Ballontekst"/>
     <w:uiPriority w:val="99"/>
     <w:semiHidden/>
     <w:rsid w:val="00913545"/>
@@ -4803,432 +4703,7 @@
       <w:szCs w:val="16"/>
     </w:rPr>
   </w:style>
-  <w:style w:type="paragraph" w:styleId="NoSpacing">
-    <w:name w:val="No Spacing"/>
-    <w:uiPriority w:val="1"/>
-    <w:qFormat/>
-    <w:rsid w:val="001526EA"/>
-    <w:pPr>
-      <w:spacing w:after="0" w:line="240" w:lineRule="auto"/>
-    </w:pPr>
-  </w:style>
-</w:styles>
-</file>
-
-<file path=word/stylesWithEffects.xml><?xml version="1.0" encoding="utf-8"?>
-<w:styles xmlns:wpc="http://schemas.microsoft.com/office/word/2010/wordprocessingCanvas" xmlns:mc="http://schemas.openxmlformats.org/markup-compatibility/2006" xmlns:o="urn:schemas-microsoft-com:office:office" xmlns:r="http://schemas.openxmlformats.org/officeDocument/2006/relationships" xmlns:m="http://schemas.openxmlformats.org/officeDocument/2006/math" xmlns:v="urn:schemas-microsoft-com:vml" xmlns:wp14="http://schemas.microsoft.com/office/word/2010/wordprocessingDrawing" xmlns:wp="http://schemas.openxmlformats.org/drawingml/2006/wordprocessingDrawing" xmlns:w10="urn:schemas-microsoft-com:office:word" xmlns:w="http://schemas.openxmlformats.org/wordprocessingml/2006/main" xmlns:w14="http://schemas.microsoft.com/office/word/2010/wordml" xmlns:wpg="http://schemas.microsoft.com/office/word/2010/wordprocessingGroup" xmlns:wpi="http://schemas.microsoft.com/office/word/2010/wordprocessingInk" xmlns:wne="http://schemas.microsoft.com/office/word/2006/wordml" xmlns:wps="http://schemas.microsoft.com/office/word/2010/wordprocessingShape" mc:Ignorable="w14 wp14">
-  <w:docDefaults>
-    <w:rPrDefault>
-      <w:rPr>
-        <w:rFonts w:asciiTheme="minorHAnsi" w:eastAsiaTheme="minorHAnsi" w:hAnsiTheme="minorHAnsi" w:cstheme="minorBidi"/>
-        <w:sz w:val="22"/>
-        <w:szCs w:val="22"/>
-        <w:lang w:val="en-US" w:eastAsia="en-US" w:bidi="ar-SA"/>
-      </w:rPr>
-    </w:rPrDefault>
-    <w:pPrDefault>
-      <w:pPr>
-        <w:spacing w:after="160" w:line="259" w:lineRule="auto"/>
-      </w:pPr>
-    </w:pPrDefault>
-  </w:docDefaults>
-  <w:latentStyles w:defLockedState="0" w:defUIPriority="99" w:defSemiHidden="1" w:defUnhideWhenUsed="1" w:defQFormat="0" w:count="267">
-    <w:lsdException w:name="Normal" w:semiHidden="0" w:uiPriority="0" w:unhideWhenUsed="0" w:qFormat="1"/>
-    <w:lsdException w:name="heading 1" w:semiHidden="0" w:uiPriority="9" w:unhideWhenUsed="0" w:qFormat="1"/>
-    <w:lsdException w:name="heading 2" w:uiPriority="9" w:qFormat="1"/>
-    <w:lsdException w:name="heading 3" w:uiPriority="9" w:qFormat="1"/>
-    <w:lsdException w:name="heading 4" w:uiPriority="9" w:qFormat="1"/>
-    <w:lsdException w:name="heading 5" w:uiPriority="9" w:qFormat="1"/>
-    <w:lsdException w:name="heading 6" w:uiPriority="9" w:qFormat="1"/>
-    <w:lsdException w:name="heading 7" w:uiPriority="9" w:qFormat="1"/>
-    <w:lsdException w:name="heading 8" w:uiPriority="9" w:qFormat="1"/>
-    <w:lsdException w:name="heading 9" w:uiPriority="9" w:qFormat="1"/>
-    <w:lsdException w:name="toc 1" w:uiPriority="39"/>
-    <w:lsdException w:name="toc 2" w:uiPriority="39"/>
-    <w:lsdException w:name="toc 3" w:uiPriority="39"/>
-    <w:lsdException w:name="toc 4" w:uiPriority="39"/>
-    <w:lsdException w:name="toc 5" w:uiPriority="39"/>
-    <w:lsdException w:name="toc 6" w:uiPriority="39"/>
-    <w:lsdException w:name="toc 7" w:uiPriority="39"/>
-    <w:lsdException w:name="toc 8" w:uiPriority="39"/>
-    <w:lsdException w:name="toc 9" w:uiPriority="39"/>
-    <w:lsdException w:name="caption" w:uiPriority="35" w:qFormat="1"/>
-    <w:lsdException w:name="Title" w:semiHidden="0" w:uiPriority="10" w:unhideWhenUsed="0" w:qFormat="1"/>
-    <w:lsdException w:name="Default Paragraph Font" w:uiPriority="1"/>
-    <w:lsdException w:name="Subtitle" w:semiHidden="0" w:uiPriority="11" w:unhideWhenUsed="0" w:qFormat="1"/>
-    <w:lsdException w:name="Strong" w:semiHidden="0" w:uiPriority="22" w:unhideWhenUsed="0" w:qFormat="1"/>
-    <w:lsdException w:name="Emphasis" w:semiHidden="0" w:uiPriority="20" w:unhideWhenUsed="0" w:qFormat="1"/>
-    <w:lsdException w:name="Table Grid" w:semiHidden="0" w:uiPriority="39" w:unhideWhenUsed="0"/>
-    <w:lsdException w:name="Placeholder Text" w:unhideWhenUsed="0"/>
-    <w:lsdException w:name="No Spacing" w:semiHidden="0" w:uiPriority="1" w:unhideWhenUsed="0" w:qFormat="1"/>
-    <w:lsdException w:name="Light Shading" w:semiHidden="0" w:uiPriority="60" w:unhideWhenUsed="0"/>
-    <w:lsdException w:name="Light List" w:semiHidden="0" w:uiPriority="61" w:unhideWhenUsed="0"/>
-    <w:lsdException w:name="Light Grid" w:semiHidden="0" w:uiPriority="62" w:unhideWhenUsed="0"/>
-    <w:lsdException w:name="Medium Shading 1" w:semiHidden="0" w:uiPriority="63" w:unhideWhenUsed="0"/>
-    <w:lsdException w:name="Medium Shading 2" w:semiHidden="0" w:uiPriority="64" w:unhideWhenUsed="0"/>
-    <w:lsdException w:name="Medium List 1" w:semiHidden="0" w:uiPriority="65" w:unhideWhenUsed="0"/>
-    <w:lsdException w:name="Medium List 2" w:semiHidden="0" w:uiPriority="66" w:unhideWhenUsed="0"/>
-    <w:lsdException w:name="Medium Grid 1" w:semiHidden="0" w:uiPriority="67" w:unhideWhenUsed="0"/>
-    <w:lsdException w:name="Medium Grid 2" w:semiHidden="0" w:uiPriority="68" w:unhideWhenUsed="0"/>
-    <w:lsdException w:name="Medium Grid 3" w:semiHidden="0" w:uiPriority="69" w:unhideWhenUsed="0"/>
-    <w:lsdException w:name="Dark List" w:semiHidden="0" w:uiPriority="70" w:unhideWhenUsed="0"/>
-    <w:lsdException w:name="Colorful Shading" w:semiHidden="0" w:uiPriority="71" w:unhideWhenUsed="0"/>
-    <w:lsdException w:name="Colorful List" w:semiHidden="0" w:uiPriority="72" w:unhideWhenUsed="0"/>
-    <w:lsdException w:name="Colorful Grid" w:semiHidden="0" w:uiPriority="73" w:unhideWhenUsed="0"/>
-    <w:lsdException w:name="Light Shading Accent 1" w:semiHidden="0" w:uiPriority="60" w:unhideWhenUsed="0"/>
-    <w:lsdException w:name="Light List Accent 1" w:semiHidden="0" w:uiPriority="61" w:unhideWhenUsed="0"/>
-    <w:lsdException w:name="Light Grid Accent 1" w:semiHidden="0" w:uiPriority="62" w:unhideWhenUsed="0"/>
-    <w:lsdException w:name="Medium Shading 1 Accent 1" w:semiHidden="0" w:uiPriority="63" w:unhideWhenUsed="0"/>
-    <w:lsdException w:name="Medium Shading 2 Accent 1" w:semiHidden="0" w:uiPriority="64" w:unhideWhenUsed="0"/>
-    <w:lsdException w:name="Medium List 1 Accent 1" w:semiHidden="0" w:uiPriority="65" w:unhideWhenUsed="0"/>
-    <w:lsdException w:name="Revision" w:unhideWhenUsed="0"/>
-    <w:lsdException w:name="List Paragraph" w:semiHidden="0" w:uiPriority="34" w:unhideWhenUsed="0" w:qFormat="1"/>
-    <w:lsdException w:name="Quote" w:semiHidden="0" w:uiPriority="29" w:unhideWhenUsed="0" w:qFormat="1"/>
-    <w:lsdException w:name="Intense Quote" w:semiHidden="0" w:uiPriority="30" w:unhideWhenUsed="0" w:qFormat="1"/>
-    <w:lsdException w:name="Medium List 2 Accent 1" w:semiHidden="0" w:uiPriority="66" w:unhideWhenUsed="0"/>
-    <w:lsdException w:name="Medium Grid 1 Accent 1" w:semiHidden="0" w:uiPriority="67" w:unhideWhenUsed="0"/>
-    <w:lsdException w:name="Medium Grid 2 Accent 1" w:semiHidden="0" w:uiPriority="68" w:unhideWhenUsed="0"/>
-    <w:lsdException w:name="Medium Grid 3 Accent 1" w:semiHidden="0" w:uiPriority="69" w:unhideWhenUsed="0"/>
-    <w:lsdException w:name="Dark List Accent 1" w:semiHidden="0" w:uiPriority="70" w:unhideWhenUsed="0"/>
-    <w:lsdException w:name="Colorful Shading Accent 1" w:semiHidden="0" w:uiPriority="71" w:unhideWhenUsed="0"/>
-    <w:lsdException w:name="Colorful List Accent 1" w:semiHidden="0" w:uiPriority="72" w:unhideWhenUsed="0"/>
-    <w:lsdException w:name="Colorful Grid Accent 1" w:semiHidden="0" w:uiPriority="73" w:unhideWhenUsed="0"/>
-    <w:lsdException w:name="Light Shading Accent 2" w:semiHidden="0" w:uiPriority="60" w:unhideWhenUsed="0"/>
-    <w:lsdException w:name="Light List Accent 2" w:semiHidden="0" w:uiPriority="61" w:unhideWhenUsed="0"/>
-    <w:lsdException w:name="Light Grid Accent 2" w:semiHidden="0" w:uiPriority="62" w:unhideWhenUsed="0"/>
-    <w:lsdException w:name="Medium Shading 1 Accent 2" w:semiHidden="0" w:uiPriority="63" w:unhideWhenUsed="0"/>
-    <w:lsdException w:name="Medium Shading 2 Accent 2" w:semiHidden="0" w:uiPriority="64" w:unhideWhenUsed="0"/>
-    <w:lsdException w:name="Medium List 1 Accent 2" w:semiHidden="0" w:uiPriority="65" w:unhideWhenUsed="0"/>
-    <w:lsdException w:name="Medium List 2 Accent 2" w:semiHidden="0" w:uiPriority="66" w:unhideWhenUsed="0"/>
-    <w:lsdException w:name="Medium Grid 1 Accent 2" w:semiHidden="0" w:uiPriority="67" w:unhideWhenUsed="0"/>
-    <w:lsdException w:name="Medium Grid 2 Accent 2" w:semiHidden="0" w:uiPriority="68" w:unhideWhenUsed="0"/>
-    <w:lsdException w:name="Medium Grid 3 Accent 2" w:semiHidden="0" w:uiPriority="69" w:unhideWhenUsed="0"/>
-    <w:lsdException w:name="Dark List Accent 2" w:semiHidden="0" w:uiPriority="70" w:unhideWhenUsed="0"/>
-    <w:lsdException w:name="Colorful Shading Accent 2" w:semiHidden="0" w:uiPriority="71" w:unhideWhenUsed="0"/>
-    <w:lsdException w:name="Colorful List Accent 2" w:semiHidden="0" w:uiPriority="72" w:unhideWhenUsed="0"/>
-    <w:lsdException w:name="Colorful Grid Accent 2" w:semiHidden="0" w:uiPriority="73" w:unhideWhenUsed="0"/>
-    <w:lsdException w:name="Light Shading Accent 3" w:semiHidden="0" w:uiPriority="60" w:unhideWhenUsed="0"/>
-    <w:lsdException w:name="Light List Accent 3" w:semiHidden="0" w:uiPriority="61" w:unhideWhenUsed="0"/>
-    <w:lsdException w:name="Light Grid Accent 3" w:semiHidden="0" w:uiPriority="62" w:unhideWhenUsed="0"/>
-    <w:lsdException w:name="Medium Shading 1 Accent 3" w:semiHidden="0" w:uiPriority="63" w:unhideWhenUsed="0"/>
-    <w:lsdException w:name="Medium Shading 2 Accent 3" w:semiHidden="0" w:uiPriority="64" w:unhideWhenUsed="0"/>
-    <w:lsdException w:name="Medium List 1 Accent 3" w:semiHidden="0" w:uiPriority="65" w:unhideWhenUsed="0"/>
-    <w:lsdException w:name="Medium List 2 Accent 3" w:semiHidden="0" w:uiPriority="66" w:unhideWhenUsed="0"/>
-    <w:lsdException w:name="Medium Grid 1 Accent 3" w:semiHidden="0" w:uiPriority="67" w:unhideWhenUsed="0"/>
-    <w:lsdException w:name="Medium Grid 2 Accent 3" w:semiHidden="0" w:uiPriority="68" w:unhideWhenUsed="0"/>
-    <w:lsdException w:name="Medium Grid 3 Accent 3" w:semiHidden="0" w:uiPriority="69" w:unhideWhenUsed="0"/>
-    <w:lsdException w:name="Dark List Accent 3" w:semiHidden="0" w:uiPriority="70" w:unhideWhenUsed="0"/>
-    <w:lsdException w:name="Colorful Shading Accent 3" w:semiHidden="0" w:uiPriority="71" w:unhideWhenUsed="0"/>
-    <w:lsdException w:name="Colorful List Accent 3" w:semiHidden="0" w:uiPriority="72" w:unhideWhenUsed="0"/>
-    <w:lsdException w:name="Colorful Grid Accent 3" w:semiHidden="0" w:uiPriority="73" w:unhideWhenUsed="0"/>
-    <w:lsdException w:name="Light Shading Accent 4" w:semiHidden="0" w:uiPriority="60" w:unhideWhenUsed="0"/>
-    <w:lsdException w:name="Light List Accent 4" w:semiHidden="0" w:uiPriority="61" w:unhideWhenUsed="0"/>
-    <w:lsdException w:name="Light Grid Accent 4" w:semiHidden="0" w:uiPriority="62" w:unhideWhenUsed="0"/>
-    <w:lsdException w:name="Medium Shading 1 Accent 4" w:semiHidden="0" w:uiPriority="63" w:unhideWhenUsed="0"/>
-    <w:lsdException w:name="Medium Shading 2 Accent 4" w:semiHidden="0" w:uiPriority="64" w:unhideWhenUsed="0"/>
-    <w:lsdException w:name="Medium List 1 Accent 4" w:semiHidden="0" w:uiPriority="65" w:unhideWhenUsed="0"/>
-    <w:lsdException w:name="Medium List 2 Accent 4" w:semiHidden="0" w:uiPriority="66" w:unhideWhenUsed="0"/>
-    <w:lsdException w:name="Medium Grid 1 Accent 4" w:semiHidden="0" w:uiPriority="67" w:unhideWhenUsed="0"/>
-    <w:lsdException w:name="Medium Grid 2 Accent 4" w:semiHidden="0" w:uiPriority="68" w:unhideWhenUsed="0"/>
-    <w:lsdException w:name="Medium Grid 3 Accent 4" w:semiHidden="0" w:uiPriority="69" w:unhideWhenUsed="0"/>
-    <w:lsdException w:name="Dark List Accent 4" w:semiHidden="0" w:uiPriority="70" w:unhideWhenUsed="0"/>
-    <w:lsdException w:name="Colorful Shading Accent 4" w:semiHidden="0" w:uiPriority="71" w:unhideWhenUsed="0"/>
-    <w:lsdException w:name="Colorful List Accent 4" w:semiHidden="0" w:uiPriority="72" w:unhideWhenUsed="0"/>
-    <w:lsdException w:name="Colorful Grid Accent 4" w:semiHidden="0" w:uiPriority="73" w:unhideWhenUsed="0"/>
-    <w:lsdException w:name="Light Shading Accent 5" w:semiHidden="0" w:uiPriority="60" w:unhideWhenUsed="0"/>
-    <w:lsdException w:name="Light List Accent 5" w:semiHidden="0" w:uiPriority="61" w:unhideWhenUsed="0"/>
-    <w:lsdException w:name="Light Grid Accent 5" w:semiHidden="0" w:uiPriority="62" w:unhideWhenUsed="0"/>
-    <w:lsdException w:name="Medium Shading 1 Accent 5" w:semiHidden="0" w:uiPriority="63" w:unhideWhenUsed="0"/>
-    <w:lsdException w:name="Medium Shading 2 Accent 5" w:semiHidden="0" w:uiPriority="64" w:unhideWhenUsed="0"/>
-    <w:lsdException w:name="Medium List 1 Accent 5" w:semiHidden="0" w:uiPriority="65" w:unhideWhenUsed="0"/>
-    <w:lsdException w:name="Medium List 2 Accent 5" w:semiHidden="0" w:uiPriority="66" w:unhideWhenUsed="0"/>
-    <w:lsdException w:name="Medium Grid 1 Accent 5" w:semiHidden="0" w:uiPriority="67" w:unhideWhenUsed="0"/>
-    <w:lsdException w:name="Medium Grid 2 Accent 5" w:semiHidden="0" w:uiPriority="68" w:unhideWhenUsed="0"/>
-    <w:lsdException w:name="Medium Grid 3 Accent 5" w:semiHidden="0" w:uiPriority="69" w:unhideWhenUsed="0"/>
-    <w:lsdException w:name="Dark List Accent 5" w:semiHidden="0" w:uiPriority="70" w:unhideWhenUsed="0"/>
-    <w:lsdException w:name="Colorful Shading Accent 5" w:semiHidden="0" w:uiPriority="71" w:unhideWhenUsed="0"/>
-    <w:lsdException w:name="Colorful List Accent 5" w:semiHidden="0" w:uiPriority="72" w:unhideWhenUsed="0"/>
-    <w:lsdException w:name="Colorful Grid Accent 5" w:semiHidden="0" w:uiPriority="73" w:unhideWhenUsed="0"/>
-    <w:lsdException w:name="Light Shading Accent 6" w:semiHidden="0" w:uiPriority="60" w:unhideWhenUsed="0"/>
-    <w:lsdException w:name="Light List Accent 6" w:semiHidden="0" w:uiPriority="61" w:unhideWhenUsed="0"/>
-    <w:lsdException w:name="Light Grid Accent 6" w:semiHidden="0" w:uiPriority="62" w:unhideWhenUsed="0"/>
-    <w:lsdException w:name="Medium Shading 1 Accent 6" w:semiHidden="0" w:uiPriority="63" w:unhideWhenUsed="0"/>
-    <w:lsdException w:name="Medium Shading 2 Accent 6" w:semiHidden="0" w:uiPriority="64" w:unhideWhenUsed="0"/>
-    <w:lsdException w:name="Medium List 1 Accent 6" w:semiHidden="0" w:uiPriority="65" w:unhideWhenUsed="0"/>
-    <w:lsdException w:name="Medium List 2 Accent 6" w:semiHidden="0" w:uiPriority="66" w:unhideWhenUsed="0"/>
-    <w:lsdException w:name="Medium Grid 1 Accent 6" w:semiHidden="0" w:uiPriority="67" w:unhideWhenUsed="0"/>
-    <w:lsdException w:name="Medium Grid 2 Accent 6" w:semiHidden="0" w:uiPriority="68" w:unhideWhenUsed="0"/>
-    <w:lsdException w:name="Medium Grid 3 Accent 6" w:semiHidden="0" w:uiPriority="69" w:unhideWhenUsed="0"/>
-    <w:lsdException w:name="Dark List Accent 6" w:semiHidden="0" w:uiPriority="70" w:unhideWhenUsed="0"/>
-    <w:lsdException w:name="Colorful Shading Accent 6" w:semiHidden="0" w:uiPriority="71" w:unhideWhenUsed="0"/>
-    <w:lsdException w:name="Colorful List Accent 6" w:semiHidden="0" w:uiPriority="72" w:unhideWhenUsed="0"/>
-    <w:lsdException w:name="Colorful Grid Accent 6" w:semiHidden="0" w:uiPriority="73" w:unhideWhenUsed="0"/>
-    <w:lsdException w:name="Subtle Emphasis" w:semiHidden="0" w:uiPriority="19" w:unhideWhenUsed="0" w:qFormat="1"/>
-    <w:lsdException w:name="Intense Emphasis" w:semiHidden="0" w:uiPriority="21" w:unhideWhenUsed="0" w:qFormat="1"/>
-    <w:lsdException w:name="Subtle Reference" w:semiHidden="0" w:uiPriority="31" w:unhideWhenUsed="0" w:qFormat="1"/>
-    <w:lsdException w:name="Intense Reference" w:semiHidden="0" w:uiPriority="32" w:unhideWhenUsed="0" w:qFormat="1"/>
-    <w:lsdException w:name="Book Title" w:semiHidden="0" w:uiPriority="33" w:unhideWhenUsed="0" w:qFormat="1"/>
-    <w:lsdException w:name="Bibliography" w:uiPriority="37"/>
-    <w:lsdException w:name="TOC Heading" w:uiPriority="39" w:qFormat="1"/>
-  </w:latentStyles>
-  <w:style w:type="paragraph" w:default="1" w:styleId="Normal">
-    <w:name w:val="Normal"/>
-    <w:qFormat/>
-  </w:style>
-  <w:style w:type="paragraph" w:styleId="Heading1">
-    <w:name w:val="heading 1"/>
-    <w:basedOn w:val="Normal"/>
-    <w:next w:val="Normal"/>
-    <w:link w:val="Heading1Char"/>
-    <w:uiPriority w:val="9"/>
-    <w:qFormat/>
-    <w:rsid w:val="0061301B"/>
-    <w:pPr>
-      <w:keepNext/>
-      <w:keepLines/>
-      <w:spacing w:after="0" w:line="240" w:lineRule="auto"/>
-      <w:outlineLvl w:val="0"/>
-    </w:pPr>
-    <w:rPr>
-      <w:b/>
-      <w:sz w:val="32"/>
-      <w:szCs w:val="32"/>
-    </w:rPr>
-  </w:style>
-  <w:style w:type="paragraph" w:styleId="Heading2">
-    <w:name w:val="heading 2"/>
-    <w:basedOn w:val="Normal"/>
-    <w:next w:val="Normal"/>
-    <w:link w:val="Heading2Char"/>
-    <w:uiPriority w:val="9"/>
-    <w:unhideWhenUsed/>
-    <w:qFormat/>
-    <w:rsid w:val="00F6413F"/>
-    <w:pPr>
-      <w:keepNext/>
-      <w:keepLines/>
-      <w:spacing w:after="0"/>
-      <w:outlineLvl w:val="1"/>
-    </w:pPr>
-    <w:rPr>
-      <w:rFonts w:eastAsiaTheme="majorEastAsia" w:cstheme="majorBidi"/>
-      <w:b/>
-      <w:sz w:val="26"/>
-      <w:szCs w:val="26"/>
-    </w:rPr>
-  </w:style>
-  <w:style w:type="paragraph" w:styleId="Heading3">
-    <w:name w:val="heading 3"/>
-    <w:basedOn w:val="Normal"/>
-    <w:next w:val="Normal"/>
-    <w:link w:val="Heading3Char"/>
-    <w:uiPriority w:val="9"/>
-    <w:unhideWhenUsed/>
-    <w:qFormat/>
-    <w:rsid w:val="00F1483D"/>
-    <w:pPr>
-      <w:keepNext/>
-      <w:keepLines/>
-      <w:spacing w:before="40" w:after="0"/>
-      <w:outlineLvl w:val="2"/>
-    </w:pPr>
-    <w:rPr>
-      <w:rFonts w:eastAsiaTheme="majorEastAsia" w:cstheme="majorBidi"/>
-      <w:b/>
-      <w:szCs w:val="24"/>
-    </w:rPr>
-  </w:style>
-  <w:style w:type="character" w:default="1" w:styleId="DefaultParagraphFont">
-    <w:name w:val="Default Paragraph Font"/>
-    <w:uiPriority w:val="1"/>
-    <w:semiHidden/>
-    <w:unhideWhenUsed/>
-  </w:style>
-  <w:style w:type="table" w:default="1" w:styleId="TableNormal">
-    <w:name w:val="Normal Table"/>
-    <w:uiPriority w:val="99"/>
-    <w:semiHidden/>
-    <w:unhideWhenUsed/>
-    <w:tblPr>
-      <w:tblInd w:w="0" w:type="dxa"/>
-      <w:tblCellMar>
-        <w:top w:w="0" w:type="dxa"/>
-        <w:left w:w="108" w:type="dxa"/>
-        <w:bottom w:w="0" w:type="dxa"/>
-        <w:right w:w="108" w:type="dxa"/>
-      </w:tblCellMar>
-    </w:tblPr>
-  </w:style>
-  <w:style w:type="numbering" w:default="1" w:styleId="NoList">
-    <w:name w:val="No List"/>
-    <w:uiPriority w:val="99"/>
-    <w:semiHidden/>
-    <w:unhideWhenUsed/>
-  </w:style>
-  <w:style w:type="table" w:styleId="TableGrid">
-    <w:name w:val="Table Grid"/>
-    <w:basedOn w:val="TableNormal"/>
-    <w:uiPriority w:val="39"/>
-    <w:rsid w:val="00825745"/>
-    <w:pPr>
-      <w:spacing w:after="0" w:line="240" w:lineRule="auto"/>
-    </w:pPr>
-    <w:tblPr>
-      <w:tblInd w:w="0" w:type="dxa"/>
-      <w:tblBorders>
-        <w:top w:val="single" w:sz="4" w:space="0" w:color="auto"/>
-        <w:left w:val="single" w:sz="4" w:space="0" w:color="auto"/>
-        <w:bottom w:val="single" w:sz="4" w:space="0" w:color="auto"/>
-        <w:right w:val="single" w:sz="4" w:space="0" w:color="auto"/>
-        <w:insideH w:val="single" w:sz="4" w:space="0" w:color="auto"/>
-        <w:insideV w:val="single" w:sz="4" w:space="0" w:color="auto"/>
-      </w:tblBorders>
-      <w:tblCellMar>
-        <w:top w:w="0" w:type="dxa"/>
-        <w:left w:w="108" w:type="dxa"/>
-        <w:bottom w:w="0" w:type="dxa"/>
-        <w:right w:w="108" w:type="dxa"/>
-      </w:tblCellMar>
-    </w:tblPr>
-  </w:style>
-  <w:style w:type="paragraph" w:styleId="Title">
-    <w:name w:val="Title"/>
-    <w:basedOn w:val="Normal"/>
-    <w:next w:val="Normal"/>
-    <w:link w:val="TitleChar"/>
-    <w:uiPriority w:val="10"/>
-    <w:qFormat/>
-    <w:rsid w:val="007164F7"/>
-    <w:pPr>
-      <w:spacing w:after="0" w:line="240" w:lineRule="auto"/>
-      <w:contextualSpacing/>
-    </w:pPr>
-    <w:rPr>
-      <w:rFonts w:ascii="Calibri" w:eastAsiaTheme="majorEastAsia" w:hAnsi="Calibri" w:cstheme="majorBidi"/>
-      <w:b/>
-      <w:spacing w:val="-10"/>
-      <w:kern w:val="28"/>
-      <w:sz w:val="40"/>
-      <w:szCs w:val="56"/>
-    </w:rPr>
-  </w:style>
-  <w:style w:type="character" w:customStyle="1" w:styleId="TitleChar">
-    <w:name w:val="Title Char"/>
-    <w:basedOn w:val="DefaultParagraphFont"/>
-    <w:link w:val="Title"/>
-    <w:uiPriority w:val="10"/>
-    <w:rsid w:val="007164F7"/>
-    <w:rPr>
-      <w:rFonts w:ascii="Calibri" w:eastAsiaTheme="majorEastAsia" w:hAnsi="Calibri" w:cstheme="majorBidi"/>
-      <w:b/>
-      <w:spacing w:val="-10"/>
-      <w:kern w:val="28"/>
-      <w:sz w:val="40"/>
-      <w:szCs w:val="56"/>
-    </w:rPr>
-  </w:style>
-  <w:style w:type="character" w:customStyle="1" w:styleId="Heading1Char">
-    <w:name w:val="Heading 1 Char"/>
-    <w:basedOn w:val="DefaultParagraphFont"/>
-    <w:link w:val="Heading1"/>
-    <w:uiPriority w:val="9"/>
-    <w:rsid w:val="0061301B"/>
-    <w:rPr>
-      <w:b/>
-      <w:sz w:val="32"/>
-      <w:szCs w:val="32"/>
-    </w:rPr>
-  </w:style>
-  <w:style w:type="character" w:customStyle="1" w:styleId="Heading2Char">
-    <w:name w:val="Heading 2 Char"/>
-    <w:basedOn w:val="DefaultParagraphFont"/>
-    <w:link w:val="Heading2"/>
-    <w:uiPriority w:val="9"/>
-    <w:rsid w:val="00F6413F"/>
-    <w:rPr>
-      <w:rFonts w:eastAsiaTheme="majorEastAsia" w:cstheme="majorBidi"/>
-      <w:b/>
-      <w:sz w:val="26"/>
-      <w:szCs w:val="26"/>
-    </w:rPr>
-  </w:style>
-  <w:style w:type="paragraph" w:styleId="Subtitle">
-    <w:name w:val="Subtitle"/>
-    <w:basedOn w:val="Normal"/>
-    <w:next w:val="Normal"/>
-    <w:link w:val="SubtitleChar"/>
-    <w:uiPriority w:val="11"/>
-    <w:qFormat/>
-    <w:rsid w:val="00F010CB"/>
-    <w:pPr>
-      <w:numPr>
-        <w:ilvl w:val="1"/>
-      </w:numPr>
-      <w:spacing w:after="0"/>
-    </w:pPr>
-    <w:rPr>
-      <w:rFonts w:ascii="Calibri" w:eastAsiaTheme="minorEastAsia" w:hAnsi="Calibri"/>
-      <w:b/>
-      <w:color w:val="A6A6A6"/>
-      <w:sz w:val="20"/>
-    </w:rPr>
-  </w:style>
-  <w:style w:type="character" w:customStyle="1" w:styleId="SubtitleChar">
-    <w:name w:val="Subtitle Char"/>
-    <w:basedOn w:val="DefaultParagraphFont"/>
-    <w:link w:val="Subtitle"/>
-    <w:uiPriority w:val="11"/>
-    <w:rsid w:val="00F010CB"/>
-    <w:rPr>
-      <w:rFonts w:ascii="Calibri" w:eastAsiaTheme="minorEastAsia" w:hAnsi="Calibri"/>
-      <w:b/>
-      <w:color w:val="A6A6A6"/>
-      <w:sz w:val="20"/>
-    </w:rPr>
-  </w:style>
-  <w:style w:type="character" w:customStyle="1" w:styleId="Heading3Char">
-    <w:name w:val="Heading 3 Char"/>
-    <w:basedOn w:val="DefaultParagraphFont"/>
-    <w:link w:val="Heading3"/>
-    <w:uiPriority w:val="9"/>
-    <w:rsid w:val="00F1483D"/>
-    <w:rPr>
-      <w:rFonts w:eastAsiaTheme="majorEastAsia" w:cstheme="majorBidi"/>
-      <w:b/>
-      <w:szCs w:val="24"/>
-    </w:rPr>
-  </w:style>
-  <w:style w:type="paragraph" w:styleId="BalloonText">
-    <w:name w:val="Balloon Text"/>
-    <w:basedOn w:val="Normal"/>
-    <w:link w:val="BalloonTextChar"/>
-    <w:uiPriority w:val="99"/>
-    <w:semiHidden/>
-    <w:unhideWhenUsed/>
-    <w:rsid w:val="00913545"/>
-    <w:pPr>
-      <w:spacing w:after="0" w:line="240" w:lineRule="auto"/>
-    </w:pPr>
-    <w:rPr>
-      <w:rFonts w:ascii="Tahoma" w:hAnsi="Tahoma" w:cs="Tahoma"/>
-      <w:sz w:val="16"/>
-      <w:szCs w:val="16"/>
-    </w:rPr>
-  </w:style>
-  <w:style w:type="character" w:customStyle="1" w:styleId="BalloonTextChar">
-    <w:name w:val="Balloon Text Char"/>
-    <w:basedOn w:val="DefaultParagraphFont"/>
-    <w:link w:val="BalloonText"/>
-    <w:uiPriority w:val="99"/>
-    <w:semiHidden/>
-    <w:rsid w:val="00913545"/>
-    <w:rPr>
-      <w:rFonts w:ascii="Tahoma" w:hAnsi="Tahoma" w:cs="Tahoma"/>
-      <w:sz w:val="16"/>
-      <w:szCs w:val="16"/>
-    </w:rPr>
-  </w:style>
-  <w:style w:type="paragraph" w:styleId="NoSpacing">
+  <w:style w:type="paragraph" w:styleId="Geenafstand">
     <w:name w:val="No Spacing"/>
     <w:uiPriority w:val="1"/>
     <w:qFormat/>
@@ -5495,7 +4970,7 @@
   <a:extraClrSchemeLst/>
   <a:extLst>
     <a:ext uri="{05A4C25C-085E-4340-85A3-A5531E510DB2}">
-      <thm15:themeFamily xmlns="" xmlns:thm15="http://schemas.microsoft.com/office/thememl/2012/main" name="Office Theme" id="{62F939B6-93AF-4DB8-9C6B-D6C7DFDC589F}" vid="{4A3C46E8-61CC-4603-A589-7422A47A8E4A}"/>
+      <thm15:themeFamily xmlns:thm15="http://schemas.microsoft.com/office/thememl/2012/main" name="Office Theme" id="{62F939B6-93AF-4DB8-9C6B-D6C7DFDC589F}" vid="{4A3C46E8-61CC-4603-A589-7422A47A8E4A}"/>
     </a:ext>
   </a:extLst>
 </a:theme>

</xml_diff>

<commit_message>
Tweaked horizontal lines in resume template so that new pages are shown correctly.
</commit_message>
<xml_diff>
--- a/resumator-service/src/main/resources/resume-template.docx
+++ b/resumator-service/src/main/resources/resume-template.docx
@@ -112,7 +112,7 @@
         <w:tblStyle w:val="Tabelraster"/>
         <w:tblW w:w="9355" w:type="dxa"/>
         <w:tblBorders>
-          <w:top w:val="single" w:sz="12" w:space="0" w:color="E67E22"/>
+          <w:top w:val="none" w:sz="0" w:space="0" w:color="auto"/>
           <w:left w:val="none" w:sz="0" w:space="0" w:color="auto"/>
           <w:bottom w:val="none" w:sz="0" w:space="0" w:color="auto"/>
           <w:right w:val="none" w:sz="0" w:space="0" w:color="auto"/>
@@ -135,6 +135,9 @@
         <w:tc>
           <w:tcPr>
             <w:tcW w:w="545" w:type="dxa"/>
+            <w:tcBorders>
+              <w:top w:val="single" w:sz="12" w:space="0" w:color="E67E22"/>
+            </w:tcBorders>
             <w:tcMar>
               <w:top w:w="43" w:type="dxa"/>
               <w:left w:w="0" w:type="dxa"/>
@@ -193,6 +196,9 @@
         <w:tc>
           <w:tcPr>
             <w:tcW w:w="1788" w:type="dxa"/>
+            <w:tcBorders>
+              <w:top w:val="single" w:sz="12" w:space="0" w:color="E67E22"/>
+            </w:tcBorders>
             <w:vAlign w:val="bottom"/>
           </w:tcPr>
           <w:p>
@@ -209,6 +215,9 @@
         <w:tc>
           <w:tcPr>
             <w:tcW w:w="2252" w:type="dxa"/>
+            <w:tcBorders>
+              <w:top w:val="single" w:sz="12" w:space="0" w:color="E67E22"/>
+            </w:tcBorders>
             <w:vAlign w:val="bottom"/>
           </w:tcPr>
           <w:p>
@@ -225,6 +234,9 @@
         <w:tc>
           <w:tcPr>
             <w:tcW w:w="4770" w:type="dxa"/>
+            <w:tcBorders>
+              <w:top w:val="single" w:sz="12" w:space="0" w:color="E67E22"/>
+            </w:tcBorders>
             <w:vAlign w:val="bottom"/>
           </w:tcPr>
           <w:p>
@@ -505,7 +517,7 @@
         <w:tblW w:w="9360" w:type="dxa"/>
         <w:tblInd w:w="5" w:type="dxa"/>
         <w:tblBorders>
-          <w:top w:val="single" w:sz="12" w:space="0" w:color="E67E22"/>
+          <w:top w:val="none" w:sz="0" w:space="0" w:color="auto"/>
           <w:left w:val="none" w:sz="0" w:space="0" w:color="auto"/>
           <w:bottom w:val="none" w:sz="0" w:space="0" w:color="auto"/>
           <w:right w:val="none" w:sz="0" w:space="0" w:color="auto"/>
@@ -535,6 +547,9 @@
         <w:tc>
           <w:tcPr>
             <w:tcW w:w="545" w:type="dxa"/>
+            <w:tcBorders>
+              <w:top w:val="single" w:sz="12" w:space="0" w:color="E67E22"/>
+            </w:tcBorders>
             <w:tcMar>
               <w:left w:w="0" w:type="dxa"/>
               <w:right w:w="0" w:type="dxa"/>
@@ -550,7 +565,7 @@
                 <w:noProof/>
               </w:rPr>
               <w:drawing>
-                <wp:anchor distT="0" distB="0" distL="114300" distR="114300" simplePos="0" relativeHeight="251661312" behindDoc="1" locked="0" layoutInCell="1" allowOverlap="1">
+                <wp:anchor distT="0" distB="0" distL="114300" distR="114300" simplePos="0" relativeHeight="251658240" behindDoc="1" locked="0" layoutInCell="1" allowOverlap="1">
                   <wp:simplePos x="0" y="0"/>
                   <wp:positionH relativeFrom="column">
                     <wp:posOffset>-3175</wp:posOffset>
@@ -617,6 +632,9 @@
         <w:tc>
           <w:tcPr>
             <w:tcW w:w="1775" w:type="dxa"/>
+            <w:tcBorders>
+              <w:top w:val="single" w:sz="12" w:space="0" w:color="E67E22"/>
+            </w:tcBorders>
             <w:vAlign w:val="bottom"/>
           </w:tcPr>
           <w:p>
@@ -633,6 +651,9 @@
           <w:tcPr>
             <w:tcW w:w="4766" w:type="dxa"/>
             <w:gridSpan w:val="2"/>
+            <w:tcBorders>
+              <w:top w:val="single" w:sz="12" w:space="0" w:color="E67E22"/>
+            </w:tcBorders>
             <w:vAlign w:val="bottom"/>
           </w:tcPr>
           <w:p>
@@ -649,6 +670,9 @@
           <w:tcPr>
             <w:tcW w:w="2274" w:type="dxa"/>
             <w:gridSpan w:val="2"/>
+            <w:tcBorders>
+              <w:top w:val="single" w:sz="12" w:space="0" w:color="E67E22"/>
+            </w:tcBorders>
             <w:vAlign w:val="bottom"/>
           </w:tcPr>
           <w:p>
@@ -2247,7 +2271,7 @@
         <w:tblW w:w="9363" w:type="dxa"/>
         <w:tblInd w:w="5" w:type="dxa"/>
         <w:tblBorders>
-          <w:top w:val="single" w:sz="12" w:space="0" w:color="E67E22"/>
+          <w:top w:val="none" w:sz="0" w:space="0" w:color="auto"/>
           <w:left w:val="none" w:sz="0" w:space="0" w:color="auto"/>
           <w:bottom w:val="none" w:sz="0" w:space="0" w:color="auto"/>
           <w:right w:val="none" w:sz="0" w:space="0" w:color="auto"/>
@@ -2274,6 +2298,9 @@
         <w:tc>
           <w:tcPr>
             <w:tcW w:w="540" w:type="dxa"/>
+            <w:tcBorders>
+              <w:top w:val="single" w:sz="12" w:space="0" w:color="E67E22"/>
+            </w:tcBorders>
             <w:tcMar>
               <w:left w:w="0" w:type="dxa"/>
               <w:right w:w="0" w:type="dxa"/>
@@ -2313,7 +2340,7 @@
                 <v:shape id="_x0000_s1028" type="#_x0000_t75" style="position:absolute;margin-left:0;margin-top:-.45pt;width:27.75pt;height:27.75pt;z-index:-251658752;mso-position-horizontal:absolute;mso-position-horizontal-relative:text;mso-position-vertical:absolute;mso-position-vertical-relative:text;mso-width-relative:page;mso-height-relative:page">
                   <v:imagedata r:id="rId7" o:title=""/>
                 </v:shape>
-                <o:OLEObject Type="Embed" ProgID="PBrush" ShapeID="_x0000_s1028" DrawAspect="Content" ObjectID="_1514891311" r:id="rId8"/>
+                <o:OLEObject Type="Embed" ProgID="PBrush" ShapeID="_x0000_s1028" DrawAspect="Content" ObjectID="_1514896371" r:id="rId8"/>
               </w:object>
             </w:r>
           </w:p>
@@ -2321,6 +2348,9 @@
         <w:tc>
           <w:tcPr>
             <w:tcW w:w="1795" w:type="dxa"/>
+            <w:tcBorders>
+              <w:top w:val="single" w:sz="12" w:space="0" w:color="E67E22"/>
+            </w:tcBorders>
             <w:vAlign w:val="bottom"/>
           </w:tcPr>
           <w:p>
@@ -2336,6 +2366,9 @@
         <w:tc>
           <w:tcPr>
             <w:tcW w:w="4860" w:type="dxa"/>
+            <w:tcBorders>
+              <w:top w:val="single" w:sz="12" w:space="0" w:color="E67E22"/>
+            </w:tcBorders>
             <w:vAlign w:val="bottom"/>
           </w:tcPr>
           <w:p>
@@ -2351,6 +2384,9 @@
         <w:tc>
           <w:tcPr>
             <w:tcW w:w="2168" w:type="dxa"/>
+            <w:tcBorders>
+              <w:top w:val="single" w:sz="12" w:space="0" w:color="E67E22"/>
+            </w:tcBorders>
             <w:vAlign w:val="bottom"/>
           </w:tcPr>
           <w:p>
@@ -2785,7 +2821,7 @@
         <w:tblStyle w:val="Tabelraster"/>
         <w:tblW w:w="9363" w:type="dxa"/>
         <w:tblBorders>
-          <w:top w:val="single" w:sz="12" w:space="0" w:color="E67E22"/>
+          <w:top w:val="none" w:sz="0" w:space="0" w:color="auto"/>
           <w:left w:val="none" w:sz="0" w:space="0" w:color="auto"/>
           <w:bottom w:val="none" w:sz="0" w:space="0" w:color="auto"/>
           <w:right w:val="none" w:sz="0" w:space="0" w:color="auto"/>
@@ -2813,6 +2849,9 @@
         <w:tc>
           <w:tcPr>
             <w:tcW w:w="545" w:type="dxa"/>
+            <w:tcBorders>
+              <w:top w:val="single" w:sz="12" w:space="0" w:color="E67E22"/>
+            </w:tcBorders>
             <w:tcMar>
               <w:left w:w="0" w:type="dxa"/>
               <w:right w:w="0" w:type="dxa"/>
@@ -2830,7 +2869,7 @@
                 <v:shape id="_x0000_s1030" type="#_x0000_t75" style="position:absolute;margin-left:0;margin-top:0;width:27.75pt;height:27.75pt;z-index:-251657728;mso-position-horizontal:absolute;mso-position-horizontal-relative:text;mso-position-vertical:absolute;mso-position-vertical-relative:text;mso-width-relative:page;mso-height-relative:page">
                   <v:imagedata r:id="rId7" o:title=""/>
                 </v:shape>
-                <o:OLEObject Type="Embed" ProgID="PBrush" ShapeID="_x0000_s1030" DrawAspect="Content" ObjectID="_1514891312" r:id="rId9"/>
+                <o:OLEObject Type="Embed" ProgID="PBrush" ShapeID="_x0000_s1030" DrawAspect="Content" ObjectID="_1514896372" r:id="rId9"/>
               </w:object>
             </w:r>
           </w:p>
@@ -2838,6 +2877,9 @@
         <w:tc>
           <w:tcPr>
             <w:tcW w:w="1790" w:type="dxa"/>
+            <w:tcBorders>
+              <w:top w:val="single" w:sz="12" w:space="0" w:color="E67E22"/>
+            </w:tcBorders>
             <w:vAlign w:val="bottom"/>
           </w:tcPr>
           <w:p>
@@ -2853,6 +2895,9 @@
         <w:tc>
           <w:tcPr>
             <w:tcW w:w="5230" w:type="dxa"/>
+            <w:tcBorders>
+              <w:top w:val="single" w:sz="12" w:space="0" w:color="E67E22"/>
+            </w:tcBorders>
             <w:vAlign w:val="bottom"/>
           </w:tcPr>
           <w:p>
@@ -2869,6 +2914,9 @@
         <w:tc>
           <w:tcPr>
             <w:tcW w:w="1798" w:type="dxa"/>
+            <w:tcBorders>
+              <w:top w:val="single" w:sz="12" w:space="0" w:color="E67E22"/>
+            </w:tcBorders>
             <w:vAlign w:val="bottom"/>
           </w:tcPr>
           <w:p>
@@ -3514,15 +3562,13 @@
           <w:szCs w:val="2"/>
         </w:rPr>
       </w:pPr>
-      <w:bookmarkStart w:id="0" w:name="_GoBack"/>
-      <w:bookmarkEnd w:id="0"/>
     </w:p>
     <w:tbl>
       <w:tblPr>
         <w:tblStyle w:val="Tabelraster"/>
         <w:tblW w:w="9363" w:type="dxa"/>
         <w:tblBorders>
-          <w:top w:val="single" w:sz="12" w:space="0" w:color="E67E22"/>
+          <w:top w:val="none" w:sz="0" w:space="0" w:color="auto"/>
           <w:left w:val="none" w:sz="0" w:space="0" w:color="auto"/>
           <w:bottom w:val="none" w:sz="0" w:space="0" w:color="auto"/>
           <w:right w:val="none" w:sz="0" w:space="0" w:color="auto"/>
@@ -3550,6 +3596,9 @@
         <w:tc>
           <w:tcPr>
             <w:tcW w:w="545" w:type="dxa"/>
+            <w:tcBorders>
+              <w:top w:val="single" w:sz="12" w:space="0" w:color="E67E22"/>
+            </w:tcBorders>
             <w:tcMar>
               <w:top w:w="43" w:type="dxa"/>
               <w:left w:w="0" w:type="dxa"/>
@@ -3561,6 +3610,7 @@
               <w:keepNext/>
               <w:keepLines/>
             </w:pPr>
+            <w:bookmarkStart w:id="0" w:name="_GoBack"/>
             <w:r>
               <w:rPr>
                 <w:noProof/>
@@ -3620,6 +3670,9 @@
         <w:tc>
           <w:tcPr>
             <w:tcW w:w="1790" w:type="dxa"/>
+            <w:tcBorders>
+              <w:top w:val="single" w:sz="12" w:space="0" w:color="E67E22"/>
+            </w:tcBorders>
             <w:vAlign w:val="bottom"/>
           </w:tcPr>
           <w:p>
@@ -3636,6 +3689,9 @@
         <w:tc>
           <w:tcPr>
             <w:tcW w:w="2620" w:type="dxa"/>
+            <w:tcBorders>
+              <w:top w:val="single" w:sz="12" w:space="0" w:color="E67E22"/>
+            </w:tcBorders>
             <w:vAlign w:val="bottom"/>
           </w:tcPr>
           <w:p>
@@ -3658,6 +3714,9 @@
         <w:tc>
           <w:tcPr>
             <w:tcW w:w="4408" w:type="dxa"/>
+            <w:tcBorders>
+              <w:top w:val="single" w:sz="12" w:space="0" w:color="E67E22"/>
+            </w:tcBorders>
             <w:vAlign w:val="bottom"/>
           </w:tcPr>
           <w:p>
@@ -3672,6 +3731,7 @@
           </w:p>
         </w:tc>
       </w:tr>
+      <w:bookmarkEnd w:id="0"/>
       <w:tr>
         <w:trPr>
           <w:cantSplit/>

</xml_diff>

<commit_message>
Fix 1px outline mistake in resume template.
</commit_message>
<xml_diff>
--- a/resumator-service/src/main/resources/resume-template.docx
+++ b/resumator-service/src/main/resources/resume-template.docx
@@ -1,10 +1,10 @@
 
 <file path=word/document.xml><?xml version="1.0" encoding="utf-8"?>
-<w:document xmlns:wpc="http://schemas.microsoft.com/office/word/2010/wordprocessingCanvas" xmlns:mc="http://schemas.openxmlformats.org/markup-compatibility/2006" xmlns:o="urn:schemas-microsoft-com:office:office" xmlns:r="http://schemas.openxmlformats.org/officeDocument/2006/relationships" xmlns:m="http://schemas.openxmlformats.org/officeDocument/2006/math" xmlns:v="urn:schemas-microsoft-com:vml" xmlns:wp14="http://schemas.microsoft.com/office/word/2010/wordprocessingDrawing" xmlns:wp="http://schemas.openxmlformats.org/drawingml/2006/wordprocessingDrawing" xmlns:w10="urn:schemas-microsoft-com:office:word" xmlns:w="http://schemas.openxmlformats.org/wordprocessingml/2006/main" xmlns:w14="http://schemas.microsoft.com/office/word/2010/wordml" xmlns:w15="http://schemas.microsoft.com/office/word/2012/wordml" xmlns:wpg="http://schemas.microsoft.com/office/word/2010/wordprocessingGroup" xmlns:wpi="http://schemas.microsoft.com/office/word/2010/wordprocessingInk" xmlns:wne="http://schemas.microsoft.com/office/word/2006/wordml" xmlns:wps="http://schemas.microsoft.com/office/word/2010/wordprocessingShape" mc:Ignorable="w14 w15 wp14">
+<w:document xmlns:wpc="http://schemas.microsoft.com/office/word/2010/wordprocessingCanvas" xmlns:mc="http://schemas.openxmlformats.org/markup-compatibility/2006" xmlns:o="urn:schemas-microsoft-com:office:office" xmlns:r="http://schemas.openxmlformats.org/officeDocument/2006/relationships" xmlns:m="http://schemas.openxmlformats.org/officeDocument/2006/math" xmlns:v="urn:schemas-microsoft-com:vml" xmlns:wp14="http://schemas.microsoft.com/office/word/2010/wordprocessingDrawing" xmlns:wp="http://schemas.openxmlformats.org/drawingml/2006/wordprocessingDrawing" xmlns:w10="urn:schemas-microsoft-com:office:word" xmlns:w="http://schemas.openxmlformats.org/wordprocessingml/2006/main" xmlns:w14="http://schemas.microsoft.com/office/word/2010/wordml" xmlns:wpg="http://schemas.microsoft.com/office/word/2010/wordprocessingGroup" xmlns:wpi="http://schemas.microsoft.com/office/word/2010/wordprocessingInk" xmlns:wne="http://schemas.microsoft.com/office/word/2006/wordml" xmlns:wps="http://schemas.microsoft.com/office/word/2010/wordprocessingShape" mc:Ignorable="w14 wp14">
   <w:body>
     <w:tbl>
       <w:tblPr>
-        <w:tblStyle w:val="Tabelraster"/>
+        <w:tblStyle w:val="TableGrid"/>
         <w:tblW w:w="0" w:type="auto"/>
         <w:tblInd w:w="108" w:type="dxa"/>
         <w:tblBorders>
@@ -47,7 +47,7 @@
                           <pic:cNvPicPr/>
                         </pic:nvPicPr>
                         <pic:blipFill>
-                          <a:blip r:embed="rId4" cstate="print">
+                          <a:blip r:embed="rId5" cstate="print">
                             <a:extLst>
                               <a:ext uri="{28A0092B-C50C-407E-A947-70E740481C1C}">
                                 <a14:useLocalDpi xmlns:a14="http://schemas.microsoft.com/office/drawing/2010/main" val="0"/>
@@ -82,7 +82,7 @@
           </w:tcPr>
           <w:p>
             <w:pPr>
-              <w:pStyle w:val="Titel"/>
+              <w:pStyle w:val="Title"/>
             </w:pPr>
             <w:r>
               <w:t>${</w:t>
@@ -109,7 +109,7 @@
     </w:p>
     <w:tbl>
       <w:tblPr>
-        <w:tblStyle w:val="Tabelraster"/>
+        <w:tblStyle w:val="TableGrid"/>
         <w:tblW w:w="9355" w:type="dxa"/>
         <w:tblBorders>
           <w:top w:val="none" w:sz="0" w:space="0" w:color="auto"/>
@@ -145,6 +145,9 @@
             </w:tcMar>
           </w:tcPr>
           <w:p>
+            <w:pPr>
+              <w:jc w:val="center"/>
+            </w:pPr>
             <w:r>
               <w:rPr>
                 <w:noProof/>
@@ -165,7 +168,7 @@
                           <pic:cNvPicPr/>
                         </pic:nvPicPr>
                         <pic:blipFill>
-                          <a:blip r:embed="rId5">
+                          <a:blip r:embed="rId6">
                             <a:extLst>
                               <a:ext uri="{28A0092B-C50C-407E-A947-70E740481C1C}">
                                 <a14:useLocalDpi xmlns:a14="http://schemas.microsoft.com/office/drawing/2010/main" val="0"/>
@@ -203,7 +206,7 @@
           </w:tcPr>
           <w:p>
             <w:pPr>
-              <w:pStyle w:val="Kop1"/>
+              <w:pStyle w:val="Heading1"/>
               <w:spacing w:before="80"/>
               <w:outlineLvl w:val="0"/>
             </w:pPr>
@@ -222,7 +225,7 @@
           </w:tcPr>
           <w:p>
             <w:pPr>
-              <w:pStyle w:val="Kop3"/>
+              <w:pStyle w:val="Heading3"/>
               <w:spacing w:after="40"/>
               <w:outlineLvl w:val="2"/>
             </w:pPr>
@@ -276,7 +279,7 @@
           </w:tcPr>
           <w:p>
             <w:pPr>
-              <w:pStyle w:val="Kop1"/>
+              <w:pStyle w:val="Heading1"/>
               <w:outlineLvl w:val="0"/>
             </w:pPr>
           </w:p>
@@ -288,7 +291,7 @@
           </w:tcPr>
           <w:p>
             <w:pPr>
-              <w:pStyle w:val="Kop1"/>
+              <w:pStyle w:val="Heading1"/>
               <w:outlineLvl w:val="0"/>
             </w:pPr>
           </w:p>
@@ -300,7 +303,7 @@
           </w:tcPr>
           <w:p>
             <w:pPr>
-              <w:pStyle w:val="Kop3"/>
+              <w:pStyle w:val="Heading3"/>
               <w:spacing w:after="40"/>
               <w:outlineLvl w:val="2"/>
             </w:pPr>
@@ -343,7 +346,7 @@
           </w:tcPr>
           <w:p>
             <w:pPr>
-              <w:pStyle w:val="Kop1"/>
+              <w:pStyle w:val="Heading1"/>
               <w:outlineLvl w:val="0"/>
             </w:pPr>
           </w:p>
@@ -355,7 +358,7 @@
           </w:tcPr>
           <w:p>
             <w:pPr>
-              <w:pStyle w:val="Kop1"/>
+              <w:pStyle w:val="Heading1"/>
               <w:outlineLvl w:val="0"/>
             </w:pPr>
           </w:p>
@@ -367,7 +370,7 @@
           </w:tcPr>
           <w:p>
             <w:pPr>
-              <w:pStyle w:val="Kop3"/>
+              <w:pStyle w:val="Heading3"/>
               <w:spacing w:after="40"/>
               <w:outlineLvl w:val="2"/>
             </w:pPr>
@@ -410,7 +413,7 @@
           </w:tcPr>
           <w:p>
             <w:pPr>
-              <w:pStyle w:val="Kop1"/>
+              <w:pStyle w:val="Heading1"/>
               <w:outlineLvl w:val="0"/>
             </w:pPr>
           </w:p>
@@ -422,7 +425,7 @@
           </w:tcPr>
           <w:p>
             <w:pPr>
-              <w:pStyle w:val="Kop1"/>
+              <w:pStyle w:val="Heading1"/>
               <w:outlineLvl w:val="0"/>
             </w:pPr>
           </w:p>
@@ -434,7 +437,7 @@
           </w:tcPr>
           <w:p>
             <w:pPr>
-              <w:pStyle w:val="Kop3"/>
+              <w:pStyle w:val="Heading3"/>
               <w:spacing w:after="40"/>
               <w:outlineLvl w:val="2"/>
             </w:pPr>
@@ -469,7 +472,7 @@
           </w:tcPr>
           <w:p>
             <w:pPr>
-              <w:pStyle w:val="Kop1"/>
+              <w:pStyle w:val="Heading1"/>
               <w:outlineLvl w:val="0"/>
             </w:pPr>
           </w:p>
@@ -481,7 +484,7 @@
           </w:tcPr>
           <w:p>
             <w:pPr>
-              <w:pStyle w:val="Kop1"/>
+              <w:pStyle w:val="Heading1"/>
               <w:outlineLvl w:val="0"/>
             </w:pPr>
           </w:p>
@@ -513,8 +516,8 @@
     </w:p>
     <w:tbl>
       <w:tblPr>
-        <w:tblStyle w:val="Tabelraster"/>
-        <w:tblW w:w="9360" w:type="dxa"/>
+        <w:tblStyle w:val="TableGrid"/>
+        <w:tblW w:w="9371" w:type="dxa"/>
         <w:tblInd w:w="5" w:type="dxa"/>
         <w:tblBorders>
           <w:top w:val="none" w:sz="0" w:space="0" w:color="auto"/>
@@ -533,7 +536,7 @@
       </w:tblPr>
       <w:tblGrid>
         <w:gridCol w:w="545"/>
-        <w:gridCol w:w="1775"/>
+        <w:gridCol w:w="1786"/>
         <w:gridCol w:w="1730"/>
         <w:gridCol w:w="3036"/>
         <w:gridCol w:w="24"/>
@@ -565,7 +568,7 @@
                 <w:noProof/>
               </w:rPr>
               <w:drawing>
-                <wp:anchor distT="0" distB="0" distL="114300" distR="114300" simplePos="0" relativeHeight="251658240" behindDoc="1" locked="0" layoutInCell="1" allowOverlap="1">
+                <wp:anchor distT="0" distB="0" distL="114300" distR="114300" simplePos="0" relativeHeight="251658240" behindDoc="1" locked="0" layoutInCell="1" allowOverlap="1" wp14:anchorId="35A37E25" wp14:editId="5C2B2A4E">
                   <wp:simplePos x="0" y="0"/>
                   <wp:positionH relativeFrom="column">
                     <wp:posOffset>-3175</wp:posOffset>
@@ -588,7 +591,7 @@
                           <pic:cNvPicPr/>
                         </pic:nvPicPr>
                         <pic:blipFill>
-                          <a:blip r:embed="rId6">
+                          <a:blip r:embed="rId7">
                             <a:extLst>
                               <a:ext uri="{28A0092B-C50C-407E-A947-70E740481C1C}">
                                 <a14:useLocalDpi xmlns:a14="http://schemas.microsoft.com/office/drawing/2010/main" val="0"/>
@@ -631,7 +634,7 @@
         </w:tc>
         <w:tc>
           <w:tcPr>
-            <w:tcW w:w="1775" w:type="dxa"/>
+            <w:tcW w:w="1786" w:type="dxa"/>
             <w:tcBorders>
               <w:top w:val="single" w:sz="12" w:space="0" w:color="E67E22"/>
             </w:tcBorders>
@@ -639,7 +642,7 @@
           </w:tcPr>
           <w:p>
             <w:pPr>
-              <w:pStyle w:val="Kop1"/>
+              <w:pStyle w:val="Heading1"/>
               <w:outlineLvl w:val="0"/>
             </w:pPr>
             <w:r>
@@ -658,7 +661,7 @@
           </w:tcPr>
           <w:p>
             <w:pPr>
-              <w:pStyle w:val="Kop2"/>
+              <w:pStyle w:val="Heading2"/>
               <w:outlineLvl w:val="1"/>
             </w:pPr>
             <w:r>
@@ -713,12 +716,12 @@
         </w:tc>
         <w:tc>
           <w:tcPr>
-            <w:tcW w:w="1775" w:type="dxa"/>
+            <w:tcW w:w="1786" w:type="dxa"/>
             <w:vMerge w:val="restart"/>
           </w:tcPr>
           <w:p>
             <w:pPr>
-              <w:pStyle w:val="Kop1"/>
+              <w:pStyle w:val="Heading1"/>
               <w:spacing w:before="80"/>
               <w:jc w:val="center"/>
               <w:outlineLvl w:val="0"/>
@@ -732,7 +735,7 @@
           </w:tcPr>
           <w:p>
             <w:pPr>
-              <w:pStyle w:val="Ondertitel"/>
+              <w:pStyle w:val="Subtitle"/>
               <w:keepNext/>
               <w:keepLines/>
             </w:pPr>
@@ -768,12 +771,12 @@
         </w:tc>
         <w:tc>
           <w:tcPr>
-            <w:tcW w:w="1775" w:type="dxa"/>
+            <w:tcW w:w="1786" w:type="dxa"/>
             <w:vMerge/>
           </w:tcPr>
           <w:p>
             <w:pPr>
-              <w:pStyle w:val="Kop1"/>
+              <w:pStyle w:val="Heading1"/>
               <w:spacing w:before="80"/>
               <w:outlineLvl w:val="0"/>
             </w:pPr>
@@ -826,12 +829,12 @@
         </w:tc>
         <w:tc>
           <w:tcPr>
-            <w:tcW w:w="1775" w:type="dxa"/>
+            <w:tcW w:w="1786" w:type="dxa"/>
             <w:vMerge/>
           </w:tcPr>
           <w:p>
             <w:pPr>
-              <w:pStyle w:val="Kop1"/>
+              <w:pStyle w:val="Heading1"/>
               <w:spacing w:before="80"/>
               <w:outlineLvl w:val="0"/>
             </w:pPr>
@@ -843,7 +846,7 @@
           </w:tcPr>
           <w:p>
             <w:pPr>
-              <w:pStyle w:val="Kop3"/>
+              <w:pStyle w:val="Heading3"/>
               <w:spacing w:before="100"/>
               <w:outlineLvl w:val="2"/>
             </w:pPr>
@@ -893,11 +896,11 @@
         </w:tc>
         <w:tc>
           <w:tcPr>
-            <w:tcW w:w="1775" w:type="dxa"/>
-          </w:tcPr>
-          <w:p>
-            <w:pPr>
-              <w:pStyle w:val="Kop1"/>
+            <w:tcW w:w="1786" w:type="dxa"/>
+          </w:tcPr>
+          <w:p>
+            <w:pPr>
+              <w:pStyle w:val="Heading1"/>
               <w:keepNext w:val="0"/>
               <w:outlineLvl w:val="0"/>
             </w:pPr>
@@ -909,7 +912,7 @@
           </w:tcPr>
           <w:p>
             <w:pPr>
-              <w:pStyle w:val="Kop3"/>
+              <w:pStyle w:val="Heading3"/>
               <w:keepNext w:val="0"/>
               <w:spacing w:before="100"/>
               <w:outlineLvl w:val="2"/>
@@ -964,12 +967,12 @@
         </w:tc>
         <w:tc>
           <w:tcPr>
-            <w:tcW w:w="1775" w:type="dxa"/>
+            <w:tcW w:w="1786" w:type="dxa"/>
             <w:vMerge w:val="restart"/>
           </w:tcPr>
           <w:p>
             <w:pPr>
-              <w:pStyle w:val="Kop1"/>
+              <w:pStyle w:val="Heading1"/>
               <w:spacing w:before="80"/>
               <w:outlineLvl w:val="0"/>
             </w:pPr>
@@ -982,7 +985,7 @@
           </w:tcPr>
           <w:p>
             <w:pPr>
-              <w:pStyle w:val="Kop2"/>
+              <w:pStyle w:val="Heading2"/>
               <w:spacing w:before="140"/>
               <w:outlineLvl w:val="1"/>
             </w:pPr>
@@ -1037,12 +1040,12 @@
         </w:tc>
         <w:tc>
           <w:tcPr>
-            <w:tcW w:w="1775" w:type="dxa"/>
+            <w:tcW w:w="1786" w:type="dxa"/>
             <w:vMerge/>
           </w:tcPr>
           <w:p>
             <w:pPr>
-              <w:pStyle w:val="Kop1"/>
+              <w:pStyle w:val="Heading1"/>
               <w:spacing w:before="80"/>
               <w:outlineLvl w:val="0"/>
             </w:pPr>
@@ -1055,7 +1058,7 @@
           </w:tcPr>
           <w:p>
             <w:pPr>
-              <w:pStyle w:val="Ondertitel"/>
+              <w:pStyle w:val="Subtitle"/>
               <w:keepNext/>
               <w:keepLines/>
             </w:pPr>
@@ -1091,12 +1094,12 @@
         </w:tc>
         <w:tc>
           <w:tcPr>
-            <w:tcW w:w="1775" w:type="dxa"/>
+            <w:tcW w:w="1786" w:type="dxa"/>
             <w:vMerge/>
           </w:tcPr>
           <w:p>
             <w:pPr>
-              <w:pStyle w:val="Kop1"/>
+              <w:pStyle w:val="Heading1"/>
               <w:spacing w:before="80"/>
               <w:outlineLvl w:val="0"/>
             </w:pPr>
@@ -1145,12 +1148,12 @@
         </w:tc>
         <w:tc>
           <w:tcPr>
-            <w:tcW w:w="1775" w:type="dxa"/>
+            <w:tcW w:w="1786" w:type="dxa"/>
             <w:vMerge/>
           </w:tcPr>
           <w:p>
             <w:pPr>
-              <w:pStyle w:val="Kop1"/>
+              <w:pStyle w:val="Heading1"/>
               <w:spacing w:before="80"/>
               <w:outlineLvl w:val="0"/>
             </w:pPr>
@@ -1162,7 +1165,7 @@
           </w:tcPr>
           <w:p>
             <w:pPr>
-              <w:pStyle w:val="Kop3"/>
+              <w:pStyle w:val="Heading3"/>
               <w:spacing w:before="100"/>
               <w:outlineLvl w:val="2"/>
             </w:pPr>
@@ -1218,11 +1221,11 @@
         </w:tc>
         <w:tc>
           <w:tcPr>
-            <w:tcW w:w="1775" w:type="dxa"/>
-          </w:tcPr>
-          <w:p>
-            <w:pPr>
-              <w:pStyle w:val="Kop1"/>
+            <w:tcW w:w="1786" w:type="dxa"/>
+          </w:tcPr>
+          <w:p>
+            <w:pPr>
+              <w:pStyle w:val="Heading1"/>
               <w:keepNext w:val="0"/>
               <w:outlineLvl w:val="0"/>
             </w:pPr>
@@ -1234,7 +1237,7 @@
           </w:tcPr>
           <w:p>
             <w:pPr>
-              <w:pStyle w:val="Kop3"/>
+              <w:pStyle w:val="Heading3"/>
               <w:keepNext w:val="0"/>
               <w:spacing w:before="100"/>
               <w:outlineLvl w:val="2"/>
@@ -1289,12 +1292,12 @@
         </w:tc>
         <w:tc>
           <w:tcPr>
-            <w:tcW w:w="1775" w:type="dxa"/>
+            <w:tcW w:w="1786" w:type="dxa"/>
             <w:vMerge w:val="restart"/>
           </w:tcPr>
           <w:p>
             <w:pPr>
-              <w:pStyle w:val="Kop1"/>
+              <w:pStyle w:val="Heading1"/>
               <w:spacing w:before="80"/>
               <w:outlineLvl w:val="0"/>
             </w:pPr>
@@ -1307,7 +1310,7 @@
           </w:tcPr>
           <w:p>
             <w:pPr>
-              <w:pStyle w:val="Kop2"/>
+              <w:pStyle w:val="Heading2"/>
               <w:spacing w:before="140"/>
               <w:outlineLvl w:val="1"/>
             </w:pPr>
@@ -1362,12 +1365,12 @@
         </w:tc>
         <w:tc>
           <w:tcPr>
-            <w:tcW w:w="1775" w:type="dxa"/>
+            <w:tcW w:w="1786" w:type="dxa"/>
             <w:vMerge/>
           </w:tcPr>
           <w:p>
             <w:pPr>
-              <w:pStyle w:val="Kop1"/>
+              <w:pStyle w:val="Heading1"/>
               <w:spacing w:before="80"/>
               <w:outlineLvl w:val="0"/>
             </w:pPr>
@@ -1380,7 +1383,7 @@
           </w:tcPr>
           <w:p>
             <w:pPr>
-              <w:pStyle w:val="Ondertitel"/>
+              <w:pStyle w:val="Subtitle"/>
               <w:keepNext/>
               <w:keepLines/>
             </w:pPr>
@@ -1425,12 +1428,12 @@
         </w:tc>
         <w:tc>
           <w:tcPr>
-            <w:tcW w:w="1775" w:type="dxa"/>
+            <w:tcW w:w="1786" w:type="dxa"/>
             <w:vMerge/>
           </w:tcPr>
           <w:p>
             <w:pPr>
-              <w:pStyle w:val="Kop1"/>
+              <w:pStyle w:val="Heading1"/>
               <w:spacing w:before="80"/>
               <w:outlineLvl w:val="0"/>
             </w:pPr>
@@ -1479,12 +1482,12 @@
         </w:tc>
         <w:tc>
           <w:tcPr>
-            <w:tcW w:w="1775" w:type="dxa"/>
+            <w:tcW w:w="1786" w:type="dxa"/>
             <w:vMerge/>
           </w:tcPr>
           <w:p>
             <w:pPr>
-              <w:pStyle w:val="Kop1"/>
+              <w:pStyle w:val="Heading1"/>
               <w:spacing w:before="80"/>
               <w:outlineLvl w:val="0"/>
             </w:pPr>
@@ -1496,7 +1499,7 @@
           </w:tcPr>
           <w:p>
             <w:pPr>
-              <w:pStyle w:val="Kop3"/>
+              <w:pStyle w:val="Heading3"/>
               <w:spacing w:before="100"/>
               <w:outlineLvl w:val="2"/>
             </w:pPr>
@@ -1549,11 +1552,11 @@
         </w:tc>
         <w:tc>
           <w:tcPr>
-            <w:tcW w:w="1775" w:type="dxa"/>
-          </w:tcPr>
-          <w:p>
-            <w:pPr>
-              <w:pStyle w:val="Kop1"/>
+            <w:tcW w:w="1786" w:type="dxa"/>
+          </w:tcPr>
+          <w:p>
+            <w:pPr>
+              <w:pStyle w:val="Heading1"/>
               <w:keepNext w:val="0"/>
               <w:outlineLvl w:val="0"/>
             </w:pPr>
@@ -1565,7 +1568,7 @@
           </w:tcPr>
           <w:p>
             <w:pPr>
-              <w:pStyle w:val="Kop3"/>
+              <w:pStyle w:val="Heading3"/>
               <w:keepNext w:val="0"/>
               <w:spacing w:before="100"/>
               <w:outlineLvl w:val="2"/>
@@ -1620,12 +1623,12 @@
         </w:tc>
         <w:tc>
           <w:tcPr>
-            <w:tcW w:w="1775" w:type="dxa"/>
+            <w:tcW w:w="1786" w:type="dxa"/>
             <w:vMerge w:val="restart"/>
           </w:tcPr>
           <w:p>
             <w:pPr>
-              <w:pStyle w:val="Kop1"/>
+              <w:pStyle w:val="Heading1"/>
               <w:spacing w:before="80"/>
               <w:outlineLvl w:val="0"/>
             </w:pPr>
@@ -1638,7 +1641,7 @@
           </w:tcPr>
           <w:p>
             <w:pPr>
-              <w:pStyle w:val="Kop2"/>
+              <w:pStyle w:val="Heading2"/>
               <w:spacing w:before="140"/>
               <w:outlineLvl w:val="1"/>
             </w:pPr>
@@ -1693,12 +1696,12 @@
         </w:tc>
         <w:tc>
           <w:tcPr>
-            <w:tcW w:w="1775" w:type="dxa"/>
+            <w:tcW w:w="1786" w:type="dxa"/>
             <w:vMerge/>
           </w:tcPr>
           <w:p>
             <w:pPr>
-              <w:pStyle w:val="Kop1"/>
+              <w:pStyle w:val="Heading1"/>
               <w:spacing w:before="80"/>
               <w:outlineLvl w:val="0"/>
             </w:pPr>
@@ -1711,7 +1714,7 @@
           </w:tcPr>
           <w:p>
             <w:pPr>
-              <w:pStyle w:val="Ondertitel"/>
+              <w:pStyle w:val="Subtitle"/>
               <w:keepNext/>
               <w:keepLines/>
             </w:pPr>
@@ -1756,12 +1759,12 @@
         </w:tc>
         <w:tc>
           <w:tcPr>
-            <w:tcW w:w="1775" w:type="dxa"/>
+            <w:tcW w:w="1786" w:type="dxa"/>
             <w:vMerge/>
           </w:tcPr>
           <w:p>
             <w:pPr>
-              <w:pStyle w:val="Kop1"/>
+              <w:pStyle w:val="Heading1"/>
               <w:spacing w:before="80"/>
               <w:outlineLvl w:val="0"/>
             </w:pPr>
@@ -1810,12 +1813,12 @@
         </w:tc>
         <w:tc>
           <w:tcPr>
-            <w:tcW w:w="1775" w:type="dxa"/>
+            <w:tcW w:w="1786" w:type="dxa"/>
             <w:vMerge/>
           </w:tcPr>
           <w:p>
             <w:pPr>
-              <w:pStyle w:val="Kop1"/>
+              <w:pStyle w:val="Heading1"/>
               <w:spacing w:before="80"/>
               <w:outlineLvl w:val="0"/>
             </w:pPr>
@@ -1827,7 +1830,7 @@
           </w:tcPr>
           <w:p>
             <w:pPr>
-              <w:pStyle w:val="Kop3"/>
+              <w:pStyle w:val="Heading3"/>
               <w:spacing w:before="100"/>
               <w:outlineLvl w:val="2"/>
             </w:pPr>
@@ -1880,11 +1883,11 @@
         </w:tc>
         <w:tc>
           <w:tcPr>
-            <w:tcW w:w="1775" w:type="dxa"/>
-          </w:tcPr>
-          <w:p>
-            <w:pPr>
-              <w:pStyle w:val="Kop1"/>
+            <w:tcW w:w="1786" w:type="dxa"/>
+          </w:tcPr>
+          <w:p>
+            <w:pPr>
+              <w:pStyle w:val="Heading1"/>
               <w:keepNext w:val="0"/>
               <w:outlineLvl w:val="0"/>
             </w:pPr>
@@ -1896,7 +1899,7 @@
           </w:tcPr>
           <w:p>
             <w:pPr>
-              <w:pStyle w:val="Kop3"/>
+              <w:pStyle w:val="Heading3"/>
               <w:keepNext w:val="0"/>
               <w:spacing w:before="100"/>
               <w:outlineLvl w:val="2"/>
@@ -1951,12 +1954,12 @@
         </w:tc>
         <w:tc>
           <w:tcPr>
-            <w:tcW w:w="1775" w:type="dxa"/>
+            <w:tcW w:w="1786" w:type="dxa"/>
             <w:vMerge w:val="restart"/>
           </w:tcPr>
           <w:p>
             <w:pPr>
-              <w:pStyle w:val="Kop1"/>
+              <w:pStyle w:val="Heading1"/>
               <w:spacing w:before="80"/>
               <w:outlineLvl w:val="0"/>
             </w:pPr>
@@ -1969,7 +1972,7 @@
           </w:tcPr>
           <w:p>
             <w:pPr>
-              <w:pStyle w:val="Kop2"/>
+              <w:pStyle w:val="Heading2"/>
               <w:spacing w:before="140"/>
               <w:outlineLvl w:val="1"/>
             </w:pPr>
@@ -2024,12 +2027,12 @@
         </w:tc>
         <w:tc>
           <w:tcPr>
-            <w:tcW w:w="1775" w:type="dxa"/>
+            <w:tcW w:w="1786" w:type="dxa"/>
             <w:vMerge/>
           </w:tcPr>
           <w:p>
             <w:pPr>
-              <w:pStyle w:val="Kop1"/>
+              <w:pStyle w:val="Heading1"/>
               <w:spacing w:before="80"/>
               <w:outlineLvl w:val="0"/>
             </w:pPr>
@@ -2042,7 +2045,7 @@
           </w:tcPr>
           <w:p>
             <w:pPr>
-              <w:pStyle w:val="Ondertitel"/>
+              <w:pStyle w:val="Subtitle"/>
               <w:keepNext/>
               <w:keepLines/>
             </w:pPr>
@@ -2087,12 +2090,12 @@
         </w:tc>
         <w:tc>
           <w:tcPr>
-            <w:tcW w:w="1775" w:type="dxa"/>
+            <w:tcW w:w="1786" w:type="dxa"/>
             <w:vMerge/>
           </w:tcPr>
           <w:p>
             <w:pPr>
-              <w:pStyle w:val="Kop1"/>
+              <w:pStyle w:val="Heading1"/>
               <w:spacing w:before="80"/>
               <w:outlineLvl w:val="0"/>
             </w:pPr>
@@ -2141,12 +2144,12 @@
         </w:tc>
         <w:tc>
           <w:tcPr>
-            <w:tcW w:w="1775" w:type="dxa"/>
+            <w:tcW w:w="1786" w:type="dxa"/>
             <w:vMerge/>
           </w:tcPr>
           <w:p>
             <w:pPr>
-              <w:pStyle w:val="Kop1"/>
+              <w:pStyle w:val="Heading1"/>
               <w:spacing w:before="80"/>
               <w:outlineLvl w:val="0"/>
             </w:pPr>
@@ -2158,7 +2161,7 @@
           </w:tcPr>
           <w:p>
             <w:pPr>
-              <w:pStyle w:val="Kop3"/>
+              <w:pStyle w:val="Heading3"/>
               <w:spacing w:before="100"/>
               <w:outlineLvl w:val="2"/>
             </w:pPr>
@@ -2211,11 +2214,11 @@
         </w:tc>
         <w:tc>
           <w:tcPr>
-            <w:tcW w:w="1775" w:type="dxa"/>
-          </w:tcPr>
-          <w:p>
-            <w:pPr>
-              <w:pStyle w:val="Kop1"/>
+            <w:tcW w:w="1786" w:type="dxa"/>
+          </w:tcPr>
+          <w:p>
+            <w:pPr>
+              <w:pStyle w:val="Heading1"/>
               <w:keepNext w:val="0"/>
               <w:outlineLvl w:val="0"/>
             </w:pPr>
@@ -2227,7 +2230,7 @@
           </w:tcPr>
           <w:p>
             <w:pPr>
-              <w:pStyle w:val="Kop3"/>
+              <w:pStyle w:val="Heading3"/>
               <w:keepNext w:val="0"/>
               <w:spacing w:before="100"/>
               <w:outlineLvl w:val="2"/>
@@ -2267,8 +2270,8 @@
     </w:p>
     <w:tbl>
       <w:tblPr>
-        <w:tblStyle w:val="Tabelraster"/>
-        <w:tblW w:w="9363" w:type="dxa"/>
+        <w:tblStyle w:val="TableGrid"/>
+        <w:tblW w:w="9354" w:type="dxa"/>
         <w:tblInd w:w="5" w:type="dxa"/>
         <w:tblBorders>
           <w:top w:val="none" w:sz="0" w:space="0" w:color="auto"/>
@@ -2287,7 +2290,7 @@
       </w:tblPr>
       <w:tblGrid>
         <w:gridCol w:w="540"/>
-        <w:gridCol w:w="1795"/>
+        <w:gridCol w:w="1786"/>
         <w:gridCol w:w="4860"/>
         <w:gridCol w:w="2168"/>
       </w:tblGrid>
@@ -2308,7 +2311,7 @@
           </w:tcPr>
           <w:p>
             <w:pPr>
-              <w:pStyle w:val="Geenafstand"/>
+              <w:pStyle w:val="NoSpacing"/>
               <w:keepNext/>
               <w:keepLines/>
             </w:pPr>
@@ -2317,7 +2320,7 @@
                 <w:noProof/>
               </w:rPr>
               <w:lastRenderedPageBreak/>
-              <w:object w:dxaOrig="1440" w:dyaOrig="1440">
+              <w:pict>
                 <v:shapetype id="_x0000_t75" coordsize="21600,21600" o:spt="75" o:preferrelative="t" path="m@4@5l@4@11@9@11@9@5xe" filled="f" stroked="f">
                   <v:stroke joinstyle="miter"/>
                   <v:formulas>
@@ -2338,16 +2341,16 @@
                   <o:lock v:ext="edit" aspectratio="t"/>
                 </v:shapetype>
                 <v:shape id="_x0000_s1028" type="#_x0000_t75" style="position:absolute;margin-left:0;margin-top:-.45pt;width:27.75pt;height:27.75pt;z-index:-251658752;mso-position-horizontal:absolute;mso-position-horizontal-relative:text;mso-position-vertical:absolute;mso-position-vertical-relative:text;mso-width-relative:page;mso-height-relative:page">
-                  <v:imagedata r:id="rId7" o:title=""/>
+                  <v:imagedata r:id="rId8" o:title=""/>
                 </v:shape>
-                <o:OLEObject Type="Embed" ProgID="PBrush" ShapeID="_x0000_s1028" DrawAspect="Content" ObjectID="_1514896371" r:id="rId8"/>
-              </w:object>
-            </w:r>
-          </w:p>
-        </w:tc>
-        <w:tc>
-          <w:tcPr>
-            <w:tcW w:w="1795" w:type="dxa"/>
+                <o:OLEObject Type="Embed" ProgID="PBrush" ShapeID="_x0000_s1028" DrawAspect="Content" ObjectID="_1515065360" r:id="rId9"/>
+              </w:pict>
+            </w:r>
+          </w:p>
+        </w:tc>
+        <w:tc>
+          <w:tcPr>
+            <w:tcW w:w="1786" w:type="dxa"/>
             <w:tcBorders>
               <w:top w:val="single" w:sz="12" w:space="0" w:color="E67E22"/>
             </w:tcBorders>
@@ -2355,7 +2358,7 @@
           </w:tcPr>
           <w:p>
             <w:pPr>
-              <w:pStyle w:val="Kop1"/>
+              <w:pStyle w:val="Heading1"/>
               <w:outlineLvl w:val="0"/>
             </w:pPr>
             <w:r>
@@ -2373,7 +2376,7 @@
           </w:tcPr>
           <w:p>
             <w:pPr>
-              <w:pStyle w:val="Kop2"/>
+              <w:pStyle w:val="Heading2"/>
               <w:outlineLvl w:val="1"/>
             </w:pPr>
             <w:r>
@@ -2415,18 +2418,18 @@
           </w:tcPr>
           <w:p>
             <w:pPr>
-              <w:pStyle w:val="Geenafstand"/>
-              <w:keepLines/>
-            </w:pPr>
-          </w:p>
-        </w:tc>
-        <w:tc>
-          <w:tcPr>
-            <w:tcW w:w="1795" w:type="dxa"/>
-          </w:tcPr>
-          <w:p>
-            <w:pPr>
-              <w:pStyle w:val="Geenafstand"/>
+              <w:pStyle w:val="NoSpacing"/>
+              <w:keepLines/>
+            </w:pPr>
+          </w:p>
+        </w:tc>
+        <w:tc>
+          <w:tcPr>
+            <w:tcW w:w="1786" w:type="dxa"/>
+          </w:tcPr>
+          <w:p>
+            <w:pPr>
+              <w:pStyle w:val="NoSpacing"/>
               <w:keepLines/>
             </w:pPr>
           </w:p>
@@ -2438,7 +2441,7 @@
           </w:tcPr>
           <w:p>
             <w:pPr>
-              <w:pStyle w:val="Ondertitel"/>
+              <w:pStyle w:val="Subtitle"/>
               <w:keepLines/>
             </w:pPr>
             <w:r>
@@ -2461,19 +2464,19 @@
           </w:tcPr>
           <w:p>
             <w:pPr>
-              <w:pStyle w:val="Geenafstand"/>
-              <w:keepNext/>
-              <w:keepLines/>
-            </w:pPr>
-          </w:p>
-        </w:tc>
-        <w:tc>
-          <w:tcPr>
-            <w:tcW w:w="1795" w:type="dxa"/>
-          </w:tcPr>
-          <w:p>
-            <w:pPr>
-              <w:pStyle w:val="Geenafstand"/>
+              <w:pStyle w:val="NoSpacing"/>
+              <w:keepNext/>
+              <w:keepLines/>
+            </w:pPr>
+          </w:p>
+        </w:tc>
+        <w:tc>
+          <w:tcPr>
+            <w:tcW w:w="1786" w:type="dxa"/>
+          </w:tcPr>
+          <w:p>
+            <w:pPr>
+              <w:pStyle w:val="NoSpacing"/>
               <w:keepNext/>
               <w:keepLines/>
             </w:pPr>
@@ -2485,7 +2488,7 @@
           </w:tcPr>
           <w:p>
             <w:pPr>
-              <w:pStyle w:val="Kop2"/>
+              <w:pStyle w:val="Heading2"/>
               <w:spacing w:before="140"/>
               <w:outlineLvl w:val="1"/>
             </w:pPr>
@@ -2531,18 +2534,18 @@
           </w:tcPr>
           <w:p>
             <w:pPr>
-              <w:pStyle w:val="Geenafstand"/>
-              <w:keepLines/>
-            </w:pPr>
-          </w:p>
-        </w:tc>
-        <w:tc>
-          <w:tcPr>
-            <w:tcW w:w="1795" w:type="dxa"/>
-          </w:tcPr>
-          <w:p>
-            <w:pPr>
-              <w:pStyle w:val="Geenafstand"/>
+              <w:pStyle w:val="NoSpacing"/>
+              <w:keepLines/>
+            </w:pPr>
+          </w:p>
+        </w:tc>
+        <w:tc>
+          <w:tcPr>
+            <w:tcW w:w="1786" w:type="dxa"/>
+          </w:tcPr>
+          <w:p>
+            <w:pPr>
+              <w:pStyle w:val="NoSpacing"/>
               <w:keepLines/>
             </w:pPr>
           </w:p>
@@ -2554,7 +2557,7 @@
           </w:tcPr>
           <w:p>
             <w:pPr>
-              <w:pStyle w:val="Ondertitel"/>
+              <w:pStyle w:val="Subtitle"/>
               <w:keepLines/>
             </w:pPr>
             <w:r>
@@ -2580,19 +2583,19 @@
           </w:tcPr>
           <w:p>
             <w:pPr>
-              <w:pStyle w:val="Geenafstand"/>
-              <w:keepNext/>
-              <w:keepLines/>
-            </w:pPr>
-          </w:p>
-        </w:tc>
-        <w:tc>
-          <w:tcPr>
-            <w:tcW w:w="1795" w:type="dxa"/>
-          </w:tcPr>
-          <w:p>
-            <w:pPr>
-              <w:pStyle w:val="Geenafstand"/>
+              <w:pStyle w:val="NoSpacing"/>
+              <w:keepNext/>
+              <w:keepLines/>
+            </w:pPr>
+          </w:p>
+        </w:tc>
+        <w:tc>
+          <w:tcPr>
+            <w:tcW w:w="1786" w:type="dxa"/>
+          </w:tcPr>
+          <w:p>
+            <w:pPr>
+              <w:pStyle w:val="NoSpacing"/>
               <w:keepNext/>
               <w:keepLines/>
             </w:pPr>
@@ -2604,7 +2607,7 @@
           </w:tcPr>
           <w:p>
             <w:pPr>
-              <w:pStyle w:val="Kop2"/>
+              <w:pStyle w:val="Heading2"/>
               <w:spacing w:before="140"/>
               <w:outlineLvl w:val="1"/>
             </w:pPr>
@@ -2653,18 +2656,18 @@
           </w:tcPr>
           <w:p>
             <w:pPr>
-              <w:pStyle w:val="Geenafstand"/>
-              <w:keepLines/>
-            </w:pPr>
-          </w:p>
-        </w:tc>
-        <w:tc>
-          <w:tcPr>
-            <w:tcW w:w="1795" w:type="dxa"/>
-          </w:tcPr>
-          <w:p>
-            <w:pPr>
-              <w:pStyle w:val="Geenafstand"/>
+              <w:pStyle w:val="NoSpacing"/>
+              <w:keepLines/>
+            </w:pPr>
+          </w:p>
+        </w:tc>
+        <w:tc>
+          <w:tcPr>
+            <w:tcW w:w="1786" w:type="dxa"/>
+          </w:tcPr>
+          <w:p>
+            <w:pPr>
+              <w:pStyle w:val="NoSpacing"/>
               <w:keepLines/>
             </w:pPr>
           </w:p>
@@ -2676,7 +2679,7 @@
           </w:tcPr>
           <w:p>
             <w:pPr>
-              <w:pStyle w:val="Ondertitel"/>
+              <w:pStyle w:val="Subtitle"/>
               <w:keepLines/>
             </w:pPr>
             <w:r>
@@ -2702,19 +2705,19 @@
           </w:tcPr>
           <w:p>
             <w:pPr>
-              <w:pStyle w:val="Geenafstand"/>
-              <w:keepNext/>
-              <w:keepLines/>
-            </w:pPr>
-          </w:p>
-        </w:tc>
-        <w:tc>
-          <w:tcPr>
-            <w:tcW w:w="1795" w:type="dxa"/>
-          </w:tcPr>
-          <w:p>
-            <w:pPr>
-              <w:pStyle w:val="Geenafstand"/>
+              <w:pStyle w:val="NoSpacing"/>
+              <w:keepNext/>
+              <w:keepLines/>
+            </w:pPr>
+          </w:p>
+        </w:tc>
+        <w:tc>
+          <w:tcPr>
+            <w:tcW w:w="1786" w:type="dxa"/>
+          </w:tcPr>
+          <w:p>
+            <w:pPr>
+              <w:pStyle w:val="NoSpacing"/>
               <w:keepNext/>
               <w:keepLines/>
             </w:pPr>
@@ -2726,7 +2729,7 @@
           </w:tcPr>
           <w:p>
             <w:pPr>
-              <w:pStyle w:val="Kop2"/>
+              <w:pStyle w:val="Heading2"/>
               <w:spacing w:before="140"/>
               <w:outlineLvl w:val="1"/>
             </w:pPr>
@@ -2772,18 +2775,18 @@
           </w:tcPr>
           <w:p>
             <w:pPr>
-              <w:pStyle w:val="Geenafstand"/>
-              <w:keepLines/>
-            </w:pPr>
-          </w:p>
-        </w:tc>
-        <w:tc>
-          <w:tcPr>
-            <w:tcW w:w="1795" w:type="dxa"/>
-          </w:tcPr>
-          <w:p>
-            <w:pPr>
-              <w:pStyle w:val="Geenafstand"/>
+              <w:pStyle w:val="NoSpacing"/>
+              <w:keepLines/>
+            </w:pPr>
+          </w:p>
+        </w:tc>
+        <w:tc>
+          <w:tcPr>
+            <w:tcW w:w="1786" w:type="dxa"/>
+          </w:tcPr>
+          <w:p>
+            <w:pPr>
+              <w:pStyle w:val="NoSpacing"/>
               <w:keepLines/>
             </w:pPr>
           </w:p>
@@ -2795,7 +2798,7 @@
           </w:tcPr>
           <w:p>
             <w:pPr>
-              <w:pStyle w:val="Ondertitel"/>
+              <w:pStyle w:val="Subtitle"/>
               <w:keepLines/>
             </w:pPr>
             <w:r>
@@ -2818,7 +2821,7 @@
     </w:p>
     <w:tbl>
       <w:tblPr>
-        <w:tblStyle w:val="Tabelraster"/>
+        <w:tblStyle w:val="TableGrid"/>
         <w:tblW w:w="9363" w:type="dxa"/>
         <w:tblBorders>
           <w:top w:val="none" w:sz="0" w:space="0" w:color="auto"/>
@@ -2859,18 +2862,18 @@
           </w:tcPr>
           <w:p>
             <w:pPr>
-              <w:pStyle w:val="Geenafstand"/>
+              <w:pStyle w:val="NoSpacing"/>
             </w:pPr>
             <w:r>
               <w:rPr>
                 <w:noProof/>
               </w:rPr>
-              <w:object w:dxaOrig="1440" w:dyaOrig="1440">
+              <w:pict>
                 <v:shape id="_x0000_s1030" type="#_x0000_t75" style="position:absolute;margin-left:0;margin-top:0;width:27.75pt;height:27.75pt;z-index:-251657728;mso-position-horizontal:absolute;mso-position-horizontal-relative:text;mso-position-vertical:absolute;mso-position-vertical-relative:text;mso-width-relative:page;mso-height-relative:page">
-                  <v:imagedata r:id="rId7" o:title=""/>
+                  <v:imagedata r:id="rId8" o:title=""/>
                 </v:shape>
-                <o:OLEObject Type="Embed" ProgID="PBrush" ShapeID="_x0000_s1030" DrawAspect="Content" ObjectID="_1514896372" r:id="rId9"/>
-              </w:object>
+                <o:OLEObject Type="Embed" ProgID="PBrush" ShapeID="_x0000_s1030" DrawAspect="Content" ObjectID="_1515065361" r:id="rId10"/>
+              </w:pict>
             </w:r>
           </w:p>
         </w:tc>
@@ -2884,7 +2887,7 @@
           </w:tcPr>
           <w:p>
             <w:pPr>
-              <w:pStyle w:val="Kop1"/>
+              <w:pStyle w:val="Heading1"/>
               <w:outlineLvl w:val="0"/>
             </w:pPr>
             <w:r>
@@ -2902,7 +2905,7 @@
           </w:tcPr>
           <w:p>
             <w:pPr>
-              <w:pStyle w:val="Kop3"/>
+              <w:pStyle w:val="Heading3"/>
               <w:spacing w:after="40"/>
               <w:outlineLvl w:val="2"/>
             </w:pPr>
@@ -2958,7 +2961,7 @@
           </w:tcPr>
           <w:p>
             <w:pPr>
-              <w:pStyle w:val="Geenafstand"/>
+              <w:pStyle w:val="NoSpacing"/>
               <w:keepNext/>
               <w:keepLines/>
             </w:pPr>
@@ -2970,7 +2973,7 @@
           </w:tcPr>
           <w:p>
             <w:pPr>
-              <w:pStyle w:val="Kop3"/>
+              <w:pStyle w:val="Heading3"/>
               <w:spacing w:after="40"/>
               <w:outlineLvl w:val="2"/>
             </w:pPr>
@@ -3017,7 +3020,7 @@
           </w:tcPr>
           <w:p>
             <w:pPr>
-              <w:pStyle w:val="Geenafstand"/>
+              <w:pStyle w:val="NoSpacing"/>
               <w:keepLines/>
             </w:pPr>
           </w:p>
@@ -3028,7 +3031,7 @@
           </w:tcPr>
           <w:p>
             <w:pPr>
-              <w:pStyle w:val="Geenafstand"/>
+              <w:pStyle w:val="NoSpacing"/>
               <w:keepLines/>
             </w:pPr>
           </w:p>
@@ -3039,7 +3042,7 @@
           </w:tcPr>
           <w:p>
             <w:pPr>
-              <w:pStyle w:val="Kop3"/>
+              <w:pStyle w:val="Heading3"/>
               <w:keepNext w:val="0"/>
               <w:spacing w:after="40"/>
               <w:outlineLvl w:val="2"/>
@@ -3086,7 +3089,7 @@
           </w:tcPr>
           <w:p>
             <w:pPr>
-              <w:pStyle w:val="Geenafstand"/>
+              <w:pStyle w:val="NoSpacing"/>
               <w:keepLines/>
             </w:pPr>
           </w:p>
@@ -3097,7 +3100,7 @@
           </w:tcPr>
           <w:p>
             <w:pPr>
-              <w:pStyle w:val="Geenafstand"/>
+              <w:pStyle w:val="NoSpacing"/>
               <w:keepLines/>
             </w:pPr>
           </w:p>
@@ -3108,7 +3111,7 @@
           </w:tcPr>
           <w:p>
             <w:pPr>
-              <w:pStyle w:val="Kop3"/>
+              <w:pStyle w:val="Heading3"/>
               <w:keepNext w:val="0"/>
               <w:spacing w:after="40"/>
               <w:outlineLvl w:val="2"/>
@@ -3155,7 +3158,7 @@
           </w:tcPr>
           <w:p>
             <w:pPr>
-              <w:pStyle w:val="Geenafstand"/>
+              <w:pStyle w:val="NoSpacing"/>
               <w:keepLines/>
             </w:pPr>
           </w:p>
@@ -3166,7 +3169,7 @@
           </w:tcPr>
           <w:p>
             <w:pPr>
-              <w:pStyle w:val="Geenafstand"/>
+              <w:pStyle w:val="NoSpacing"/>
               <w:keepLines/>
             </w:pPr>
           </w:p>
@@ -3177,7 +3180,7 @@
           </w:tcPr>
           <w:p>
             <w:pPr>
-              <w:pStyle w:val="Kop3"/>
+              <w:pStyle w:val="Heading3"/>
               <w:keepNext w:val="0"/>
               <w:spacing w:after="40"/>
               <w:outlineLvl w:val="2"/>
@@ -3224,7 +3227,7 @@
           </w:tcPr>
           <w:p>
             <w:pPr>
-              <w:pStyle w:val="Geenafstand"/>
+              <w:pStyle w:val="NoSpacing"/>
               <w:keepLines/>
             </w:pPr>
           </w:p>
@@ -3235,7 +3238,7 @@
           </w:tcPr>
           <w:p>
             <w:pPr>
-              <w:pStyle w:val="Geenafstand"/>
+              <w:pStyle w:val="NoSpacing"/>
               <w:keepLines/>
             </w:pPr>
           </w:p>
@@ -3246,7 +3249,7 @@
           </w:tcPr>
           <w:p>
             <w:pPr>
-              <w:pStyle w:val="Kop3"/>
+              <w:pStyle w:val="Heading3"/>
               <w:keepNext w:val="0"/>
               <w:spacing w:after="40"/>
               <w:outlineLvl w:val="2"/>
@@ -3293,7 +3296,7 @@
           </w:tcPr>
           <w:p>
             <w:pPr>
-              <w:pStyle w:val="Geenafstand"/>
+              <w:pStyle w:val="NoSpacing"/>
               <w:keepLines/>
             </w:pPr>
           </w:p>
@@ -3304,7 +3307,7 @@
           </w:tcPr>
           <w:p>
             <w:pPr>
-              <w:pStyle w:val="Geenafstand"/>
+              <w:pStyle w:val="NoSpacing"/>
               <w:keepLines/>
             </w:pPr>
           </w:p>
@@ -3315,7 +3318,7 @@
           </w:tcPr>
           <w:p>
             <w:pPr>
-              <w:pStyle w:val="Kop3"/>
+              <w:pStyle w:val="Heading3"/>
               <w:keepNext w:val="0"/>
               <w:spacing w:after="40"/>
               <w:outlineLvl w:val="2"/>
@@ -3362,7 +3365,7 @@
           </w:tcPr>
           <w:p>
             <w:pPr>
-              <w:pStyle w:val="Geenafstand"/>
+              <w:pStyle w:val="NoSpacing"/>
               <w:keepLines/>
             </w:pPr>
           </w:p>
@@ -3373,7 +3376,7 @@
           </w:tcPr>
           <w:p>
             <w:pPr>
-              <w:pStyle w:val="Geenafstand"/>
+              <w:pStyle w:val="NoSpacing"/>
               <w:keepLines/>
             </w:pPr>
           </w:p>
@@ -3384,7 +3387,7 @@
           </w:tcPr>
           <w:p>
             <w:pPr>
-              <w:pStyle w:val="Kop3"/>
+              <w:pStyle w:val="Heading3"/>
               <w:keepNext w:val="0"/>
               <w:spacing w:after="40"/>
               <w:outlineLvl w:val="2"/>
@@ -3431,7 +3434,7 @@
           </w:tcPr>
           <w:p>
             <w:pPr>
-              <w:pStyle w:val="Geenafstand"/>
+              <w:pStyle w:val="NoSpacing"/>
               <w:keepLines/>
             </w:pPr>
           </w:p>
@@ -3442,7 +3445,7 @@
           </w:tcPr>
           <w:p>
             <w:pPr>
-              <w:pStyle w:val="Geenafstand"/>
+              <w:pStyle w:val="NoSpacing"/>
               <w:keepLines/>
             </w:pPr>
           </w:p>
@@ -3453,7 +3456,7 @@
           </w:tcPr>
           <w:p>
             <w:pPr>
-              <w:pStyle w:val="Kop3"/>
+              <w:pStyle w:val="Heading3"/>
               <w:keepNext w:val="0"/>
               <w:spacing w:after="40"/>
               <w:outlineLvl w:val="2"/>
@@ -3500,7 +3503,7 @@
           </w:tcPr>
           <w:p>
             <w:pPr>
-              <w:pStyle w:val="Geenafstand"/>
+              <w:pStyle w:val="NoSpacing"/>
               <w:keepLines/>
             </w:pPr>
           </w:p>
@@ -3511,7 +3514,7 @@
           </w:tcPr>
           <w:p>
             <w:pPr>
-              <w:pStyle w:val="Geenafstand"/>
+              <w:pStyle w:val="NoSpacing"/>
               <w:keepLines/>
             </w:pPr>
           </w:p>
@@ -3522,7 +3525,7 @@
           </w:tcPr>
           <w:p>
             <w:pPr>
-              <w:pStyle w:val="Kop3"/>
+              <w:pStyle w:val="Heading3"/>
               <w:keepNext w:val="0"/>
               <w:spacing w:after="40"/>
               <w:outlineLvl w:val="2"/>
@@ -3565,7 +3568,7 @@
     </w:p>
     <w:tbl>
       <w:tblPr>
-        <w:tblStyle w:val="Tabelraster"/>
+        <w:tblStyle w:val="TableGrid"/>
         <w:tblW w:w="9363" w:type="dxa"/>
         <w:tblBorders>
           <w:top w:val="none" w:sz="0" w:space="0" w:color="auto"/>
@@ -3610,7 +3613,6 @@
               <w:keepNext/>
               <w:keepLines/>
             </w:pPr>
-            <w:bookmarkStart w:id="0" w:name="_GoBack"/>
             <w:r>
               <w:rPr>
                 <w:noProof/>
@@ -3631,7 +3633,7 @@
                           <pic:cNvPicPr/>
                         </pic:nvPicPr>
                         <pic:blipFill rotWithShape="1">
-                          <a:blip r:embed="rId10" cstate="print">
+                          <a:blip r:embed="rId11" cstate="print">
                             <a:alphaModFix/>
                             <a:extLst>
                               <a:ext uri="{28A0092B-C50C-407E-A947-70E740481C1C}">
@@ -3677,12 +3679,17 @@
           </w:tcPr>
           <w:p>
             <w:pPr>
-              <w:pStyle w:val="Kop1"/>
+              <w:pStyle w:val="Heading1"/>
               <w:spacing w:before="40"/>
               <w:outlineLvl w:val="0"/>
             </w:pPr>
             <w:r>
-              <w:t>Languages</w:t>
+              <w:t>Language</w:t>
+            </w:r>
+            <w:bookmarkStart w:id="0" w:name="_GoBack"/>
+            <w:bookmarkEnd w:id="0"/>
+            <w:r>
+              <w:t>s</w:t>
             </w:r>
           </w:p>
         </w:tc>
@@ -3696,7 +3703,7 @@
           </w:tcPr>
           <w:p>
             <w:pPr>
-              <w:pStyle w:val="Kop3"/>
+              <w:pStyle w:val="Heading3"/>
               <w:spacing w:after="40"/>
               <w:outlineLvl w:val="2"/>
             </w:pPr>
@@ -3731,7 +3738,6 @@
           </w:p>
         </w:tc>
       </w:tr>
-      <w:bookmarkEnd w:id="0"/>
       <w:tr>
         <w:trPr>
           <w:cantSplit/>
@@ -3747,7 +3753,7 @@
           </w:tcPr>
           <w:p>
             <w:pPr>
-              <w:pStyle w:val="Geenafstand"/>
+              <w:pStyle w:val="NoSpacing"/>
               <w:keepNext/>
               <w:keepLines/>
             </w:pPr>
@@ -3759,7 +3765,7 @@
           </w:tcPr>
           <w:p>
             <w:pPr>
-              <w:pStyle w:val="Geenafstand"/>
+              <w:pStyle w:val="NoSpacing"/>
               <w:keepNext/>
               <w:keepLines/>
             </w:pPr>
@@ -3771,7 +3777,7 @@
           </w:tcPr>
           <w:p>
             <w:pPr>
-              <w:pStyle w:val="Kop3"/>
+              <w:pStyle w:val="Heading3"/>
               <w:spacing w:after="40"/>
               <w:outlineLvl w:val="2"/>
             </w:pPr>
@@ -3820,7 +3826,7 @@
           </w:tcPr>
           <w:p>
             <w:pPr>
-              <w:pStyle w:val="Geenafstand"/>
+              <w:pStyle w:val="NoSpacing"/>
               <w:keepLines/>
             </w:pPr>
           </w:p>
@@ -3831,7 +3837,7 @@
           </w:tcPr>
           <w:p>
             <w:pPr>
-              <w:pStyle w:val="Geenafstand"/>
+              <w:pStyle w:val="NoSpacing"/>
               <w:keepLines/>
             </w:pPr>
           </w:p>
@@ -3842,7 +3848,7 @@
           </w:tcPr>
           <w:p>
             <w:pPr>
-              <w:pStyle w:val="Kop3"/>
+              <w:pStyle w:val="Heading3"/>
               <w:keepNext w:val="0"/>
               <w:spacing w:after="40"/>
               <w:outlineLvl w:val="2"/>
@@ -3894,7 +3900,7 @@
           </w:tcPr>
           <w:p>
             <w:pPr>
-              <w:pStyle w:val="Geenafstand"/>
+              <w:pStyle w:val="NoSpacing"/>
               <w:keepLines/>
             </w:pPr>
           </w:p>
@@ -3905,7 +3911,7 @@
           </w:tcPr>
           <w:p>
             <w:pPr>
-              <w:pStyle w:val="Geenafstand"/>
+              <w:pStyle w:val="NoSpacing"/>
               <w:keepLines/>
             </w:pPr>
           </w:p>
@@ -3916,7 +3922,7 @@
           </w:tcPr>
           <w:p>
             <w:pPr>
-              <w:pStyle w:val="Kop3"/>
+              <w:pStyle w:val="Heading3"/>
               <w:keepNext w:val="0"/>
               <w:spacing w:after="40"/>
               <w:outlineLvl w:val="2"/>
@@ -3968,7 +3974,7 @@
           </w:tcPr>
           <w:p>
             <w:pPr>
-              <w:pStyle w:val="Geenafstand"/>
+              <w:pStyle w:val="NoSpacing"/>
               <w:keepLines/>
             </w:pPr>
           </w:p>
@@ -3979,7 +3985,7 @@
           </w:tcPr>
           <w:p>
             <w:pPr>
-              <w:pStyle w:val="Geenafstand"/>
+              <w:pStyle w:val="NoSpacing"/>
               <w:keepLines/>
             </w:pPr>
           </w:p>
@@ -3990,7 +3996,7 @@
           </w:tcPr>
           <w:p>
             <w:pPr>
-              <w:pStyle w:val="Kop3"/>
+              <w:pStyle w:val="Heading3"/>
               <w:keepNext w:val="0"/>
               <w:spacing w:after="40"/>
               <w:outlineLvl w:val="2"/>
@@ -4042,7 +4048,7 @@
           </w:tcPr>
           <w:p>
             <w:pPr>
-              <w:pStyle w:val="Geenafstand"/>
+              <w:pStyle w:val="NoSpacing"/>
               <w:keepLines/>
             </w:pPr>
           </w:p>
@@ -4053,7 +4059,7 @@
           </w:tcPr>
           <w:p>
             <w:pPr>
-              <w:pStyle w:val="Geenafstand"/>
+              <w:pStyle w:val="NoSpacing"/>
               <w:keepLines/>
             </w:pPr>
           </w:p>
@@ -4064,7 +4070,7 @@
           </w:tcPr>
           <w:p>
             <w:pPr>
-              <w:pStyle w:val="Kop3"/>
+              <w:pStyle w:val="Heading3"/>
               <w:keepNext w:val="0"/>
               <w:spacing w:after="40"/>
               <w:outlineLvl w:val="2"/>
@@ -4124,7 +4130,7 @@
 </file>
 
 <file path=word/styles.xml><?xml version="1.0" encoding="utf-8"?>
-<w:styles xmlns:mc="http://schemas.openxmlformats.org/markup-compatibility/2006" xmlns:r="http://schemas.openxmlformats.org/officeDocument/2006/relationships" xmlns:w="http://schemas.openxmlformats.org/wordprocessingml/2006/main" xmlns:w14="http://schemas.microsoft.com/office/word/2010/wordml" xmlns:w15="http://schemas.microsoft.com/office/word/2012/wordml" mc:Ignorable="w14 w15">
+<w:styles xmlns:mc="http://schemas.openxmlformats.org/markup-compatibility/2006" xmlns:r="http://schemas.openxmlformats.org/officeDocument/2006/relationships" xmlns:w="http://schemas.openxmlformats.org/wordprocessingml/2006/main" xmlns:w14="http://schemas.microsoft.com/office/word/2010/wordml" mc:Ignorable="w14">
   <w:docDefaults>
     <w:rPrDefault>
       <w:rPr>
@@ -4140,388 +4146,154 @@
       </w:pPr>
     </w:pPrDefault>
   </w:docDefaults>
-  <w:latentStyles w:defLockedState="0" w:defUIPriority="99" w:defSemiHidden="0" w:defUnhideWhenUsed="0" w:defQFormat="0" w:count="371">
-    <w:lsdException w:name="Normal" w:uiPriority="0" w:qFormat="1"/>
-    <w:lsdException w:name="heading 1" w:uiPriority="9" w:qFormat="1"/>
-    <w:lsdException w:name="heading 2" w:semiHidden="1" w:uiPriority="9" w:unhideWhenUsed="1" w:qFormat="1"/>
-    <w:lsdException w:name="heading 3" w:semiHidden="1" w:uiPriority="9" w:unhideWhenUsed="1" w:qFormat="1"/>
-    <w:lsdException w:name="heading 4" w:semiHidden="1" w:uiPriority="9" w:unhideWhenUsed="1" w:qFormat="1"/>
-    <w:lsdException w:name="heading 5" w:semiHidden="1" w:uiPriority="9" w:unhideWhenUsed="1" w:qFormat="1"/>
-    <w:lsdException w:name="heading 6" w:semiHidden="1" w:uiPriority="9" w:unhideWhenUsed="1" w:qFormat="1"/>
-    <w:lsdException w:name="heading 7" w:semiHidden="1" w:uiPriority="9" w:unhideWhenUsed="1" w:qFormat="1"/>
-    <w:lsdException w:name="heading 8" w:semiHidden="1" w:uiPriority="9" w:unhideWhenUsed="1" w:qFormat="1"/>
-    <w:lsdException w:name="heading 9" w:semiHidden="1" w:uiPriority="9" w:unhideWhenUsed="1" w:qFormat="1"/>
-    <w:lsdException w:name="index 1" w:semiHidden="1" w:unhideWhenUsed="1"/>
-    <w:lsdException w:name="index 2" w:semiHidden="1" w:unhideWhenUsed="1"/>
-    <w:lsdException w:name="index 3" w:semiHidden="1" w:unhideWhenUsed="1"/>
-    <w:lsdException w:name="index 4" w:semiHidden="1" w:unhideWhenUsed="1"/>
-    <w:lsdException w:name="index 5" w:semiHidden="1" w:unhideWhenUsed="1"/>
-    <w:lsdException w:name="index 6" w:semiHidden="1" w:unhideWhenUsed="1"/>
-    <w:lsdException w:name="index 7" w:semiHidden="1" w:unhideWhenUsed="1"/>
-    <w:lsdException w:name="index 8" w:semiHidden="1" w:unhideWhenUsed="1"/>
-    <w:lsdException w:name="index 9" w:semiHidden="1" w:unhideWhenUsed="1"/>
-    <w:lsdException w:name="toc 1" w:semiHidden="1" w:uiPriority="39" w:unhideWhenUsed="1"/>
-    <w:lsdException w:name="toc 2" w:semiHidden="1" w:uiPriority="39" w:unhideWhenUsed="1"/>
-    <w:lsdException w:name="toc 3" w:semiHidden="1" w:uiPriority="39" w:unhideWhenUsed="1"/>
-    <w:lsdException w:name="toc 4" w:semiHidden="1" w:uiPriority="39" w:unhideWhenUsed="1"/>
-    <w:lsdException w:name="toc 5" w:semiHidden="1" w:uiPriority="39" w:unhideWhenUsed="1"/>
-    <w:lsdException w:name="toc 6" w:semiHidden="1" w:uiPriority="39" w:unhideWhenUsed="1"/>
-    <w:lsdException w:name="toc 7" w:semiHidden="1" w:uiPriority="39" w:unhideWhenUsed="1"/>
-    <w:lsdException w:name="toc 8" w:semiHidden="1" w:uiPriority="39" w:unhideWhenUsed="1"/>
-    <w:lsdException w:name="toc 9" w:semiHidden="1" w:uiPriority="39" w:unhideWhenUsed="1"/>
-    <w:lsdException w:name="Normal Indent" w:semiHidden="1" w:unhideWhenUsed="1"/>
-    <w:lsdException w:name="footnote text" w:semiHidden="1" w:unhideWhenUsed="1"/>
-    <w:lsdException w:name="annotation text" w:semiHidden="1" w:unhideWhenUsed="1"/>
-    <w:lsdException w:name="header" w:semiHidden="1" w:unhideWhenUsed="1"/>
-    <w:lsdException w:name="footer" w:semiHidden="1" w:unhideWhenUsed="1"/>
-    <w:lsdException w:name="index heading" w:semiHidden="1" w:unhideWhenUsed="1"/>
-    <w:lsdException w:name="caption" w:semiHidden="1" w:uiPriority="35" w:unhideWhenUsed="1" w:qFormat="1"/>
-    <w:lsdException w:name="table of figures" w:semiHidden="1" w:unhideWhenUsed="1"/>
-    <w:lsdException w:name="envelope address" w:semiHidden="1" w:unhideWhenUsed="1"/>
-    <w:lsdException w:name="envelope return" w:semiHidden="1" w:unhideWhenUsed="1"/>
-    <w:lsdException w:name="footnote reference" w:semiHidden="1" w:unhideWhenUsed="1"/>
-    <w:lsdException w:name="annotation reference" w:semiHidden="1" w:unhideWhenUsed="1"/>
-    <w:lsdException w:name="line number" w:semiHidden="1" w:unhideWhenUsed="1"/>
-    <w:lsdException w:name="page number" w:semiHidden="1" w:unhideWhenUsed="1"/>
-    <w:lsdException w:name="endnote reference" w:semiHidden="1" w:unhideWhenUsed="1"/>
-    <w:lsdException w:name="endnote text" w:semiHidden="1" w:unhideWhenUsed="1"/>
-    <w:lsdException w:name="table of authorities" w:semiHidden="1" w:unhideWhenUsed="1"/>
-    <w:lsdException w:name="macro" w:semiHidden="1" w:unhideWhenUsed="1"/>
-    <w:lsdException w:name="toa heading" w:semiHidden="1" w:unhideWhenUsed="1"/>
-    <w:lsdException w:name="List" w:semiHidden="1" w:unhideWhenUsed="1"/>
-    <w:lsdException w:name="List Bullet" w:semiHidden="1" w:unhideWhenUsed="1"/>
-    <w:lsdException w:name="List Number" w:semiHidden="1" w:unhideWhenUsed="1"/>
-    <w:lsdException w:name="List 2" w:semiHidden="1" w:unhideWhenUsed="1"/>
-    <w:lsdException w:name="List 3" w:semiHidden="1" w:unhideWhenUsed="1"/>
-    <w:lsdException w:name="List 4" w:semiHidden="1" w:unhideWhenUsed="1"/>
-    <w:lsdException w:name="List 5" w:semiHidden="1" w:unhideWhenUsed="1"/>
-    <w:lsdException w:name="List Bullet 2" w:semiHidden="1" w:unhideWhenUsed="1"/>
-    <w:lsdException w:name="List Bullet 3" w:semiHidden="1" w:unhideWhenUsed="1"/>
-    <w:lsdException w:name="List Bullet 4" w:semiHidden="1" w:unhideWhenUsed="1"/>
-    <w:lsdException w:name="List Bullet 5" w:semiHidden="1" w:unhideWhenUsed="1"/>
-    <w:lsdException w:name="List Number 2" w:semiHidden="1" w:unhideWhenUsed="1"/>
-    <w:lsdException w:name="List Number 3" w:semiHidden="1" w:unhideWhenUsed="1"/>
-    <w:lsdException w:name="List Number 4" w:semiHidden="1" w:unhideWhenUsed="1"/>
-    <w:lsdException w:name="List Number 5" w:semiHidden="1" w:unhideWhenUsed="1"/>
-    <w:lsdException w:name="Title" w:uiPriority="10" w:qFormat="1"/>
-    <w:lsdException w:name="Closing" w:semiHidden="1" w:unhideWhenUsed="1"/>
-    <w:lsdException w:name="Signature" w:semiHidden="1" w:unhideWhenUsed="1"/>
-    <w:lsdException w:name="Default Paragraph Font" w:semiHidden="1" w:uiPriority="1" w:unhideWhenUsed="1"/>
-    <w:lsdException w:name="Body Text" w:semiHidden="1" w:unhideWhenUsed="1"/>
-    <w:lsdException w:name="Body Text Indent" w:semiHidden="1" w:unhideWhenUsed="1"/>
-    <w:lsdException w:name="List Continue" w:semiHidden="1" w:unhideWhenUsed="1"/>
-    <w:lsdException w:name="List Continue 2" w:semiHidden="1" w:unhideWhenUsed="1"/>
-    <w:lsdException w:name="List Continue 3" w:semiHidden="1" w:unhideWhenUsed="1"/>
-    <w:lsdException w:name="List Continue 4" w:semiHidden="1" w:unhideWhenUsed="1"/>
-    <w:lsdException w:name="List Continue 5" w:semiHidden="1" w:unhideWhenUsed="1"/>
-    <w:lsdException w:name="Message Header" w:semiHidden="1" w:unhideWhenUsed="1"/>
-    <w:lsdException w:name="Subtitle" w:uiPriority="11" w:qFormat="1"/>
-    <w:lsdException w:name="Salutation" w:semiHidden="1" w:unhideWhenUsed="1"/>
-    <w:lsdException w:name="Date" w:semiHidden="1" w:unhideWhenUsed="1"/>
-    <w:lsdException w:name="Body Text First Indent" w:semiHidden="1" w:unhideWhenUsed="1"/>
-    <w:lsdException w:name="Body Text First Indent 2" w:semiHidden="1" w:unhideWhenUsed="1"/>
-    <w:lsdException w:name="Note Heading" w:semiHidden="1" w:unhideWhenUsed="1"/>
-    <w:lsdException w:name="Body Text 2" w:semiHidden="1" w:unhideWhenUsed="1"/>
-    <w:lsdException w:name="Body Text 3" w:semiHidden="1" w:unhideWhenUsed="1"/>
-    <w:lsdException w:name="Body Text Indent 2" w:semiHidden="1" w:unhideWhenUsed="1"/>
-    <w:lsdException w:name="Body Text Indent 3" w:semiHidden="1" w:unhideWhenUsed="1"/>
-    <w:lsdException w:name="Block Text" w:semiHidden="1" w:unhideWhenUsed="1"/>
-    <w:lsdException w:name="Hyperlink" w:semiHidden="1" w:unhideWhenUsed="1"/>
-    <w:lsdException w:name="FollowedHyperlink" w:semiHidden="1" w:unhideWhenUsed="1"/>
-    <w:lsdException w:name="Strong" w:uiPriority="22" w:qFormat="1"/>
-    <w:lsdException w:name="Emphasis" w:uiPriority="20" w:qFormat="1"/>
-    <w:lsdException w:name="Document Map" w:semiHidden="1" w:unhideWhenUsed="1"/>
-    <w:lsdException w:name="Plain Text" w:semiHidden="1" w:unhideWhenUsed="1"/>
-    <w:lsdException w:name="E-mail Signature" w:semiHidden="1" w:unhideWhenUsed="1"/>
-    <w:lsdException w:name="HTML Top of Form" w:semiHidden="1" w:unhideWhenUsed="1"/>
-    <w:lsdException w:name="HTML Bottom of Form" w:semiHidden="1" w:unhideWhenUsed="1"/>
-    <w:lsdException w:name="Normal (Web)" w:semiHidden="1" w:unhideWhenUsed="1"/>
-    <w:lsdException w:name="HTML Acronym" w:semiHidden="1" w:unhideWhenUsed="1"/>
-    <w:lsdException w:name="HTML Address" w:semiHidden="1" w:unhideWhenUsed="1"/>
-    <w:lsdException w:name="HTML Cite" w:semiHidden="1" w:unhideWhenUsed="1"/>
-    <w:lsdException w:name="HTML Code" w:semiHidden="1" w:unhideWhenUsed="1"/>
-    <w:lsdException w:name="HTML Definition" w:semiHidden="1" w:unhideWhenUsed="1"/>
-    <w:lsdException w:name="HTML Keyboard" w:semiHidden="1" w:unhideWhenUsed="1"/>
-    <w:lsdException w:name="HTML Preformatted" w:semiHidden="1" w:unhideWhenUsed="1"/>
-    <w:lsdException w:name="HTML Sample" w:semiHidden="1" w:unhideWhenUsed="1"/>
-    <w:lsdException w:name="HTML Typewriter" w:semiHidden="1" w:unhideWhenUsed="1"/>
-    <w:lsdException w:name="HTML Variable" w:semiHidden="1" w:unhideWhenUsed="1"/>
-    <w:lsdException w:name="Normal Table" w:semiHidden="1" w:unhideWhenUsed="1"/>
-    <w:lsdException w:name="annotation subject" w:semiHidden="1" w:unhideWhenUsed="1"/>
-    <w:lsdException w:name="No List" w:semiHidden="1" w:unhideWhenUsed="1"/>
-    <w:lsdException w:name="Outline List 1" w:semiHidden="1" w:unhideWhenUsed="1"/>
-    <w:lsdException w:name="Outline List 2" w:semiHidden="1" w:unhideWhenUsed="1"/>
-    <w:lsdException w:name="Outline List 3" w:semiHidden="1" w:unhideWhenUsed="1"/>
-    <w:lsdException w:name="Table Simple 1" w:semiHidden="1" w:unhideWhenUsed="1"/>
-    <w:lsdException w:name="Table Simple 2" w:semiHidden="1" w:unhideWhenUsed="1"/>
-    <w:lsdException w:name="Table Simple 3" w:semiHidden="1" w:unhideWhenUsed="1"/>
-    <w:lsdException w:name="Table Classic 1" w:semiHidden="1" w:unhideWhenUsed="1"/>
-    <w:lsdException w:name="Table Classic 2" w:semiHidden="1" w:unhideWhenUsed="1"/>
-    <w:lsdException w:name="Table Classic 3" w:semiHidden="1" w:unhideWhenUsed="1"/>
-    <w:lsdException w:name="Table Classic 4" w:semiHidden="1" w:unhideWhenUsed="1"/>
-    <w:lsdException w:name="Table Colorful 1" w:semiHidden="1" w:unhideWhenUsed="1"/>
-    <w:lsdException w:name="Table Colorful 2" w:semiHidden="1" w:unhideWhenUsed="1"/>
-    <w:lsdException w:name="Table Colorful 3" w:semiHidden="1" w:unhideWhenUsed="1"/>
-    <w:lsdException w:name="Table Columns 1" w:semiHidden="1" w:unhideWhenUsed="1"/>
-    <w:lsdException w:name="Table Columns 2" w:semiHidden="1" w:unhideWhenUsed="1"/>
-    <w:lsdException w:name="Table Columns 3" w:semiHidden="1" w:unhideWhenUsed="1"/>
-    <w:lsdException w:name="Table Columns 4" w:semiHidden="1" w:unhideWhenUsed="1"/>
-    <w:lsdException w:name="Table Columns 5" w:semiHidden="1" w:unhideWhenUsed="1"/>
-    <w:lsdException w:name="Table Grid 1" w:semiHidden="1" w:unhideWhenUsed="1"/>
-    <w:lsdException w:name="Table Grid 2" w:semiHidden="1" w:unhideWhenUsed="1"/>
-    <w:lsdException w:name="Table Grid 3" w:semiHidden="1" w:unhideWhenUsed="1"/>
-    <w:lsdException w:name="Table Grid 4" w:semiHidden="1" w:unhideWhenUsed="1"/>
-    <w:lsdException w:name="Table Grid 5" w:semiHidden="1" w:unhideWhenUsed="1"/>
-    <w:lsdException w:name="Table Grid 6" w:semiHidden="1" w:unhideWhenUsed="1"/>
-    <w:lsdException w:name="Table Grid 7" w:semiHidden="1" w:unhideWhenUsed="1"/>
-    <w:lsdException w:name="Table Grid 8" w:semiHidden="1" w:unhideWhenUsed="1"/>
-    <w:lsdException w:name="Table List 1" w:semiHidden="1" w:unhideWhenUsed="1"/>
-    <w:lsdException w:name="Table List 2" w:semiHidden="1" w:unhideWhenUsed="1"/>
-    <w:lsdException w:name="Table List 3" w:semiHidden="1" w:unhideWhenUsed="1"/>
-    <w:lsdException w:name="Table List 4" w:semiHidden="1" w:unhideWhenUsed="1"/>
-    <w:lsdException w:name="Table List 5" w:semiHidden="1" w:unhideWhenUsed="1"/>
-    <w:lsdException w:name="Table List 6" w:semiHidden="1" w:unhideWhenUsed="1"/>
-    <w:lsdException w:name="Table List 7" w:semiHidden="1" w:unhideWhenUsed="1"/>
-    <w:lsdException w:name="Table List 8" w:semiHidden="1" w:unhideWhenUsed="1"/>
-    <w:lsdException w:name="Table 3D effects 1" w:semiHidden="1" w:unhideWhenUsed="1"/>
-    <w:lsdException w:name="Table 3D effects 2" w:semiHidden="1" w:unhideWhenUsed="1"/>
-    <w:lsdException w:name="Table 3D effects 3" w:semiHidden="1" w:unhideWhenUsed="1"/>
-    <w:lsdException w:name="Table Contemporary" w:semiHidden="1" w:unhideWhenUsed="1"/>
-    <w:lsdException w:name="Table Elegant" w:semiHidden="1" w:unhideWhenUsed="1"/>
-    <w:lsdException w:name="Table Professional" w:semiHidden="1" w:unhideWhenUsed="1"/>
-    <w:lsdException w:name="Table Subtle 1" w:semiHidden="1" w:unhideWhenUsed="1"/>
-    <w:lsdException w:name="Table Subtle 2" w:semiHidden="1" w:unhideWhenUsed="1"/>
-    <w:lsdException w:name="Table Web 1" w:semiHidden="1" w:unhideWhenUsed="1"/>
-    <w:lsdException w:name="Table Web 2" w:semiHidden="1" w:unhideWhenUsed="1"/>
-    <w:lsdException w:name="Table Web 3" w:semiHidden="1" w:unhideWhenUsed="1"/>
-    <w:lsdException w:name="Balloon Text" w:semiHidden="1" w:unhideWhenUsed="1"/>
-    <w:lsdException w:name="Table Grid" w:uiPriority="39"/>
-    <w:lsdException w:name="Table Theme" w:semiHidden="1" w:unhideWhenUsed="1"/>
-    <w:lsdException w:name="Placeholder Text" w:semiHidden="1"/>
-    <w:lsdException w:name="No Spacing" w:uiPriority="1" w:qFormat="1"/>
-    <w:lsdException w:name="Light Shading" w:uiPriority="60"/>
-    <w:lsdException w:name="Light List" w:uiPriority="61"/>
-    <w:lsdException w:name="Light Grid" w:uiPriority="62"/>
-    <w:lsdException w:name="Medium Shading 1" w:uiPriority="63"/>
-    <w:lsdException w:name="Medium Shading 2" w:uiPriority="64"/>
-    <w:lsdException w:name="Medium List 1" w:uiPriority="65"/>
-    <w:lsdException w:name="Medium List 2" w:uiPriority="66"/>
-    <w:lsdException w:name="Medium Grid 1" w:uiPriority="67"/>
-    <w:lsdException w:name="Medium Grid 2" w:uiPriority="68"/>
-    <w:lsdException w:name="Medium Grid 3" w:uiPriority="69"/>
-    <w:lsdException w:name="Dark List" w:uiPriority="70"/>
-    <w:lsdException w:name="Colorful Shading" w:uiPriority="71"/>
-    <w:lsdException w:name="Colorful List" w:uiPriority="72"/>
-    <w:lsdException w:name="Colorful Grid" w:uiPriority="73"/>
-    <w:lsdException w:name="Light Shading Accent 1" w:uiPriority="60"/>
-    <w:lsdException w:name="Light List Accent 1" w:uiPriority="61"/>
-    <w:lsdException w:name="Light Grid Accent 1" w:uiPriority="62"/>
-    <w:lsdException w:name="Medium Shading 1 Accent 1" w:uiPriority="63"/>
-    <w:lsdException w:name="Medium Shading 2 Accent 1" w:uiPriority="64"/>
-    <w:lsdException w:name="Medium List 1 Accent 1" w:uiPriority="65"/>
-    <w:lsdException w:name="Revision" w:semiHidden="1"/>
-    <w:lsdException w:name="List Paragraph" w:uiPriority="34" w:qFormat="1"/>
-    <w:lsdException w:name="Quote" w:uiPriority="29" w:qFormat="1"/>
-    <w:lsdException w:name="Intense Quote" w:uiPriority="30" w:qFormat="1"/>
-    <w:lsdException w:name="Medium List 2 Accent 1" w:uiPriority="66"/>
-    <w:lsdException w:name="Medium Grid 1 Accent 1" w:uiPriority="67"/>
-    <w:lsdException w:name="Medium Grid 2 Accent 1" w:uiPriority="68"/>
-    <w:lsdException w:name="Medium Grid 3 Accent 1" w:uiPriority="69"/>
-    <w:lsdException w:name="Dark List Accent 1" w:uiPriority="70"/>
-    <w:lsdException w:name="Colorful Shading Accent 1" w:uiPriority="71"/>
-    <w:lsdException w:name="Colorful List Accent 1" w:uiPriority="72"/>
-    <w:lsdException w:name="Colorful Grid Accent 1" w:uiPriority="73"/>
-    <w:lsdException w:name="Light Shading Accent 2" w:uiPriority="60"/>
-    <w:lsdException w:name="Light List Accent 2" w:uiPriority="61"/>
-    <w:lsdException w:name="Light Grid Accent 2" w:uiPriority="62"/>
-    <w:lsdException w:name="Medium Shading 1 Accent 2" w:uiPriority="63"/>
-    <w:lsdException w:name="Medium Shading 2 Accent 2" w:uiPriority="64"/>
-    <w:lsdException w:name="Medium List 1 Accent 2" w:uiPriority="65"/>
-    <w:lsdException w:name="Medium List 2 Accent 2" w:uiPriority="66"/>
-    <w:lsdException w:name="Medium Grid 1 Accent 2" w:uiPriority="67"/>
-    <w:lsdException w:name="Medium Grid 2 Accent 2" w:uiPriority="68"/>
-    <w:lsdException w:name="Medium Grid 3 Accent 2" w:uiPriority="69"/>
-    <w:lsdException w:name="Dark List Accent 2" w:uiPriority="70"/>
-    <w:lsdException w:name="Colorful Shading Accent 2" w:uiPriority="71"/>
-    <w:lsdException w:name="Colorful List Accent 2" w:uiPriority="72"/>
-    <w:lsdException w:name="Colorful Grid Accent 2" w:uiPriority="73"/>
-    <w:lsdException w:name="Light Shading Accent 3" w:uiPriority="60"/>
-    <w:lsdException w:name="Light List Accent 3" w:uiPriority="61"/>
-    <w:lsdException w:name="Light Grid Accent 3" w:uiPriority="62"/>
-    <w:lsdException w:name="Medium Shading 1 Accent 3" w:uiPriority="63"/>
-    <w:lsdException w:name="Medium Shading 2 Accent 3" w:uiPriority="64"/>
-    <w:lsdException w:name="Medium List 1 Accent 3" w:uiPriority="65"/>
-    <w:lsdException w:name="Medium List 2 Accent 3" w:uiPriority="66"/>
-    <w:lsdException w:name="Medium Grid 1 Accent 3" w:uiPriority="67"/>
-    <w:lsdException w:name="Medium Grid 2 Accent 3" w:uiPriority="68"/>
-    <w:lsdException w:name="Medium Grid 3 Accent 3" w:uiPriority="69"/>
-    <w:lsdException w:name="Dark List Accent 3" w:uiPriority="70"/>
-    <w:lsdException w:name="Colorful Shading Accent 3" w:uiPriority="71"/>
-    <w:lsdException w:name="Colorful List Accent 3" w:uiPriority="72"/>
-    <w:lsdException w:name="Colorful Grid Accent 3" w:uiPriority="73"/>
-    <w:lsdException w:name="Light Shading Accent 4" w:uiPriority="60"/>
-    <w:lsdException w:name="Light List Accent 4" w:uiPriority="61"/>
-    <w:lsdException w:name="Light Grid Accent 4" w:uiPriority="62"/>
-    <w:lsdException w:name="Medium Shading 1 Accent 4" w:uiPriority="63"/>
-    <w:lsdException w:name="Medium Shading 2 Accent 4" w:uiPriority="64"/>
-    <w:lsdException w:name="Medium List 1 Accent 4" w:uiPriority="65"/>
-    <w:lsdException w:name="Medium List 2 Accent 4" w:uiPriority="66"/>
-    <w:lsdException w:name="Medium Grid 1 Accent 4" w:uiPriority="67"/>
-    <w:lsdException w:name="Medium Grid 2 Accent 4" w:uiPriority="68"/>
-    <w:lsdException w:name="Medium Grid 3 Accent 4" w:uiPriority="69"/>
-    <w:lsdException w:name="Dark List Accent 4" w:uiPriority="70"/>
-    <w:lsdException w:name="Colorful Shading Accent 4" w:uiPriority="71"/>
-    <w:lsdException w:name="Colorful List Accent 4" w:uiPriority="72"/>
-    <w:lsdException w:name="Colorful Grid Accent 4" w:uiPriority="73"/>
-    <w:lsdException w:name="Light Shading Accent 5" w:uiPriority="60"/>
-    <w:lsdException w:name="Light List Accent 5" w:uiPriority="61"/>
-    <w:lsdException w:name="Light Grid Accent 5" w:uiPriority="62"/>
-    <w:lsdException w:name="Medium Shading 1 Accent 5" w:uiPriority="63"/>
-    <w:lsdException w:name="Medium Shading 2 Accent 5" w:uiPriority="64"/>
-    <w:lsdException w:name="Medium List 1 Accent 5" w:uiPriority="65"/>
-    <w:lsdException w:name="Medium List 2 Accent 5" w:uiPriority="66"/>
-    <w:lsdException w:name="Medium Grid 1 Accent 5" w:uiPriority="67"/>
-    <w:lsdException w:name="Medium Grid 2 Accent 5" w:uiPriority="68"/>
-    <w:lsdException w:name="Medium Grid 3 Accent 5" w:uiPriority="69"/>
-    <w:lsdException w:name="Dark List Accent 5" w:uiPriority="70"/>
-    <w:lsdException w:name="Colorful Shading Accent 5" w:uiPriority="71"/>
-    <w:lsdException w:name="Colorful List Accent 5" w:uiPriority="72"/>
-    <w:lsdException w:name="Colorful Grid Accent 5" w:uiPriority="73"/>
-    <w:lsdException w:name="Light Shading Accent 6" w:uiPriority="60"/>
-    <w:lsdException w:name="Light List Accent 6" w:uiPriority="61"/>
-    <w:lsdException w:name="Light Grid Accent 6" w:uiPriority="62"/>
-    <w:lsdException w:name="Medium Shading 1 Accent 6" w:uiPriority="63"/>
-    <w:lsdException w:name="Medium Shading 2 Accent 6" w:uiPriority="64"/>
-    <w:lsdException w:name="Medium List 1 Accent 6" w:uiPriority="65"/>
-    <w:lsdException w:name="Medium List 2 Accent 6" w:uiPriority="66"/>
-    <w:lsdException w:name="Medium Grid 1 Accent 6" w:uiPriority="67"/>
-    <w:lsdException w:name="Medium Grid 2 Accent 6" w:uiPriority="68"/>
-    <w:lsdException w:name="Medium Grid 3 Accent 6" w:uiPriority="69"/>
-    <w:lsdException w:name="Dark List Accent 6" w:uiPriority="70"/>
-    <w:lsdException w:name="Colorful Shading Accent 6" w:uiPriority="71"/>
-    <w:lsdException w:name="Colorful List Accent 6" w:uiPriority="72"/>
-    <w:lsdException w:name="Colorful Grid Accent 6" w:uiPriority="73"/>
-    <w:lsdException w:name="Subtle Emphasis" w:uiPriority="19" w:qFormat="1"/>
-    <w:lsdException w:name="Intense Emphasis" w:uiPriority="21" w:qFormat="1"/>
-    <w:lsdException w:name="Subtle Reference" w:uiPriority="31" w:qFormat="1"/>
-    <w:lsdException w:name="Intense Reference" w:uiPriority="32" w:qFormat="1"/>
-    <w:lsdException w:name="Book Title" w:uiPriority="33" w:qFormat="1"/>
-    <w:lsdException w:name="Bibliography" w:semiHidden="1" w:uiPriority="37" w:unhideWhenUsed="1"/>
-    <w:lsdException w:name="TOC Heading" w:semiHidden="1" w:uiPriority="39" w:unhideWhenUsed="1" w:qFormat="1"/>
-    <w:lsdException w:name="Plain Table 1" w:uiPriority="41"/>
-    <w:lsdException w:name="Plain Table 2" w:uiPriority="42"/>
-    <w:lsdException w:name="Plain Table 3" w:uiPriority="43"/>
-    <w:lsdException w:name="Plain Table 4" w:uiPriority="44"/>
-    <w:lsdException w:name="Plain Table 5" w:uiPriority="45"/>
-    <w:lsdException w:name="Grid Table Light" w:uiPriority="40"/>
-    <w:lsdException w:name="Grid Table 1 Light" w:uiPriority="46"/>
-    <w:lsdException w:name="Grid Table 2" w:uiPriority="47"/>
-    <w:lsdException w:name="Grid Table 3" w:uiPriority="48"/>
-    <w:lsdException w:name="Grid Table 4" w:uiPriority="49"/>
-    <w:lsdException w:name="Grid Table 5 Dark" w:uiPriority="50"/>
-    <w:lsdException w:name="Grid Table 6 Colorful" w:uiPriority="51"/>
-    <w:lsdException w:name="Grid Table 7 Colorful" w:uiPriority="52"/>
-    <w:lsdException w:name="Grid Table 1 Light Accent 1" w:uiPriority="46"/>
-    <w:lsdException w:name="Grid Table 2 Accent 1" w:uiPriority="47"/>
-    <w:lsdException w:name="Grid Table 3 Accent 1" w:uiPriority="48"/>
-    <w:lsdException w:name="Grid Table 4 Accent 1" w:uiPriority="49"/>
-    <w:lsdException w:name="Grid Table 5 Dark Accent 1" w:uiPriority="50"/>
-    <w:lsdException w:name="Grid Table 6 Colorful Accent 1" w:uiPriority="51"/>
-    <w:lsdException w:name="Grid Table 7 Colorful Accent 1" w:uiPriority="52"/>
-    <w:lsdException w:name="Grid Table 1 Light Accent 2" w:uiPriority="46"/>
-    <w:lsdException w:name="Grid Table 2 Accent 2" w:uiPriority="47"/>
-    <w:lsdException w:name="Grid Table 3 Accent 2" w:uiPriority="48"/>
-    <w:lsdException w:name="Grid Table 4 Accent 2" w:uiPriority="49"/>
-    <w:lsdException w:name="Grid Table 5 Dark Accent 2" w:uiPriority="50"/>
-    <w:lsdException w:name="Grid Table 6 Colorful Accent 2" w:uiPriority="51"/>
-    <w:lsdException w:name="Grid Table 7 Colorful Accent 2" w:uiPriority="52"/>
-    <w:lsdException w:name="Grid Table 1 Light Accent 3" w:uiPriority="46"/>
-    <w:lsdException w:name="Grid Table 2 Accent 3" w:uiPriority="47"/>
-    <w:lsdException w:name="Grid Table 3 Accent 3" w:uiPriority="48"/>
-    <w:lsdException w:name="Grid Table 4 Accent 3" w:uiPriority="49"/>
-    <w:lsdException w:name="Grid Table 5 Dark Accent 3" w:uiPriority="50"/>
-    <w:lsdException w:name="Grid Table 6 Colorful Accent 3" w:uiPriority="51"/>
-    <w:lsdException w:name="Grid Table 7 Colorful Accent 3" w:uiPriority="52"/>
-    <w:lsdException w:name="Grid Table 1 Light Accent 4" w:uiPriority="46"/>
-    <w:lsdException w:name="Grid Table 2 Accent 4" w:uiPriority="47"/>
-    <w:lsdException w:name="Grid Table 3 Accent 4" w:uiPriority="48"/>
-    <w:lsdException w:name="Grid Table 4 Accent 4" w:uiPriority="49"/>
-    <w:lsdException w:name="Grid Table 5 Dark Accent 4" w:uiPriority="50"/>
-    <w:lsdException w:name="Grid Table 6 Colorful Accent 4" w:uiPriority="51"/>
-    <w:lsdException w:name="Grid Table 7 Colorful Accent 4" w:uiPriority="52"/>
-    <w:lsdException w:name="Grid Table 1 Light Accent 5" w:uiPriority="46"/>
-    <w:lsdException w:name="Grid Table 2 Accent 5" w:uiPriority="47"/>
-    <w:lsdException w:name="Grid Table 3 Accent 5" w:uiPriority="48"/>
-    <w:lsdException w:name="Grid Table 4 Accent 5" w:uiPriority="49"/>
-    <w:lsdException w:name="Grid Table 5 Dark Accent 5" w:uiPriority="50"/>
-    <w:lsdException w:name="Grid Table 6 Colorful Accent 5" w:uiPriority="51"/>
-    <w:lsdException w:name="Grid Table 7 Colorful Accent 5" w:uiPriority="52"/>
-    <w:lsdException w:name="Grid Table 1 Light Accent 6" w:uiPriority="46"/>
-    <w:lsdException w:name="Grid Table 2 Accent 6" w:uiPriority="47"/>
-    <w:lsdException w:name="Grid Table 3 Accent 6" w:uiPriority="48"/>
-    <w:lsdException w:name="Grid Table 4 Accent 6" w:uiPriority="49"/>
-    <w:lsdException w:name="Grid Table 5 Dark Accent 6" w:uiPriority="50"/>
-    <w:lsdException w:name="Grid Table 6 Colorful Accent 6" w:uiPriority="51"/>
-    <w:lsdException w:name="Grid Table 7 Colorful Accent 6" w:uiPriority="52"/>
-    <w:lsdException w:name="List Table 1 Light" w:uiPriority="46"/>
-    <w:lsdException w:name="List Table 2" w:uiPriority="47"/>
-    <w:lsdException w:name="List Table 3" w:uiPriority="48"/>
-    <w:lsdException w:name="List Table 4" w:uiPriority="49"/>
-    <w:lsdException w:name="List Table 5 Dark" w:uiPriority="50"/>
-    <w:lsdException w:name="List Table 6 Colorful" w:uiPriority="51"/>
-    <w:lsdException w:name="List Table 7 Colorful" w:uiPriority="52"/>
-    <w:lsdException w:name="List Table 1 Light Accent 1" w:uiPriority="46"/>
-    <w:lsdException w:name="List Table 2 Accent 1" w:uiPriority="47"/>
-    <w:lsdException w:name="List Table 3 Accent 1" w:uiPriority="48"/>
-    <w:lsdException w:name="List Table 4 Accent 1" w:uiPriority="49"/>
-    <w:lsdException w:name="List Table 5 Dark Accent 1" w:uiPriority="50"/>
-    <w:lsdException w:name="List Table 6 Colorful Accent 1" w:uiPriority="51"/>
-    <w:lsdException w:name="List Table 7 Colorful Accent 1" w:uiPriority="52"/>
-    <w:lsdException w:name="List Table 1 Light Accent 2" w:uiPriority="46"/>
-    <w:lsdException w:name="List Table 2 Accent 2" w:uiPriority="47"/>
-    <w:lsdException w:name="List Table 3 Accent 2" w:uiPriority="48"/>
-    <w:lsdException w:name="List Table 4 Accent 2" w:uiPriority="49"/>
-    <w:lsdException w:name="List Table 5 Dark Accent 2" w:uiPriority="50"/>
-    <w:lsdException w:name="List Table 6 Colorful Accent 2" w:uiPriority="51"/>
-    <w:lsdException w:name="List Table 7 Colorful Accent 2" w:uiPriority="52"/>
-    <w:lsdException w:name="List Table 1 Light Accent 3" w:uiPriority="46"/>
-    <w:lsdException w:name="List Table 2 Accent 3" w:uiPriority="47"/>
-    <w:lsdException w:name="List Table 3 Accent 3" w:uiPriority="48"/>
-    <w:lsdException w:name="List Table 4 Accent 3" w:uiPriority="49"/>
-    <w:lsdException w:name="List Table 5 Dark Accent 3" w:uiPriority="50"/>
-    <w:lsdException w:name="List Table 6 Colorful Accent 3" w:uiPriority="51"/>
-    <w:lsdException w:name="List Table 7 Colorful Accent 3" w:uiPriority="52"/>
-    <w:lsdException w:name="List Table 1 Light Accent 4" w:uiPriority="46"/>
-    <w:lsdException w:name="List Table 2 Accent 4" w:uiPriority="47"/>
-    <w:lsdException w:name="List Table 3 Accent 4" w:uiPriority="48"/>
-    <w:lsdException w:name="List Table 4 Accent 4" w:uiPriority="49"/>
-    <w:lsdException w:name="List Table 5 Dark Accent 4" w:uiPriority="50"/>
-    <w:lsdException w:name="List Table 6 Colorful Accent 4" w:uiPriority="51"/>
-    <w:lsdException w:name="List Table 7 Colorful Accent 4" w:uiPriority="52"/>
-    <w:lsdException w:name="List Table 1 Light Accent 5" w:uiPriority="46"/>
-    <w:lsdException w:name="List Table 2 Accent 5" w:uiPriority="47"/>
-    <w:lsdException w:name="List Table 3 Accent 5" w:uiPriority="48"/>
-    <w:lsdException w:name="List Table 4 Accent 5" w:uiPriority="49"/>
-    <w:lsdException w:name="List Table 5 Dark Accent 5" w:uiPriority="50"/>
-    <w:lsdException w:name="List Table 6 Colorful Accent 5" w:uiPriority="51"/>
-    <w:lsdException w:name="List Table 7 Colorful Accent 5" w:uiPriority="52"/>
-    <w:lsdException w:name="List Table 1 Light Accent 6" w:uiPriority="46"/>
-    <w:lsdException w:name="List Table 2 Accent 6" w:uiPriority="47"/>
-    <w:lsdException w:name="List Table 3 Accent 6" w:uiPriority="48"/>
-    <w:lsdException w:name="List Table 4 Accent 6" w:uiPriority="49"/>
-    <w:lsdException w:name="List Table 5 Dark Accent 6" w:uiPriority="50"/>
-    <w:lsdException w:name="List Table 6 Colorful Accent 6" w:uiPriority="51"/>
-    <w:lsdException w:name="List Table 7 Colorful Accent 6" w:uiPriority="52"/>
+  <w:latentStyles w:defLockedState="0" w:defUIPriority="99" w:defSemiHidden="1" w:defUnhideWhenUsed="1" w:defQFormat="0" w:count="267">
+    <w:lsdException w:name="Normal" w:semiHidden="0" w:uiPriority="0" w:unhideWhenUsed="0" w:qFormat="1"/>
+    <w:lsdException w:name="heading 1" w:semiHidden="0" w:uiPriority="9" w:unhideWhenUsed="0" w:qFormat="1"/>
+    <w:lsdException w:name="heading 2" w:uiPriority="9" w:qFormat="1"/>
+    <w:lsdException w:name="heading 3" w:uiPriority="9" w:qFormat="1"/>
+    <w:lsdException w:name="heading 4" w:uiPriority="9" w:qFormat="1"/>
+    <w:lsdException w:name="heading 5" w:uiPriority="9" w:qFormat="1"/>
+    <w:lsdException w:name="heading 6" w:uiPriority="9" w:qFormat="1"/>
+    <w:lsdException w:name="heading 7" w:uiPriority="9" w:qFormat="1"/>
+    <w:lsdException w:name="heading 8" w:uiPriority="9" w:qFormat="1"/>
+    <w:lsdException w:name="heading 9" w:uiPriority="9" w:qFormat="1"/>
+    <w:lsdException w:name="toc 1" w:uiPriority="39"/>
+    <w:lsdException w:name="toc 2" w:uiPriority="39"/>
+    <w:lsdException w:name="toc 3" w:uiPriority="39"/>
+    <w:lsdException w:name="toc 4" w:uiPriority="39"/>
+    <w:lsdException w:name="toc 5" w:uiPriority="39"/>
+    <w:lsdException w:name="toc 6" w:uiPriority="39"/>
+    <w:lsdException w:name="toc 7" w:uiPriority="39"/>
+    <w:lsdException w:name="toc 8" w:uiPriority="39"/>
+    <w:lsdException w:name="toc 9" w:uiPriority="39"/>
+    <w:lsdException w:name="caption" w:uiPriority="35" w:qFormat="1"/>
+    <w:lsdException w:name="Title" w:semiHidden="0" w:uiPriority="10" w:unhideWhenUsed="0" w:qFormat="1"/>
+    <w:lsdException w:name="Default Paragraph Font" w:uiPriority="1"/>
+    <w:lsdException w:name="Subtitle" w:semiHidden="0" w:uiPriority="11" w:unhideWhenUsed="0" w:qFormat="1"/>
+    <w:lsdException w:name="Strong" w:semiHidden="0" w:uiPriority="22" w:unhideWhenUsed="0" w:qFormat="1"/>
+    <w:lsdException w:name="Emphasis" w:semiHidden="0" w:uiPriority="20" w:unhideWhenUsed="0" w:qFormat="1"/>
+    <w:lsdException w:name="Table Grid" w:semiHidden="0" w:uiPriority="39" w:unhideWhenUsed="0"/>
+    <w:lsdException w:name="Placeholder Text" w:unhideWhenUsed="0"/>
+    <w:lsdException w:name="No Spacing" w:semiHidden="0" w:uiPriority="1" w:unhideWhenUsed="0" w:qFormat="1"/>
+    <w:lsdException w:name="Light Shading" w:semiHidden="0" w:uiPriority="60" w:unhideWhenUsed="0"/>
+    <w:lsdException w:name="Light List" w:semiHidden="0" w:uiPriority="61" w:unhideWhenUsed="0"/>
+    <w:lsdException w:name="Light Grid" w:semiHidden="0" w:uiPriority="62" w:unhideWhenUsed="0"/>
+    <w:lsdException w:name="Medium Shading 1" w:semiHidden="0" w:uiPriority="63" w:unhideWhenUsed="0"/>
+    <w:lsdException w:name="Medium Shading 2" w:semiHidden="0" w:uiPriority="64" w:unhideWhenUsed="0"/>
+    <w:lsdException w:name="Medium List 1" w:semiHidden="0" w:uiPriority="65" w:unhideWhenUsed="0"/>
+    <w:lsdException w:name="Medium List 2" w:semiHidden="0" w:uiPriority="66" w:unhideWhenUsed="0"/>
+    <w:lsdException w:name="Medium Grid 1" w:semiHidden="0" w:uiPriority="67" w:unhideWhenUsed="0"/>
+    <w:lsdException w:name="Medium Grid 2" w:semiHidden="0" w:uiPriority="68" w:unhideWhenUsed="0"/>
+    <w:lsdException w:name="Medium Grid 3" w:semiHidden="0" w:uiPriority="69" w:unhideWhenUsed="0"/>
+    <w:lsdException w:name="Dark List" w:semiHidden="0" w:uiPriority="70" w:unhideWhenUsed="0"/>
+    <w:lsdException w:name="Colorful Shading" w:semiHidden="0" w:uiPriority="71" w:unhideWhenUsed="0"/>
+    <w:lsdException w:name="Colorful List" w:semiHidden="0" w:uiPriority="72" w:unhideWhenUsed="0"/>
+    <w:lsdException w:name="Colorful Grid" w:semiHidden="0" w:uiPriority="73" w:unhideWhenUsed="0"/>
+    <w:lsdException w:name="Light Shading Accent 1" w:semiHidden="0" w:uiPriority="60" w:unhideWhenUsed="0"/>
+    <w:lsdException w:name="Light List Accent 1" w:semiHidden="0" w:uiPriority="61" w:unhideWhenUsed="0"/>
+    <w:lsdException w:name="Light Grid Accent 1" w:semiHidden="0" w:uiPriority="62" w:unhideWhenUsed="0"/>
+    <w:lsdException w:name="Medium Shading 1 Accent 1" w:semiHidden="0" w:uiPriority="63" w:unhideWhenUsed="0"/>
+    <w:lsdException w:name="Medium Shading 2 Accent 1" w:semiHidden="0" w:uiPriority="64" w:unhideWhenUsed="0"/>
+    <w:lsdException w:name="Medium List 1 Accent 1" w:semiHidden="0" w:uiPriority="65" w:unhideWhenUsed="0"/>
+    <w:lsdException w:name="Revision" w:unhideWhenUsed="0"/>
+    <w:lsdException w:name="List Paragraph" w:semiHidden="0" w:uiPriority="34" w:unhideWhenUsed="0" w:qFormat="1"/>
+    <w:lsdException w:name="Quote" w:semiHidden="0" w:uiPriority="29" w:unhideWhenUsed="0" w:qFormat="1"/>
+    <w:lsdException w:name="Intense Quote" w:semiHidden="0" w:uiPriority="30" w:unhideWhenUsed="0" w:qFormat="1"/>
+    <w:lsdException w:name="Medium List 2 Accent 1" w:semiHidden="0" w:uiPriority="66" w:unhideWhenUsed="0"/>
+    <w:lsdException w:name="Medium Grid 1 Accent 1" w:semiHidden="0" w:uiPriority="67" w:unhideWhenUsed="0"/>
+    <w:lsdException w:name="Medium Grid 2 Accent 1" w:semiHidden="0" w:uiPriority="68" w:unhideWhenUsed="0"/>
+    <w:lsdException w:name="Medium Grid 3 Accent 1" w:semiHidden="0" w:uiPriority="69" w:unhideWhenUsed="0"/>
+    <w:lsdException w:name="Dark List Accent 1" w:semiHidden="0" w:uiPriority="70" w:unhideWhenUsed="0"/>
+    <w:lsdException w:name="Colorful Shading Accent 1" w:semiHidden="0" w:uiPriority="71" w:unhideWhenUsed="0"/>
+    <w:lsdException w:name="Colorful List Accent 1" w:semiHidden="0" w:uiPriority="72" w:unhideWhenUsed="0"/>
+    <w:lsdException w:name="Colorful Grid Accent 1" w:semiHidden="0" w:uiPriority="73" w:unhideWhenUsed="0"/>
+    <w:lsdException w:name="Light Shading Accent 2" w:semiHidden="0" w:uiPriority="60" w:unhideWhenUsed="0"/>
+    <w:lsdException w:name="Light List Accent 2" w:semiHidden="0" w:uiPriority="61" w:unhideWhenUsed="0"/>
+    <w:lsdException w:name="Light Grid Accent 2" w:semiHidden="0" w:uiPriority="62" w:unhideWhenUsed="0"/>
+    <w:lsdException w:name="Medium Shading 1 Accent 2" w:semiHidden="0" w:uiPriority="63" w:unhideWhenUsed="0"/>
+    <w:lsdException w:name="Medium Shading 2 Accent 2" w:semiHidden="0" w:uiPriority="64" w:unhideWhenUsed="0"/>
+    <w:lsdException w:name="Medium List 1 Accent 2" w:semiHidden="0" w:uiPriority="65" w:unhideWhenUsed="0"/>
+    <w:lsdException w:name="Medium List 2 Accent 2" w:semiHidden="0" w:uiPriority="66" w:unhideWhenUsed="0"/>
+    <w:lsdException w:name="Medium Grid 1 Accent 2" w:semiHidden="0" w:uiPriority="67" w:unhideWhenUsed="0"/>
+    <w:lsdException w:name="Medium Grid 2 Accent 2" w:semiHidden="0" w:uiPriority="68" w:unhideWhenUsed="0"/>
+    <w:lsdException w:name="Medium Grid 3 Accent 2" w:semiHidden="0" w:uiPriority="69" w:unhideWhenUsed="0"/>
+    <w:lsdException w:name="Dark List Accent 2" w:semiHidden="0" w:uiPriority="70" w:unhideWhenUsed="0"/>
+    <w:lsdException w:name="Colorful Shading Accent 2" w:semiHidden="0" w:uiPriority="71" w:unhideWhenUsed="0"/>
+    <w:lsdException w:name="Colorful List Accent 2" w:semiHidden="0" w:uiPriority="72" w:unhideWhenUsed="0"/>
+    <w:lsdException w:name="Colorful Grid Accent 2" w:semiHidden="0" w:uiPriority="73" w:unhideWhenUsed="0"/>
+    <w:lsdException w:name="Light Shading Accent 3" w:semiHidden="0" w:uiPriority="60" w:unhideWhenUsed="0"/>
+    <w:lsdException w:name="Light List Accent 3" w:semiHidden="0" w:uiPriority="61" w:unhideWhenUsed="0"/>
+    <w:lsdException w:name="Light Grid Accent 3" w:semiHidden="0" w:uiPriority="62" w:unhideWhenUsed="0"/>
+    <w:lsdException w:name="Medium Shading 1 Accent 3" w:semiHidden="0" w:uiPriority="63" w:unhideWhenUsed="0"/>
+    <w:lsdException w:name="Medium Shading 2 Accent 3" w:semiHidden="0" w:uiPriority="64" w:unhideWhenUsed="0"/>
+    <w:lsdException w:name="Medium List 1 Accent 3" w:semiHidden="0" w:uiPriority="65" w:unhideWhenUsed="0"/>
+    <w:lsdException w:name="Medium List 2 Accent 3" w:semiHidden="0" w:uiPriority="66" w:unhideWhenUsed="0"/>
+    <w:lsdException w:name="Medium Grid 1 Accent 3" w:semiHidden="0" w:uiPriority="67" w:unhideWhenUsed="0"/>
+    <w:lsdException w:name="Medium Grid 2 Accent 3" w:semiHidden="0" w:uiPriority="68" w:unhideWhenUsed="0"/>
+    <w:lsdException w:name="Medium Grid 3 Accent 3" w:semiHidden="0" w:uiPriority="69" w:unhideWhenUsed="0"/>
+    <w:lsdException w:name="Dark List Accent 3" w:semiHidden="0" w:uiPriority="70" w:unhideWhenUsed="0"/>
+    <w:lsdException w:name="Colorful Shading Accent 3" w:semiHidden="0" w:uiPriority="71" w:unhideWhenUsed="0"/>
+    <w:lsdException w:name="Colorful List Accent 3" w:semiHidden="0" w:uiPriority="72" w:unhideWhenUsed="0"/>
+    <w:lsdException w:name="Colorful Grid Accent 3" w:semiHidden="0" w:uiPriority="73" w:unhideWhenUsed="0"/>
+    <w:lsdException w:name="Light Shading Accent 4" w:semiHidden="0" w:uiPriority="60" w:unhideWhenUsed="0"/>
+    <w:lsdException w:name="Light List Accent 4" w:semiHidden="0" w:uiPriority="61" w:unhideWhenUsed="0"/>
+    <w:lsdException w:name="Light Grid Accent 4" w:semiHidden="0" w:uiPriority="62" w:unhideWhenUsed="0"/>
+    <w:lsdException w:name="Medium Shading 1 Accent 4" w:semiHidden="0" w:uiPriority="63" w:unhideWhenUsed="0"/>
+    <w:lsdException w:name="Medium Shading 2 Accent 4" w:semiHidden="0" w:uiPriority="64" w:unhideWhenUsed="0"/>
+    <w:lsdException w:name="Medium List 1 Accent 4" w:semiHidden="0" w:uiPriority="65" w:unhideWhenUsed="0"/>
+    <w:lsdException w:name="Medium List 2 Accent 4" w:semiHidden="0" w:uiPriority="66" w:unhideWhenUsed="0"/>
+    <w:lsdException w:name="Medium Grid 1 Accent 4" w:semiHidden="0" w:uiPriority="67" w:unhideWhenUsed="0"/>
+    <w:lsdException w:name="Medium Grid 2 Accent 4" w:semiHidden="0" w:uiPriority="68" w:unhideWhenUsed="0"/>
+    <w:lsdException w:name="Medium Grid 3 Accent 4" w:semiHidden="0" w:uiPriority="69" w:unhideWhenUsed="0"/>
+    <w:lsdException w:name="Dark List Accent 4" w:semiHidden="0" w:uiPriority="70" w:unhideWhenUsed="0"/>
+    <w:lsdException w:name="Colorful Shading Accent 4" w:semiHidden="0" w:uiPriority="71" w:unhideWhenUsed="0"/>
+    <w:lsdException w:name="Colorful List Accent 4" w:semiHidden="0" w:uiPriority="72" w:unhideWhenUsed="0"/>
+    <w:lsdException w:name="Colorful Grid Accent 4" w:semiHidden="0" w:uiPriority="73" w:unhideWhenUsed="0"/>
+    <w:lsdException w:name="Light Shading Accent 5" w:semiHidden="0" w:uiPriority="60" w:unhideWhenUsed="0"/>
+    <w:lsdException w:name="Light List Accent 5" w:semiHidden="0" w:uiPriority="61" w:unhideWhenUsed="0"/>
+    <w:lsdException w:name="Light Grid Accent 5" w:semiHidden="0" w:uiPriority="62" w:unhideWhenUsed="0"/>
+    <w:lsdException w:name="Medium Shading 1 Accent 5" w:semiHidden="0" w:uiPriority="63" w:unhideWhenUsed="0"/>
+    <w:lsdException w:name="Medium Shading 2 Accent 5" w:semiHidden="0" w:uiPriority="64" w:unhideWhenUsed="0"/>
+    <w:lsdException w:name="Medium List 1 Accent 5" w:semiHidden="0" w:uiPriority="65" w:unhideWhenUsed="0"/>
+    <w:lsdException w:name="Medium List 2 Accent 5" w:semiHidden="0" w:uiPriority="66" w:unhideWhenUsed="0"/>
+    <w:lsdException w:name="Medium Grid 1 Accent 5" w:semiHidden="0" w:uiPriority="67" w:unhideWhenUsed="0"/>
+    <w:lsdException w:name="Medium Grid 2 Accent 5" w:semiHidden="0" w:uiPriority="68" w:unhideWhenUsed="0"/>
+    <w:lsdException w:name="Medium Grid 3 Accent 5" w:semiHidden="0" w:uiPriority="69" w:unhideWhenUsed="0"/>
+    <w:lsdException w:name="Dark List Accent 5" w:semiHidden="0" w:uiPriority="70" w:unhideWhenUsed="0"/>
+    <w:lsdException w:name="Colorful Shading Accent 5" w:semiHidden="0" w:uiPriority="71" w:unhideWhenUsed="0"/>
+    <w:lsdException w:name="Colorful List Accent 5" w:semiHidden="0" w:uiPriority="72" w:unhideWhenUsed="0"/>
+    <w:lsdException w:name="Colorful Grid Accent 5" w:semiHidden="0" w:uiPriority="73" w:unhideWhenUsed="0"/>
+    <w:lsdException w:name="Light Shading Accent 6" w:semiHidden="0" w:uiPriority="60" w:unhideWhenUsed="0"/>
+    <w:lsdException w:name="Light List Accent 6" w:semiHidden="0" w:uiPriority="61" w:unhideWhenUsed="0"/>
+    <w:lsdException w:name="Light Grid Accent 6" w:semiHidden="0" w:uiPriority="62" w:unhideWhenUsed="0"/>
+    <w:lsdException w:name="Medium Shading 1 Accent 6" w:semiHidden="0" w:uiPriority="63" w:unhideWhenUsed="0"/>
+    <w:lsdException w:name="Medium Shading 2 Accent 6" w:semiHidden="0" w:uiPriority="64" w:unhideWhenUsed="0"/>
+    <w:lsdException w:name="Medium List 1 Accent 6" w:semiHidden="0" w:uiPriority="65" w:unhideWhenUsed="0"/>
+    <w:lsdException w:name="Medium List 2 Accent 6" w:semiHidden="0" w:uiPriority="66" w:unhideWhenUsed="0"/>
+    <w:lsdException w:name="Medium Grid 1 Accent 6" w:semiHidden="0" w:uiPriority="67" w:unhideWhenUsed="0"/>
+    <w:lsdException w:name="Medium Grid 2 Accent 6" w:semiHidden="0" w:uiPriority="68" w:unhideWhenUsed="0"/>
+    <w:lsdException w:name="Medium Grid 3 Accent 6" w:semiHidden="0" w:uiPriority="69" w:unhideWhenUsed="0"/>
+    <w:lsdException w:name="Dark List Accent 6" w:semiHidden="0" w:uiPriority="70" w:unhideWhenUsed="0"/>
+    <w:lsdException w:name="Colorful Shading Accent 6" w:semiHidden="0" w:uiPriority="71" w:unhideWhenUsed="0"/>
+    <w:lsdException w:name="Colorful List Accent 6" w:semiHidden="0" w:uiPriority="72" w:unhideWhenUsed="0"/>
+    <w:lsdException w:name="Colorful Grid Accent 6" w:semiHidden="0" w:uiPriority="73" w:unhideWhenUsed="0"/>
+    <w:lsdException w:name="Subtle Emphasis" w:semiHidden="0" w:uiPriority="19" w:unhideWhenUsed="0" w:qFormat="1"/>
+    <w:lsdException w:name="Intense Emphasis" w:semiHidden="0" w:uiPriority="21" w:unhideWhenUsed="0" w:qFormat="1"/>
+    <w:lsdException w:name="Subtle Reference" w:semiHidden="0" w:uiPriority="31" w:unhideWhenUsed="0" w:qFormat="1"/>
+    <w:lsdException w:name="Intense Reference" w:semiHidden="0" w:uiPriority="32" w:unhideWhenUsed="0" w:qFormat="1"/>
+    <w:lsdException w:name="Book Title" w:semiHidden="0" w:uiPriority="33" w:unhideWhenUsed="0" w:qFormat="1"/>
+    <w:lsdException w:name="Bibliography" w:uiPriority="37"/>
+    <w:lsdException w:name="TOC Heading" w:uiPriority="39" w:qFormat="1"/>
   </w:latentStyles>
-  <w:style w:type="paragraph" w:default="1" w:styleId="Standaard">
+  <w:style w:type="paragraph" w:default="1" w:styleId="Normal">
     <w:name w:val="Normal"/>
     <w:qFormat/>
   </w:style>
-  <w:style w:type="paragraph" w:styleId="Kop1">
+  <w:style w:type="paragraph" w:styleId="Heading1">
     <w:name w:val="heading 1"/>
-    <w:basedOn w:val="Standaard"/>
-    <w:next w:val="Standaard"/>
-    <w:link w:val="Kop1Char"/>
+    <w:basedOn w:val="Normal"/>
+    <w:next w:val="Normal"/>
+    <w:link w:val="Heading1Char"/>
     <w:uiPriority w:val="9"/>
     <w:qFormat/>
     <w:rsid w:val="0061301B"/>
@@ -4537,11 +4309,11 @@
       <w:szCs w:val="32"/>
     </w:rPr>
   </w:style>
-  <w:style w:type="paragraph" w:styleId="Kop2">
+  <w:style w:type="paragraph" w:styleId="Heading2">
     <w:name w:val="heading 2"/>
-    <w:basedOn w:val="Standaard"/>
-    <w:next w:val="Standaard"/>
-    <w:link w:val="Kop2Char"/>
+    <w:basedOn w:val="Normal"/>
+    <w:next w:val="Normal"/>
+    <w:link w:val="Heading2Char"/>
     <w:uiPriority w:val="9"/>
     <w:unhideWhenUsed/>
     <w:qFormat/>
@@ -4559,11 +4331,11 @@
       <w:szCs w:val="26"/>
     </w:rPr>
   </w:style>
-  <w:style w:type="paragraph" w:styleId="Kop3">
+  <w:style w:type="paragraph" w:styleId="Heading3">
     <w:name w:val="heading 3"/>
-    <w:basedOn w:val="Standaard"/>
-    <w:next w:val="Standaard"/>
-    <w:link w:val="Kop3Char"/>
+    <w:basedOn w:val="Normal"/>
+    <w:next w:val="Normal"/>
+    <w:link w:val="Heading3Char"/>
     <w:uiPriority w:val="9"/>
     <w:unhideWhenUsed/>
     <w:qFormat/>
@@ -4580,13 +4352,13 @@
       <w:szCs w:val="24"/>
     </w:rPr>
   </w:style>
-  <w:style w:type="character" w:default="1" w:styleId="Standaardalinea-lettertype">
+  <w:style w:type="character" w:default="1" w:styleId="DefaultParagraphFont">
     <w:name w:val="Default Paragraph Font"/>
     <w:uiPriority w:val="1"/>
     <w:semiHidden/>
     <w:unhideWhenUsed/>
   </w:style>
-  <w:style w:type="table" w:default="1" w:styleId="Standaardtabel">
+  <w:style w:type="table" w:default="1" w:styleId="TableNormal">
     <w:name w:val="Normal Table"/>
     <w:uiPriority w:val="99"/>
     <w:semiHidden/>
@@ -4601,21 +4373,22 @@
       </w:tblCellMar>
     </w:tblPr>
   </w:style>
-  <w:style w:type="numbering" w:default="1" w:styleId="Geenlijst">
+  <w:style w:type="numbering" w:default="1" w:styleId="NoList">
     <w:name w:val="No List"/>
     <w:uiPriority w:val="99"/>
     <w:semiHidden/>
     <w:unhideWhenUsed/>
   </w:style>
-  <w:style w:type="table" w:styleId="Tabelraster">
+  <w:style w:type="table" w:styleId="TableGrid">
     <w:name w:val="Table Grid"/>
-    <w:basedOn w:val="Standaardtabel"/>
+    <w:basedOn w:val="TableNormal"/>
     <w:uiPriority w:val="39"/>
     <w:rsid w:val="00825745"/>
     <w:pPr>
       <w:spacing w:after="0" w:line="240" w:lineRule="auto"/>
     </w:pPr>
     <w:tblPr>
+      <w:tblInd w:w="0" w:type="dxa"/>
       <w:tblBorders>
         <w:top w:val="single" w:sz="4" w:space="0" w:color="auto"/>
         <w:left w:val="single" w:sz="4" w:space="0" w:color="auto"/>
@@ -4624,13 +4397,19 @@
         <w:insideH w:val="single" w:sz="4" w:space="0" w:color="auto"/>
         <w:insideV w:val="single" w:sz="4" w:space="0" w:color="auto"/>
       </w:tblBorders>
+      <w:tblCellMar>
+        <w:top w:w="0" w:type="dxa"/>
+        <w:left w:w="108" w:type="dxa"/>
+        <w:bottom w:w="0" w:type="dxa"/>
+        <w:right w:w="108" w:type="dxa"/>
+      </w:tblCellMar>
     </w:tblPr>
   </w:style>
-  <w:style w:type="paragraph" w:styleId="Titel">
+  <w:style w:type="paragraph" w:styleId="Title">
     <w:name w:val="Title"/>
-    <w:basedOn w:val="Standaard"/>
-    <w:next w:val="Standaard"/>
-    <w:link w:val="TitelChar"/>
+    <w:basedOn w:val="Normal"/>
+    <w:next w:val="Normal"/>
+    <w:link w:val="TitleChar"/>
     <w:uiPriority w:val="10"/>
     <w:qFormat/>
     <w:rsid w:val="007164F7"/>
@@ -4647,10 +4426,10 @@
       <w:szCs w:val="56"/>
     </w:rPr>
   </w:style>
-  <w:style w:type="character" w:customStyle="1" w:styleId="TitelChar">
-    <w:name w:val="Titel Char"/>
-    <w:basedOn w:val="Standaardalinea-lettertype"/>
-    <w:link w:val="Titel"/>
+  <w:style w:type="character" w:customStyle="1" w:styleId="TitleChar">
+    <w:name w:val="Title Char"/>
+    <w:basedOn w:val="DefaultParagraphFont"/>
+    <w:link w:val="Title"/>
     <w:uiPriority w:val="10"/>
     <w:rsid w:val="007164F7"/>
     <w:rPr>
@@ -4662,10 +4441,10 @@
       <w:szCs w:val="56"/>
     </w:rPr>
   </w:style>
-  <w:style w:type="character" w:customStyle="1" w:styleId="Kop1Char">
-    <w:name w:val="Kop 1 Char"/>
-    <w:basedOn w:val="Standaardalinea-lettertype"/>
-    <w:link w:val="Kop1"/>
+  <w:style w:type="character" w:customStyle="1" w:styleId="Heading1Char">
+    <w:name w:val="Heading 1 Char"/>
+    <w:basedOn w:val="DefaultParagraphFont"/>
+    <w:link w:val="Heading1"/>
     <w:uiPriority w:val="9"/>
     <w:rsid w:val="0061301B"/>
     <w:rPr>
@@ -4674,10 +4453,10 @@
       <w:szCs w:val="32"/>
     </w:rPr>
   </w:style>
-  <w:style w:type="character" w:customStyle="1" w:styleId="Kop2Char">
-    <w:name w:val="Kop 2 Char"/>
-    <w:basedOn w:val="Standaardalinea-lettertype"/>
-    <w:link w:val="Kop2"/>
+  <w:style w:type="character" w:customStyle="1" w:styleId="Heading2Char">
+    <w:name w:val="Heading 2 Char"/>
+    <w:basedOn w:val="DefaultParagraphFont"/>
+    <w:link w:val="Heading2"/>
     <w:uiPriority w:val="9"/>
     <w:rsid w:val="00F6413F"/>
     <w:rPr>
@@ -4687,11 +4466,11 @@
       <w:szCs w:val="26"/>
     </w:rPr>
   </w:style>
-  <w:style w:type="paragraph" w:styleId="Ondertitel">
+  <w:style w:type="paragraph" w:styleId="Subtitle">
     <w:name w:val="Subtitle"/>
-    <w:basedOn w:val="Standaard"/>
-    <w:next w:val="Standaard"/>
-    <w:link w:val="OndertitelChar"/>
+    <w:basedOn w:val="Normal"/>
+    <w:next w:val="Normal"/>
+    <w:link w:val="SubtitleChar"/>
     <w:uiPriority w:val="11"/>
     <w:qFormat/>
     <w:rsid w:val="00F010CB"/>
@@ -4708,10 +4487,10 @@
       <w:sz w:val="20"/>
     </w:rPr>
   </w:style>
-  <w:style w:type="character" w:customStyle="1" w:styleId="OndertitelChar">
-    <w:name w:val="Ondertitel Char"/>
-    <w:basedOn w:val="Standaardalinea-lettertype"/>
-    <w:link w:val="Ondertitel"/>
+  <w:style w:type="character" w:customStyle="1" w:styleId="SubtitleChar">
+    <w:name w:val="Subtitle Char"/>
+    <w:basedOn w:val="DefaultParagraphFont"/>
+    <w:link w:val="Subtitle"/>
     <w:uiPriority w:val="11"/>
     <w:rsid w:val="00F010CB"/>
     <w:rPr>
@@ -4721,10 +4500,10 @@
       <w:sz w:val="20"/>
     </w:rPr>
   </w:style>
-  <w:style w:type="character" w:customStyle="1" w:styleId="Kop3Char">
-    <w:name w:val="Kop 3 Char"/>
-    <w:basedOn w:val="Standaardalinea-lettertype"/>
-    <w:link w:val="Kop3"/>
+  <w:style w:type="character" w:customStyle="1" w:styleId="Heading3Char">
+    <w:name w:val="Heading 3 Char"/>
+    <w:basedOn w:val="DefaultParagraphFont"/>
+    <w:link w:val="Heading3"/>
     <w:uiPriority w:val="9"/>
     <w:rsid w:val="00F1483D"/>
     <w:rPr>
@@ -4733,10 +4512,10 @@
       <w:szCs w:val="24"/>
     </w:rPr>
   </w:style>
-  <w:style w:type="paragraph" w:styleId="Ballontekst">
+  <w:style w:type="paragraph" w:styleId="BalloonText">
     <w:name w:val="Balloon Text"/>
-    <w:basedOn w:val="Standaard"/>
-    <w:link w:val="BallontekstChar"/>
+    <w:basedOn w:val="Normal"/>
+    <w:link w:val="BalloonTextChar"/>
     <w:uiPriority w:val="99"/>
     <w:semiHidden/>
     <w:unhideWhenUsed/>
@@ -4750,10 +4529,10 @@
       <w:szCs w:val="16"/>
     </w:rPr>
   </w:style>
-  <w:style w:type="character" w:customStyle="1" w:styleId="BallontekstChar">
-    <w:name w:val="Ballontekst Char"/>
-    <w:basedOn w:val="Standaardalinea-lettertype"/>
-    <w:link w:val="Ballontekst"/>
+  <w:style w:type="character" w:customStyle="1" w:styleId="BalloonTextChar">
+    <w:name w:val="Balloon Text Char"/>
+    <w:basedOn w:val="DefaultParagraphFont"/>
+    <w:link w:val="BalloonText"/>
     <w:uiPriority w:val="99"/>
     <w:semiHidden/>
     <w:rsid w:val="00913545"/>
@@ -4763,7 +4542,432 @@
       <w:szCs w:val="16"/>
     </w:rPr>
   </w:style>
-  <w:style w:type="paragraph" w:styleId="Geenafstand">
+  <w:style w:type="paragraph" w:styleId="NoSpacing">
+    <w:name w:val="No Spacing"/>
+    <w:uiPriority w:val="1"/>
+    <w:qFormat/>
+    <w:rsid w:val="001526EA"/>
+    <w:pPr>
+      <w:spacing w:after="0" w:line="240" w:lineRule="auto"/>
+    </w:pPr>
+  </w:style>
+</w:styles>
+</file>
+
+<file path=word/stylesWithEffects.xml><?xml version="1.0" encoding="utf-8"?>
+<w:styles xmlns:wpc="http://schemas.microsoft.com/office/word/2010/wordprocessingCanvas" xmlns:mc="http://schemas.openxmlformats.org/markup-compatibility/2006" xmlns:o="urn:schemas-microsoft-com:office:office" xmlns:r="http://schemas.openxmlformats.org/officeDocument/2006/relationships" xmlns:m="http://schemas.openxmlformats.org/officeDocument/2006/math" xmlns:v="urn:schemas-microsoft-com:vml" xmlns:wp14="http://schemas.microsoft.com/office/word/2010/wordprocessingDrawing" xmlns:wp="http://schemas.openxmlformats.org/drawingml/2006/wordprocessingDrawing" xmlns:w10="urn:schemas-microsoft-com:office:word" xmlns:w="http://schemas.openxmlformats.org/wordprocessingml/2006/main" xmlns:w14="http://schemas.microsoft.com/office/word/2010/wordml" xmlns:wpg="http://schemas.microsoft.com/office/word/2010/wordprocessingGroup" xmlns:wpi="http://schemas.microsoft.com/office/word/2010/wordprocessingInk" xmlns:wne="http://schemas.microsoft.com/office/word/2006/wordml" xmlns:wps="http://schemas.microsoft.com/office/word/2010/wordprocessingShape" mc:Ignorable="w14 wp14">
+  <w:docDefaults>
+    <w:rPrDefault>
+      <w:rPr>
+        <w:rFonts w:asciiTheme="minorHAnsi" w:eastAsiaTheme="minorHAnsi" w:hAnsiTheme="minorHAnsi" w:cstheme="minorBidi"/>
+        <w:sz w:val="22"/>
+        <w:szCs w:val="22"/>
+        <w:lang w:val="en-US" w:eastAsia="en-US" w:bidi="ar-SA"/>
+      </w:rPr>
+    </w:rPrDefault>
+    <w:pPrDefault>
+      <w:pPr>
+        <w:spacing w:after="160" w:line="259" w:lineRule="auto"/>
+      </w:pPr>
+    </w:pPrDefault>
+  </w:docDefaults>
+  <w:latentStyles w:defLockedState="0" w:defUIPriority="99" w:defSemiHidden="1" w:defUnhideWhenUsed="1" w:defQFormat="0" w:count="267">
+    <w:lsdException w:name="Normal" w:semiHidden="0" w:uiPriority="0" w:unhideWhenUsed="0" w:qFormat="1"/>
+    <w:lsdException w:name="heading 1" w:semiHidden="0" w:uiPriority="9" w:unhideWhenUsed="0" w:qFormat="1"/>
+    <w:lsdException w:name="heading 2" w:uiPriority="9" w:qFormat="1"/>
+    <w:lsdException w:name="heading 3" w:uiPriority="9" w:qFormat="1"/>
+    <w:lsdException w:name="heading 4" w:uiPriority="9" w:qFormat="1"/>
+    <w:lsdException w:name="heading 5" w:uiPriority="9" w:qFormat="1"/>
+    <w:lsdException w:name="heading 6" w:uiPriority="9" w:qFormat="1"/>
+    <w:lsdException w:name="heading 7" w:uiPriority="9" w:qFormat="1"/>
+    <w:lsdException w:name="heading 8" w:uiPriority="9" w:qFormat="1"/>
+    <w:lsdException w:name="heading 9" w:uiPriority="9" w:qFormat="1"/>
+    <w:lsdException w:name="toc 1" w:uiPriority="39"/>
+    <w:lsdException w:name="toc 2" w:uiPriority="39"/>
+    <w:lsdException w:name="toc 3" w:uiPriority="39"/>
+    <w:lsdException w:name="toc 4" w:uiPriority="39"/>
+    <w:lsdException w:name="toc 5" w:uiPriority="39"/>
+    <w:lsdException w:name="toc 6" w:uiPriority="39"/>
+    <w:lsdException w:name="toc 7" w:uiPriority="39"/>
+    <w:lsdException w:name="toc 8" w:uiPriority="39"/>
+    <w:lsdException w:name="toc 9" w:uiPriority="39"/>
+    <w:lsdException w:name="caption" w:uiPriority="35" w:qFormat="1"/>
+    <w:lsdException w:name="Title" w:semiHidden="0" w:uiPriority="10" w:unhideWhenUsed="0" w:qFormat="1"/>
+    <w:lsdException w:name="Default Paragraph Font" w:uiPriority="1"/>
+    <w:lsdException w:name="Subtitle" w:semiHidden="0" w:uiPriority="11" w:unhideWhenUsed="0" w:qFormat="1"/>
+    <w:lsdException w:name="Strong" w:semiHidden="0" w:uiPriority="22" w:unhideWhenUsed="0" w:qFormat="1"/>
+    <w:lsdException w:name="Emphasis" w:semiHidden="0" w:uiPriority="20" w:unhideWhenUsed="0" w:qFormat="1"/>
+    <w:lsdException w:name="Table Grid" w:semiHidden="0" w:uiPriority="39" w:unhideWhenUsed="0"/>
+    <w:lsdException w:name="Placeholder Text" w:unhideWhenUsed="0"/>
+    <w:lsdException w:name="No Spacing" w:semiHidden="0" w:uiPriority="1" w:unhideWhenUsed="0" w:qFormat="1"/>
+    <w:lsdException w:name="Light Shading" w:semiHidden="0" w:uiPriority="60" w:unhideWhenUsed="0"/>
+    <w:lsdException w:name="Light List" w:semiHidden="0" w:uiPriority="61" w:unhideWhenUsed="0"/>
+    <w:lsdException w:name="Light Grid" w:semiHidden="0" w:uiPriority="62" w:unhideWhenUsed="0"/>
+    <w:lsdException w:name="Medium Shading 1" w:semiHidden="0" w:uiPriority="63" w:unhideWhenUsed="0"/>
+    <w:lsdException w:name="Medium Shading 2" w:semiHidden="0" w:uiPriority="64" w:unhideWhenUsed="0"/>
+    <w:lsdException w:name="Medium List 1" w:semiHidden="0" w:uiPriority="65" w:unhideWhenUsed="0"/>
+    <w:lsdException w:name="Medium List 2" w:semiHidden="0" w:uiPriority="66" w:unhideWhenUsed="0"/>
+    <w:lsdException w:name="Medium Grid 1" w:semiHidden="0" w:uiPriority="67" w:unhideWhenUsed="0"/>
+    <w:lsdException w:name="Medium Grid 2" w:semiHidden="0" w:uiPriority="68" w:unhideWhenUsed="0"/>
+    <w:lsdException w:name="Medium Grid 3" w:semiHidden="0" w:uiPriority="69" w:unhideWhenUsed="0"/>
+    <w:lsdException w:name="Dark List" w:semiHidden="0" w:uiPriority="70" w:unhideWhenUsed="0"/>
+    <w:lsdException w:name="Colorful Shading" w:semiHidden="0" w:uiPriority="71" w:unhideWhenUsed="0"/>
+    <w:lsdException w:name="Colorful List" w:semiHidden="0" w:uiPriority="72" w:unhideWhenUsed="0"/>
+    <w:lsdException w:name="Colorful Grid" w:semiHidden="0" w:uiPriority="73" w:unhideWhenUsed="0"/>
+    <w:lsdException w:name="Light Shading Accent 1" w:semiHidden="0" w:uiPriority="60" w:unhideWhenUsed="0"/>
+    <w:lsdException w:name="Light List Accent 1" w:semiHidden="0" w:uiPriority="61" w:unhideWhenUsed="0"/>
+    <w:lsdException w:name="Light Grid Accent 1" w:semiHidden="0" w:uiPriority="62" w:unhideWhenUsed="0"/>
+    <w:lsdException w:name="Medium Shading 1 Accent 1" w:semiHidden="0" w:uiPriority="63" w:unhideWhenUsed="0"/>
+    <w:lsdException w:name="Medium Shading 2 Accent 1" w:semiHidden="0" w:uiPriority="64" w:unhideWhenUsed="0"/>
+    <w:lsdException w:name="Medium List 1 Accent 1" w:semiHidden="0" w:uiPriority="65" w:unhideWhenUsed="0"/>
+    <w:lsdException w:name="Revision" w:unhideWhenUsed="0"/>
+    <w:lsdException w:name="List Paragraph" w:semiHidden="0" w:uiPriority="34" w:unhideWhenUsed="0" w:qFormat="1"/>
+    <w:lsdException w:name="Quote" w:semiHidden="0" w:uiPriority="29" w:unhideWhenUsed="0" w:qFormat="1"/>
+    <w:lsdException w:name="Intense Quote" w:semiHidden="0" w:uiPriority="30" w:unhideWhenUsed="0" w:qFormat="1"/>
+    <w:lsdException w:name="Medium List 2 Accent 1" w:semiHidden="0" w:uiPriority="66" w:unhideWhenUsed="0"/>
+    <w:lsdException w:name="Medium Grid 1 Accent 1" w:semiHidden="0" w:uiPriority="67" w:unhideWhenUsed="0"/>
+    <w:lsdException w:name="Medium Grid 2 Accent 1" w:semiHidden="0" w:uiPriority="68" w:unhideWhenUsed="0"/>
+    <w:lsdException w:name="Medium Grid 3 Accent 1" w:semiHidden="0" w:uiPriority="69" w:unhideWhenUsed="0"/>
+    <w:lsdException w:name="Dark List Accent 1" w:semiHidden="0" w:uiPriority="70" w:unhideWhenUsed="0"/>
+    <w:lsdException w:name="Colorful Shading Accent 1" w:semiHidden="0" w:uiPriority="71" w:unhideWhenUsed="0"/>
+    <w:lsdException w:name="Colorful List Accent 1" w:semiHidden="0" w:uiPriority="72" w:unhideWhenUsed="0"/>
+    <w:lsdException w:name="Colorful Grid Accent 1" w:semiHidden="0" w:uiPriority="73" w:unhideWhenUsed="0"/>
+    <w:lsdException w:name="Light Shading Accent 2" w:semiHidden="0" w:uiPriority="60" w:unhideWhenUsed="0"/>
+    <w:lsdException w:name="Light List Accent 2" w:semiHidden="0" w:uiPriority="61" w:unhideWhenUsed="0"/>
+    <w:lsdException w:name="Light Grid Accent 2" w:semiHidden="0" w:uiPriority="62" w:unhideWhenUsed="0"/>
+    <w:lsdException w:name="Medium Shading 1 Accent 2" w:semiHidden="0" w:uiPriority="63" w:unhideWhenUsed="0"/>
+    <w:lsdException w:name="Medium Shading 2 Accent 2" w:semiHidden="0" w:uiPriority="64" w:unhideWhenUsed="0"/>
+    <w:lsdException w:name="Medium List 1 Accent 2" w:semiHidden="0" w:uiPriority="65" w:unhideWhenUsed="0"/>
+    <w:lsdException w:name="Medium List 2 Accent 2" w:semiHidden="0" w:uiPriority="66" w:unhideWhenUsed="0"/>
+    <w:lsdException w:name="Medium Grid 1 Accent 2" w:semiHidden="0" w:uiPriority="67" w:unhideWhenUsed="0"/>
+    <w:lsdException w:name="Medium Grid 2 Accent 2" w:semiHidden="0" w:uiPriority="68" w:unhideWhenUsed="0"/>
+    <w:lsdException w:name="Medium Grid 3 Accent 2" w:semiHidden="0" w:uiPriority="69" w:unhideWhenUsed="0"/>
+    <w:lsdException w:name="Dark List Accent 2" w:semiHidden="0" w:uiPriority="70" w:unhideWhenUsed="0"/>
+    <w:lsdException w:name="Colorful Shading Accent 2" w:semiHidden="0" w:uiPriority="71" w:unhideWhenUsed="0"/>
+    <w:lsdException w:name="Colorful List Accent 2" w:semiHidden="0" w:uiPriority="72" w:unhideWhenUsed="0"/>
+    <w:lsdException w:name="Colorful Grid Accent 2" w:semiHidden="0" w:uiPriority="73" w:unhideWhenUsed="0"/>
+    <w:lsdException w:name="Light Shading Accent 3" w:semiHidden="0" w:uiPriority="60" w:unhideWhenUsed="0"/>
+    <w:lsdException w:name="Light List Accent 3" w:semiHidden="0" w:uiPriority="61" w:unhideWhenUsed="0"/>
+    <w:lsdException w:name="Light Grid Accent 3" w:semiHidden="0" w:uiPriority="62" w:unhideWhenUsed="0"/>
+    <w:lsdException w:name="Medium Shading 1 Accent 3" w:semiHidden="0" w:uiPriority="63" w:unhideWhenUsed="0"/>
+    <w:lsdException w:name="Medium Shading 2 Accent 3" w:semiHidden="0" w:uiPriority="64" w:unhideWhenUsed="0"/>
+    <w:lsdException w:name="Medium List 1 Accent 3" w:semiHidden="0" w:uiPriority="65" w:unhideWhenUsed="0"/>
+    <w:lsdException w:name="Medium List 2 Accent 3" w:semiHidden="0" w:uiPriority="66" w:unhideWhenUsed="0"/>
+    <w:lsdException w:name="Medium Grid 1 Accent 3" w:semiHidden="0" w:uiPriority="67" w:unhideWhenUsed="0"/>
+    <w:lsdException w:name="Medium Grid 2 Accent 3" w:semiHidden="0" w:uiPriority="68" w:unhideWhenUsed="0"/>
+    <w:lsdException w:name="Medium Grid 3 Accent 3" w:semiHidden="0" w:uiPriority="69" w:unhideWhenUsed="0"/>
+    <w:lsdException w:name="Dark List Accent 3" w:semiHidden="0" w:uiPriority="70" w:unhideWhenUsed="0"/>
+    <w:lsdException w:name="Colorful Shading Accent 3" w:semiHidden="0" w:uiPriority="71" w:unhideWhenUsed="0"/>
+    <w:lsdException w:name="Colorful List Accent 3" w:semiHidden="0" w:uiPriority="72" w:unhideWhenUsed="0"/>
+    <w:lsdException w:name="Colorful Grid Accent 3" w:semiHidden="0" w:uiPriority="73" w:unhideWhenUsed="0"/>
+    <w:lsdException w:name="Light Shading Accent 4" w:semiHidden="0" w:uiPriority="60" w:unhideWhenUsed="0"/>
+    <w:lsdException w:name="Light List Accent 4" w:semiHidden="0" w:uiPriority="61" w:unhideWhenUsed="0"/>
+    <w:lsdException w:name="Light Grid Accent 4" w:semiHidden="0" w:uiPriority="62" w:unhideWhenUsed="0"/>
+    <w:lsdException w:name="Medium Shading 1 Accent 4" w:semiHidden="0" w:uiPriority="63" w:unhideWhenUsed="0"/>
+    <w:lsdException w:name="Medium Shading 2 Accent 4" w:semiHidden="0" w:uiPriority="64" w:unhideWhenUsed="0"/>
+    <w:lsdException w:name="Medium List 1 Accent 4" w:semiHidden="0" w:uiPriority="65" w:unhideWhenUsed="0"/>
+    <w:lsdException w:name="Medium List 2 Accent 4" w:semiHidden="0" w:uiPriority="66" w:unhideWhenUsed="0"/>
+    <w:lsdException w:name="Medium Grid 1 Accent 4" w:semiHidden="0" w:uiPriority="67" w:unhideWhenUsed="0"/>
+    <w:lsdException w:name="Medium Grid 2 Accent 4" w:semiHidden="0" w:uiPriority="68" w:unhideWhenUsed="0"/>
+    <w:lsdException w:name="Medium Grid 3 Accent 4" w:semiHidden="0" w:uiPriority="69" w:unhideWhenUsed="0"/>
+    <w:lsdException w:name="Dark List Accent 4" w:semiHidden="0" w:uiPriority="70" w:unhideWhenUsed="0"/>
+    <w:lsdException w:name="Colorful Shading Accent 4" w:semiHidden="0" w:uiPriority="71" w:unhideWhenUsed="0"/>
+    <w:lsdException w:name="Colorful List Accent 4" w:semiHidden="0" w:uiPriority="72" w:unhideWhenUsed="0"/>
+    <w:lsdException w:name="Colorful Grid Accent 4" w:semiHidden="0" w:uiPriority="73" w:unhideWhenUsed="0"/>
+    <w:lsdException w:name="Light Shading Accent 5" w:semiHidden="0" w:uiPriority="60" w:unhideWhenUsed="0"/>
+    <w:lsdException w:name="Light List Accent 5" w:semiHidden="0" w:uiPriority="61" w:unhideWhenUsed="0"/>
+    <w:lsdException w:name="Light Grid Accent 5" w:semiHidden="0" w:uiPriority="62" w:unhideWhenUsed="0"/>
+    <w:lsdException w:name="Medium Shading 1 Accent 5" w:semiHidden="0" w:uiPriority="63" w:unhideWhenUsed="0"/>
+    <w:lsdException w:name="Medium Shading 2 Accent 5" w:semiHidden="0" w:uiPriority="64" w:unhideWhenUsed="0"/>
+    <w:lsdException w:name="Medium List 1 Accent 5" w:semiHidden="0" w:uiPriority="65" w:unhideWhenUsed="0"/>
+    <w:lsdException w:name="Medium List 2 Accent 5" w:semiHidden="0" w:uiPriority="66" w:unhideWhenUsed="0"/>
+    <w:lsdException w:name="Medium Grid 1 Accent 5" w:semiHidden="0" w:uiPriority="67" w:unhideWhenUsed="0"/>
+    <w:lsdException w:name="Medium Grid 2 Accent 5" w:semiHidden="0" w:uiPriority="68" w:unhideWhenUsed="0"/>
+    <w:lsdException w:name="Medium Grid 3 Accent 5" w:semiHidden="0" w:uiPriority="69" w:unhideWhenUsed="0"/>
+    <w:lsdException w:name="Dark List Accent 5" w:semiHidden="0" w:uiPriority="70" w:unhideWhenUsed="0"/>
+    <w:lsdException w:name="Colorful Shading Accent 5" w:semiHidden="0" w:uiPriority="71" w:unhideWhenUsed="0"/>
+    <w:lsdException w:name="Colorful List Accent 5" w:semiHidden="0" w:uiPriority="72" w:unhideWhenUsed="0"/>
+    <w:lsdException w:name="Colorful Grid Accent 5" w:semiHidden="0" w:uiPriority="73" w:unhideWhenUsed="0"/>
+    <w:lsdException w:name="Light Shading Accent 6" w:semiHidden="0" w:uiPriority="60" w:unhideWhenUsed="0"/>
+    <w:lsdException w:name="Light List Accent 6" w:semiHidden="0" w:uiPriority="61" w:unhideWhenUsed="0"/>
+    <w:lsdException w:name="Light Grid Accent 6" w:semiHidden="0" w:uiPriority="62" w:unhideWhenUsed="0"/>
+    <w:lsdException w:name="Medium Shading 1 Accent 6" w:semiHidden="0" w:uiPriority="63" w:unhideWhenUsed="0"/>
+    <w:lsdException w:name="Medium Shading 2 Accent 6" w:semiHidden="0" w:uiPriority="64" w:unhideWhenUsed="0"/>
+    <w:lsdException w:name="Medium List 1 Accent 6" w:semiHidden="0" w:uiPriority="65" w:unhideWhenUsed="0"/>
+    <w:lsdException w:name="Medium List 2 Accent 6" w:semiHidden="0" w:uiPriority="66" w:unhideWhenUsed="0"/>
+    <w:lsdException w:name="Medium Grid 1 Accent 6" w:semiHidden="0" w:uiPriority="67" w:unhideWhenUsed="0"/>
+    <w:lsdException w:name="Medium Grid 2 Accent 6" w:semiHidden="0" w:uiPriority="68" w:unhideWhenUsed="0"/>
+    <w:lsdException w:name="Medium Grid 3 Accent 6" w:semiHidden="0" w:uiPriority="69" w:unhideWhenUsed="0"/>
+    <w:lsdException w:name="Dark List Accent 6" w:semiHidden="0" w:uiPriority="70" w:unhideWhenUsed="0"/>
+    <w:lsdException w:name="Colorful Shading Accent 6" w:semiHidden="0" w:uiPriority="71" w:unhideWhenUsed="0"/>
+    <w:lsdException w:name="Colorful List Accent 6" w:semiHidden="0" w:uiPriority="72" w:unhideWhenUsed="0"/>
+    <w:lsdException w:name="Colorful Grid Accent 6" w:semiHidden="0" w:uiPriority="73" w:unhideWhenUsed="0"/>
+    <w:lsdException w:name="Subtle Emphasis" w:semiHidden="0" w:uiPriority="19" w:unhideWhenUsed="0" w:qFormat="1"/>
+    <w:lsdException w:name="Intense Emphasis" w:semiHidden="0" w:uiPriority="21" w:unhideWhenUsed="0" w:qFormat="1"/>
+    <w:lsdException w:name="Subtle Reference" w:semiHidden="0" w:uiPriority="31" w:unhideWhenUsed="0" w:qFormat="1"/>
+    <w:lsdException w:name="Intense Reference" w:semiHidden="0" w:uiPriority="32" w:unhideWhenUsed="0" w:qFormat="1"/>
+    <w:lsdException w:name="Book Title" w:semiHidden="0" w:uiPriority="33" w:unhideWhenUsed="0" w:qFormat="1"/>
+    <w:lsdException w:name="Bibliography" w:uiPriority="37"/>
+    <w:lsdException w:name="TOC Heading" w:uiPriority="39" w:qFormat="1"/>
+  </w:latentStyles>
+  <w:style w:type="paragraph" w:default="1" w:styleId="Normal">
+    <w:name w:val="Normal"/>
+    <w:qFormat/>
+  </w:style>
+  <w:style w:type="paragraph" w:styleId="Heading1">
+    <w:name w:val="heading 1"/>
+    <w:basedOn w:val="Normal"/>
+    <w:next w:val="Normal"/>
+    <w:link w:val="Heading1Char"/>
+    <w:uiPriority w:val="9"/>
+    <w:qFormat/>
+    <w:rsid w:val="0061301B"/>
+    <w:pPr>
+      <w:keepNext/>
+      <w:keepLines/>
+      <w:spacing w:after="0" w:line="240" w:lineRule="auto"/>
+      <w:outlineLvl w:val="0"/>
+    </w:pPr>
+    <w:rPr>
+      <w:b/>
+      <w:sz w:val="32"/>
+      <w:szCs w:val="32"/>
+    </w:rPr>
+  </w:style>
+  <w:style w:type="paragraph" w:styleId="Heading2">
+    <w:name w:val="heading 2"/>
+    <w:basedOn w:val="Normal"/>
+    <w:next w:val="Normal"/>
+    <w:link w:val="Heading2Char"/>
+    <w:uiPriority w:val="9"/>
+    <w:unhideWhenUsed/>
+    <w:qFormat/>
+    <w:rsid w:val="00F6413F"/>
+    <w:pPr>
+      <w:keepNext/>
+      <w:keepLines/>
+      <w:spacing w:after="0"/>
+      <w:outlineLvl w:val="1"/>
+    </w:pPr>
+    <w:rPr>
+      <w:rFonts w:eastAsiaTheme="majorEastAsia" w:cstheme="majorBidi"/>
+      <w:b/>
+      <w:sz w:val="26"/>
+      <w:szCs w:val="26"/>
+    </w:rPr>
+  </w:style>
+  <w:style w:type="paragraph" w:styleId="Heading3">
+    <w:name w:val="heading 3"/>
+    <w:basedOn w:val="Normal"/>
+    <w:next w:val="Normal"/>
+    <w:link w:val="Heading3Char"/>
+    <w:uiPriority w:val="9"/>
+    <w:unhideWhenUsed/>
+    <w:qFormat/>
+    <w:rsid w:val="00F1483D"/>
+    <w:pPr>
+      <w:keepNext/>
+      <w:keepLines/>
+      <w:spacing w:before="40" w:after="0"/>
+      <w:outlineLvl w:val="2"/>
+    </w:pPr>
+    <w:rPr>
+      <w:rFonts w:eastAsiaTheme="majorEastAsia" w:cstheme="majorBidi"/>
+      <w:b/>
+      <w:szCs w:val="24"/>
+    </w:rPr>
+  </w:style>
+  <w:style w:type="character" w:default="1" w:styleId="DefaultParagraphFont">
+    <w:name w:val="Default Paragraph Font"/>
+    <w:uiPriority w:val="1"/>
+    <w:semiHidden/>
+    <w:unhideWhenUsed/>
+  </w:style>
+  <w:style w:type="table" w:default="1" w:styleId="TableNormal">
+    <w:name w:val="Normal Table"/>
+    <w:uiPriority w:val="99"/>
+    <w:semiHidden/>
+    <w:unhideWhenUsed/>
+    <w:tblPr>
+      <w:tblInd w:w="0" w:type="dxa"/>
+      <w:tblCellMar>
+        <w:top w:w="0" w:type="dxa"/>
+        <w:left w:w="108" w:type="dxa"/>
+        <w:bottom w:w="0" w:type="dxa"/>
+        <w:right w:w="108" w:type="dxa"/>
+      </w:tblCellMar>
+    </w:tblPr>
+  </w:style>
+  <w:style w:type="numbering" w:default="1" w:styleId="NoList">
+    <w:name w:val="No List"/>
+    <w:uiPriority w:val="99"/>
+    <w:semiHidden/>
+    <w:unhideWhenUsed/>
+  </w:style>
+  <w:style w:type="table" w:styleId="TableGrid">
+    <w:name w:val="Table Grid"/>
+    <w:basedOn w:val="TableNormal"/>
+    <w:uiPriority w:val="39"/>
+    <w:rsid w:val="00825745"/>
+    <w:pPr>
+      <w:spacing w:after="0" w:line="240" w:lineRule="auto"/>
+    </w:pPr>
+    <w:tblPr>
+      <w:tblInd w:w="0" w:type="dxa"/>
+      <w:tblBorders>
+        <w:top w:val="single" w:sz="4" w:space="0" w:color="auto"/>
+        <w:left w:val="single" w:sz="4" w:space="0" w:color="auto"/>
+        <w:bottom w:val="single" w:sz="4" w:space="0" w:color="auto"/>
+        <w:right w:val="single" w:sz="4" w:space="0" w:color="auto"/>
+        <w:insideH w:val="single" w:sz="4" w:space="0" w:color="auto"/>
+        <w:insideV w:val="single" w:sz="4" w:space="0" w:color="auto"/>
+      </w:tblBorders>
+      <w:tblCellMar>
+        <w:top w:w="0" w:type="dxa"/>
+        <w:left w:w="108" w:type="dxa"/>
+        <w:bottom w:w="0" w:type="dxa"/>
+        <w:right w:w="108" w:type="dxa"/>
+      </w:tblCellMar>
+    </w:tblPr>
+  </w:style>
+  <w:style w:type="paragraph" w:styleId="Title">
+    <w:name w:val="Title"/>
+    <w:basedOn w:val="Normal"/>
+    <w:next w:val="Normal"/>
+    <w:link w:val="TitleChar"/>
+    <w:uiPriority w:val="10"/>
+    <w:qFormat/>
+    <w:rsid w:val="007164F7"/>
+    <w:pPr>
+      <w:spacing w:after="0" w:line="240" w:lineRule="auto"/>
+      <w:contextualSpacing/>
+    </w:pPr>
+    <w:rPr>
+      <w:rFonts w:ascii="Calibri" w:eastAsiaTheme="majorEastAsia" w:hAnsi="Calibri" w:cstheme="majorBidi"/>
+      <w:b/>
+      <w:spacing w:val="-10"/>
+      <w:kern w:val="28"/>
+      <w:sz w:val="40"/>
+      <w:szCs w:val="56"/>
+    </w:rPr>
+  </w:style>
+  <w:style w:type="character" w:customStyle="1" w:styleId="TitleChar">
+    <w:name w:val="Title Char"/>
+    <w:basedOn w:val="DefaultParagraphFont"/>
+    <w:link w:val="Title"/>
+    <w:uiPriority w:val="10"/>
+    <w:rsid w:val="007164F7"/>
+    <w:rPr>
+      <w:rFonts w:ascii="Calibri" w:eastAsiaTheme="majorEastAsia" w:hAnsi="Calibri" w:cstheme="majorBidi"/>
+      <w:b/>
+      <w:spacing w:val="-10"/>
+      <w:kern w:val="28"/>
+      <w:sz w:val="40"/>
+      <w:szCs w:val="56"/>
+    </w:rPr>
+  </w:style>
+  <w:style w:type="character" w:customStyle="1" w:styleId="Heading1Char">
+    <w:name w:val="Heading 1 Char"/>
+    <w:basedOn w:val="DefaultParagraphFont"/>
+    <w:link w:val="Heading1"/>
+    <w:uiPriority w:val="9"/>
+    <w:rsid w:val="0061301B"/>
+    <w:rPr>
+      <w:b/>
+      <w:sz w:val="32"/>
+      <w:szCs w:val="32"/>
+    </w:rPr>
+  </w:style>
+  <w:style w:type="character" w:customStyle="1" w:styleId="Heading2Char">
+    <w:name w:val="Heading 2 Char"/>
+    <w:basedOn w:val="DefaultParagraphFont"/>
+    <w:link w:val="Heading2"/>
+    <w:uiPriority w:val="9"/>
+    <w:rsid w:val="00F6413F"/>
+    <w:rPr>
+      <w:rFonts w:eastAsiaTheme="majorEastAsia" w:cstheme="majorBidi"/>
+      <w:b/>
+      <w:sz w:val="26"/>
+      <w:szCs w:val="26"/>
+    </w:rPr>
+  </w:style>
+  <w:style w:type="paragraph" w:styleId="Subtitle">
+    <w:name w:val="Subtitle"/>
+    <w:basedOn w:val="Normal"/>
+    <w:next w:val="Normal"/>
+    <w:link w:val="SubtitleChar"/>
+    <w:uiPriority w:val="11"/>
+    <w:qFormat/>
+    <w:rsid w:val="00F010CB"/>
+    <w:pPr>
+      <w:numPr>
+        <w:ilvl w:val="1"/>
+      </w:numPr>
+      <w:spacing w:after="0"/>
+    </w:pPr>
+    <w:rPr>
+      <w:rFonts w:ascii="Calibri" w:eastAsiaTheme="minorEastAsia" w:hAnsi="Calibri"/>
+      <w:b/>
+      <w:color w:val="A6A6A6"/>
+      <w:sz w:val="20"/>
+    </w:rPr>
+  </w:style>
+  <w:style w:type="character" w:customStyle="1" w:styleId="SubtitleChar">
+    <w:name w:val="Subtitle Char"/>
+    <w:basedOn w:val="DefaultParagraphFont"/>
+    <w:link w:val="Subtitle"/>
+    <w:uiPriority w:val="11"/>
+    <w:rsid w:val="00F010CB"/>
+    <w:rPr>
+      <w:rFonts w:ascii="Calibri" w:eastAsiaTheme="minorEastAsia" w:hAnsi="Calibri"/>
+      <w:b/>
+      <w:color w:val="A6A6A6"/>
+      <w:sz w:val="20"/>
+    </w:rPr>
+  </w:style>
+  <w:style w:type="character" w:customStyle="1" w:styleId="Heading3Char">
+    <w:name w:val="Heading 3 Char"/>
+    <w:basedOn w:val="DefaultParagraphFont"/>
+    <w:link w:val="Heading3"/>
+    <w:uiPriority w:val="9"/>
+    <w:rsid w:val="00F1483D"/>
+    <w:rPr>
+      <w:rFonts w:eastAsiaTheme="majorEastAsia" w:cstheme="majorBidi"/>
+      <w:b/>
+      <w:szCs w:val="24"/>
+    </w:rPr>
+  </w:style>
+  <w:style w:type="paragraph" w:styleId="BalloonText">
+    <w:name w:val="Balloon Text"/>
+    <w:basedOn w:val="Normal"/>
+    <w:link w:val="BalloonTextChar"/>
+    <w:uiPriority w:val="99"/>
+    <w:semiHidden/>
+    <w:unhideWhenUsed/>
+    <w:rsid w:val="00913545"/>
+    <w:pPr>
+      <w:spacing w:after="0" w:line="240" w:lineRule="auto"/>
+    </w:pPr>
+    <w:rPr>
+      <w:rFonts w:ascii="Tahoma" w:hAnsi="Tahoma" w:cs="Tahoma"/>
+      <w:sz w:val="16"/>
+      <w:szCs w:val="16"/>
+    </w:rPr>
+  </w:style>
+  <w:style w:type="character" w:customStyle="1" w:styleId="BalloonTextChar">
+    <w:name w:val="Balloon Text Char"/>
+    <w:basedOn w:val="DefaultParagraphFont"/>
+    <w:link w:val="BalloonText"/>
+    <w:uiPriority w:val="99"/>
+    <w:semiHidden/>
+    <w:rsid w:val="00913545"/>
+    <w:rPr>
+      <w:rFonts w:ascii="Tahoma" w:hAnsi="Tahoma" w:cs="Tahoma"/>
+      <w:sz w:val="16"/>
+      <w:szCs w:val="16"/>
+    </w:rPr>
+  </w:style>
+  <w:style w:type="paragraph" w:styleId="NoSpacing">
     <w:name w:val="No Spacing"/>
     <w:uiPriority w:val="1"/>
     <w:qFormat/>
@@ -5030,7 +5234,7 @@
   <a:extraClrSchemeLst/>
   <a:extLst>
     <a:ext uri="{05A4C25C-085E-4340-85A3-A5531E510DB2}">
-      <thm15:themeFamily xmlns:thm15="http://schemas.microsoft.com/office/thememl/2012/main" name="Office Theme" id="{62F939B6-93AF-4DB8-9C6B-D6C7DFDC589F}" vid="{4A3C46E8-61CC-4603-A589-7422A47A8E4A}"/>
+      <thm15:themeFamily xmlns:thm15="http://schemas.microsoft.com/office/thememl/2012/main" xmlns="" name="Office Theme" id="{62F939B6-93AF-4DB8-9C6B-D6C7DFDC589F}" vid="{4A3C46E8-61CC-4603-A589-7422A47A8E4A}"/>
     </a:ext>
   </a:extLst>
 </a:theme>

</xml_diff>

<commit_message>
Fixed Word template alignments
</commit_message>
<xml_diff>
--- a/resumator-service/src/main/resources/resume-template.docx
+++ b/resumator-service/src/main/resources/resume-template.docx
@@ -1,6 +1,6 @@
 
 <file path=word/document.xml><?xml version="1.0" encoding="utf-8"?>
-<w:document xmlns:wpc="http://schemas.microsoft.com/office/word/2010/wordprocessingCanvas" xmlns:mc="http://schemas.openxmlformats.org/markup-compatibility/2006" xmlns:o="urn:schemas-microsoft-com:office:office" xmlns:r="http://schemas.openxmlformats.org/officeDocument/2006/relationships" xmlns:m="http://schemas.openxmlformats.org/officeDocument/2006/math" xmlns:v="urn:schemas-microsoft-com:vml" xmlns:wp14="http://schemas.microsoft.com/office/word/2010/wordprocessingDrawing" xmlns:wp="http://schemas.openxmlformats.org/drawingml/2006/wordprocessingDrawing" xmlns:w10="urn:schemas-microsoft-com:office:word" xmlns:w="http://schemas.openxmlformats.org/wordprocessingml/2006/main" xmlns:w14="http://schemas.microsoft.com/office/word/2010/wordml" xmlns:wpg="http://schemas.microsoft.com/office/word/2010/wordprocessingGroup" xmlns:wpi="http://schemas.microsoft.com/office/word/2010/wordprocessingInk" xmlns:wne="http://schemas.microsoft.com/office/word/2006/wordml" xmlns:wps="http://schemas.microsoft.com/office/word/2010/wordprocessingShape" mc:Ignorable="w14 wp14">
+<w:document xmlns:wpc="http://schemas.microsoft.com/office/word/2010/wordprocessingCanvas" xmlns:mo="http://schemas.microsoft.com/office/mac/office/2008/main" xmlns:mc="http://schemas.openxmlformats.org/markup-compatibility/2006" xmlns:mv="urn:schemas-microsoft-com:mac:vml" xmlns:o="urn:schemas-microsoft-com:office:office" xmlns:r="http://schemas.openxmlformats.org/officeDocument/2006/relationships" xmlns:m="http://schemas.openxmlformats.org/officeDocument/2006/math" xmlns:v="urn:schemas-microsoft-com:vml" xmlns:wp14="http://schemas.microsoft.com/office/word/2010/wordprocessingDrawing" xmlns:wp="http://schemas.openxmlformats.org/drawingml/2006/wordprocessingDrawing" xmlns:w10="urn:schemas-microsoft-com:office:word" xmlns:w="http://schemas.openxmlformats.org/wordprocessingml/2006/main" xmlns:w14="http://schemas.microsoft.com/office/word/2010/wordml" xmlns:w15="http://schemas.microsoft.com/office/word/2012/wordml" xmlns:wpg="http://schemas.microsoft.com/office/word/2010/wordprocessingGroup" xmlns:wpi="http://schemas.microsoft.com/office/word/2010/wordprocessingInk" xmlns:wne="http://schemas.microsoft.com/office/word/2006/wordml" xmlns:wps="http://schemas.microsoft.com/office/word/2010/wordprocessingShape" mc:Ignorable="w14 w15 wp14 mv">
   <w:body>
     <w:tbl>
       <w:tblPr>
@@ -32,7 +32,7 @@
                 <w:noProof/>
               </w:rPr>
               <w:drawing>
-                <wp:inline distT="0" distB="0" distL="0" distR="0" wp14:anchorId="0036547B" wp14:editId="3F539719">
+                <wp:inline distT="0" distB="0" distL="0" distR="0" wp14:anchorId="4319E040" wp14:editId="52BCC639">
                   <wp:extent cx="1280795" cy="342900"/>
                   <wp:effectExtent l="0" t="0" r="0" b="0"/>
                   <wp:docPr id="1" name="Picture 0" descr="Logo Zwart Rechthoek kopie.png"/>
@@ -47,7 +47,7 @@
                           <pic:cNvPicPr/>
                         </pic:nvPicPr>
                         <pic:blipFill>
-                          <a:blip r:embed="rId5" cstate="print">
+                          <a:blip r:embed="rId4" cstate="print">
                             <a:extLst>
                               <a:ext uri="{28A0092B-C50C-407E-A947-70E740481C1C}">
                                 <a14:useLocalDpi xmlns:a14="http://schemas.microsoft.com/office/drawing/2010/main" val="0"/>
@@ -91,6 +91,8 @@
             <w:r>
               <w:t>JobTitle</w:t>
             </w:r>
+            <w:bookmarkStart w:id="0" w:name="_GoBack"/>
+            <w:bookmarkEnd w:id="0"/>
             <w:proofErr w:type="spellEnd"/>
             <w:r>
               <w:t>}</w:t>
@@ -153,7 +155,7 @@
                 <w:noProof/>
               </w:rPr>
               <w:drawing>
-                <wp:inline distT="0" distB="0" distL="0" distR="0" wp14:anchorId="72A831B6" wp14:editId="3988151E">
+                <wp:inline distT="0" distB="0" distL="0" distR="0" wp14:anchorId="72A741E8" wp14:editId="15985B0B">
                   <wp:extent cx="285750" cy="285750"/>
                   <wp:effectExtent l="0" t="0" r="0" b="0"/>
                   <wp:docPr id="3" name="Picture 3"/>
@@ -168,7 +170,7 @@
                           <pic:cNvPicPr/>
                         </pic:nvPicPr>
                         <pic:blipFill>
-                          <a:blip r:embed="rId6">
+                          <a:blip r:embed="rId5">
                             <a:extLst>
                               <a:ext uri="{28A0092B-C50C-407E-A947-70E740481C1C}">
                                 <a14:useLocalDpi xmlns:a14="http://schemas.microsoft.com/office/drawing/2010/main" val="0"/>
@@ -518,7 +520,7 @@
       <w:tblPr>
         <w:tblStyle w:val="TableGrid"/>
         <w:tblW w:w="9371" w:type="dxa"/>
-        <w:tblInd w:w="5" w:type="dxa"/>
+        <w:tblInd w:w="-142" w:type="dxa"/>
         <w:tblBorders>
           <w:top w:val="none" w:sz="0" w:space="0" w:color="auto"/>
           <w:left w:val="none" w:sz="0" w:space="0" w:color="auto"/>
@@ -568,7 +570,7 @@
                 <w:noProof/>
               </w:rPr>
               <w:drawing>
-                <wp:anchor distT="0" distB="0" distL="114300" distR="114300" simplePos="0" relativeHeight="251658240" behindDoc="1" locked="0" layoutInCell="1" allowOverlap="1" wp14:anchorId="35A37E25" wp14:editId="5C2B2A4E">
+                <wp:anchor distT="0" distB="0" distL="114300" distR="114300" simplePos="0" relativeHeight="251658240" behindDoc="1" locked="0" layoutInCell="1" allowOverlap="1" wp14:anchorId="10E96EEB" wp14:editId="6650F081">
                   <wp:simplePos x="0" y="0"/>
                   <wp:positionH relativeFrom="column">
                     <wp:posOffset>-3175</wp:posOffset>
@@ -591,7 +593,7 @@
                           <pic:cNvPicPr/>
                         </pic:nvPicPr>
                         <pic:blipFill>
-                          <a:blip r:embed="rId7">
+                          <a:blip r:embed="rId6">
                             <a:extLst>
                               <a:ext uri="{28A0092B-C50C-407E-A947-70E740481C1C}">
                                 <a14:useLocalDpi xmlns:a14="http://schemas.microsoft.com/office/drawing/2010/main" val="0"/>
@@ -2320,7 +2322,7 @@
                 <w:noProof/>
               </w:rPr>
               <w:lastRenderedPageBreak/>
-              <w:pict>
+              <w:object w:dxaOrig="1440" w:dyaOrig="1440" w14:anchorId="126C85DF">
                 <v:shapetype id="_x0000_t75" coordsize="21600,21600" o:spt="75" o:preferrelative="t" path="m@4@5l@4@11@9@11@9@5xe" filled="f" stroked="f">
                   <v:stroke joinstyle="miter"/>
                   <v:formulas>
@@ -2341,10 +2343,10 @@
                   <o:lock v:ext="edit" aspectratio="t"/>
                 </v:shapetype>
                 <v:shape id="_x0000_s1028" type="#_x0000_t75" style="position:absolute;margin-left:0;margin-top:-.45pt;width:27.75pt;height:27.75pt;z-index:-251658752;mso-position-horizontal:absolute;mso-position-horizontal-relative:text;mso-position-vertical:absolute;mso-position-vertical-relative:text;mso-width-relative:page;mso-height-relative:page">
-                  <v:imagedata r:id="rId8" o:title=""/>
+                  <v:imagedata r:id="rId7" o:title=""/>
                 </v:shape>
-                <o:OLEObject Type="Embed" ProgID="PBrush" ShapeID="_x0000_s1028" DrawAspect="Content" ObjectID="_1515065360" r:id="rId9"/>
-              </w:pict>
+                <o:OLEObject Type="Embed" ProgID="PBrush" ShapeID="_x0000_s1028" DrawAspect="Content" ObjectID="_1519032486" r:id="rId8"/>
+              </w:object>
             </w:r>
           </w:p>
         </w:tc>
@@ -2868,12 +2870,12 @@
               <w:rPr>
                 <w:noProof/>
               </w:rPr>
-              <w:pict>
+              <w:object w:dxaOrig="1440" w:dyaOrig="1440" w14:anchorId="68586419">
                 <v:shape id="_x0000_s1030" type="#_x0000_t75" style="position:absolute;margin-left:0;margin-top:0;width:27.75pt;height:27.75pt;z-index:-251657728;mso-position-horizontal:absolute;mso-position-horizontal-relative:text;mso-position-vertical:absolute;mso-position-vertical-relative:text;mso-width-relative:page;mso-height-relative:page">
-                  <v:imagedata r:id="rId8" o:title=""/>
+                  <v:imagedata r:id="rId7" o:title=""/>
                 </v:shape>
-                <o:OLEObject Type="Embed" ProgID="PBrush" ShapeID="_x0000_s1030" DrawAspect="Content" ObjectID="_1515065361" r:id="rId10"/>
-              </w:pict>
+                <o:OLEObject Type="Embed" ProgID="PBrush" ShapeID="_x0000_s1030" DrawAspect="Content" ObjectID="_1519032487" r:id="rId9"/>
+              </w:object>
             </w:r>
           </w:p>
         </w:tc>
@@ -3618,7 +3620,7 @@
                 <w:noProof/>
               </w:rPr>
               <w:drawing>
-                <wp:inline distT="0" distB="0" distL="0" distR="0" wp14:anchorId="62C41ED3" wp14:editId="18DF74E6">
+                <wp:inline distT="0" distB="0" distL="0" distR="0" wp14:anchorId="2204F3BE" wp14:editId="33077FA4">
                   <wp:extent cx="339436" cy="343215"/>
                   <wp:effectExtent l="0" t="0" r="3810" b="0"/>
                   <wp:docPr id="12" name="Picture 33"/>
@@ -3633,7 +3635,7 @@
                           <pic:cNvPicPr/>
                         </pic:nvPicPr>
                         <pic:blipFill rotWithShape="1">
-                          <a:blip r:embed="rId11" cstate="print">
+                          <a:blip r:embed="rId10" cstate="print">
                             <a:alphaModFix/>
                             <a:extLst>
                               <a:ext uri="{28A0092B-C50C-407E-A947-70E740481C1C}">
@@ -3684,12 +3686,7 @@
               <w:outlineLvl w:val="0"/>
             </w:pPr>
             <w:r>
-              <w:t>Language</w:t>
-            </w:r>
-            <w:bookmarkStart w:id="0" w:name="_GoBack"/>
-            <w:bookmarkEnd w:id="0"/>
-            <w:r>
-              <w:t>s</w:t>
+              <w:t>Languages</w:t>
             </w:r>
           </w:p>
         </w:tc>
@@ -4130,7 +4127,7 @@
 </file>
 
 <file path=word/styles.xml><?xml version="1.0" encoding="utf-8"?>
-<w:styles xmlns:mc="http://schemas.openxmlformats.org/markup-compatibility/2006" xmlns:r="http://schemas.openxmlformats.org/officeDocument/2006/relationships" xmlns:w="http://schemas.openxmlformats.org/wordprocessingml/2006/main" xmlns:w14="http://schemas.microsoft.com/office/word/2010/wordml" mc:Ignorable="w14">
+<w:styles xmlns:mc="http://schemas.openxmlformats.org/markup-compatibility/2006" xmlns:r="http://schemas.openxmlformats.org/officeDocument/2006/relationships" xmlns:w="http://schemas.openxmlformats.org/wordprocessingml/2006/main" xmlns:w14="http://schemas.microsoft.com/office/word/2010/wordml" xmlns:w15="http://schemas.microsoft.com/office/word/2012/wordml" mc:Ignorable="w14 w15">
   <w:docDefaults>
     <w:rPrDefault>
       <w:rPr>
@@ -4146,569 +4143,387 @@
       </w:pPr>
     </w:pPrDefault>
   </w:docDefaults>
-  <w:latentStyles w:defLockedState="0" w:defUIPriority="99" w:defSemiHidden="1" w:defUnhideWhenUsed="1" w:defQFormat="0" w:count="267">
-    <w:lsdException w:name="Normal" w:semiHidden="0" w:uiPriority="0" w:unhideWhenUsed="0" w:qFormat="1"/>
-    <w:lsdException w:name="heading 1" w:semiHidden="0" w:uiPriority="9" w:unhideWhenUsed="0" w:qFormat="1"/>
-    <w:lsdException w:name="heading 2" w:uiPriority="9" w:qFormat="1"/>
-    <w:lsdException w:name="heading 3" w:uiPriority="9" w:qFormat="1"/>
-    <w:lsdException w:name="heading 4" w:uiPriority="9" w:qFormat="1"/>
-    <w:lsdException w:name="heading 5" w:uiPriority="9" w:qFormat="1"/>
-    <w:lsdException w:name="heading 6" w:uiPriority="9" w:qFormat="1"/>
-    <w:lsdException w:name="heading 7" w:uiPriority="9" w:qFormat="1"/>
-    <w:lsdException w:name="heading 8" w:uiPriority="9" w:qFormat="1"/>
-    <w:lsdException w:name="heading 9" w:uiPriority="9" w:qFormat="1"/>
-    <w:lsdException w:name="toc 1" w:uiPriority="39"/>
-    <w:lsdException w:name="toc 2" w:uiPriority="39"/>
-    <w:lsdException w:name="toc 3" w:uiPriority="39"/>
-    <w:lsdException w:name="toc 4" w:uiPriority="39"/>
-    <w:lsdException w:name="toc 5" w:uiPriority="39"/>
-    <w:lsdException w:name="toc 6" w:uiPriority="39"/>
-    <w:lsdException w:name="toc 7" w:uiPriority="39"/>
-    <w:lsdException w:name="toc 8" w:uiPriority="39"/>
-    <w:lsdException w:name="toc 9" w:uiPriority="39"/>
-    <w:lsdException w:name="caption" w:uiPriority="35" w:qFormat="1"/>
-    <w:lsdException w:name="Title" w:semiHidden="0" w:uiPriority="10" w:unhideWhenUsed="0" w:qFormat="1"/>
-    <w:lsdException w:name="Default Paragraph Font" w:uiPriority="1"/>
-    <w:lsdException w:name="Subtitle" w:semiHidden="0" w:uiPriority="11" w:unhideWhenUsed="0" w:qFormat="1"/>
-    <w:lsdException w:name="Strong" w:semiHidden="0" w:uiPriority="22" w:unhideWhenUsed="0" w:qFormat="1"/>
-    <w:lsdException w:name="Emphasis" w:semiHidden="0" w:uiPriority="20" w:unhideWhenUsed="0" w:qFormat="1"/>
-    <w:lsdException w:name="Table Grid" w:semiHidden="0" w:uiPriority="39" w:unhideWhenUsed="0"/>
-    <w:lsdException w:name="Placeholder Text" w:unhideWhenUsed="0"/>
-    <w:lsdException w:name="No Spacing" w:semiHidden="0" w:uiPriority="1" w:unhideWhenUsed="0" w:qFormat="1"/>
-    <w:lsdException w:name="Light Shading" w:semiHidden="0" w:uiPriority="60" w:unhideWhenUsed="0"/>
-    <w:lsdException w:name="Light List" w:semiHidden="0" w:uiPriority="61" w:unhideWhenUsed="0"/>
-    <w:lsdException w:name="Light Grid" w:semiHidden="0" w:uiPriority="62" w:unhideWhenUsed="0"/>
-    <w:lsdException w:name="Medium Shading 1" w:semiHidden="0" w:uiPriority="63" w:unhideWhenUsed="0"/>
-    <w:lsdException w:name="Medium Shading 2" w:semiHidden="0" w:uiPriority="64" w:unhideWhenUsed="0"/>
-    <w:lsdException w:name="Medium List 1" w:semiHidden="0" w:uiPriority="65" w:unhideWhenUsed="0"/>
-    <w:lsdException w:name="Medium List 2" w:semiHidden="0" w:uiPriority="66" w:unhideWhenUsed="0"/>
-    <w:lsdException w:name="Medium Grid 1" w:semiHidden="0" w:uiPriority="67" w:unhideWhenUsed="0"/>
-    <w:lsdException w:name="Medium Grid 2" w:semiHidden="0" w:uiPriority="68" w:unhideWhenUsed="0"/>
-    <w:lsdException w:name="Medium Grid 3" w:semiHidden="0" w:uiPriority="69" w:unhideWhenUsed="0"/>
-    <w:lsdException w:name="Dark List" w:semiHidden="0" w:uiPriority="70" w:unhideWhenUsed="0"/>
-    <w:lsdException w:name="Colorful Shading" w:semiHidden="0" w:uiPriority="71" w:unhideWhenUsed="0"/>
-    <w:lsdException w:name="Colorful List" w:semiHidden="0" w:uiPriority="72" w:unhideWhenUsed="0"/>
-    <w:lsdException w:name="Colorful Grid" w:semiHidden="0" w:uiPriority="73" w:unhideWhenUsed="0"/>
-    <w:lsdException w:name="Light Shading Accent 1" w:semiHidden="0" w:uiPriority="60" w:unhideWhenUsed="0"/>
-    <w:lsdException w:name="Light List Accent 1" w:semiHidden="0" w:uiPriority="61" w:unhideWhenUsed="0"/>
-    <w:lsdException w:name="Light Grid Accent 1" w:semiHidden="0" w:uiPriority="62" w:unhideWhenUsed="0"/>
-    <w:lsdException w:name="Medium Shading 1 Accent 1" w:semiHidden="0" w:uiPriority="63" w:unhideWhenUsed="0"/>
-    <w:lsdException w:name="Medium Shading 2 Accent 1" w:semiHidden="0" w:uiPriority="64" w:unhideWhenUsed="0"/>
-    <w:lsdException w:name="Medium List 1 Accent 1" w:semiHidden="0" w:uiPriority="65" w:unhideWhenUsed="0"/>
-    <w:lsdException w:name="Revision" w:unhideWhenUsed="0"/>
-    <w:lsdException w:name="List Paragraph" w:semiHidden="0" w:uiPriority="34" w:unhideWhenUsed="0" w:qFormat="1"/>
-    <w:lsdException w:name="Quote" w:semiHidden="0" w:uiPriority="29" w:unhideWhenUsed="0" w:qFormat="1"/>
-    <w:lsdException w:name="Intense Quote" w:semiHidden="0" w:uiPriority="30" w:unhideWhenUsed="0" w:qFormat="1"/>
-    <w:lsdException w:name="Medium List 2 Accent 1" w:semiHidden="0" w:uiPriority="66" w:unhideWhenUsed="0"/>
-    <w:lsdException w:name="Medium Grid 1 Accent 1" w:semiHidden="0" w:uiPriority="67" w:unhideWhenUsed="0"/>
-    <w:lsdException w:name="Medium Grid 2 Accent 1" w:semiHidden="0" w:uiPriority="68" w:unhideWhenUsed="0"/>
-    <w:lsdException w:name="Medium Grid 3 Accent 1" w:semiHidden="0" w:uiPriority="69" w:unhideWhenUsed="0"/>
-    <w:lsdException w:name="Dark List Accent 1" w:semiHidden="0" w:uiPriority="70" w:unhideWhenUsed="0"/>
-    <w:lsdException w:name="Colorful Shading Accent 1" w:semiHidden="0" w:uiPriority="71" w:unhideWhenUsed="0"/>
-    <w:lsdException w:name="Colorful List Accent 1" w:semiHidden="0" w:uiPriority="72" w:unhideWhenUsed="0"/>
-    <w:lsdException w:name="Colorful Grid Accent 1" w:semiHidden="0" w:uiPriority="73" w:unhideWhenUsed="0"/>
-    <w:lsdException w:name="Light Shading Accent 2" w:semiHidden="0" w:uiPriority="60" w:unhideWhenUsed="0"/>
-    <w:lsdException w:name="Light List Accent 2" w:semiHidden="0" w:uiPriority="61" w:unhideWhenUsed="0"/>
-    <w:lsdException w:name="Light Grid Accent 2" w:semiHidden="0" w:uiPriority="62" w:unhideWhenUsed="0"/>
-    <w:lsdException w:name="Medium Shading 1 Accent 2" w:semiHidden="0" w:uiPriority="63" w:unhideWhenUsed="0"/>
-    <w:lsdException w:name="Medium Shading 2 Accent 2" w:semiHidden="0" w:uiPriority="64" w:unhideWhenUsed="0"/>
-    <w:lsdException w:name="Medium List 1 Accent 2" w:semiHidden="0" w:uiPriority="65" w:unhideWhenUsed="0"/>
-    <w:lsdException w:name="Medium List 2 Accent 2" w:semiHidden="0" w:uiPriority="66" w:unhideWhenUsed="0"/>
-    <w:lsdException w:name="Medium Grid 1 Accent 2" w:semiHidden="0" w:uiPriority="67" w:unhideWhenUsed="0"/>
-    <w:lsdException w:name="Medium Grid 2 Accent 2" w:semiHidden="0" w:uiPriority="68" w:unhideWhenUsed="0"/>
-    <w:lsdException w:name="Medium Grid 3 Accent 2" w:semiHidden="0" w:uiPriority="69" w:unhideWhenUsed="0"/>
-    <w:lsdException w:name="Dark List Accent 2" w:semiHidden="0" w:uiPriority="70" w:unhideWhenUsed="0"/>
-    <w:lsdException w:name="Colorful Shading Accent 2" w:semiHidden="0" w:uiPriority="71" w:unhideWhenUsed="0"/>
-    <w:lsdException w:name="Colorful List Accent 2" w:semiHidden="0" w:uiPriority="72" w:unhideWhenUsed="0"/>
-    <w:lsdException w:name="Colorful Grid Accent 2" w:semiHidden="0" w:uiPriority="73" w:unhideWhenUsed="0"/>
-    <w:lsdException w:name="Light Shading Accent 3" w:semiHidden="0" w:uiPriority="60" w:unhideWhenUsed="0"/>
-    <w:lsdException w:name="Light List Accent 3" w:semiHidden="0" w:uiPriority="61" w:unhideWhenUsed="0"/>
-    <w:lsdException w:name="Light Grid Accent 3" w:semiHidden="0" w:uiPriority="62" w:unhideWhenUsed="0"/>
-    <w:lsdException w:name="Medium Shading 1 Accent 3" w:semiHidden="0" w:uiPriority="63" w:unhideWhenUsed="0"/>
-    <w:lsdException w:name="Medium Shading 2 Accent 3" w:semiHidden="0" w:uiPriority="64" w:unhideWhenUsed="0"/>
-    <w:lsdException w:name="Medium List 1 Accent 3" w:semiHidden="0" w:uiPriority="65" w:unhideWhenUsed="0"/>
-    <w:lsdException w:name="Medium List 2 Accent 3" w:semiHidden="0" w:uiPriority="66" w:unhideWhenUsed="0"/>
-    <w:lsdException w:name="Medium Grid 1 Accent 3" w:semiHidden="0" w:uiPriority="67" w:unhideWhenUsed="0"/>
-    <w:lsdException w:name="Medium Grid 2 Accent 3" w:semiHidden="0" w:uiPriority="68" w:unhideWhenUsed="0"/>
-    <w:lsdException w:name="Medium Grid 3 Accent 3" w:semiHidden="0" w:uiPriority="69" w:unhideWhenUsed="0"/>
-    <w:lsdException w:name="Dark List Accent 3" w:semiHidden="0" w:uiPriority="70" w:unhideWhenUsed="0"/>
-    <w:lsdException w:name="Colorful Shading Accent 3" w:semiHidden="0" w:uiPriority="71" w:unhideWhenUsed="0"/>
-    <w:lsdException w:name="Colorful List Accent 3" w:semiHidden="0" w:uiPriority="72" w:unhideWhenUsed="0"/>
-    <w:lsdException w:name="Colorful Grid Accent 3" w:semiHidden="0" w:uiPriority="73" w:unhideWhenUsed="0"/>
-    <w:lsdException w:name="Light Shading Accent 4" w:semiHidden="0" w:uiPriority="60" w:unhideWhenUsed="0"/>
-    <w:lsdException w:name="Light List Accent 4" w:semiHidden="0" w:uiPriority="61" w:unhideWhenUsed="0"/>
-    <w:lsdException w:name="Light Grid Accent 4" w:semiHidden="0" w:uiPriority="62" w:unhideWhenUsed="0"/>
-    <w:lsdException w:name="Medium Shading 1 Accent 4" w:semiHidden="0" w:uiPriority="63" w:unhideWhenUsed="0"/>
-    <w:lsdException w:name="Medium Shading 2 Accent 4" w:semiHidden="0" w:uiPriority="64" w:unhideWhenUsed="0"/>
-    <w:lsdException w:name="Medium List 1 Accent 4" w:semiHidden="0" w:uiPriority="65" w:unhideWhenUsed="0"/>
-    <w:lsdException w:name="Medium List 2 Accent 4" w:semiHidden="0" w:uiPriority="66" w:unhideWhenUsed="0"/>
-    <w:lsdException w:name="Medium Grid 1 Accent 4" w:semiHidden="0" w:uiPriority="67" w:unhideWhenUsed="0"/>
-    <w:lsdException w:name="Medium Grid 2 Accent 4" w:semiHidden="0" w:uiPriority="68" w:unhideWhenUsed="0"/>
-    <w:lsdException w:name="Medium Grid 3 Accent 4" w:semiHidden="0" w:uiPriority="69" w:unhideWhenUsed="0"/>
-    <w:lsdException w:name="Dark List Accent 4" w:semiHidden="0" w:uiPriority="70" w:unhideWhenUsed="0"/>
-    <w:lsdException w:name="Colorful Shading Accent 4" w:semiHidden="0" w:uiPriority="71" w:unhideWhenUsed="0"/>
-    <w:lsdException w:name="Colorful List Accent 4" w:semiHidden="0" w:uiPriority="72" w:unhideWhenUsed="0"/>
-    <w:lsdException w:name="Colorful Grid Accent 4" w:semiHidden="0" w:uiPriority="73" w:unhideWhenUsed="0"/>
-    <w:lsdException w:name="Light Shading Accent 5" w:semiHidden="0" w:uiPriority="60" w:unhideWhenUsed="0"/>
-    <w:lsdException w:name="Light List Accent 5" w:semiHidden="0" w:uiPriority="61" w:unhideWhenUsed="0"/>
-    <w:lsdException w:name="Light Grid Accent 5" w:semiHidden="0" w:uiPriority="62" w:unhideWhenUsed="0"/>
-    <w:lsdException w:name="Medium Shading 1 Accent 5" w:semiHidden="0" w:uiPriority="63" w:unhideWhenUsed="0"/>
-    <w:lsdException w:name="Medium Shading 2 Accent 5" w:semiHidden="0" w:uiPriority="64" w:unhideWhenUsed="0"/>
-    <w:lsdException w:name="Medium List 1 Accent 5" w:semiHidden="0" w:uiPriority="65" w:unhideWhenUsed="0"/>
-    <w:lsdException w:name="Medium List 2 Accent 5" w:semiHidden="0" w:uiPriority="66" w:unhideWhenUsed="0"/>
-    <w:lsdException w:name="Medium Grid 1 Accent 5" w:semiHidden="0" w:uiPriority="67" w:unhideWhenUsed="0"/>
-    <w:lsdException w:name="Medium Grid 2 Accent 5" w:semiHidden="0" w:uiPriority="68" w:unhideWhenUsed="0"/>
-    <w:lsdException w:name="Medium Grid 3 Accent 5" w:semiHidden="0" w:uiPriority="69" w:unhideWhenUsed="0"/>
-    <w:lsdException w:name="Dark List Accent 5" w:semiHidden="0" w:uiPriority="70" w:unhideWhenUsed="0"/>
-    <w:lsdException w:name="Colorful Shading Accent 5" w:semiHidden="0" w:uiPriority="71" w:unhideWhenUsed="0"/>
-    <w:lsdException w:name="Colorful List Accent 5" w:semiHidden="0" w:uiPriority="72" w:unhideWhenUsed="0"/>
-    <w:lsdException w:name="Colorful Grid Accent 5" w:semiHidden="0" w:uiPriority="73" w:unhideWhenUsed="0"/>
-    <w:lsdException w:name="Light Shading Accent 6" w:semiHidden="0" w:uiPriority="60" w:unhideWhenUsed="0"/>
-    <w:lsdException w:name="Light List Accent 6" w:semiHidden="0" w:uiPriority="61" w:unhideWhenUsed="0"/>
-    <w:lsdException w:name="Light Grid Accent 6" w:semiHidden="0" w:uiPriority="62" w:unhideWhenUsed="0"/>
-    <w:lsdException w:name="Medium Shading 1 Accent 6" w:semiHidden="0" w:uiPriority="63" w:unhideWhenUsed="0"/>
-    <w:lsdException w:name="Medium Shading 2 Accent 6" w:semiHidden="0" w:uiPriority="64" w:unhideWhenUsed="0"/>
-    <w:lsdException w:name="Medium List 1 Accent 6" w:semiHidden="0" w:uiPriority="65" w:unhideWhenUsed="0"/>
-    <w:lsdException w:name="Medium List 2 Accent 6" w:semiHidden="0" w:uiPriority="66" w:unhideWhenUsed="0"/>
-    <w:lsdException w:name="Medium Grid 1 Accent 6" w:semiHidden="0" w:uiPriority="67" w:unhideWhenUsed="0"/>
-    <w:lsdException w:name="Medium Grid 2 Accent 6" w:semiHidden="0" w:uiPriority="68" w:unhideWhenUsed="0"/>
-    <w:lsdException w:name="Medium Grid 3 Accent 6" w:semiHidden="0" w:uiPriority="69" w:unhideWhenUsed="0"/>
-    <w:lsdException w:name="Dark List Accent 6" w:semiHidden="0" w:uiPriority="70" w:unhideWhenUsed="0"/>
-    <w:lsdException w:name="Colorful Shading Accent 6" w:semiHidden="0" w:uiPriority="71" w:unhideWhenUsed="0"/>
-    <w:lsdException w:name="Colorful List Accent 6" w:semiHidden="0" w:uiPriority="72" w:unhideWhenUsed="0"/>
-    <w:lsdException w:name="Colorful Grid Accent 6" w:semiHidden="0" w:uiPriority="73" w:unhideWhenUsed="0"/>
-    <w:lsdException w:name="Subtle Emphasis" w:semiHidden="0" w:uiPriority="19" w:unhideWhenUsed="0" w:qFormat="1"/>
-    <w:lsdException w:name="Intense Emphasis" w:semiHidden="0" w:uiPriority="21" w:unhideWhenUsed="0" w:qFormat="1"/>
-    <w:lsdException w:name="Subtle Reference" w:semiHidden="0" w:uiPriority="31" w:unhideWhenUsed="0" w:qFormat="1"/>
-    <w:lsdException w:name="Intense Reference" w:semiHidden="0" w:uiPriority="32" w:unhideWhenUsed="0" w:qFormat="1"/>
-    <w:lsdException w:name="Book Title" w:semiHidden="0" w:uiPriority="33" w:unhideWhenUsed="0" w:qFormat="1"/>
-    <w:lsdException w:name="Bibliography" w:uiPriority="37"/>
-    <w:lsdException w:name="TOC Heading" w:uiPriority="39" w:qFormat="1"/>
-  </w:latentStyles>
-  <w:style w:type="paragraph" w:default="1" w:styleId="Normal">
-    <w:name w:val="Normal"/>
-    <w:qFormat/>
-  </w:style>
-  <w:style w:type="paragraph" w:styleId="Heading1">
-    <w:name w:val="heading 1"/>
-    <w:basedOn w:val="Normal"/>
-    <w:next w:val="Normal"/>
-    <w:link w:val="Heading1Char"/>
-    <w:uiPriority w:val="9"/>
-    <w:qFormat/>
-    <w:rsid w:val="0061301B"/>
-    <w:pPr>
-      <w:keepNext/>
-      <w:keepLines/>
-      <w:spacing w:after="0" w:line="240" w:lineRule="auto"/>
-      <w:outlineLvl w:val="0"/>
-    </w:pPr>
-    <w:rPr>
-      <w:b/>
-      <w:sz w:val="32"/>
-      <w:szCs w:val="32"/>
-    </w:rPr>
-  </w:style>
-  <w:style w:type="paragraph" w:styleId="Heading2">
-    <w:name w:val="heading 2"/>
-    <w:basedOn w:val="Normal"/>
-    <w:next w:val="Normal"/>
-    <w:link w:val="Heading2Char"/>
-    <w:uiPriority w:val="9"/>
-    <w:unhideWhenUsed/>
-    <w:qFormat/>
-    <w:rsid w:val="00F6413F"/>
-    <w:pPr>
-      <w:keepNext/>
-      <w:keepLines/>
-      <w:spacing w:after="0"/>
-      <w:outlineLvl w:val="1"/>
-    </w:pPr>
-    <w:rPr>
-      <w:rFonts w:eastAsiaTheme="majorEastAsia" w:cstheme="majorBidi"/>
-      <w:b/>
-      <w:sz w:val="26"/>
-      <w:szCs w:val="26"/>
-    </w:rPr>
-  </w:style>
-  <w:style w:type="paragraph" w:styleId="Heading3">
-    <w:name w:val="heading 3"/>
-    <w:basedOn w:val="Normal"/>
-    <w:next w:val="Normal"/>
-    <w:link w:val="Heading3Char"/>
-    <w:uiPriority w:val="9"/>
-    <w:unhideWhenUsed/>
-    <w:qFormat/>
-    <w:rsid w:val="00F1483D"/>
-    <w:pPr>
-      <w:keepNext/>
-      <w:keepLines/>
-      <w:spacing w:before="40" w:after="0"/>
-      <w:outlineLvl w:val="2"/>
-    </w:pPr>
-    <w:rPr>
-      <w:rFonts w:eastAsiaTheme="majorEastAsia" w:cstheme="majorBidi"/>
-      <w:b/>
-      <w:szCs w:val="24"/>
-    </w:rPr>
-  </w:style>
-  <w:style w:type="character" w:default="1" w:styleId="DefaultParagraphFont">
-    <w:name w:val="Default Paragraph Font"/>
-    <w:uiPriority w:val="1"/>
-    <w:semiHidden/>
-    <w:unhideWhenUsed/>
-  </w:style>
-  <w:style w:type="table" w:default="1" w:styleId="TableNormal">
-    <w:name w:val="Normal Table"/>
-    <w:uiPriority w:val="99"/>
-    <w:semiHidden/>
-    <w:unhideWhenUsed/>
-    <w:tblPr>
-      <w:tblInd w:w="0" w:type="dxa"/>
-      <w:tblCellMar>
-        <w:top w:w="0" w:type="dxa"/>
-        <w:left w:w="108" w:type="dxa"/>
-        <w:bottom w:w="0" w:type="dxa"/>
-        <w:right w:w="108" w:type="dxa"/>
-      </w:tblCellMar>
-    </w:tblPr>
-  </w:style>
-  <w:style w:type="numbering" w:default="1" w:styleId="NoList">
-    <w:name w:val="No List"/>
-    <w:uiPriority w:val="99"/>
-    <w:semiHidden/>
-    <w:unhideWhenUsed/>
-  </w:style>
-  <w:style w:type="table" w:styleId="TableGrid">
-    <w:name w:val="Table Grid"/>
-    <w:basedOn w:val="TableNormal"/>
-    <w:uiPriority w:val="39"/>
-    <w:rsid w:val="00825745"/>
-    <w:pPr>
-      <w:spacing w:after="0" w:line="240" w:lineRule="auto"/>
-    </w:pPr>
-    <w:tblPr>
-      <w:tblInd w:w="0" w:type="dxa"/>
-      <w:tblBorders>
-        <w:top w:val="single" w:sz="4" w:space="0" w:color="auto"/>
-        <w:left w:val="single" w:sz="4" w:space="0" w:color="auto"/>
-        <w:bottom w:val="single" w:sz="4" w:space="0" w:color="auto"/>
-        <w:right w:val="single" w:sz="4" w:space="0" w:color="auto"/>
-        <w:insideH w:val="single" w:sz="4" w:space="0" w:color="auto"/>
-        <w:insideV w:val="single" w:sz="4" w:space="0" w:color="auto"/>
-      </w:tblBorders>
-      <w:tblCellMar>
-        <w:top w:w="0" w:type="dxa"/>
-        <w:left w:w="108" w:type="dxa"/>
-        <w:bottom w:w="0" w:type="dxa"/>
-        <w:right w:w="108" w:type="dxa"/>
-      </w:tblCellMar>
-    </w:tblPr>
-  </w:style>
-  <w:style w:type="paragraph" w:styleId="Title">
-    <w:name w:val="Title"/>
-    <w:basedOn w:val="Normal"/>
-    <w:next w:val="Normal"/>
-    <w:link w:val="TitleChar"/>
-    <w:uiPriority w:val="10"/>
-    <w:qFormat/>
-    <w:rsid w:val="007164F7"/>
-    <w:pPr>
-      <w:spacing w:after="0" w:line="240" w:lineRule="auto"/>
-      <w:contextualSpacing/>
-    </w:pPr>
-    <w:rPr>
-      <w:rFonts w:ascii="Calibri" w:eastAsiaTheme="majorEastAsia" w:hAnsi="Calibri" w:cstheme="majorBidi"/>
-      <w:b/>
-      <w:spacing w:val="-10"/>
-      <w:kern w:val="28"/>
-      <w:sz w:val="40"/>
-      <w:szCs w:val="56"/>
-    </w:rPr>
-  </w:style>
-  <w:style w:type="character" w:customStyle="1" w:styleId="TitleChar">
-    <w:name w:val="Title Char"/>
-    <w:basedOn w:val="DefaultParagraphFont"/>
-    <w:link w:val="Title"/>
-    <w:uiPriority w:val="10"/>
-    <w:rsid w:val="007164F7"/>
-    <w:rPr>
-      <w:rFonts w:ascii="Calibri" w:eastAsiaTheme="majorEastAsia" w:hAnsi="Calibri" w:cstheme="majorBidi"/>
-      <w:b/>
-      <w:spacing w:val="-10"/>
-      <w:kern w:val="28"/>
-      <w:sz w:val="40"/>
-      <w:szCs w:val="56"/>
-    </w:rPr>
-  </w:style>
-  <w:style w:type="character" w:customStyle="1" w:styleId="Heading1Char">
-    <w:name w:val="Heading 1 Char"/>
-    <w:basedOn w:val="DefaultParagraphFont"/>
-    <w:link w:val="Heading1"/>
-    <w:uiPriority w:val="9"/>
-    <w:rsid w:val="0061301B"/>
-    <w:rPr>
-      <w:b/>
-      <w:sz w:val="32"/>
-      <w:szCs w:val="32"/>
-    </w:rPr>
-  </w:style>
-  <w:style w:type="character" w:customStyle="1" w:styleId="Heading2Char">
-    <w:name w:val="Heading 2 Char"/>
-    <w:basedOn w:val="DefaultParagraphFont"/>
-    <w:link w:val="Heading2"/>
-    <w:uiPriority w:val="9"/>
-    <w:rsid w:val="00F6413F"/>
-    <w:rPr>
-      <w:rFonts w:eastAsiaTheme="majorEastAsia" w:cstheme="majorBidi"/>
-      <w:b/>
-      <w:sz w:val="26"/>
-      <w:szCs w:val="26"/>
-    </w:rPr>
-  </w:style>
-  <w:style w:type="paragraph" w:styleId="Subtitle">
-    <w:name w:val="Subtitle"/>
-    <w:basedOn w:val="Normal"/>
-    <w:next w:val="Normal"/>
-    <w:link w:val="SubtitleChar"/>
-    <w:uiPriority w:val="11"/>
-    <w:qFormat/>
-    <w:rsid w:val="00F010CB"/>
-    <w:pPr>
-      <w:numPr>
-        <w:ilvl w:val="1"/>
-      </w:numPr>
-      <w:spacing w:after="0"/>
-    </w:pPr>
-    <w:rPr>
-      <w:rFonts w:ascii="Calibri" w:eastAsiaTheme="minorEastAsia" w:hAnsi="Calibri"/>
-      <w:b/>
-      <w:color w:val="A6A6A6"/>
-      <w:sz w:val="20"/>
-    </w:rPr>
-  </w:style>
-  <w:style w:type="character" w:customStyle="1" w:styleId="SubtitleChar">
-    <w:name w:val="Subtitle Char"/>
-    <w:basedOn w:val="DefaultParagraphFont"/>
-    <w:link w:val="Subtitle"/>
-    <w:uiPriority w:val="11"/>
-    <w:rsid w:val="00F010CB"/>
-    <w:rPr>
-      <w:rFonts w:ascii="Calibri" w:eastAsiaTheme="minorEastAsia" w:hAnsi="Calibri"/>
-      <w:b/>
-      <w:color w:val="A6A6A6"/>
-      <w:sz w:val="20"/>
-    </w:rPr>
-  </w:style>
-  <w:style w:type="character" w:customStyle="1" w:styleId="Heading3Char">
-    <w:name w:val="Heading 3 Char"/>
-    <w:basedOn w:val="DefaultParagraphFont"/>
-    <w:link w:val="Heading3"/>
-    <w:uiPriority w:val="9"/>
-    <w:rsid w:val="00F1483D"/>
-    <w:rPr>
-      <w:rFonts w:eastAsiaTheme="majorEastAsia" w:cstheme="majorBidi"/>
-      <w:b/>
-      <w:szCs w:val="24"/>
-    </w:rPr>
-  </w:style>
-  <w:style w:type="paragraph" w:styleId="BalloonText">
-    <w:name w:val="Balloon Text"/>
-    <w:basedOn w:val="Normal"/>
-    <w:link w:val="BalloonTextChar"/>
-    <w:uiPriority w:val="99"/>
-    <w:semiHidden/>
-    <w:unhideWhenUsed/>
-    <w:rsid w:val="00913545"/>
-    <w:pPr>
-      <w:spacing w:after="0" w:line="240" w:lineRule="auto"/>
-    </w:pPr>
-    <w:rPr>
-      <w:rFonts w:ascii="Tahoma" w:hAnsi="Tahoma" w:cs="Tahoma"/>
-      <w:sz w:val="16"/>
-      <w:szCs w:val="16"/>
-    </w:rPr>
-  </w:style>
-  <w:style w:type="character" w:customStyle="1" w:styleId="BalloonTextChar">
-    <w:name w:val="Balloon Text Char"/>
-    <w:basedOn w:val="DefaultParagraphFont"/>
-    <w:link w:val="BalloonText"/>
-    <w:uiPriority w:val="99"/>
-    <w:semiHidden/>
-    <w:rsid w:val="00913545"/>
-    <w:rPr>
-      <w:rFonts w:ascii="Tahoma" w:hAnsi="Tahoma" w:cs="Tahoma"/>
-      <w:sz w:val="16"/>
-      <w:szCs w:val="16"/>
-    </w:rPr>
-  </w:style>
-  <w:style w:type="paragraph" w:styleId="NoSpacing">
-    <w:name w:val="No Spacing"/>
-    <w:uiPriority w:val="1"/>
-    <w:qFormat/>
-    <w:rsid w:val="001526EA"/>
-    <w:pPr>
-      <w:spacing w:after="0" w:line="240" w:lineRule="auto"/>
-    </w:pPr>
-  </w:style>
-</w:styles>
-</file>
-
-<file path=word/stylesWithEffects.xml><?xml version="1.0" encoding="utf-8"?>
-<w:styles xmlns:wpc="http://schemas.microsoft.com/office/word/2010/wordprocessingCanvas" xmlns:mc="http://schemas.openxmlformats.org/markup-compatibility/2006" xmlns:o="urn:schemas-microsoft-com:office:office" xmlns:r="http://schemas.openxmlformats.org/officeDocument/2006/relationships" xmlns:m="http://schemas.openxmlformats.org/officeDocument/2006/math" xmlns:v="urn:schemas-microsoft-com:vml" xmlns:wp14="http://schemas.microsoft.com/office/word/2010/wordprocessingDrawing" xmlns:wp="http://schemas.openxmlformats.org/drawingml/2006/wordprocessingDrawing" xmlns:w10="urn:schemas-microsoft-com:office:word" xmlns:w="http://schemas.openxmlformats.org/wordprocessingml/2006/main" xmlns:w14="http://schemas.microsoft.com/office/word/2010/wordml" xmlns:wpg="http://schemas.microsoft.com/office/word/2010/wordprocessingGroup" xmlns:wpi="http://schemas.microsoft.com/office/word/2010/wordprocessingInk" xmlns:wne="http://schemas.microsoft.com/office/word/2006/wordml" xmlns:wps="http://schemas.microsoft.com/office/word/2010/wordprocessingShape" mc:Ignorable="w14 wp14">
-  <w:docDefaults>
-    <w:rPrDefault>
-      <w:rPr>
-        <w:rFonts w:asciiTheme="minorHAnsi" w:eastAsiaTheme="minorHAnsi" w:hAnsiTheme="minorHAnsi" w:cstheme="minorBidi"/>
-        <w:sz w:val="22"/>
-        <w:szCs w:val="22"/>
-        <w:lang w:val="en-US" w:eastAsia="en-US" w:bidi="ar-SA"/>
-      </w:rPr>
-    </w:rPrDefault>
-    <w:pPrDefault>
-      <w:pPr>
-        <w:spacing w:after="160" w:line="259" w:lineRule="auto"/>
-      </w:pPr>
-    </w:pPrDefault>
-  </w:docDefaults>
-  <w:latentStyles w:defLockedState="0" w:defUIPriority="99" w:defSemiHidden="1" w:defUnhideWhenUsed="1" w:defQFormat="0" w:count="267">
-    <w:lsdException w:name="Normal" w:semiHidden="0" w:uiPriority="0" w:unhideWhenUsed="0" w:qFormat="1"/>
-    <w:lsdException w:name="heading 1" w:semiHidden="0" w:uiPriority="9" w:unhideWhenUsed="0" w:qFormat="1"/>
-    <w:lsdException w:name="heading 2" w:uiPriority="9" w:qFormat="1"/>
-    <w:lsdException w:name="heading 3" w:uiPriority="9" w:qFormat="1"/>
-    <w:lsdException w:name="heading 4" w:uiPriority="9" w:qFormat="1"/>
-    <w:lsdException w:name="heading 5" w:uiPriority="9" w:qFormat="1"/>
-    <w:lsdException w:name="heading 6" w:uiPriority="9" w:qFormat="1"/>
-    <w:lsdException w:name="heading 7" w:uiPriority="9" w:qFormat="1"/>
-    <w:lsdException w:name="heading 8" w:uiPriority="9" w:qFormat="1"/>
-    <w:lsdException w:name="heading 9" w:uiPriority="9" w:qFormat="1"/>
-    <w:lsdException w:name="toc 1" w:uiPriority="39"/>
-    <w:lsdException w:name="toc 2" w:uiPriority="39"/>
-    <w:lsdException w:name="toc 3" w:uiPriority="39"/>
-    <w:lsdException w:name="toc 4" w:uiPriority="39"/>
-    <w:lsdException w:name="toc 5" w:uiPriority="39"/>
-    <w:lsdException w:name="toc 6" w:uiPriority="39"/>
-    <w:lsdException w:name="toc 7" w:uiPriority="39"/>
-    <w:lsdException w:name="toc 8" w:uiPriority="39"/>
-    <w:lsdException w:name="toc 9" w:uiPriority="39"/>
-    <w:lsdException w:name="caption" w:uiPriority="35" w:qFormat="1"/>
-    <w:lsdException w:name="Title" w:semiHidden="0" w:uiPriority="10" w:unhideWhenUsed="0" w:qFormat="1"/>
-    <w:lsdException w:name="Default Paragraph Font" w:uiPriority="1"/>
-    <w:lsdException w:name="Subtitle" w:semiHidden="0" w:uiPriority="11" w:unhideWhenUsed="0" w:qFormat="1"/>
-    <w:lsdException w:name="Strong" w:semiHidden="0" w:uiPriority="22" w:unhideWhenUsed="0" w:qFormat="1"/>
-    <w:lsdException w:name="Emphasis" w:semiHidden="0" w:uiPriority="20" w:unhideWhenUsed="0" w:qFormat="1"/>
-    <w:lsdException w:name="Table Grid" w:semiHidden="0" w:uiPriority="39" w:unhideWhenUsed="0"/>
-    <w:lsdException w:name="Placeholder Text" w:unhideWhenUsed="0"/>
-    <w:lsdException w:name="No Spacing" w:semiHidden="0" w:uiPriority="1" w:unhideWhenUsed="0" w:qFormat="1"/>
-    <w:lsdException w:name="Light Shading" w:semiHidden="0" w:uiPriority="60" w:unhideWhenUsed="0"/>
-    <w:lsdException w:name="Light List" w:semiHidden="0" w:uiPriority="61" w:unhideWhenUsed="0"/>
-    <w:lsdException w:name="Light Grid" w:semiHidden="0" w:uiPriority="62" w:unhideWhenUsed="0"/>
-    <w:lsdException w:name="Medium Shading 1" w:semiHidden="0" w:uiPriority="63" w:unhideWhenUsed="0"/>
-    <w:lsdException w:name="Medium Shading 2" w:semiHidden="0" w:uiPriority="64" w:unhideWhenUsed="0"/>
-    <w:lsdException w:name="Medium List 1" w:semiHidden="0" w:uiPriority="65" w:unhideWhenUsed="0"/>
-    <w:lsdException w:name="Medium List 2" w:semiHidden="0" w:uiPriority="66" w:unhideWhenUsed="0"/>
-    <w:lsdException w:name="Medium Grid 1" w:semiHidden="0" w:uiPriority="67" w:unhideWhenUsed="0"/>
-    <w:lsdException w:name="Medium Grid 2" w:semiHidden="0" w:uiPriority="68" w:unhideWhenUsed="0"/>
-    <w:lsdException w:name="Medium Grid 3" w:semiHidden="0" w:uiPriority="69" w:unhideWhenUsed="0"/>
-    <w:lsdException w:name="Dark List" w:semiHidden="0" w:uiPriority="70" w:unhideWhenUsed="0"/>
-    <w:lsdException w:name="Colorful Shading" w:semiHidden="0" w:uiPriority="71" w:unhideWhenUsed="0"/>
-    <w:lsdException w:name="Colorful List" w:semiHidden="0" w:uiPriority="72" w:unhideWhenUsed="0"/>
-    <w:lsdException w:name="Colorful Grid" w:semiHidden="0" w:uiPriority="73" w:unhideWhenUsed="0"/>
-    <w:lsdException w:name="Light Shading Accent 1" w:semiHidden="0" w:uiPriority="60" w:unhideWhenUsed="0"/>
-    <w:lsdException w:name="Light List Accent 1" w:semiHidden="0" w:uiPriority="61" w:unhideWhenUsed="0"/>
-    <w:lsdException w:name="Light Grid Accent 1" w:semiHidden="0" w:uiPriority="62" w:unhideWhenUsed="0"/>
-    <w:lsdException w:name="Medium Shading 1 Accent 1" w:semiHidden="0" w:uiPriority="63" w:unhideWhenUsed="0"/>
-    <w:lsdException w:name="Medium Shading 2 Accent 1" w:semiHidden="0" w:uiPriority="64" w:unhideWhenUsed="0"/>
-    <w:lsdException w:name="Medium List 1 Accent 1" w:semiHidden="0" w:uiPriority="65" w:unhideWhenUsed="0"/>
-    <w:lsdException w:name="Revision" w:unhideWhenUsed="0"/>
-    <w:lsdException w:name="List Paragraph" w:semiHidden="0" w:uiPriority="34" w:unhideWhenUsed="0" w:qFormat="1"/>
-    <w:lsdException w:name="Quote" w:semiHidden="0" w:uiPriority="29" w:unhideWhenUsed="0" w:qFormat="1"/>
-    <w:lsdException w:name="Intense Quote" w:semiHidden="0" w:uiPriority="30" w:unhideWhenUsed="0" w:qFormat="1"/>
-    <w:lsdException w:name="Medium List 2 Accent 1" w:semiHidden="0" w:uiPriority="66" w:unhideWhenUsed="0"/>
-    <w:lsdException w:name="Medium Grid 1 Accent 1" w:semiHidden="0" w:uiPriority="67" w:unhideWhenUsed="0"/>
-    <w:lsdException w:name="Medium Grid 2 Accent 1" w:semiHidden="0" w:uiPriority="68" w:unhideWhenUsed="0"/>
-    <w:lsdException w:name="Medium Grid 3 Accent 1" w:semiHidden="0" w:uiPriority="69" w:unhideWhenUsed="0"/>
-    <w:lsdException w:name="Dark List Accent 1" w:semiHidden="0" w:uiPriority="70" w:unhideWhenUsed="0"/>
-    <w:lsdException w:name="Colorful Shading Accent 1" w:semiHidden="0" w:uiPriority="71" w:unhideWhenUsed="0"/>
-    <w:lsdException w:name="Colorful List Accent 1" w:semiHidden="0" w:uiPriority="72" w:unhideWhenUsed="0"/>
-    <w:lsdException w:name="Colorful Grid Accent 1" w:semiHidden="0" w:uiPriority="73" w:unhideWhenUsed="0"/>
-    <w:lsdException w:name="Light Shading Accent 2" w:semiHidden="0" w:uiPriority="60" w:unhideWhenUsed="0"/>
-    <w:lsdException w:name="Light List Accent 2" w:semiHidden="0" w:uiPriority="61" w:unhideWhenUsed="0"/>
-    <w:lsdException w:name="Light Grid Accent 2" w:semiHidden="0" w:uiPriority="62" w:unhideWhenUsed="0"/>
-    <w:lsdException w:name="Medium Shading 1 Accent 2" w:semiHidden="0" w:uiPriority="63" w:unhideWhenUsed="0"/>
-    <w:lsdException w:name="Medium Shading 2 Accent 2" w:semiHidden="0" w:uiPriority="64" w:unhideWhenUsed="0"/>
-    <w:lsdException w:name="Medium List 1 Accent 2" w:semiHidden="0" w:uiPriority="65" w:unhideWhenUsed="0"/>
-    <w:lsdException w:name="Medium List 2 Accent 2" w:semiHidden="0" w:uiPriority="66" w:unhideWhenUsed="0"/>
-    <w:lsdException w:name="Medium Grid 1 Accent 2" w:semiHidden="0" w:uiPriority="67" w:unhideWhenUsed="0"/>
-    <w:lsdException w:name="Medium Grid 2 Accent 2" w:semiHidden="0" w:uiPriority="68" w:unhideWhenUsed="0"/>
-    <w:lsdException w:name="Medium Grid 3 Accent 2" w:semiHidden="0" w:uiPriority="69" w:unhideWhenUsed="0"/>
-    <w:lsdException w:name="Dark List Accent 2" w:semiHidden="0" w:uiPriority="70" w:unhideWhenUsed="0"/>
-    <w:lsdException w:name="Colorful Shading Accent 2" w:semiHidden="0" w:uiPriority="71" w:unhideWhenUsed="0"/>
-    <w:lsdException w:name="Colorful List Accent 2" w:semiHidden="0" w:uiPriority="72" w:unhideWhenUsed="0"/>
-    <w:lsdException w:name="Colorful Grid Accent 2" w:semiHidden="0" w:uiPriority="73" w:unhideWhenUsed="0"/>
-    <w:lsdException w:name="Light Shading Accent 3" w:semiHidden="0" w:uiPriority="60" w:unhideWhenUsed="0"/>
-    <w:lsdException w:name="Light List Accent 3" w:semiHidden="0" w:uiPriority="61" w:unhideWhenUsed="0"/>
-    <w:lsdException w:name="Light Grid Accent 3" w:semiHidden="0" w:uiPriority="62" w:unhideWhenUsed="0"/>
-    <w:lsdException w:name="Medium Shading 1 Accent 3" w:semiHidden="0" w:uiPriority="63" w:unhideWhenUsed="0"/>
-    <w:lsdException w:name="Medium Shading 2 Accent 3" w:semiHidden="0" w:uiPriority="64" w:unhideWhenUsed="0"/>
-    <w:lsdException w:name="Medium List 1 Accent 3" w:semiHidden="0" w:uiPriority="65" w:unhideWhenUsed="0"/>
-    <w:lsdException w:name="Medium List 2 Accent 3" w:semiHidden="0" w:uiPriority="66" w:unhideWhenUsed="0"/>
-    <w:lsdException w:name="Medium Grid 1 Accent 3" w:semiHidden="0" w:uiPriority="67" w:unhideWhenUsed="0"/>
-    <w:lsdException w:name="Medium Grid 2 Accent 3" w:semiHidden="0" w:uiPriority="68" w:unhideWhenUsed="0"/>
-    <w:lsdException w:name="Medium Grid 3 Accent 3" w:semiHidden="0" w:uiPriority="69" w:unhideWhenUsed="0"/>
-    <w:lsdException w:name="Dark List Accent 3" w:semiHidden="0" w:uiPriority="70" w:unhideWhenUsed="0"/>
-    <w:lsdException w:name="Colorful Shading Accent 3" w:semiHidden="0" w:uiPriority="71" w:unhideWhenUsed="0"/>
-    <w:lsdException w:name="Colorful List Accent 3" w:semiHidden="0" w:uiPriority="72" w:unhideWhenUsed="0"/>
-    <w:lsdException w:name="Colorful Grid Accent 3" w:semiHidden="0" w:uiPriority="73" w:unhideWhenUsed="0"/>
-    <w:lsdException w:name="Light Shading Accent 4" w:semiHidden="0" w:uiPriority="60" w:unhideWhenUsed="0"/>
-    <w:lsdException w:name="Light List Accent 4" w:semiHidden="0" w:uiPriority="61" w:unhideWhenUsed="0"/>
-    <w:lsdException w:name="Light Grid Accent 4" w:semiHidden="0" w:uiPriority="62" w:unhideWhenUsed="0"/>
-    <w:lsdException w:name="Medium Shading 1 Accent 4" w:semiHidden="0" w:uiPriority="63" w:unhideWhenUsed="0"/>
-    <w:lsdException w:name="Medium Shading 2 Accent 4" w:semiHidden="0" w:uiPriority="64" w:unhideWhenUsed="0"/>
-    <w:lsdException w:name="Medium List 1 Accent 4" w:semiHidden="0" w:uiPriority="65" w:unhideWhenUsed="0"/>
-    <w:lsdException w:name="Medium List 2 Accent 4" w:semiHidden="0" w:uiPriority="66" w:unhideWhenUsed="0"/>
-    <w:lsdException w:name="Medium Grid 1 Accent 4" w:semiHidden="0" w:uiPriority="67" w:unhideWhenUsed="0"/>
-    <w:lsdException w:name="Medium Grid 2 Accent 4" w:semiHidden="0" w:uiPriority="68" w:unhideWhenUsed="0"/>
-    <w:lsdException w:name="Medium Grid 3 Accent 4" w:semiHidden="0" w:uiPriority="69" w:unhideWhenUsed="0"/>
-    <w:lsdException w:name="Dark List Accent 4" w:semiHidden="0" w:uiPriority="70" w:unhideWhenUsed="0"/>
-    <w:lsdException w:name="Colorful Shading Accent 4" w:semiHidden="0" w:uiPriority="71" w:unhideWhenUsed="0"/>
-    <w:lsdException w:name="Colorful List Accent 4" w:semiHidden="0" w:uiPriority="72" w:unhideWhenUsed="0"/>
-    <w:lsdException w:name="Colorful Grid Accent 4" w:semiHidden="0" w:uiPriority="73" w:unhideWhenUsed="0"/>
-    <w:lsdException w:name="Light Shading Accent 5" w:semiHidden="0" w:uiPriority="60" w:unhideWhenUsed="0"/>
-    <w:lsdException w:name="Light List Accent 5" w:semiHidden="0" w:uiPriority="61" w:unhideWhenUsed="0"/>
-    <w:lsdException w:name="Light Grid Accent 5" w:semiHidden="0" w:uiPriority="62" w:unhideWhenUsed="0"/>
-    <w:lsdException w:name="Medium Shading 1 Accent 5" w:semiHidden="0" w:uiPriority="63" w:unhideWhenUsed="0"/>
-    <w:lsdException w:name="Medium Shading 2 Accent 5" w:semiHidden="0" w:uiPriority="64" w:unhideWhenUsed="0"/>
-    <w:lsdException w:name="Medium List 1 Accent 5" w:semiHidden="0" w:uiPriority="65" w:unhideWhenUsed="0"/>
-    <w:lsdException w:name="Medium List 2 Accent 5" w:semiHidden="0" w:uiPriority="66" w:unhideWhenUsed="0"/>
-    <w:lsdException w:name="Medium Grid 1 Accent 5" w:semiHidden="0" w:uiPriority="67" w:unhideWhenUsed="0"/>
-    <w:lsdException w:name="Medium Grid 2 Accent 5" w:semiHidden="0" w:uiPriority="68" w:unhideWhenUsed="0"/>
-    <w:lsdException w:name="Medium Grid 3 Accent 5" w:semiHidden="0" w:uiPriority="69" w:unhideWhenUsed="0"/>
-    <w:lsdException w:name="Dark List Accent 5" w:semiHidden="0" w:uiPriority="70" w:unhideWhenUsed="0"/>
-    <w:lsdException w:name="Colorful Shading Accent 5" w:semiHidden="0" w:uiPriority="71" w:unhideWhenUsed="0"/>
-    <w:lsdException w:name="Colorful List Accent 5" w:semiHidden="0" w:uiPriority="72" w:unhideWhenUsed="0"/>
-    <w:lsdException w:name="Colorful Grid Accent 5" w:semiHidden="0" w:uiPriority="73" w:unhideWhenUsed="0"/>
-    <w:lsdException w:name="Light Shading Accent 6" w:semiHidden="0" w:uiPriority="60" w:unhideWhenUsed="0"/>
-    <w:lsdException w:name="Light List Accent 6" w:semiHidden="0" w:uiPriority="61" w:unhideWhenUsed="0"/>
-    <w:lsdException w:name="Light Grid Accent 6" w:semiHidden="0" w:uiPriority="62" w:unhideWhenUsed="0"/>
-    <w:lsdException w:name="Medium Shading 1 Accent 6" w:semiHidden="0" w:uiPriority="63" w:unhideWhenUsed="0"/>
-    <w:lsdException w:name="Medium Shading 2 Accent 6" w:semiHidden="0" w:uiPriority="64" w:unhideWhenUsed="0"/>
-    <w:lsdException w:name="Medium List 1 Accent 6" w:semiHidden="0" w:uiPriority="65" w:unhideWhenUsed="0"/>
-    <w:lsdException w:name="Medium List 2 Accent 6" w:semiHidden="0" w:uiPriority="66" w:unhideWhenUsed="0"/>
-    <w:lsdException w:name="Medium Grid 1 Accent 6" w:semiHidden="0" w:uiPriority="67" w:unhideWhenUsed="0"/>
-    <w:lsdException w:name="Medium Grid 2 Accent 6" w:semiHidden="0" w:uiPriority="68" w:unhideWhenUsed="0"/>
-    <w:lsdException w:name="Medium Grid 3 Accent 6" w:semiHidden="0" w:uiPriority="69" w:unhideWhenUsed="0"/>
-    <w:lsdException w:name="Dark List Accent 6" w:semiHidden="0" w:uiPriority="70" w:unhideWhenUsed="0"/>
-    <w:lsdException w:name="Colorful Shading Accent 6" w:semiHidden="0" w:uiPriority="71" w:unhideWhenUsed="0"/>
-    <w:lsdException w:name="Colorful List Accent 6" w:semiHidden="0" w:uiPriority="72" w:unhideWhenUsed="0"/>
-    <w:lsdException w:name="Colorful Grid Accent 6" w:semiHidden="0" w:uiPriority="73" w:unhideWhenUsed="0"/>
-    <w:lsdException w:name="Subtle Emphasis" w:semiHidden="0" w:uiPriority="19" w:unhideWhenUsed="0" w:qFormat="1"/>
-    <w:lsdException w:name="Intense Emphasis" w:semiHidden="0" w:uiPriority="21" w:unhideWhenUsed="0" w:qFormat="1"/>
-    <w:lsdException w:name="Subtle Reference" w:semiHidden="0" w:uiPriority="31" w:unhideWhenUsed="0" w:qFormat="1"/>
-    <w:lsdException w:name="Intense Reference" w:semiHidden="0" w:uiPriority="32" w:unhideWhenUsed="0" w:qFormat="1"/>
-    <w:lsdException w:name="Book Title" w:semiHidden="0" w:uiPriority="33" w:unhideWhenUsed="0" w:qFormat="1"/>
-    <w:lsdException w:name="Bibliography" w:uiPriority="37"/>
-    <w:lsdException w:name="TOC Heading" w:uiPriority="39" w:qFormat="1"/>
+  <w:latentStyles w:defLockedState="0" w:defUIPriority="99" w:defSemiHidden="0" w:defUnhideWhenUsed="0" w:defQFormat="0" w:count="380">
+    <w:lsdException w:name="Normal" w:uiPriority="0" w:qFormat="1"/>
+    <w:lsdException w:name="heading 1" w:uiPriority="9" w:qFormat="1"/>
+    <w:lsdException w:name="heading 2" w:semiHidden="1" w:uiPriority="9" w:unhideWhenUsed="1" w:qFormat="1"/>
+    <w:lsdException w:name="heading 3" w:semiHidden="1" w:uiPriority="9" w:unhideWhenUsed="1" w:qFormat="1"/>
+    <w:lsdException w:name="heading 4" w:semiHidden="1" w:uiPriority="9" w:unhideWhenUsed="1" w:qFormat="1"/>
+    <w:lsdException w:name="heading 5" w:semiHidden="1" w:uiPriority="9" w:unhideWhenUsed="1" w:qFormat="1"/>
+    <w:lsdException w:name="heading 6" w:semiHidden="1" w:uiPriority="9" w:unhideWhenUsed="1" w:qFormat="1"/>
+    <w:lsdException w:name="heading 7" w:semiHidden="1" w:uiPriority="9" w:unhideWhenUsed="1" w:qFormat="1"/>
+    <w:lsdException w:name="heading 8" w:semiHidden="1" w:uiPriority="9" w:unhideWhenUsed="1" w:qFormat="1"/>
+    <w:lsdException w:name="heading 9" w:semiHidden="1" w:uiPriority="9" w:unhideWhenUsed="1" w:qFormat="1"/>
+    <w:lsdException w:name="index 1" w:semiHidden="1" w:unhideWhenUsed="1"/>
+    <w:lsdException w:name="index 2" w:semiHidden="1" w:unhideWhenUsed="1"/>
+    <w:lsdException w:name="index 3" w:semiHidden="1" w:unhideWhenUsed="1"/>
+    <w:lsdException w:name="index 4" w:semiHidden="1" w:unhideWhenUsed="1"/>
+    <w:lsdException w:name="index 5" w:semiHidden="1" w:unhideWhenUsed="1"/>
+    <w:lsdException w:name="index 6" w:semiHidden="1" w:unhideWhenUsed="1"/>
+    <w:lsdException w:name="index 7" w:semiHidden="1" w:unhideWhenUsed="1"/>
+    <w:lsdException w:name="index 8" w:semiHidden="1" w:unhideWhenUsed="1"/>
+    <w:lsdException w:name="index 9" w:semiHidden="1" w:unhideWhenUsed="1"/>
+    <w:lsdException w:name="toc 1" w:semiHidden="1" w:uiPriority="39" w:unhideWhenUsed="1"/>
+    <w:lsdException w:name="toc 2" w:semiHidden="1" w:uiPriority="39" w:unhideWhenUsed="1"/>
+    <w:lsdException w:name="toc 3" w:semiHidden="1" w:uiPriority="39" w:unhideWhenUsed="1"/>
+    <w:lsdException w:name="toc 4" w:semiHidden="1" w:uiPriority="39" w:unhideWhenUsed="1"/>
+    <w:lsdException w:name="toc 5" w:semiHidden="1" w:uiPriority="39" w:unhideWhenUsed="1"/>
+    <w:lsdException w:name="toc 6" w:semiHidden="1" w:uiPriority="39" w:unhideWhenUsed="1"/>
+    <w:lsdException w:name="toc 7" w:semiHidden="1" w:uiPriority="39" w:unhideWhenUsed="1"/>
+    <w:lsdException w:name="toc 8" w:semiHidden="1" w:uiPriority="39" w:unhideWhenUsed="1"/>
+    <w:lsdException w:name="toc 9" w:semiHidden="1" w:uiPriority="39" w:unhideWhenUsed="1"/>
+    <w:lsdException w:name="Normal Indent" w:semiHidden="1" w:unhideWhenUsed="1"/>
+    <w:lsdException w:name="footnote text" w:semiHidden="1" w:unhideWhenUsed="1"/>
+    <w:lsdException w:name="annotation text" w:semiHidden="1" w:unhideWhenUsed="1"/>
+    <w:lsdException w:name="header" w:semiHidden="1" w:unhideWhenUsed="1"/>
+    <w:lsdException w:name="footer" w:semiHidden="1" w:unhideWhenUsed="1"/>
+    <w:lsdException w:name="index heading" w:semiHidden="1" w:unhideWhenUsed="1"/>
+    <w:lsdException w:name="caption" w:semiHidden="1" w:uiPriority="35" w:unhideWhenUsed="1" w:qFormat="1"/>
+    <w:lsdException w:name="table of figures" w:semiHidden="1" w:unhideWhenUsed="1"/>
+    <w:lsdException w:name="envelope address" w:semiHidden="1" w:unhideWhenUsed="1"/>
+    <w:lsdException w:name="envelope return" w:semiHidden="1" w:unhideWhenUsed="1"/>
+    <w:lsdException w:name="footnote reference" w:semiHidden="1" w:unhideWhenUsed="1"/>
+    <w:lsdException w:name="annotation reference" w:semiHidden="1" w:unhideWhenUsed="1"/>
+    <w:lsdException w:name="line number" w:semiHidden="1" w:unhideWhenUsed="1"/>
+    <w:lsdException w:name="page number" w:semiHidden="1" w:unhideWhenUsed="1"/>
+    <w:lsdException w:name="endnote reference" w:semiHidden="1" w:unhideWhenUsed="1"/>
+    <w:lsdException w:name="endnote text" w:semiHidden="1" w:unhideWhenUsed="1"/>
+    <w:lsdException w:name="table of authorities" w:semiHidden="1" w:unhideWhenUsed="1"/>
+    <w:lsdException w:name="macro" w:semiHidden="1" w:unhideWhenUsed="1"/>
+    <w:lsdException w:name="toa heading" w:semiHidden="1" w:unhideWhenUsed="1"/>
+    <w:lsdException w:name="List" w:semiHidden="1" w:unhideWhenUsed="1"/>
+    <w:lsdException w:name="List Bullet" w:semiHidden="1" w:unhideWhenUsed="1"/>
+    <w:lsdException w:name="List Number" w:semiHidden="1" w:unhideWhenUsed="1"/>
+    <w:lsdException w:name="List 2" w:semiHidden="1" w:unhideWhenUsed="1"/>
+    <w:lsdException w:name="List 3" w:semiHidden="1" w:unhideWhenUsed="1"/>
+    <w:lsdException w:name="List 4" w:semiHidden="1" w:unhideWhenUsed="1"/>
+    <w:lsdException w:name="List 5" w:semiHidden="1" w:unhideWhenUsed="1"/>
+    <w:lsdException w:name="List Bullet 2" w:semiHidden="1" w:unhideWhenUsed="1"/>
+    <w:lsdException w:name="List Bullet 3" w:semiHidden="1" w:unhideWhenUsed="1"/>
+    <w:lsdException w:name="List Bullet 4" w:semiHidden="1" w:unhideWhenUsed="1"/>
+    <w:lsdException w:name="List Bullet 5" w:semiHidden="1" w:unhideWhenUsed="1"/>
+    <w:lsdException w:name="List Number 2" w:semiHidden="1" w:unhideWhenUsed="1"/>
+    <w:lsdException w:name="List Number 3" w:semiHidden="1" w:unhideWhenUsed="1"/>
+    <w:lsdException w:name="List Number 4" w:semiHidden="1" w:unhideWhenUsed="1"/>
+    <w:lsdException w:name="List Number 5" w:semiHidden="1" w:unhideWhenUsed="1"/>
+    <w:lsdException w:name="Title" w:uiPriority="10" w:qFormat="1"/>
+    <w:lsdException w:name="Closing" w:semiHidden="1" w:unhideWhenUsed="1"/>
+    <w:lsdException w:name="Signature" w:semiHidden="1" w:unhideWhenUsed="1"/>
+    <w:lsdException w:name="Default Paragraph Font" w:semiHidden="1" w:uiPriority="1" w:unhideWhenUsed="1"/>
+    <w:lsdException w:name="Body Text" w:semiHidden="1" w:unhideWhenUsed="1"/>
+    <w:lsdException w:name="Body Text Indent" w:semiHidden="1" w:unhideWhenUsed="1"/>
+    <w:lsdException w:name="List Continue" w:semiHidden="1" w:unhideWhenUsed="1"/>
+    <w:lsdException w:name="List Continue 2" w:semiHidden="1" w:unhideWhenUsed="1"/>
+    <w:lsdException w:name="List Continue 3" w:semiHidden="1" w:unhideWhenUsed="1"/>
+    <w:lsdException w:name="List Continue 4" w:semiHidden="1" w:unhideWhenUsed="1"/>
+    <w:lsdException w:name="List Continue 5" w:semiHidden="1" w:unhideWhenUsed="1"/>
+    <w:lsdException w:name="Message Header" w:semiHidden="1" w:unhideWhenUsed="1"/>
+    <w:lsdException w:name="Subtitle" w:uiPriority="11" w:qFormat="1"/>
+    <w:lsdException w:name="Salutation" w:semiHidden="1" w:unhideWhenUsed="1"/>
+    <w:lsdException w:name="Date" w:semiHidden="1" w:unhideWhenUsed="1"/>
+    <w:lsdException w:name="Body Text First Indent" w:semiHidden="1" w:unhideWhenUsed="1"/>
+    <w:lsdException w:name="Body Text First Indent 2" w:semiHidden="1" w:unhideWhenUsed="1"/>
+    <w:lsdException w:name="Note Heading" w:semiHidden="1" w:unhideWhenUsed="1"/>
+    <w:lsdException w:name="Body Text 2" w:semiHidden="1" w:unhideWhenUsed="1"/>
+    <w:lsdException w:name="Body Text 3" w:semiHidden="1" w:unhideWhenUsed="1"/>
+    <w:lsdException w:name="Body Text Indent 2" w:semiHidden="1" w:unhideWhenUsed="1"/>
+    <w:lsdException w:name="Body Text Indent 3" w:semiHidden="1" w:unhideWhenUsed="1"/>
+    <w:lsdException w:name="Block Text" w:semiHidden="1" w:unhideWhenUsed="1"/>
+    <w:lsdException w:name="Hyperlink" w:semiHidden="1" w:unhideWhenUsed="1"/>
+    <w:lsdException w:name="FollowedHyperlink" w:semiHidden="1" w:unhideWhenUsed="1"/>
+    <w:lsdException w:name="Strong" w:uiPriority="22" w:qFormat="1"/>
+    <w:lsdException w:name="Emphasis" w:uiPriority="20" w:qFormat="1"/>
+    <w:lsdException w:name="Document Map" w:semiHidden="1" w:unhideWhenUsed="1"/>
+    <w:lsdException w:name="Plain Text" w:semiHidden="1" w:unhideWhenUsed="1"/>
+    <w:lsdException w:name="E-mail Signature" w:semiHidden="1" w:unhideWhenUsed="1"/>
+    <w:lsdException w:name="HTML Top of Form" w:semiHidden="1" w:unhideWhenUsed="1"/>
+    <w:lsdException w:name="HTML Bottom of Form" w:semiHidden="1" w:unhideWhenUsed="1"/>
+    <w:lsdException w:name="Normal (Web)" w:semiHidden="1" w:unhideWhenUsed="1"/>
+    <w:lsdException w:name="HTML Acronym" w:semiHidden="1" w:unhideWhenUsed="1"/>
+    <w:lsdException w:name="HTML Address" w:semiHidden="1" w:unhideWhenUsed="1"/>
+    <w:lsdException w:name="HTML Cite" w:semiHidden="1" w:unhideWhenUsed="1"/>
+    <w:lsdException w:name="HTML Code" w:semiHidden="1" w:unhideWhenUsed="1"/>
+    <w:lsdException w:name="HTML Definition" w:semiHidden="1" w:unhideWhenUsed="1"/>
+    <w:lsdException w:name="HTML Keyboard" w:semiHidden="1" w:unhideWhenUsed="1"/>
+    <w:lsdException w:name="HTML Preformatted" w:semiHidden="1" w:unhideWhenUsed="1"/>
+    <w:lsdException w:name="HTML Sample" w:semiHidden="1" w:unhideWhenUsed="1"/>
+    <w:lsdException w:name="HTML Typewriter" w:semiHidden="1" w:unhideWhenUsed="1"/>
+    <w:lsdException w:name="HTML Variable" w:semiHidden="1" w:unhideWhenUsed="1"/>
+    <w:lsdException w:name="Normal Table" w:semiHidden="1" w:unhideWhenUsed="1"/>
+    <w:lsdException w:name="annotation subject" w:semiHidden="1" w:unhideWhenUsed="1"/>
+    <w:lsdException w:name="No List" w:semiHidden="1" w:unhideWhenUsed="1"/>
+    <w:lsdException w:name="Outline List 1" w:semiHidden="1" w:unhideWhenUsed="1"/>
+    <w:lsdException w:name="Outline List 2" w:semiHidden="1" w:unhideWhenUsed="1"/>
+    <w:lsdException w:name="Outline List 3" w:semiHidden="1" w:unhideWhenUsed="1"/>
+    <w:lsdException w:name="Table Simple 1" w:semiHidden="1" w:unhideWhenUsed="1"/>
+    <w:lsdException w:name="Table Simple 2" w:semiHidden="1" w:unhideWhenUsed="1"/>
+    <w:lsdException w:name="Table Simple 3" w:semiHidden="1" w:unhideWhenUsed="1"/>
+    <w:lsdException w:name="Table Classic 1" w:semiHidden="1" w:unhideWhenUsed="1"/>
+    <w:lsdException w:name="Table Classic 2" w:semiHidden="1" w:unhideWhenUsed="1"/>
+    <w:lsdException w:name="Table Classic 3" w:semiHidden="1" w:unhideWhenUsed="1"/>
+    <w:lsdException w:name="Table Classic 4" w:semiHidden="1" w:unhideWhenUsed="1"/>
+    <w:lsdException w:name="Table Colorful 1" w:semiHidden="1" w:unhideWhenUsed="1"/>
+    <w:lsdException w:name="Table Colorful 2" w:semiHidden="1" w:unhideWhenUsed="1"/>
+    <w:lsdException w:name="Table Colorful 3" w:semiHidden="1" w:unhideWhenUsed="1"/>
+    <w:lsdException w:name="Table Columns 1" w:semiHidden="1" w:unhideWhenUsed="1"/>
+    <w:lsdException w:name="Table Columns 2" w:semiHidden="1" w:unhideWhenUsed="1"/>
+    <w:lsdException w:name="Table Columns 3" w:semiHidden="1" w:unhideWhenUsed="1"/>
+    <w:lsdException w:name="Table Columns 4" w:semiHidden="1" w:unhideWhenUsed="1"/>
+    <w:lsdException w:name="Table Columns 5" w:semiHidden="1" w:unhideWhenUsed="1"/>
+    <w:lsdException w:name="Table Grid 1" w:semiHidden="1" w:unhideWhenUsed="1"/>
+    <w:lsdException w:name="Table Grid 2" w:semiHidden="1" w:unhideWhenUsed="1"/>
+    <w:lsdException w:name="Table Grid 3" w:semiHidden="1" w:unhideWhenUsed="1"/>
+    <w:lsdException w:name="Table Grid 4" w:semiHidden="1" w:unhideWhenUsed="1"/>
+    <w:lsdException w:name="Table Grid 5" w:semiHidden="1" w:unhideWhenUsed="1"/>
+    <w:lsdException w:name="Table Grid 6" w:semiHidden="1" w:unhideWhenUsed="1"/>
+    <w:lsdException w:name="Table Grid 7" w:semiHidden="1" w:unhideWhenUsed="1"/>
+    <w:lsdException w:name="Table Grid 8" w:semiHidden="1" w:unhideWhenUsed="1"/>
+    <w:lsdException w:name="Table List 1" w:semiHidden="1" w:unhideWhenUsed="1"/>
+    <w:lsdException w:name="Table List 2" w:semiHidden="1" w:unhideWhenUsed="1"/>
+    <w:lsdException w:name="Table List 3" w:semiHidden="1" w:unhideWhenUsed="1"/>
+    <w:lsdException w:name="Table List 4" w:semiHidden="1" w:unhideWhenUsed="1"/>
+    <w:lsdException w:name="Table List 5" w:semiHidden="1" w:unhideWhenUsed="1"/>
+    <w:lsdException w:name="Table List 6" w:semiHidden="1" w:unhideWhenUsed="1"/>
+    <w:lsdException w:name="Table List 7" w:semiHidden="1" w:unhideWhenUsed="1"/>
+    <w:lsdException w:name="Table List 8" w:semiHidden="1" w:unhideWhenUsed="1"/>
+    <w:lsdException w:name="Table 3D effects 1" w:semiHidden="1" w:unhideWhenUsed="1"/>
+    <w:lsdException w:name="Table 3D effects 2" w:semiHidden="1" w:unhideWhenUsed="1"/>
+    <w:lsdException w:name="Table 3D effects 3" w:semiHidden="1" w:unhideWhenUsed="1"/>
+    <w:lsdException w:name="Table Contemporary" w:semiHidden="1" w:unhideWhenUsed="1"/>
+    <w:lsdException w:name="Table Elegant" w:semiHidden="1" w:unhideWhenUsed="1"/>
+    <w:lsdException w:name="Table Professional" w:semiHidden="1" w:unhideWhenUsed="1"/>
+    <w:lsdException w:name="Table Subtle 1" w:semiHidden="1" w:unhideWhenUsed="1"/>
+    <w:lsdException w:name="Table Subtle 2" w:semiHidden="1" w:unhideWhenUsed="1"/>
+    <w:lsdException w:name="Table Web 1" w:semiHidden="1" w:unhideWhenUsed="1"/>
+    <w:lsdException w:name="Table Web 2" w:semiHidden="1" w:unhideWhenUsed="1"/>
+    <w:lsdException w:name="Table Web 3" w:semiHidden="1" w:unhideWhenUsed="1"/>
+    <w:lsdException w:name="Balloon Text" w:semiHidden="1" w:unhideWhenUsed="1"/>
+    <w:lsdException w:name="Table Grid" w:uiPriority="39"/>
+    <w:lsdException w:name="Table Theme" w:semiHidden="1" w:unhideWhenUsed="1"/>
+    <w:lsdException w:name="Note Level 1" w:semiHidden="1" w:unhideWhenUsed="1"/>
+    <w:lsdException w:name="Note Level 2" w:semiHidden="1" w:unhideWhenUsed="1"/>
+    <w:lsdException w:name="Note Level 3" w:semiHidden="1" w:unhideWhenUsed="1"/>
+    <w:lsdException w:name="Note Level 4" w:semiHidden="1" w:unhideWhenUsed="1"/>
+    <w:lsdException w:name="Note Level 5" w:semiHidden="1" w:unhideWhenUsed="1"/>
+    <w:lsdException w:name="Note Level 6" w:semiHidden="1" w:unhideWhenUsed="1"/>
+    <w:lsdException w:name="Note Level 7" w:semiHidden="1" w:unhideWhenUsed="1"/>
+    <w:lsdException w:name="Note Level 8" w:semiHidden="1" w:unhideWhenUsed="1"/>
+    <w:lsdException w:name="Note Level 9" w:semiHidden="1" w:unhideWhenUsed="1"/>
+    <w:lsdException w:name="Placeholder Text" w:semiHidden="1"/>
+    <w:lsdException w:name="No Spacing" w:uiPriority="1" w:qFormat="1"/>
+    <w:lsdException w:name="Light Shading" w:uiPriority="60"/>
+    <w:lsdException w:name="Light List" w:uiPriority="61"/>
+    <w:lsdException w:name="Light Grid" w:uiPriority="62"/>
+    <w:lsdException w:name="Medium Shading 1" w:uiPriority="63"/>
+    <w:lsdException w:name="Medium Shading 2" w:uiPriority="64"/>
+    <w:lsdException w:name="Medium List 1" w:uiPriority="65"/>
+    <w:lsdException w:name="Medium List 2" w:uiPriority="66"/>
+    <w:lsdException w:name="Medium Grid 1" w:uiPriority="67"/>
+    <w:lsdException w:name="Medium Grid 2" w:uiPriority="68"/>
+    <w:lsdException w:name="Medium Grid 3" w:uiPriority="69"/>
+    <w:lsdException w:name="Dark List" w:uiPriority="70"/>
+    <w:lsdException w:name="Colorful Shading" w:uiPriority="71"/>
+    <w:lsdException w:name="Colorful List" w:uiPriority="72"/>
+    <w:lsdException w:name="Colorful Grid" w:uiPriority="73"/>
+    <w:lsdException w:name="Light Shading Accent 1" w:uiPriority="60"/>
+    <w:lsdException w:name="Light List Accent 1" w:uiPriority="61"/>
+    <w:lsdException w:name="Light Grid Accent 1" w:uiPriority="62"/>
+    <w:lsdException w:name="Medium Shading 1 Accent 1" w:uiPriority="63"/>
+    <w:lsdException w:name="Medium Shading 2 Accent 1" w:uiPriority="64"/>
+    <w:lsdException w:name="Medium List 1 Accent 1" w:uiPriority="65"/>
+    <w:lsdException w:name="Revision" w:semiHidden="1"/>
+    <w:lsdException w:name="List Paragraph" w:uiPriority="34" w:qFormat="1"/>
+    <w:lsdException w:name="Quote" w:uiPriority="29" w:qFormat="1"/>
+    <w:lsdException w:name="Intense Quote" w:uiPriority="30" w:qFormat="1"/>
+    <w:lsdException w:name="Medium List 2 Accent 1" w:uiPriority="66"/>
+    <w:lsdException w:name="Medium Grid 1 Accent 1" w:uiPriority="67"/>
+    <w:lsdException w:name="Medium Grid 2 Accent 1" w:uiPriority="68"/>
+    <w:lsdException w:name="Medium Grid 3 Accent 1" w:uiPriority="69"/>
+    <w:lsdException w:name="Dark List Accent 1" w:uiPriority="70"/>
+    <w:lsdException w:name="Colorful Shading Accent 1" w:uiPriority="71"/>
+    <w:lsdException w:name="Colorful List Accent 1" w:uiPriority="72"/>
+    <w:lsdException w:name="Colorful Grid Accent 1" w:uiPriority="73"/>
+    <w:lsdException w:name="Light Shading Accent 2" w:uiPriority="60"/>
+    <w:lsdException w:name="Light List Accent 2" w:uiPriority="61"/>
+    <w:lsdException w:name="Light Grid Accent 2" w:uiPriority="62"/>
+    <w:lsdException w:name="Medium Shading 1 Accent 2" w:uiPriority="63"/>
+    <w:lsdException w:name="Medium Shading 2 Accent 2" w:uiPriority="64"/>
+    <w:lsdException w:name="Medium List 1 Accent 2" w:uiPriority="65"/>
+    <w:lsdException w:name="Medium List 2 Accent 2" w:uiPriority="66"/>
+    <w:lsdException w:name="Medium Grid 1 Accent 2" w:uiPriority="67"/>
+    <w:lsdException w:name="Medium Grid 2 Accent 2" w:uiPriority="68"/>
+    <w:lsdException w:name="Medium Grid 3 Accent 2" w:uiPriority="69"/>
+    <w:lsdException w:name="Dark List Accent 2" w:uiPriority="70"/>
+    <w:lsdException w:name="Colorful Shading Accent 2" w:uiPriority="71"/>
+    <w:lsdException w:name="Colorful List Accent 2" w:uiPriority="72"/>
+    <w:lsdException w:name="Colorful Grid Accent 2" w:uiPriority="73"/>
+    <w:lsdException w:name="Light Shading Accent 3" w:uiPriority="60"/>
+    <w:lsdException w:name="Light List Accent 3" w:uiPriority="61"/>
+    <w:lsdException w:name="Light Grid Accent 3" w:uiPriority="62"/>
+    <w:lsdException w:name="Medium Shading 1 Accent 3" w:uiPriority="63"/>
+    <w:lsdException w:name="Medium Shading 2 Accent 3" w:uiPriority="64"/>
+    <w:lsdException w:name="Medium List 1 Accent 3" w:uiPriority="65"/>
+    <w:lsdException w:name="Medium List 2 Accent 3" w:uiPriority="66"/>
+    <w:lsdException w:name="Medium Grid 1 Accent 3" w:uiPriority="67"/>
+    <w:lsdException w:name="Medium Grid 2 Accent 3" w:uiPriority="68"/>
+    <w:lsdException w:name="Medium Grid 3 Accent 3" w:uiPriority="69"/>
+    <w:lsdException w:name="Dark List Accent 3" w:uiPriority="70"/>
+    <w:lsdException w:name="Colorful Shading Accent 3" w:uiPriority="71"/>
+    <w:lsdException w:name="Colorful List Accent 3" w:uiPriority="72"/>
+    <w:lsdException w:name="Colorful Grid Accent 3" w:uiPriority="73"/>
+    <w:lsdException w:name="Light Shading Accent 4" w:uiPriority="60"/>
+    <w:lsdException w:name="Light List Accent 4" w:uiPriority="61"/>
+    <w:lsdException w:name="Light Grid Accent 4" w:uiPriority="62"/>
+    <w:lsdException w:name="Medium Shading 1 Accent 4" w:uiPriority="63"/>
+    <w:lsdException w:name="Medium Shading 2 Accent 4" w:uiPriority="64"/>
+    <w:lsdException w:name="Medium List 1 Accent 4" w:uiPriority="65"/>
+    <w:lsdException w:name="Medium List 2 Accent 4" w:uiPriority="66"/>
+    <w:lsdException w:name="Medium Grid 1 Accent 4" w:uiPriority="67"/>
+    <w:lsdException w:name="Medium Grid 2 Accent 4" w:uiPriority="68"/>
+    <w:lsdException w:name="Medium Grid 3 Accent 4" w:uiPriority="69"/>
+    <w:lsdException w:name="Dark List Accent 4" w:uiPriority="70"/>
+    <w:lsdException w:name="Colorful Shading Accent 4" w:uiPriority="71"/>
+    <w:lsdException w:name="Colorful List Accent 4" w:uiPriority="72"/>
+    <w:lsdException w:name="Colorful Grid Accent 4" w:uiPriority="73"/>
+    <w:lsdException w:name="Light Shading Accent 5" w:uiPriority="60"/>
+    <w:lsdException w:name="Light List Accent 5" w:uiPriority="61"/>
+    <w:lsdException w:name="Light Grid Accent 5" w:uiPriority="62"/>
+    <w:lsdException w:name="Medium Shading 1 Accent 5" w:uiPriority="63"/>
+    <w:lsdException w:name="Medium Shading 2 Accent 5" w:uiPriority="64"/>
+    <w:lsdException w:name="Medium List 1 Accent 5" w:uiPriority="65"/>
+    <w:lsdException w:name="Medium List 2 Accent 5" w:uiPriority="66"/>
+    <w:lsdException w:name="Medium Grid 1 Accent 5" w:uiPriority="67"/>
+    <w:lsdException w:name="Medium Grid 2 Accent 5" w:uiPriority="68"/>
+    <w:lsdException w:name="Medium Grid 3 Accent 5" w:uiPriority="69"/>
+    <w:lsdException w:name="Dark List Accent 5" w:uiPriority="70"/>
+    <w:lsdException w:name="Colorful Shading Accent 5" w:uiPriority="71"/>
+    <w:lsdException w:name="Colorful List Accent 5" w:uiPriority="72"/>
+    <w:lsdException w:name="Colorful Grid Accent 5" w:uiPriority="73"/>
+    <w:lsdException w:name="Light Shading Accent 6" w:uiPriority="60"/>
+    <w:lsdException w:name="Light List Accent 6" w:uiPriority="61"/>
+    <w:lsdException w:name="Light Grid Accent 6" w:uiPriority="62"/>
+    <w:lsdException w:name="Medium Shading 1 Accent 6" w:uiPriority="63"/>
+    <w:lsdException w:name="Medium Shading 2 Accent 6" w:uiPriority="64"/>
+    <w:lsdException w:name="Medium List 1 Accent 6" w:uiPriority="65"/>
+    <w:lsdException w:name="Medium List 2 Accent 6" w:uiPriority="66"/>
+    <w:lsdException w:name="Medium Grid 1 Accent 6" w:uiPriority="67"/>
+    <w:lsdException w:name="Medium Grid 2 Accent 6" w:uiPriority="68"/>
+    <w:lsdException w:name="Medium Grid 3 Accent 6" w:uiPriority="69"/>
+    <w:lsdException w:name="Dark List Accent 6" w:uiPriority="70"/>
+    <w:lsdException w:name="Colorful Shading Accent 6" w:uiPriority="71"/>
+    <w:lsdException w:name="Colorful List Accent 6" w:uiPriority="72"/>
+    <w:lsdException w:name="Colorful Grid Accent 6" w:uiPriority="73"/>
+    <w:lsdException w:name="Subtle Emphasis" w:uiPriority="19" w:qFormat="1"/>
+    <w:lsdException w:name="Intense Emphasis" w:uiPriority="21" w:qFormat="1"/>
+    <w:lsdException w:name="Subtle Reference" w:uiPriority="31" w:qFormat="1"/>
+    <w:lsdException w:name="Intense Reference" w:uiPriority="32" w:qFormat="1"/>
+    <w:lsdException w:name="Book Title" w:uiPriority="33" w:qFormat="1"/>
+    <w:lsdException w:name="Bibliography" w:semiHidden="1" w:uiPriority="37" w:unhideWhenUsed="1"/>
+    <w:lsdException w:name="TOC Heading" w:semiHidden="1" w:uiPriority="39" w:unhideWhenUsed="1" w:qFormat="1"/>
+    <w:lsdException w:name="Plain Table 1" w:uiPriority="41"/>
+    <w:lsdException w:name="Plain Table 2" w:uiPriority="42"/>
+    <w:lsdException w:name="Plain Table 3" w:uiPriority="43"/>
+    <w:lsdException w:name="Plain Table 4" w:uiPriority="44"/>
+    <w:lsdException w:name="Plain Table 5" w:uiPriority="45"/>
+    <w:lsdException w:name="Grid Table Light" w:uiPriority="40"/>
+    <w:lsdException w:name="Grid Table 1 Light" w:uiPriority="46"/>
+    <w:lsdException w:name="Grid Table 2" w:uiPriority="47"/>
+    <w:lsdException w:name="Grid Table 3" w:uiPriority="48"/>
+    <w:lsdException w:name="Grid Table 4" w:uiPriority="49"/>
+    <w:lsdException w:name="Grid Table 5 Dark" w:uiPriority="50"/>
+    <w:lsdException w:name="Grid Table 6 Colorful" w:uiPriority="51"/>
+    <w:lsdException w:name="Grid Table 7 Colorful" w:uiPriority="52"/>
+    <w:lsdException w:name="Grid Table 1 Light Accent 1" w:uiPriority="46"/>
+    <w:lsdException w:name="Grid Table 2 Accent 1" w:uiPriority="47"/>
+    <w:lsdException w:name="Grid Table 3 Accent 1" w:uiPriority="48"/>
+    <w:lsdException w:name="Grid Table 4 Accent 1" w:uiPriority="49"/>
+    <w:lsdException w:name="Grid Table 5 Dark Accent 1" w:uiPriority="50"/>
+    <w:lsdException w:name="Grid Table 6 Colorful Accent 1" w:uiPriority="51"/>
+    <w:lsdException w:name="Grid Table 7 Colorful Accent 1" w:uiPriority="52"/>
+    <w:lsdException w:name="Grid Table 1 Light Accent 2" w:uiPriority="46"/>
+    <w:lsdException w:name="Grid Table 2 Accent 2" w:uiPriority="47"/>
+    <w:lsdException w:name="Grid Table 3 Accent 2" w:uiPriority="48"/>
+    <w:lsdException w:name="Grid Table 4 Accent 2" w:uiPriority="49"/>
+    <w:lsdException w:name="Grid Table 5 Dark Accent 2" w:uiPriority="50"/>
+    <w:lsdException w:name="Grid Table 6 Colorful Accent 2" w:uiPriority="51"/>
+    <w:lsdException w:name="Grid Table 7 Colorful Accent 2" w:uiPriority="52"/>
+    <w:lsdException w:name="Grid Table 1 Light Accent 3" w:uiPriority="46"/>
+    <w:lsdException w:name="Grid Table 2 Accent 3" w:uiPriority="47"/>
+    <w:lsdException w:name="Grid Table 3 Accent 3" w:uiPriority="48"/>
+    <w:lsdException w:name="Grid Table 4 Accent 3" w:uiPriority="49"/>
+    <w:lsdException w:name="Grid Table 5 Dark Accent 3" w:uiPriority="50"/>
+    <w:lsdException w:name="Grid Table 6 Colorful Accent 3" w:uiPriority="51"/>
+    <w:lsdException w:name="Grid Table 7 Colorful Accent 3" w:uiPriority="52"/>
+    <w:lsdException w:name="Grid Table 1 Light Accent 4" w:uiPriority="46"/>
+    <w:lsdException w:name="Grid Table 2 Accent 4" w:uiPriority="47"/>
+    <w:lsdException w:name="Grid Table 3 Accent 4" w:uiPriority="48"/>
+    <w:lsdException w:name="Grid Table 4 Accent 4" w:uiPriority="49"/>
+    <w:lsdException w:name="Grid Table 5 Dark Accent 4" w:uiPriority="50"/>
+    <w:lsdException w:name="Grid Table 6 Colorful Accent 4" w:uiPriority="51"/>
+    <w:lsdException w:name="Grid Table 7 Colorful Accent 4" w:uiPriority="52"/>
+    <w:lsdException w:name="Grid Table 1 Light Accent 5" w:uiPriority="46"/>
+    <w:lsdException w:name="Grid Table 2 Accent 5" w:uiPriority="47"/>
+    <w:lsdException w:name="Grid Table 3 Accent 5" w:uiPriority="48"/>
+    <w:lsdException w:name="Grid Table 4 Accent 5" w:uiPriority="49"/>
+    <w:lsdException w:name="Grid Table 5 Dark Accent 5" w:uiPriority="50"/>
+    <w:lsdException w:name="Grid Table 6 Colorful Accent 5" w:uiPriority="51"/>
+    <w:lsdException w:name="Grid Table 7 Colorful Accent 5" w:uiPriority="52"/>
+    <w:lsdException w:name="Grid Table 1 Light Accent 6" w:uiPriority="46"/>
+    <w:lsdException w:name="Grid Table 2 Accent 6" w:uiPriority="47"/>
+    <w:lsdException w:name="Grid Table 3 Accent 6" w:uiPriority="48"/>
+    <w:lsdException w:name="Grid Table 4 Accent 6" w:uiPriority="49"/>
+    <w:lsdException w:name="Grid Table 5 Dark Accent 6" w:uiPriority="50"/>
+    <w:lsdException w:name="Grid Table 6 Colorful Accent 6" w:uiPriority="51"/>
+    <w:lsdException w:name="Grid Table 7 Colorful Accent 6" w:uiPriority="52"/>
+    <w:lsdException w:name="List Table 1 Light" w:uiPriority="46"/>
+    <w:lsdException w:name="List Table 2" w:uiPriority="47"/>
+    <w:lsdException w:name="List Table 3" w:uiPriority="48"/>
+    <w:lsdException w:name="List Table 4" w:uiPriority="49"/>
+    <w:lsdException w:name="List Table 5 Dark" w:uiPriority="50"/>
+    <w:lsdException w:name="List Table 6 Colorful" w:uiPriority="51"/>
+    <w:lsdException w:name="List Table 7 Colorful" w:uiPriority="52"/>
+    <w:lsdException w:name="List Table 1 Light Accent 1" w:uiPriority="46"/>
+    <w:lsdException w:name="List Table 2 Accent 1" w:uiPriority="47"/>
+    <w:lsdException w:name="List Table 3 Accent 1" w:uiPriority="48"/>
+    <w:lsdException w:name="List Table 4 Accent 1" w:uiPriority="49"/>
+    <w:lsdException w:name="List Table 5 Dark Accent 1" w:uiPriority="50"/>
+    <w:lsdException w:name="List Table 6 Colorful Accent 1" w:uiPriority="51"/>
+    <w:lsdException w:name="List Table 7 Colorful Accent 1" w:uiPriority="52"/>
+    <w:lsdException w:name="List Table 1 Light Accent 2" w:uiPriority="46"/>
+    <w:lsdException w:name="List Table 2 Accent 2" w:uiPriority="47"/>
+    <w:lsdException w:name="List Table 3 Accent 2" w:uiPriority="48"/>
+    <w:lsdException w:name="List Table 4 Accent 2" w:uiPriority="49"/>
+    <w:lsdException w:name="List Table 5 Dark Accent 2" w:uiPriority="50"/>
+    <w:lsdException w:name="List Table 6 Colorful Accent 2" w:uiPriority="51"/>
+    <w:lsdException w:name="List Table 7 Colorful Accent 2" w:uiPriority="52"/>
+    <w:lsdException w:name="List Table 1 Light Accent 3" w:uiPriority="46"/>
+    <w:lsdException w:name="List Table 2 Accent 3" w:uiPriority="47"/>
+    <w:lsdException w:name="List Table 3 Accent 3" w:uiPriority="48"/>
+    <w:lsdException w:name="List Table 4 Accent 3" w:uiPriority="49"/>
+    <w:lsdException w:name="List Table 5 Dark Accent 3" w:uiPriority="50"/>
+    <w:lsdException w:name="List Table 6 Colorful Accent 3" w:uiPriority="51"/>
+    <w:lsdException w:name="List Table 7 Colorful Accent 3" w:uiPriority="52"/>
+    <w:lsdException w:name="List Table 1 Light Accent 4" w:uiPriority="46"/>
+    <w:lsdException w:name="List Table 2 Accent 4" w:uiPriority="47"/>
+    <w:lsdException w:name="List Table 3 Accent 4" w:uiPriority="48"/>
+    <w:lsdException w:name="List Table 4 Accent 4" w:uiPriority="49"/>
+    <w:lsdException w:name="List Table 5 Dark Accent 4" w:uiPriority="50"/>
+    <w:lsdException w:name="List Table 6 Colorful Accent 4" w:uiPriority="51"/>
+    <w:lsdException w:name="List Table 7 Colorful Accent 4" w:uiPriority="52"/>
+    <w:lsdException w:name="List Table 1 Light Accent 5" w:uiPriority="46"/>
+    <w:lsdException w:name="List Table 2 Accent 5" w:uiPriority="47"/>
+    <w:lsdException w:name="List Table 3 Accent 5" w:uiPriority="48"/>
+    <w:lsdException w:name="List Table 4 Accent 5" w:uiPriority="49"/>
+    <w:lsdException w:name="List Table 5 Dark Accent 5" w:uiPriority="50"/>
+    <w:lsdException w:name="List Table 6 Colorful Accent 5" w:uiPriority="51"/>
+    <w:lsdException w:name="List Table 7 Colorful Accent 5" w:uiPriority="52"/>
+    <w:lsdException w:name="List Table 1 Light Accent 6" w:uiPriority="46"/>
+    <w:lsdException w:name="List Table 2 Accent 6" w:uiPriority="47"/>
+    <w:lsdException w:name="List Table 3 Accent 6" w:uiPriority="48"/>
+    <w:lsdException w:name="List Table 4 Accent 6" w:uiPriority="49"/>
+    <w:lsdException w:name="List Table 5 Dark Accent 6" w:uiPriority="50"/>
+    <w:lsdException w:name="List Table 6 Colorful Accent 6" w:uiPriority="51"/>
+    <w:lsdException w:name="List Table 7 Colorful Accent 6" w:uiPriority="52"/>
   </w:latentStyles>
   <w:style w:type="paragraph" w:default="1" w:styleId="Normal">
     <w:name w:val="Normal"/>
@@ -5234,7 +5049,7 @@
   <a:extraClrSchemeLst/>
   <a:extLst>
     <a:ext uri="{05A4C25C-085E-4340-85A3-A5531E510DB2}">
-      <thm15:themeFamily xmlns:thm15="http://schemas.microsoft.com/office/thememl/2012/main" xmlns="" name="Office Theme" id="{62F939B6-93AF-4DB8-9C6B-D6C7DFDC589F}" vid="{4A3C46E8-61CC-4603-A589-7422A47A8E4A}"/>
+      <thm15:themeFamily xmlns:thm15="http://schemas.microsoft.com/office/thememl/2012/main" name="Office Theme" id="{62F939B6-93AF-4DB8-9C6B-D6C7DFDC589F}" vid="{4A3C46E8-61CC-4603-A589-7422A47A8E4A}"/>
     </a:ext>
   </a:extLst>
 </a:theme>

</xml_diff>